<commit_message>
Updates work experience and web link to aws cert
</commit_message>
<xml_diff>
--- a/assets/files/brett-schwarz-resume2.docx
+++ b/assets/files/brett-schwarz-resume2.docx
@@ -100,7 +100,7 @@
                 </mc:Choice>
                 <mc:Fallback>
                   <w:pict>
-                    <v:line w14:anchorId="36DF365A" id="Straight Connector 27" o:spid="_x0000_s1026" style="position:absolute;flip:y;z-index:251707392;visibility:visible;mso-wrap-style:square;mso-width-percent:0;mso-height-percent:0;mso-wrap-distance-left:9pt;mso-wrap-distance-top:0;mso-wrap-distance-right:9pt;mso-wrap-distance-bottom:0;mso-position-horizontal:absolute;mso-position-horizontal-relative:text;mso-position-vertical:absolute;mso-position-vertical-relative:page;mso-width-percent:0;mso-height-percent:0;mso-width-relative:margin;mso-height-relative:margin" from="-5.4pt,21.45pt" to="534.6pt,21.45pt" o:gfxdata="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" strokecolor="#4f81bd" strokeweight="1.5pt">
+                    <v:line w14:anchorId="0E4F8CF6" id="Straight Connector 27" o:spid="_x0000_s1026" style="position:absolute;flip:y;z-index:251707392;visibility:visible;mso-wrap-style:square;mso-width-percent:0;mso-height-percent:0;mso-wrap-distance-left:9pt;mso-wrap-distance-top:0;mso-wrap-distance-right:9pt;mso-wrap-distance-bottom:0;mso-position-horizontal:absolute;mso-position-horizontal-relative:text;mso-position-vertical:absolute;mso-position-vertical-relative:page;mso-width-percent:0;mso-height-percent:0;mso-width-relative:margin;mso-height-relative:margin" from="-5.4pt,21.45pt" to="534.6pt,21.45pt" o:gfxdata="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" strokecolor="#4f81bd" strokeweight="1.5pt">
                       <v:stroke opacity="49087f" endcap="round"/>
                       <v:shadow on="t" color="black" opacity="13107f" origin=",.5" offset="0,.55556mm"/>
                       <w10:wrap anchory="page"/>
@@ -1017,7 +1017,16 @@
                       <w:sz w:val="18"/>
                       <w:szCs w:val="18"/>
                     </w:rPr>
-                    <w:t>, AWS: IAM, Lambda, EC2, S3</w:t>
+                    <w:t>, AW</w:t>
+                  </w:r>
+                  <w:r>
+                    <w:rPr>
+                      <w:rFonts w:ascii="Segoe UI" w:eastAsia="Oswald" w:hAnsi="Segoe UI" w:cs="Segoe UI"/>
+                      <w:color w:val="595959" w:themeColor="text1" w:themeTint="A6"/>
+                      <w:sz w:val="18"/>
+                      <w:szCs w:val="18"/>
+                    </w:rPr>
+                    <w:t>S Services, Azure Services</w:t>
                   </w:r>
                 </w:p>
               </w:tc>
@@ -1564,8 +1573,6 @@
                     </w:rPr>
                     <w:t>, Alexa</w:t>
                   </w:r>
-                  <w:bookmarkStart w:id="0" w:name="_GoBack"/>
-                  <w:bookmarkEnd w:id="0"/>
                 </w:p>
               </w:tc>
             </w:tr>
@@ -2328,7 +2335,7 @@
                 </mc:Choice>
                 <mc:Fallback>
                   <w:pict>
-                    <v:shapetype w14:anchorId="6C2195C8" id="_x0000_t15" coordsize="21600,21600" o:spt="15" adj="16200" path="m@0,l,,,21600@0,21600,21600,10800xe">
+                    <v:shapetype w14:anchorId="1EAA30BB" id="_x0000_t15" coordsize="21600,21600" o:spt="15" adj="16200" path="m@0,l,,,21600@0,21600,21600,10800xe">
                       <v:stroke joinstyle="miter"/>
                       <v:formulas>
                         <v:f eqn="val #0"/>
@@ -2437,7 +2444,7 @@
                 </mc:Choice>
                 <mc:Fallback>
                   <w:pict>
-                    <v:line w14:anchorId="467E33C8" id="Straight Connector 1" o:spid="_x0000_s1026" style="position:absolute;flip:x;z-index:251761664;visibility:visible;mso-wrap-style:square;mso-width-percent:0;mso-height-percent:0;mso-wrap-distance-left:9pt;mso-wrap-distance-top:0;mso-wrap-distance-right:9pt;mso-wrap-distance-bottom:0;mso-position-horizontal:absolute;mso-position-horizontal-relative:text;mso-position-vertical:absolute;mso-position-vertical-relative:text;mso-width-percent:0;mso-height-percent:0;mso-width-relative:margin;mso-height-relative:margin" from="-9.65pt,6.55pt" to="-8.9pt,585.55pt" o:gfxdata="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" strokecolor="#4f81bd [3204]" strokeweight="1.5pt">
+                    <v:line w14:anchorId="2053922D" id="Straight Connector 1" o:spid="_x0000_s1026" style="position:absolute;flip:x;z-index:251761664;visibility:visible;mso-wrap-style:square;mso-width-percent:0;mso-height-percent:0;mso-wrap-distance-left:9pt;mso-wrap-distance-top:0;mso-wrap-distance-right:9pt;mso-wrap-distance-bottom:0;mso-position-horizontal:absolute;mso-position-horizontal-relative:text;mso-position-vertical:absolute;mso-position-vertical-relative:text;mso-width-percent:0;mso-height-percent:0;mso-width-relative:margin;mso-height-relative:margin" from="-9.65pt,6.55pt" to="-8.9pt,585.55pt" o:gfxdata="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" strokecolor="#4f81bd [3204]" strokeweight="1.5pt">
                       <v:stroke startarrowwidth="wide" startarrowlength="long" endarrowwidth="wide" endarrowlength="long" opacity="19789f" endcap="round"/>
                     </v:line>
                   </w:pict>
@@ -2561,7 +2568,36 @@
                 <w:szCs w:val="20"/>
                 <w:shd w:val="clear" w:color="auto" w:fill="FFFFFF"/>
               </w:rPr>
-              <w:t>Architected, developed, and productized an internal web application to automate and expedite API design, maintenance, and delivery.</w:t>
+              <w:t xml:space="preserve">Envisioned, evangelized, </w:t>
+            </w:r>
+            <w:r>
+              <w:rPr>
+                <w:rFonts w:ascii="Segoe UI" w:hAnsi="Segoe UI" w:cs="Segoe UI"/>
+                <w:sz w:val="20"/>
+                <w:szCs w:val="20"/>
+                <w:shd w:val="clear" w:color="auto" w:fill="FFFFFF"/>
+              </w:rPr>
+              <w:t xml:space="preserve">Architected, developed, and productized an internal web application </w:t>
+            </w:r>
+            <w:r>
+              <w:rPr>
+                <w:rFonts w:ascii="Segoe UI" w:hAnsi="Segoe UI" w:cs="Segoe UI"/>
+                <w:sz w:val="20"/>
+                <w:szCs w:val="20"/>
+                <w:shd w:val="clear" w:color="auto" w:fill="FFFFFF"/>
+              </w:rPr>
+              <w:t>that reduced costs and sped up delivery by at least 50%</w:t>
+            </w:r>
+            <w:bookmarkStart w:id="0" w:name="_GoBack"/>
+            <w:bookmarkEnd w:id="0"/>
+            <w:r>
+              <w:rPr>
+                <w:rFonts w:ascii="Segoe UI" w:hAnsi="Segoe UI" w:cs="Segoe UI"/>
+                <w:sz w:val="20"/>
+                <w:szCs w:val="20"/>
+                <w:shd w:val="clear" w:color="auto" w:fill="FFFFFF"/>
+              </w:rPr>
+              <w:t>.</w:t>
             </w:r>
           </w:p>
           <w:p>
@@ -3120,7 +3156,7 @@
                 </mc:Choice>
                 <mc:Fallback>
                   <w:pict>
-                    <v:shape w14:anchorId="4D557104" id="Arrow: Pentagon 7" o:spid="_x0000_s1026" type="#_x0000_t15" style="position:absolute;margin-left:-9.55pt;margin-top:3.7pt;width:7.5pt;height:9.75pt;z-index:251792384;visibility:visible;mso-wrap-style:square;mso-width-percent:0;mso-height-percent:0;mso-wrap-distance-left:9pt;mso-wrap-distance-top:0;mso-wrap-distance-right:9pt;mso-wrap-distance-bottom:0;mso-position-horizontal:absolute;mso-position-horizontal-relative:text;mso-position-vertical:absolute;mso-position-vertical-relative:text;mso-width-percent:0;mso-height-percent:0;mso-width-relative:margin;mso-height-relative:margin;v-text-anchor:middle" o:gfxdata="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" adj="10800" fillcolor="#4f81bd [3204]" strokecolor="#4579b8 [3044]" strokeweight=".5pt">
+                    <v:shape w14:anchorId="23E22448" id="Arrow: Pentagon 7" o:spid="_x0000_s1026" type="#_x0000_t15" style="position:absolute;margin-left:-9.55pt;margin-top:3.7pt;width:7.5pt;height:9.75pt;z-index:251792384;visibility:visible;mso-wrap-style:square;mso-width-percent:0;mso-height-percent:0;mso-wrap-distance-left:9pt;mso-wrap-distance-top:0;mso-wrap-distance-right:9pt;mso-wrap-distance-bottom:0;mso-position-horizontal:absolute;mso-position-horizontal-relative:text;mso-position-vertical:absolute;mso-position-vertical-relative:text;mso-width-percent:0;mso-height-percent:0;mso-width-relative:margin;mso-height-relative:margin;v-text-anchor:middle" o:gfxdata="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" adj="10800" fillcolor="#4f81bd [3204]" strokecolor="#4579b8 [3044]" strokeweight=".5pt">
                       <v:fill color2="#a7bfde [1620]" rotate="t" angle="180" focus="100%" type="gradient">
                         <o:fill v:ext="view" type="gradientUnscaled"/>
                       </v:fill>
@@ -3827,18 +3863,7 @@
                 </mc:Choice>
                 <mc:Fallback>
                   <w:pict>
-                    <v:shapetype w14:anchorId="64A904E1" id="_x0000_t15" coordsize="21600,21600" o:spt="15" adj="16200" path="m@0,l,,,21600@0,21600,21600,10800xe">
-                      <v:stroke joinstyle="miter"/>
-                      <v:formulas>
-                        <v:f eqn="val #0"/>
-                        <v:f eqn="prod #0 1 2"/>
-                      </v:formulas>
-                      <v:path gradientshapeok="t" o:connecttype="custom" o:connectlocs="@1,0;0,10800;@1,21600;21600,10800" o:connectangles="270,180,90,0" textboxrect="0,0,10800,21600;0,0,16200,21600;0,0,21600,21600"/>
-                      <v:handles>
-                        <v:h position="#0,topLeft" xrange="0,21600"/>
-                      </v:handles>
-                    </v:shapetype>
-                    <v:shape id="Arrow: Pentagon 21" o:spid="_x0000_s1026" type="#_x0000_t15" style="position:absolute;margin-left:-10.3pt;margin-top:13pt;width:7.5pt;height:9.75pt;z-index:251794432;visibility:visible;mso-wrap-style:square;mso-width-percent:0;mso-height-percent:0;mso-wrap-distance-left:9pt;mso-wrap-distance-top:0;mso-wrap-distance-right:9pt;mso-wrap-distance-bottom:0;mso-position-horizontal:absolute;mso-position-horizontal-relative:text;mso-position-vertical:absolute;mso-position-vertical-relative:text;mso-width-percent:0;mso-height-percent:0;mso-width-relative:margin;mso-height-relative:margin;v-text-anchor:middle" o:gfxdata="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" adj="10800" fillcolor="#4f81bd [3204]" strokecolor="#4579b8 [3044]" strokeweight=".5pt">
+                    <v:shape w14:anchorId="3519E612" id="Arrow: Pentagon 21" o:spid="_x0000_s1026" type="#_x0000_t15" style="position:absolute;margin-left:-10.3pt;margin-top:13pt;width:7.5pt;height:9.75pt;z-index:251794432;visibility:visible;mso-wrap-style:square;mso-width-percent:0;mso-height-percent:0;mso-wrap-distance-left:9pt;mso-wrap-distance-top:0;mso-wrap-distance-right:9pt;mso-wrap-distance-bottom:0;mso-position-horizontal:absolute;mso-position-horizontal-relative:text;mso-position-vertical:absolute;mso-position-vertical-relative:text;mso-width-percent:0;mso-height-percent:0;mso-width-relative:margin;mso-height-relative:margin;v-text-anchor:middle" o:gfxdata="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" adj="10800" fillcolor="#4f81bd [3204]" strokecolor="#4579b8 [3044]" strokeweight=".5pt">
                       <v:fill color2="#a7bfde [1620]" rotate="t" angle="180" focus="100%" type="gradient">
                         <o:fill v:ext="view" type="gradientUnscaled"/>
                       </v:fill>
@@ -4171,7 +4196,7 @@
                 </mc:Choice>
                 <mc:Fallback>
                   <w:pict>
-                    <v:shape w14:anchorId="79A70144" id="Arrow: Pentagon 3" o:spid="_x0000_s1026" type="#_x0000_t15" style="position:absolute;margin-left:-10.25pt;margin-top:12.65pt;width:7.5pt;height:9.75pt;z-index:251798528;visibility:visible;mso-wrap-style:square;mso-width-percent:0;mso-height-percent:0;mso-wrap-distance-left:9pt;mso-wrap-distance-top:0;mso-wrap-distance-right:9pt;mso-wrap-distance-bottom:0;mso-position-horizontal:absolute;mso-position-horizontal-relative:text;mso-position-vertical:absolute;mso-position-vertical-relative:text;mso-width-percent:0;mso-height-percent:0;mso-width-relative:margin;mso-height-relative:margin;v-text-anchor:middle" o:gfxdata="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" adj="10800" fillcolor="#4f81bd [3204]" strokecolor="#4579b8 [3044]" strokeweight=".5pt">
+                    <v:shape w14:anchorId="00FDAEF1" id="Arrow: Pentagon 3" o:spid="_x0000_s1026" type="#_x0000_t15" style="position:absolute;margin-left:-10.25pt;margin-top:12.65pt;width:7.5pt;height:9.75pt;z-index:251798528;visibility:visible;mso-wrap-style:square;mso-width-percent:0;mso-height-percent:0;mso-wrap-distance-left:9pt;mso-wrap-distance-top:0;mso-wrap-distance-right:9pt;mso-wrap-distance-bottom:0;mso-position-horizontal:absolute;mso-position-horizontal-relative:text;mso-position-vertical:absolute;mso-position-vertical-relative:text;mso-width-percent:0;mso-height-percent:0;mso-width-relative:margin;mso-height-relative:margin;v-text-anchor:middle" o:gfxdata="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" adj="10800" fillcolor="#4f81bd [3204]" strokecolor="#4579b8 [3044]" strokeweight=".5pt">
                       <v:fill color2="#a7bfde [1620]" rotate="t" angle="180" focus="100%" type="gradient">
                         <o:fill v:ext="view" type="gradientUnscaled"/>
                       </v:fill>
@@ -4544,7 +4569,7 @@
                 </mc:Choice>
                 <mc:Fallback>
                   <w:pict>
-                    <v:shape w14:anchorId="7498B39C" id="Arrow: Pentagon 4" o:spid="_x0000_s1026" type="#_x0000_t15" style="position:absolute;margin-left:-10.25pt;margin-top:12.7pt;width:7.5pt;height:9.75pt;z-index:251800576;visibility:visible;mso-wrap-style:square;mso-width-percent:0;mso-height-percent:0;mso-wrap-distance-left:9pt;mso-wrap-distance-top:0;mso-wrap-distance-right:9pt;mso-wrap-distance-bottom:0;mso-position-horizontal:absolute;mso-position-horizontal-relative:text;mso-position-vertical:absolute;mso-position-vertical-relative:text;mso-width-percent:0;mso-height-percent:0;mso-width-relative:margin;mso-height-relative:margin;v-text-anchor:middle" o:gfxdata="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" adj="10800" fillcolor="#4f81bd [3204]" strokecolor="#4579b8 [3044]" strokeweight=".5pt">
+                    <v:shape w14:anchorId="537AA322" id="Arrow: Pentagon 4" o:spid="_x0000_s1026" type="#_x0000_t15" style="position:absolute;margin-left:-10.25pt;margin-top:12.7pt;width:7.5pt;height:9.75pt;z-index:251800576;visibility:visible;mso-wrap-style:square;mso-width-percent:0;mso-height-percent:0;mso-wrap-distance-left:9pt;mso-wrap-distance-top:0;mso-wrap-distance-right:9pt;mso-wrap-distance-bottom:0;mso-position-horizontal:absolute;mso-position-horizontal-relative:text;mso-position-vertical:absolute;mso-position-vertical-relative:text;mso-width-percent:0;mso-height-percent:0;mso-width-relative:margin;mso-height-relative:margin;v-text-anchor:middle" o:gfxdata="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" adj="10800" fillcolor="#4f81bd [3204]" strokecolor="#4579b8 [3044]" strokeweight=".5pt">
                       <v:fill color2="#a7bfde [1620]" rotate="t" angle="180" focus="100%" type="gradient">
                         <o:fill v:ext="view" type="gradientUnscaled"/>
                       </v:fill>
@@ -5069,7 +5094,7 @@
                 </mc:Choice>
                 <mc:Fallback>
                   <w:pict>
-                    <v:line w14:anchorId="396C5EBD" id="Straight Connector 35" o:spid="_x0000_s1026" style="position:absolute;flip:y;z-index:251779072;visibility:visible;mso-wrap-style:square;mso-width-percent:0;mso-height-percent:0;mso-wrap-distance-left:9pt;mso-wrap-distance-top:0;mso-wrap-distance-right:9pt;mso-wrap-distance-bottom:0;mso-position-horizontal:absolute;mso-position-horizontal-relative:text;mso-position-vertical:absolute;mso-position-vertical-relative:page;mso-width-percent:0;mso-height-percent:0;mso-width-relative:margin;mso-height-relative:margin" from=".05pt,161.2pt" to="132.8pt,161.2pt" o:gfxdata="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" strokecolor="#4f81bd" strokeweight="1.5pt">
+                    <v:line w14:anchorId="7BAA3A1F" id="Straight Connector 35" o:spid="_x0000_s1026" style="position:absolute;flip:y;z-index:251779072;visibility:visible;mso-wrap-style:square;mso-width-percent:0;mso-height-percent:0;mso-wrap-distance-left:9pt;mso-wrap-distance-top:0;mso-wrap-distance-right:9pt;mso-wrap-distance-bottom:0;mso-position-horizontal:absolute;mso-position-horizontal-relative:text;mso-position-vertical:absolute;mso-position-vertical-relative:page;mso-width-percent:0;mso-height-percent:0;mso-width-relative:margin;mso-height-relative:margin" from=".05pt,161.2pt" to="132.8pt,161.2pt" o:gfxdata="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" strokecolor="#4f81bd" strokeweight="1.5pt">
                       <v:stroke opacity="49087f" endcap="round"/>
                       <v:shadow on="t" color="black" opacity="13107f" origin=",.5" offset="0,.55556mm"/>
                       <w10:wrap anchory="page"/>
@@ -5143,7 +5168,7 @@
                 </mc:Choice>
                 <mc:Fallback>
                   <w:pict>
-                    <v:line w14:anchorId="456C0530" id="Straight Connector 2" o:spid="_x0000_s1026" style="position:absolute;z-index:251732992;visibility:visible;mso-wrap-style:square;mso-width-percent:0;mso-height-percent:0;mso-wrap-distance-left:9pt;mso-wrap-distance-top:0;mso-wrap-distance-right:9pt;mso-wrap-distance-bottom:0;mso-position-horizontal:absolute;mso-position-horizontal-relative:text;mso-position-vertical:absolute;mso-position-vertical-relative:page;mso-width-percent:0;mso-height-percent:0;mso-width-relative:margin;mso-height-relative:margin" from=".05pt,2.2pt" to="537.8pt,2.2pt" o:gfxdata="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" strokecolor="#4f81bd" strokeweight="1.5pt">
+                    <v:line w14:anchorId="20FB79F6" id="Straight Connector 2" o:spid="_x0000_s1026" style="position:absolute;z-index:251732992;visibility:visible;mso-wrap-style:square;mso-width-percent:0;mso-height-percent:0;mso-wrap-distance-left:9pt;mso-wrap-distance-top:0;mso-wrap-distance-right:9pt;mso-wrap-distance-bottom:0;mso-position-horizontal:absolute;mso-position-horizontal-relative:text;mso-position-vertical:absolute;mso-position-vertical-relative:page;mso-width-percent:0;mso-height-percent:0;mso-width-relative:margin;mso-height-relative:margin" from=".05pt,2.2pt" to="537.8pt,2.2pt" o:gfxdata="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" strokecolor="#4f81bd" strokeweight="1.5pt">
                       <v:stroke opacity="49087f" endcap="round"/>
                       <v:shadow on="t" color="black" opacity="13107f" origin=",.5" offset="0,.55556mm"/>
                       <w10:wrap anchory="page"/>
@@ -5488,29 +5513,74 @@
             <w:pPr>
               <w:widowControl w:val="0"/>
               <w:rPr>
+                <w:rStyle w:val="Hyperlink"/>
                 <w:rFonts w:ascii="Segoe UI" w:eastAsia="Oswald" w:hAnsi="Segoe UI" w:cs="Segoe UI"/>
-                <w:color w:val="595959" w:themeColor="text1" w:themeTint="A6"/>
                 <w:sz w:val="18"/>
                 <w:szCs w:val="18"/>
               </w:rPr>
             </w:pPr>
-            <w:hyperlink r:id="rId17" w:history="1">
-              <w:r>
-                <w:rPr>
-                  <w:rStyle w:val="Hyperlink"/>
-                  <w:rFonts w:ascii="Segoe UI" w:eastAsia="Oswald" w:hAnsi="Segoe UI" w:cs="Segoe UI"/>
-                  <w:color w:val="595959" w:themeColor="text1" w:themeTint="A6"/>
-                  <w:sz w:val="18"/>
-                  <w:szCs w:val="18"/>
-                </w:rPr>
-                <w:t>Certificate badge AWS01128751</w:t>
-              </w:r>
-            </w:hyperlink>
+            <w:r>
+              <w:rPr>
+                <w:rFonts w:ascii="Segoe UI" w:eastAsia="Oswald" w:hAnsi="Segoe UI" w:cs="Segoe UI"/>
+                <w:sz w:val="18"/>
+                <w:szCs w:val="18"/>
+              </w:rPr>
+              <w:fldChar w:fldCharType="begin"/>
+            </w:r>
+            <w:r>
+              <w:rPr>
+                <w:rFonts w:ascii="Segoe UI" w:eastAsia="Oswald" w:hAnsi="Segoe UI" w:cs="Segoe UI"/>
+                <w:sz w:val="18"/>
+                <w:szCs w:val="18"/>
+              </w:rPr>
+              <w:instrText xml:space="preserve"> HYPERLINK "https://www.youracclaim.com/badges/bd366c9b-c32e-4693-b34d-a1b2a264dad9/public_url" </w:instrText>
+            </w:r>
+            <w:r>
+              <w:rPr>
+                <w:rFonts w:ascii="Segoe UI" w:eastAsia="Oswald" w:hAnsi="Segoe UI" w:cs="Segoe UI"/>
+                <w:sz w:val="18"/>
+                <w:szCs w:val="18"/>
+              </w:rPr>
+            </w:r>
+            <w:r>
+              <w:rPr>
+                <w:rFonts w:ascii="Segoe UI" w:eastAsia="Oswald" w:hAnsi="Segoe UI" w:cs="Segoe UI"/>
+                <w:sz w:val="18"/>
+                <w:szCs w:val="18"/>
+              </w:rPr>
+              <w:fldChar w:fldCharType="separate"/>
+            </w:r>
             <w:r>
               <w:rPr>
                 <w:rStyle w:val="Hyperlink"/>
                 <w:rFonts w:ascii="Segoe UI" w:eastAsia="Oswald" w:hAnsi="Segoe UI" w:cs="Segoe UI"/>
-                <w:color w:val="595959" w:themeColor="text1" w:themeTint="A6"/>
+                <w:sz w:val="18"/>
+                <w:szCs w:val="18"/>
+              </w:rPr>
+              <w:t>Certificate badge</w:t>
+            </w:r>
+            <w:r>
+              <w:rPr>
+                <w:rStyle w:val="Hyperlink"/>
+                <w:rFonts w:ascii="Segoe UI" w:eastAsia="Oswald" w:hAnsi="Segoe UI" w:cs="Segoe UI"/>
+                <w:sz w:val="18"/>
+                <w:szCs w:val="18"/>
+              </w:rPr>
+              <w:t xml:space="preserve"> </w:t>
+            </w:r>
+            <w:r>
+              <w:rPr>
+                <w:rStyle w:val="Hyperlink"/>
+                <w:rFonts w:ascii="Segoe UI" w:eastAsia="Oswald" w:hAnsi="Segoe UI" w:cs="Segoe UI"/>
+                <w:sz w:val="18"/>
+                <w:szCs w:val="18"/>
+              </w:rPr>
+              <w:t>AWS01128751</w:t>
+            </w:r>
+            <w:r>
+              <w:rPr>
+                <w:rStyle w:val="Hyperlink"/>
+                <w:rFonts w:ascii="Segoe UI" w:eastAsia="Oswald" w:hAnsi="Segoe UI" w:cs="Segoe UI"/>
                 <w:sz w:val="18"/>
                 <w:szCs w:val="18"/>
               </w:rPr>
@@ -5528,6 +5598,14 @@
                 <w:szCs w:val="20"/>
               </w:rPr>
             </w:pPr>
+            <w:r>
+              <w:rPr>
+                <w:rFonts w:ascii="Segoe UI" w:eastAsia="Oswald" w:hAnsi="Segoe UI" w:cs="Segoe UI"/>
+                <w:sz w:val="18"/>
+                <w:szCs w:val="18"/>
+              </w:rPr>
+              <w:fldChar w:fldCharType="end"/>
+            </w:r>
           </w:p>
           <w:p>
             <w:pPr>
@@ -5618,7 +5696,7 @@
                 </mc:Choice>
                 <mc:Fallback>
                   <w:pict>
-                    <v:line w14:anchorId="2E5E7C9F" id="Straight Connector 34" o:spid="_x0000_s1026" style="position:absolute;flip:y;z-index:251812864;visibility:visible;mso-wrap-style:square;mso-width-percent:0;mso-height-percent:0;mso-wrap-distance-left:9pt;mso-wrap-distance-top:0;mso-wrap-distance-right:9pt;mso-wrap-distance-bottom:0;mso-position-horizontal:absolute;mso-position-horizontal-relative:text;mso-position-vertical:absolute;mso-position-vertical-relative:page;mso-width-percent:0;mso-height-percent:0;mso-width-relative:margin;mso-height-relative:margin" from="0,248.6pt" to="132.75pt,248.6pt" o:gfxdata="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" strokecolor="#4f81bd" strokeweight="1.5pt">
+                    <v:line w14:anchorId="366118DD" id="Straight Connector 34" o:spid="_x0000_s1026" style="position:absolute;flip:y;z-index:251812864;visibility:visible;mso-wrap-style:square;mso-width-percent:0;mso-height-percent:0;mso-wrap-distance-left:9pt;mso-wrap-distance-top:0;mso-wrap-distance-right:9pt;mso-wrap-distance-bottom:0;mso-position-horizontal:absolute;mso-position-horizontal-relative:text;mso-position-vertical:absolute;mso-position-vertical-relative:page;mso-width-percent:0;mso-height-percent:0;mso-width-relative:margin;mso-height-relative:margin" from="0,248.6pt" to="132.75pt,248.6pt" o:gfxdata="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" strokecolor="#4f81bd" strokeweight="1.5pt">
                       <v:stroke opacity="49087f" endcap="round"/>
                       <v:shadow on="t" color="black" opacity="13107f" origin=",.5" offset="0,.55556mm"/>
                       <w10:wrap anchory="page"/>
@@ -5647,7 +5725,7 @@
                           <pic:cNvPicPr/>
                         </pic:nvPicPr>
                         <pic:blipFill>
-                          <a:blip r:embed="rId18" cstate="print">
+                          <a:blip r:embed="rId17" cstate="print">
                             <a:extLst>
                               <a:ext uri="{28A0092B-C50C-407E-A947-70E740481C1C}">
                                 <a14:useLocalDpi xmlns:a14="http://schemas.microsoft.com/office/drawing/2010/main" val="0"/>
@@ -5789,7 +5867,7 @@
                       <w:szCs w:val="16"/>
                     </w:rPr>
                   </w:pPr>
-                  <w:hyperlink r:id="rId19" w:history="1">
+                  <w:hyperlink r:id="rId18" w:history="1">
                     <w:r>
                       <w:rPr>
                         <w:rStyle w:val="Hyperlink"/>
@@ -5903,7 +5981,7 @@
                       <w:szCs w:val="16"/>
                     </w:rPr>
                   </w:pPr>
-                  <w:hyperlink r:id="rId20" w:history="1">
+                  <w:hyperlink r:id="rId19" w:history="1">
                     <w:r>
                       <w:rPr>
                         <w:rStyle w:val="Hyperlink"/>
@@ -6021,7 +6099,7 @@
                 </mc:Choice>
                 <mc:Fallback>
                   <w:pict>
-                    <v:line w14:anchorId="18AD0799" id="Straight Connector 36" o:spid="_x0000_s1026" style="position:absolute;flip:y;z-index:251780096;visibility:visible;mso-wrap-style:square;mso-width-percent:0;mso-height-percent:0;mso-wrap-distance-left:9pt;mso-wrap-distance-top:0;mso-wrap-distance-right:9pt;mso-wrap-distance-bottom:0;mso-position-horizontal:absolute;mso-position-horizontal-relative:text;mso-position-vertical:absolute;mso-position-vertical-relative:page;mso-width-percent:0;mso-height-percent:0;mso-width-relative:margin;mso-height-relative:margin" from="-.7pt,392.2pt" to="132.8pt,392.2pt" o:gfxdata="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" strokecolor="#4f81bd" strokeweight="1.5pt">
+                    <v:line w14:anchorId="04120615" id="Straight Connector 36" o:spid="_x0000_s1026" style="position:absolute;flip:y;z-index:251780096;visibility:visible;mso-wrap-style:square;mso-width-percent:0;mso-height-percent:0;mso-wrap-distance-left:9pt;mso-wrap-distance-top:0;mso-wrap-distance-right:9pt;mso-wrap-distance-bottom:0;mso-position-horizontal:absolute;mso-position-horizontal-relative:text;mso-position-vertical:absolute;mso-position-vertical-relative:page;mso-width-percent:0;mso-height-percent:0;mso-width-relative:margin;mso-height-relative:margin" from="-.7pt,392.2pt" to="132.8pt,392.2pt" o:gfxdata="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" strokecolor="#4f81bd" strokeweight="1.5pt">
                       <v:stroke opacity="49087f" endcap="round"/>
                       <v:shadow on="t" color="black" opacity="13107f" origin=",.5" offset="0,.55556mm"/>
                       <w10:wrap anchory="page"/>
@@ -6050,7 +6128,7 @@
                           <pic:cNvPicPr/>
                         </pic:nvPicPr>
                         <pic:blipFill>
-                          <a:blip r:embed="rId21" cstate="print">
+                          <a:blip r:embed="rId20" cstate="print">
                             <a:extLst>
                               <a:ext uri="{28A0092B-C50C-407E-A947-70E740481C1C}">
                                 <a14:useLocalDpi xmlns:a14="http://schemas.microsoft.com/office/drawing/2010/main" val="0"/>
@@ -6137,17 +6215,17 @@
               <w:tblLook w:val="04A0" w:firstRow="1" w:lastRow="0" w:firstColumn="1" w:lastColumn="0" w:noHBand="0" w:noVBand="1"/>
             </w:tblPr>
             <w:tblGrid>
-              <w:gridCol w:w="953"/>
-              <w:gridCol w:w="163"/>
-              <w:gridCol w:w="163"/>
-              <w:gridCol w:w="163"/>
-              <w:gridCol w:w="164"/>
-              <w:gridCol w:w="164"/>
-              <w:gridCol w:w="164"/>
-              <w:gridCol w:w="164"/>
-              <w:gridCol w:w="164"/>
-              <w:gridCol w:w="164"/>
-              <w:gridCol w:w="164"/>
+              <w:gridCol w:w="893"/>
+              <w:gridCol w:w="169"/>
+              <w:gridCol w:w="169"/>
+              <w:gridCol w:w="169"/>
+              <w:gridCol w:w="170"/>
+              <w:gridCol w:w="170"/>
+              <w:gridCol w:w="170"/>
+              <w:gridCol w:w="170"/>
+              <w:gridCol w:w="170"/>
+              <w:gridCol w:w="170"/>
+              <w:gridCol w:w="170"/>
             </w:tblGrid>
             <w:tr>
               <w:trPr>
@@ -7671,7 +7749,7 @@
                 </mc:Choice>
                 <mc:Fallback>
                   <w:pict>
-                    <v:line w14:anchorId="44D5FD00" id="Straight Connector 22" o:spid="_x0000_s1026" style="position:absolute;z-index:251796480;visibility:visible;mso-wrap-style:square;mso-width-percent:0;mso-height-percent:0;mso-wrap-distance-left:9pt;mso-wrap-distance-top:0;mso-wrap-distance-right:9pt;mso-wrap-distance-bottom:0;mso-position-horizontal:absolute;mso-position-horizontal-relative:text;mso-position-vertical:absolute;mso-position-vertical-relative:text;mso-width-percent:0;mso-height-percent:0;mso-width-relative:margin;mso-height-relative:margin" from="-10pt,7.7pt" to="-9.25pt,644.45pt" o:gfxdata="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" strokecolor="#4f81bd [3204]" strokeweight="1.5pt">
+                    <v:line w14:anchorId="41142430" id="Straight Connector 22" o:spid="_x0000_s1026" style="position:absolute;z-index:251796480;visibility:visible;mso-wrap-style:square;mso-width-percent:0;mso-height-percent:0;mso-wrap-distance-left:9pt;mso-wrap-distance-top:0;mso-wrap-distance-right:9pt;mso-wrap-distance-bottom:0;mso-position-horizontal:absolute;mso-position-horizontal-relative:text;mso-position-vertical:absolute;mso-position-vertical-relative:text;mso-width-percent:0;mso-height-percent:0;mso-width-relative:margin;mso-height-relative:margin" from="-10pt,7.7pt" to="-9.25pt,644.45pt" o:gfxdata="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" strokecolor="#4f81bd [3204]" strokeweight="1.5pt">
                       <v:stroke startarrowwidth="wide" startarrowlength="long" endarrowwidth="wide" endarrowlength="long" opacity="19789f" endcap="round"/>
                     </v:line>
                   </w:pict>
@@ -7759,18 +7837,7 @@
                 </mc:Choice>
                 <mc:Fallback>
                   <w:pict>
-                    <v:shapetype w14:anchorId="71D0460A" id="_x0000_t15" coordsize="21600,21600" o:spt="15" adj="16200" path="m@0,l,,,21600@0,21600,21600,10800xe">
-                      <v:stroke joinstyle="miter"/>
-                      <v:formulas>
-                        <v:f eqn="val #0"/>
-                        <v:f eqn="prod #0 1 2"/>
-                      </v:formulas>
-                      <v:path gradientshapeok="t" o:connecttype="custom" o:connectlocs="@1,0;0,10800;@1,21600;21600,10800" o:connectangles="270,180,90,0" textboxrect="0,0,10800,21600;0,0,16200,21600;0,0,21600,21600"/>
-                      <v:handles>
-                        <v:h position="#0,topLeft" xrange="0,21600"/>
-                      </v:handles>
-                    </v:shapetype>
-                    <v:shape id="Arrow: Pentagon 8" o:spid="_x0000_s1026" type="#_x0000_t15" style="position:absolute;margin-left:-10.55pt;margin-top:3.3pt;width:7.5pt;height:9.75pt;z-index:251802624;visibility:visible;mso-wrap-style:square;mso-width-percent:0;mso-height-percent:0;mso-wrap-distance-left:9pt;mso-wrap-distance-top:0;mso-wrap-distance-right:9pt;mso-wrap-distance-bottom:0;mso-position-horizontal:absolute;mso-position-horizontal-relative:text;mso-position-vertical:absolute;mso-position-vertical-relative:text;mso-width-percent:0;mso-height-percent:0;mso-width-relative:margin;mso-height-relative:margin;v-text-anchor:middle" o:gfxdata="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" adj="10800" fillcolor="#4f81bd [3204]" strokecolor="#4579b8 [3044]" strokeweight=".5pt">
+                    <v:shape w14:anchorId="4D25EFEF" id="Arrow: Pentagon 8" o:spid="_x0000_s1026" type="#_x0000_t15" style="position:absolute;margin-left:-10.55pt;margin-top:3.3pt;width:7.5pt;height:9.75pt;z-index:251802624;visibility:visible;mso-wrap-style:square;mso-width-percent:0;mso-height-percent:0;mso-wrap-distance-left:9pt;mso-wrap-distance-top:0;mso-wrap-distance-right:9pt;mso-wrap-distance-bottom:0;mso-position-horizontal:absolute;mso-position-horizontal-relative:text;mso-position-vertical:absolute;mso-position-vertical-relative:text;mso-width-percent:0;mso-height-percent:0;mso-width-relative:margin;mso-height-relative:margin;v-text-anchor:middle" o:gfxdata="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" adj="10800" fillcolor="#4f81bd [3204]" strokecolor="#4579b8 [3044]" strokeweight=".5pt">
                       <v:fill color2="#a7bfde [1620]" rotate="t" angle="180" focus="100%" type="gradient">
                         <o:fill v:ext="view" type="gradientUnscaled"/>
                       </v:fill>
@@ -8185,7 +8252,7 @@
                 </mc:Choice>
                 <mc:Fallback>
                   <w:pict>
-                    <v:shape w14:anchorId="6BEC4F55" id="Arrow: Pentagon 9" o:spid="_x0000_s1026" type="#_x0000_t15" style="position:absolute;margin-left:-10.55pt;margin-top:3.15pt;width:7.5pt;height:9.75pt;z-index:251804672;visibility:visible;mso-wrap-style:square;mso-width-percent:0;mso-height-percent:0;mso-wrap-distance-left:9pt;mso-wrap-distance-top:0;mso-wrap-distance-right:9pt;mso-wrap-distance-bottom:0;mso-position-horizontal:absolute;mso-position-horizontal-relative:text;mso-position-vertical:absolute;mso-position-vertical-relative:text;mso-width-percent:0;mso-height-percent:0;mso-width-relative:margin;mso-height-relative:margin;v-text-anchor:middle" o:gfxdata="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" adj="10800" fillcolor="#4f81bd [3204]" strokecolor="#4579b8 [3044]" strokeweight=".5pt">
+                    <v:shape w14:anchorId="19A6FCB0" id="Arrow: Pentagon 9" o:spid="_x0000_s1026" type="#_x0000_t15" style="position:absolute;margin-left:-10.55pt;margin-top:3.15pt;width:7.5pt;height:9.75pt;z-index:251804672;visibility:visible;mso-wrap-style:square;mso-width-percent:0;mso-height-percent:0;mso-wrap-distance-left:9pt;mso-wrap-distance-top:0;mso-wrap-distance-right:9pt;mso-wrap-distance-bottom:0;mso-position-horizontal:absolute;mso-position-horizontal-relative:text;mso-position-vertical:absolute;mso-position-vertical-relative:text;mso-width-percent:0;mso-height-percent:0;mso-width-relative:margin;mso-height-relative:margin;v-text-anchor:middle" o:gfxdata="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" adj="10800" fillcolor="#4f81bd [3204]" strokecolor="#4579b8 [3044]" strokeweight=".5pt">
                       <v:fill color2="#a7bfde [1620]" rotate="t" angle="180" focus="100%" type="gradient">
                         <o:fill v:ext="view" type="gradientUnscaled"/>
                       </v:fill>
@@ -8511,7 +8578,7 @@
                 </mc:Choice>
                 <mc:Fallback>
                   <w:pict>
-                    <v:shape w14:anchorId="5DFC07BD" id="Arrow: Pentagon 11" o:spid="_x0000_s1026" type="#_x0000_t15" style="position:absolute;margin-left:-10.55pt;margin-top:13pt;width:7.5pt;height:9.75pt;z-index:251806720;visibility:visible;mso-wrap-style:square;mso-width-percent:0;mso-height-percent:0;mso-wrap-distance-left:9pt;mso-wrap-distance-top:0;mso-wrap-distance-right:9pt;mso-wrap-distance-bottom:0;mso-position-horizontal:absolute;mso-position-horizontal-relative:text;mso-position-vertical:absolute;mso-position-vertical-relative:text;mso-width-percent:0;mso-height-percent:0;mso-width-relative:margin;mso-height-relative:margin;v-text-anchor:middle" o:gfxdata="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" adj="10800" fillcolor="#4f81bd [3204]" strokecolor="#4579b8 [3044]" strokeweight=".5pt">
+                    <v:shape w14:anchorId="50DAB359" id="Arrow: Pentagon 11" o:spid="_x0000_s1026" type="#_x0000_t15" style="position:absolute;margin-left:-10.55pt;margin-top:13pt;width:7.5pt;height:9.75pt;z-index:251806720;visibility:visible;mso-wrap-style:square;mso-width-percent:0;mso-height-percent:0;mso-wrap-distance-left:9pt;mso-wrap-distance-top:0;mso-wrap-distance-right:9pt;mso-wrap-distance-bottom:0;mso-position-horizontal:absolute;mso-position-horizontal-relative:text;mso-position-vertical:absolute;mso-position-vertical-relative:text;mso-width-percent:0;mso-height-percent:0;mso-width-relative:margin;mso-height-relative:margin;v-text-anchor:middle" o:gfxdata="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" adj="10800" fillcolor="#4f81bd [3204]" strokecolor="#4579b8 [3044]" strokeweight=".5pt">
                       <v:fill color2="#a7bfde [1620]" rotate="t" angle="180" focus="100%" type="gradient">
                         <o:fill v:ext="view" type="gradientUnscaled"/>
                       </v:fill>
@@ -8802,7 +8869,7 @@
                 </mc:Choice>
                 <mc:Fallback>
                   <w:pict>
-                    <v:shape w14:anchorId="7FC4F067" id="Arrow: Pentagon 12" o:spid="_x0000_s1026" type="#_x0000_t15" style="position:absolute;margin-left:-9.8pt;margin-top:13.5pt;width:7.5pt;height:9.75pt;z-index:251808768;visibility:visible;mso-wrap-style:square;mso-width-percent:0;mso-height-percent:0;mso-wrap-distance-left:9pt;mso-wrap-distance-top:0;mso-wrap-distance-right:9pt;mso-wrap-distance-bottom:0;mso-position-horizontal:absolute;mso-position-horizontal-relative:text;mso-position-vertical:absolute;mso-position-vertical-relative:text;mso-width-percent:0;mso-height-percent:0;mso-width-relative:margin;mso-height-relative:margin;v-text-anchor:middle" o:gfxdata="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" adj="10800" fillcolor="#4f81bd [3204]" strokecolor="#4579b8 [3044]" strokeweight=".5pt">
+                    <v:shape w14:anchorId="4264446B" id="Arrow: Pentagon 12" o:spid="_x0000_s1026" type="#_x0000_t15" style="position:absolute;margin-left:-9.8pt;margin-top:13.5pt;width:7.5pt;height:9.75pt;z-index:251808768;visibility:visible;mso-wrap-style:square;mso-width-percent:0;mso-height-percent:0;mso-wrap-distance-left:9pt;mso-wrap-distance-top:0;mso-wrap-distance-right:9pt;mso-wrap-distance-bottom:0;mso-position-horizontal:absolute;mso-position-horizontal-relative:text;mso-position-vertical:absolute;mso-position-vertical-relative:text;mso-width-percent:0;mso-height-percent:0;mso-width-relative:margin;mso-height-relative:margin;v-text-anchor:middle" o:gfxdata="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" adj="10800" fillcolor="#4f81bd [3204]" strokecolor="#4579b8 [3044]" strokeweight=".5pt">
                       <v:fill color2="#a7bfde [1620]" rotate="t" angle="180" focus="100%" type="gradient">
                         <o:fill v:ext="view" type="gradientUnscaled"/>
                       </v:fill>
@@ -9137,7 +9204,7 @@
                 </mc:Choice>
                 <mc:Fallback>
                   <w:pict>
-                    <v:shape w14:anchorId="3CF7C29A" id="Arrow: Pentagon 13" o:spid="_x0000_s1026" type="#_x0000_t15" style="position:absolute;margin-left:-9.8pt;margin-top:13.15pt;width:7.5pt;height:9.75pt;z-index:251810816;visibility:visible;mso-wrap-style:square;mso-width-percent:0;mso-height-percent:0;mso-wrap-distance-left:9pt;mso-wrap-distance-top:0;mso-wrap-distance-right:9pt;mso-wrap-distance-bottom:0;mso-position-horizontal:absolute;mso-position-horizontal-relative:text;mso-position-vertical:absolute;mso-position-vertical-relative:text;mso-width-percent:0;mso-height-percent:0;mso-width-relative:margin;mso-height-relative:margin;v-text-anchor:middle" o:gfxdata="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" adj="10800" fillcolor="#4f81bd [3204]" strokecolor="#4579b8 [3044]" strokeweight=".5pt">
+                    <v:shape w14:anchorId="0006289A" id="Arrow: Pentagon 13" o:spid="_x0000_s1026" type="#_x0000_t15" style="position:absolute;margin-left:-9.8pt;margin-top:13.15pt;width:7.5pt;height:9.75pt;z-index:251810816;visibility:visible;mso-wrap-style:square;mso-width-percent:0;mso-height-percent:0;mso-wrap-distance-left:9pt;mso-wrap-distance-top:0;mso-wrap-distance-right:9pt;mso-wrap-distance-bottom:0;mso-position-horizontal:absolute;mso-position-horizontal-relative:text;mso-position-vertical:absolute;mso-position-vertical-relative:text;mso-width-percent:0;mso-height-percent:0;mso-width-relative:margin;mso-height-relative:margin;v-text-anchor:middle" o:gfxdata="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" adj="10800" fillcolor="#4f81bd [3204]" strokecolor="#4579b8 [3044]" strokeweight=".5pt">
                       <v:fill color2="#a7bfde [1620]" rotate="t" angle="180" focus="100%" type="gradient">
                         <o:fill v:ext="view" type="gradientUnscaled"/>
                       </v:fill>
@@ -9344,8 +9411,8 @@
       </w:pPr>
     </w:p>
     <w:sectPr>
-      <w:headerReference w:type="even" r:id="rId22"/>
-      <w:headerReference w:type="default" r:id="rId23"/>
+      <w:headerReference w:type="even" r:id="rId21"/>
+      <w:headerReference w:type="default" r:id="rId22"/>
       <w:pgSz w:w="12240" w:h="15840"/>
       <w:pgMar w:top="173" w:right="720" w:bottom="720" w:left="720" w:header="0" w:footer="720" w:gutter="0"/>
       <w:pgNumType w:start="1"/>
@@ -10187,28 +10254,28 @@
         <v:path o:extrusionok="f" gradientshapeok="t" o:connecttype="rect"/>
         <o:lock v:ext="edit" aspectratio="t"/>
       </v:shapetype>
-      <v:shape id="_x0000_i3974" type="#_x0000_t75" alt="Newspaper" style="width:13.5pt;height:13.5pt;visibility:visible" o:gfxdata="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" o:bullet="t">
+      <v:shape id="_x0000_i1030" type="#_x0000_t75" alt="Newspaper" style="width:13.5pt;height:13.5pt;visibility:visible" o:gfxdata="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" o:bullet="t">
         <v:imagedata r:id="rId1" o:title="" croptop="-2445f" cropbottom="-1712f" cropleft="-2445f" cropright="-1712f"/>
       </v:shape>
     </w:pict>
   </w:numPicBullet>
   <w:numPicBullet w:numPicBulletId="1">
     <w:pict>
-      <v:shape id="_x0000_i3975" type="#_x0000_t75" alt="Speech" style="width:13.5pt;height:12.75pt;visibility:visible" o:gfxdata="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" o:bullet="t">
+      <v:shape id="_x0000_i1031" type="#_x0000_t75" alt="Speech" style="width:13.5pt;height:12.75pt;visibility:visible" o:gfxdata="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" o:bullet="t">
         <v:imagedata r:id="rId2" o:title="" croptop="-9961f" cropbottom="-11010f" cropleft="-7065f" cropright="-7796f"/>
       </v:shape>
     </w:pict>
   </w:numPicBullet>
   <w:numPicBullet w:numPicBulletId="2">
     <w:pict>
-      <v:shape id="_x0000_i3976" type="#_x0000_t75" alt="Speech" style="width:14.25pt;height:13.5pt;visibility:visible" o:gfxdata="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" o:bullet="t">
+      <v:shape id="_x0000_i1032" type="#_x0000_t75" alt="Speech" style="width:14.25pt;height:13.5pt;visibility:visible" o:gfxdata="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" o:bullet="t">
         <v:imagedata r:id="rId3" o:title="" croptop="-9258f" cropbottom="-9258f" cropleft="-6599f" cropright="-6371f"/>
       </v:shape>
     </w:pict>
   </w:numPicBullet>
   <w:numPicBullet w:numPicBulletId="3">
     <w:pict>
-      <v:shape id="_x0000_i3977" type="#_x0000_t75" alt="Diploma" style="width:16.5pt;height:11.25pt;visibility:visible" o:gfxdata="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" o:bullet="t">
+      <v:shape id="_x0000_i1033" type="#_x0000_t75" alt="Diploma" style="width:16.5pt;height:11.25pt;visibility:visible" o:gfxdata="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" o:bullet="t">
         <v:imagedata r:id="rId4" o:title="" croptop="-13677f" cropbottom="-14817f" cropright="-804f"/>
       </v:shape>
     </w:pict>
@@ -12409,7 +12476,8 @@
       <w:szCs w:val="30"/>
     </w:rPr>
   </w:style>
-  <w:style w:type="table" w:customStyle="1" w:styleId="a">
+  <w:style w:type="table" w:customStyle="1" w:styleId="2">
+    <w:name w:val="2"/>
     <w:basedOn w:val="TableNormal"/>
     <w:tblPr>
       <w:tblStyleRowBandSize w:val="1"/>
@@ -12422,7 +12490,8 @@
       </w:tblCellMar>
     </w:tblPr>
   </w:style>
-  <w:style w:type="table" w:customStyle="1" w:styleId="a0">
+  <w:style w:type="table" w:customStyle="1" w:styleId="1">
+    <w:name w:val="1"/>
     <w:basedOn w:val="TableNormal"/>
     <w:tblPr>
       <w:tblStyleRowBandSize w:val="1"/>
@@ -12933,7 +13002,7 @@
 </file>
 
 <file path=customXml/itemProps1.xml><?xml version="1.0" encoding="utf-8"?>
-<ds:datastoreItem xmlns:ds="http://schemas.openxmlformats.org/officeDocument/2006/customXml" ds:itemID="{40D863DE-4855-44A2-B94C-C750BBD5471A}">
+<ds:datastoreItem xmlns:ds="http://schemas.openxmlformats.org/officeDocument/2006/customXml" ds:itemID="{71326BF5-65F5-4F76-BD75-2D2EBC076EB1}">
   <ds:schemaRefs>
     <ds:schemaRef ds:uri="http://schemas.openxmlformats.org/officeDocument/2006/bibliography"/>
   </ds:schemaRefs>

</xml_diff>

<commit_message>
Update header, and text
</commit_message>
<xml_diff>
--- a/assets/files/brett-schwarz-resume2.docx
+++ b/assets/files/brett-schwarz-resume2.docx
@@ -305,6 +305,80 @@
                 <w:shd w:val="clear" w:color="auto" w:fill="FFFFFF" w:themeFill="background1"/>
               </w:rPr>
             </w:pPr>
+            <w:r>
+              <w:rPr>
+                <w:noProof/>
+                <w:shd w:val="clear" w:color="auto" w:fill="FFFFFF" w:themeFill="background1"/>
+              </w:rPr>
+              <mc:AlternateContent>
+                <mc:Choice Requires="wps">
+                  <w:drawing>
+                    <wp:anchor distT="0" distB="0" distL="114300" distR="114300" simplePos="0" relativeHeight="251814912" behindDoc="0" locked="0" layoutInCell="1" allowOverlap="1" wp14:anchorId="2317D10A" wp14:editId="6738EEB4">
+                      <wp:simplePos x="0" y="0"/>
+                      <wp:positionH relativeFrom="column">
+                        <wp:posOffset>-635</wp:posOffset>
+                      </wp:positionH>
+                      <wp:positionV relativeFrom="page">
+                        <wp:posOffset>5752465</wp:posOffset>
+                      </wp:positionV>
+                      <wp:extent cx="1685925" cy="0"/>
+                      <wp:effectExtent l="38100" t="19050" r="66675" b="95250"/>
+                      <wp:wrapNone/>
+                      <wp:docPr id="15" name="Straight Connector 15"/>
+                      <wp:cNvGraphicFramePr/>
+                      <a:graphic xmlns:a="http://schemas.openxmlformats.org/drawingml/2006/main">
+                        <a:graphicData uri="http://schemas.microsoft.com/office/word/2010/wordprocessingShape">
+                          <wps:wsp>
+                            <wps:cNvCnPr/>
+                            <wps:spPr>
+                              <a:xfrm flipV="1">
+                                <a:off x="0" y="0"/>
+                                <a:ext cx="1685925" cy="0"/>
+                              </a:xfrm>
+                              <a:prstGeom prst="line">
+                                <a:avLst/>
+                              </a:prstGeom>
+                              <a:noFill/>
+                              <a:ln w="19050" cap="rnd" cmpd="sng" algn="ctr">
+                                <a:solidFill>
+                                  <a:srgbClr val="4F81BD">
+                                    <a:alpha val="75000"/>
+                                  </a:srgbClr>
+                                </a:solidFill>
+                                <a:prstDash val="solid"/>
+                              </a:ln>
+                              <a:effectLst>
+                                <a:outerShdw blurRad="38100" dist="20000" dir="5400000" rotWithShape="0">
+                                  <a:srgbClr val="000000">
+                                    <a:alpha val="20000"/>
+                                  </a:srgbClr>
+                                </a:outerShdw>
+                              </a:effectLst>
+                            </wps:spPr>
+                            <wps:bodyPr/>
+                          </wps:wsp>
+                        </a:graphicData>
+                      </a:graphic>
+                      <wp14:sizeRelH relativeFrom="margin">
+                        <wp14:pctWidth>0</wp14:pctWidth>
+                      </wp14:sizeRelH>
+                      <wp14:sizeRelV relativeFrom="margin">
+                        <wp14:pctHeight>0</wp14:pctHeight>
+                      </wp14:sizeRelV>
+                    </wp:anchor>
+                  </w:drawing>
+                </mc:Choice>
+                <mc:Fallback>
+                  <w:pict>
+                    <v:line w14:anchorId="7F76447A" id="Straight Connector 15" o:spid="_x0000_s1026" style="position:absolute;flip:y;z-index:251814912;visibility:visible;mso-wrap-style:square;mso-width-percent:0;mso-height-percent:0;mso-wrap-distance-left:9pt;mso-wrap-distance-top:0;mso-wrap-distance-right:9pt;mso-wrap-distance-bottom:0;mso-position-horizontal:absolute;mso-position-horizontal-relative:text;mso-position-vertical:absolute;mso-position-vertical-relative:page;mso-width-percent:0;mso-height-percent:0;mso-width-relative:margin;mso-height-relative:margin" from="-.05pt,452.95pt" to="132.7pt,452.95pt" o:gfxdata="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" strokecolor="#4f81bd" strokeweight="1.5pt">
+                      <v:stroke opacity="49087f" endcap="round"/>
+                      <v:shadow on="t" color="black" opacity="13107f" origin=",.5" offset="0,.55556mm"/>
+                      <w10:wrap anchory="page"/>
+                    </v:line>
+                  </w:pict>
+                </mc:Fallback>
+              </mc:AlternateContent>
+            </w:r>
           </w:p>
           <w:tbl>
             <w:tblPr>
@@ -355,7 +429,7 @@
                       <w:rFonts w:ascii="Segoe UI" w:eastAsia="Oswald" w:hAnsi="Segoe UI" w:cs="Segoe UI"/>
                       <w:color w:val="4F81BD" w:themeColor="accent1"/>
                     </w:rPr>
-                    <w:t xml:space="preserve">Wireless </w:t>
+                    <w:t>Web Services</w:t>
                   </w:r>
                 </w:p>
               </w:tc>
@@ -386,56 +460,51 @@
                   <w:r>
                     <w:rPr>
                       <w:rFonts w:ascii="Segoe UI" w:eastAsia="Oswald" w:hAnsi="Segoe UI" w:cs="Segoe UI"/>
-                      <w:color w:val="595959" w:themeColor="text1" w:themeTint="A6"/>
+                      <w:color w:val="404040" w:themeColor="text1" w:themeTint="BF"/>
                       <w:sz w:val="18"/>
                       <w:szCs w:val="18"/>
                     </w:rPr>
-                    <w:t xml:space="preserve">2G, 3G, GSM, CDMA, UMTS, LTE, </w:t>
+                    <w:t xml:space="preserve">REST, OpenAPI (Swagger), OAuth 2.0, JSON Schema, HTTP/1.1, HTTP/2, </w:t>
                   </w:r>
+                  <w:proofErr w:type="spellStart"/>
                   <w:r>
                     <w:rPr>
                       <w:rFonts w:ascii="Segoe UI" w:eastAsia="Oswald" w:hAnsi="Segoe UI" w:cs="Segoe UI"/>
-                      <w:color w:val="595959" w:themeColor="text1" w:themeTint="A6"/>
+                      <w:color w:val="404040" w:themeColor="text1" w:themeTint="BF"/>
                       <w:sz w:val="18"/>
                       <w:szCs w:val="18"/>
                     </w:rPr>
-                    <w:t>messaging</w:t>
+                    <w:t>WebSockets</w:t>
                   </w:r>
+                  <w:proofErr w:type="spellEnd"/>
                   <w:r>
                     <w:rPr>
                       <w:rFonts w:ascii="Segoe UI" w:eastAsia="Oswald" w:hAnsi="Segoe UI" w:cs="Segoe UI"/>
-                      <w:color w:val="595959" w:themeColor="text1" w:themeTint="A6"/>
+                      <w:color w:val="404040" w:themeColor="text1" w:themeTint="BF"/>
                       <w:sz w:val="18"/>
                       <w:szCs w:val="18"/>
                     </w:rPr>
-                    <w:t xml:space="preserve"> (SMSC)</w:t>
+                    <w:t xml:space="preserve">, SOAP, WSDL, XML, </w:t>
                   </w:r>
+                  <w:proofErr w:type="spellStart"/>
                   <w:r>
                     <w:rPr>
                       <w:rFonts w:ascii="Segoe UI" w:eastAsia="Oswald" w:hAnsi="Segoe UI" w:cs="Segoe UI"/>
-                      <w:color w:val="595959" w:themeColor="text1" w:themeTint="A6"/>
+                      <w:color w:val="404040" w:themeColor="text1" w:themeTint="BF"/>
                       <w:sz w:val="18"/>
                       <w:szCs w:val="18"/>
                     </w:rPr>
-                    <w:t xml:space="preserve">, </w:t>
+                    <w:t>GraphQL</w:t>
                   </w:r>
+                  <w:proofErr w:type="spellEnd"/>
                   <w:r>
                     <w:rPr>
                       <w:rFonts w:ascii="Segoe UI" w:eastAsia="Oswald" w:hAnsi="Segoe UI" w:cs="Segoe UI"/>
-                      <w:color w:val="595959" w:themeColor="text1" w:themeTint="A6"/>
+                      <w:color w:val="404040" w:themeColor="text1" w:themeTint="BF"/>
                       <w:sz w:val="18"/>
                       <w:szCs w:val="18"/>
                     </w:rPr>
-                    <w:t>subscriber services</w:t>
-                  </w:r>
-                  <w:r>
-                    <w:rPr>
-                      <w:rFonts w:ascii="Segoe UI" w:eastAsia="Oswald" w:hAnsi="Segoe UI" w:cs="Segoe UI"/>
-                      <w:color w:val="595959" w:themeColor="text1" w:themeTint="A6"/>
-                      <w:sz w:val="18"/>
-                      <w:szCs w:val="18"/>
-                    </w:rPr>
-                    <w:t xml:space="preserve"> (HLR, HSS)</w:t>
+                    <w:t>, RAML</w:t>
                   </w:r>
                 </w:p>
               </w:tc>
@@ -489,7 +558,7 @@
                       <w:rFonts w:ascii="Segoe UI" w:eastAsia="Oswald" w:hAnsi="Segoe UI" w:cs="Segoe UI"/>
                       <w:color w:val="4F81BD" w:themeColor="accent1"/>
                     </w:rPr>
-                    <w:t>Integration</w:t>
+                    <w:t>Network Architecture</w:t>
                   </w:r>
                 </w:p>
               </w:tc>
@@ -509,7 +578,7 @@
                     <w:widowControl w:val="0"/>
                     <w:rPr>
                       <w:rFonts w:ascii="Segoe UI" w:eastAsia="Oswald" w:hAnsi="Segoe UI" w:cs="Segoe UI"/>
-                      <w:color w:val="808080" w:themeColor="background1" w:themeShade="80"/>
+                      <w:color w:val="3D85C6"/>
                       <w:sz w:val="18"/>
                       <w:szCs w:val="18"/>
                     </w:rPr>
@@ -517,11 +586,29 @@
                   <w:r>
                     <w:rPr>
                       <w:rFonts w:ascii="Segoe UI" w:eastAsia="Oswald" w:hAnsi="Segoe UI" w:cs="Segoe UI"/>
-                      <w:color w:val="595959" w:themeColor="text1" w:themeTint="A6"/>
+                      <w:color w:val="404040" w:themeColor="text1" w:themeTint="BF"/>
                       <w:sz w:val="18"/>
                       <w:szCs w:val="18"/>
                     </w:rPr>
-                    <w:t>Mobile Networks, IT Networks</w:t>
+                    <w:t>Mobile Networks</w:t>
+                  </w:r>
+                  <w:r>
+                    <w:rPr>
+                      <w:rFonts w:ascii="Segoe UI" w:eastAsia="Oswald" w:hAnsi="Segoe UI" w:cs="Segoe UI"/>
+                      <w:color w:val="404040" w:themeColor="text1" w:themeTint="BF"/>
+                      <w:sz w:val="18"/>
+                      <w:szCs w:val="18"/>
+                    </w:rPr>
+                    <w:t xml:space="preserve"> (3G, UMTS, LTE)</w:t>
+                  </w:r>
+                  <w:r>
+                    <w:rPr>
+                      <w:rFonts w:ascii="Segoe UI" w:eastAsia="Oswald" w:hAnsi="Segoe UI" w:cs="Segoe UI"/>
+                      <w:color w:val="404040" w:themeColor="text1" w:themeTint="BF"/>
+                      <w:sz w:val="18"/>
+                      <w:szCs w:val="18"/>
+                    </w:rPr>
+                    <w:t>, IT Networks, TCP/IP, OSI, AWS, Azure</w:t>
                   </w:r>
                 </w:p>
               </w:tc>
@@ -540,7 +627,7 @@
                     <w:widowControl w:val="0"/>
                     <w:rPr>
                       <w:rFonts w:ascii="Oswald" w:eastAsia="Oswald" w:hAnsi="Oswald" w:cs="Oswald"/>
-                      <w:color w:val="808080" w:themeColor="background1" w:themeShade="80"/>
+                      <w:color w:val="3D85C6"/>
                       <w:sz w:val="24"/>
                       <w:szCs w:val="24"/>
                     </w:rPr>
@@ -656,7 +743,7 @@
                       <w:rFonts w:ascii="Segoe UI" w:eastAsia="Oswald" w:hAnsi="Segoe UI" w:cs="Segoe UI"/>
                       <w:color w:val="4F81BD" w:themeColor="accent1"/>
                     </w:rPr>
-                    <w:t>Web Services</w:t>
+                    <w:t>Web Development</w:t>
                   </w:r>
                 </w:p>
               </w:tc>
@@ -676,154 +763,37 @@
                     <w:widowControl w:val="0"/>
                     <w:rPr>
                       <w:rFonts w:ascii="Segoe UI" w:eastAsia="Oswald" w:hAnsi="Segoe UI" w:cs="Segoe UI"/>
-                      <w:color w:val="3D85C6"/>
-                      <w:sz w:val="18"/>
-                      <w:szCs w:val="18"/>
-                    </w:rPr>
-                  </w:pPr>
-                  <w:r>
-                    <w:rPr>
-                      <w:rFonts w:ascii="Segoe UI" w:eastAsia="Oswald" w:hAnsi="Segoe UI" w:cs="Segoe UI"/>
                       <w:color w:val="595959" w:themeColor="text1" w:themeTint="A6"/>
                       <w:sz w:val="18"/>
                       <w:szCs w:val="18"/>
                     </w:rPr>
-                    <w:t>REST, OpenAPI (Swagger),</w:t>
+                  </w:pPr>
+                  <w:r>
+                    <w:rPr>
+                      <w:rFonts w:ascii="Segoe UI" w:eastAsia="Oswald" w:hAnsi="Segoe UI" w:cs="Segoe UI"/>
+                      <w:color w:val="404040" w:themeColor="text1" w:themeTint="BF"/>
+                      <w:sz w:val="18"/>
+                      <w:szCs w:val="18"/>
+                    </w:rPr>
+                    <w:t xml:space="preserve">HTML5, CSS, JavaScript, jQuery, Knockout.js, </w:t>
                   </w:r>
                   <w:r>
                     <w:rPr>
                       <w:rFonts w:ascii="Segoe UI" w:eastAsia="Oswald" w:hAnsi="Segoe UI" w:cs="Segoe UI"/>
-                      <w:color w:val="595959" w:themeColor="text1" w:themeTint="A6"/>
+                      <w:color w:val="404040" w:themeColor="text1" w:themeTint="BF"/>
                       <w:sz w:val="18"/>
                       <w:szCs w:val="18"/>
                     </w:rPr>
-                    <w:t xml:space="preserve"> </w:t>
+                    <w:t xml:space="preserve">Svelte, </w:t>
                   </w:r>
                   <w:r>
                     <w:rPr>
                       <w:rFonts w:ascii="Segoe UI" w:eastAsia="Oswald" w:hAnsi="Segoe UI" w:cs="Segoe UI"/>
-                      <w:color w:val="595959" w:themeColor="text1" w:themeTint="A6"/>
+                      <w:color w:val="404040" w:themeColor="text1" w:themeTint="BF"/>
                       <w:sz w:val="18"/>
                       <w:szCs w:val="18"/>
                     </w:rPr>
-                    <w:t>O</w:t>
-                  </w:r>
-                  <w:r>
-                    <w:rPr>
-                      <w:rFonts w:ascii="Segoe UI" w:eastAsia="Oswald" w:hAnsi="Segoe UI" w:cs="Segoe UI"/>
-                      <w:color w:val="595959" w:themeColor="text1" w:themeTint="A6"/>
-                      <w:sz w:val="18"/>
-                      <w:szCs w:val="18"/>
-                    </w:rPr>
-                    <w:t>A</w:t>
-                  </w:r>
-                  <w:r>
-                    <w:rPr>
-                      <w:rFonts w:ascii="Segoe UI" w:eastAsia="Oswald" w:hAnsi="Segoe UI" w:cs="Segoe UI"/>
-                      <w:color w:val="595959" w:themeColor="text1" w:themeTint="A6"/>
-                      <w:sz w:val="18"/>
-                      <w:szCs w:val="18"/>
-                    </w:rPr>
-                    <w:t xml:space="preserve">uth 2.0, </w:t>
-                  </w:r>
-                  <w:r>
-                    <w:rPr>
-                      <w:rFonts w:ascii="Segoe UI" w:eastAsia="Oswald" w:hAnsi="Segoe UI" w:cs="Segoe UI"/>
-                      <w:color w:val="595959" w:themeColor="text1" w:themeTint="A6"/>
-                      <w:sz w:val="18"/>
-                      <w:szCs w:val="18"/>
-                    </w:rPr>
-                    <w:t>JSON Schema,</w:t>
-                  </w:r>
-                  <w:r>
-                    <w:rPr>
-                      <w:rFonts w:ascii="Segoe UI" w:eastAsia="Oswald" w:hAnsi="Segoe UI" w:cs="Segoe UI"/>
-                      <w:color w:val="595959" w:themeColor="text1" w:themeTint="A6"/>
-                      <w:sz w:val="18"/>
-                      <w:szCs w:val="18"/>
-                    </w:rPr>
-                    <w:t xml:space="preserve"> HTTP/1.1, HTTP/2, </w:t>
-                  </w:r>
-                  <w:r>
-                    <w:rPr>
-                      <w:rFonts w:ascii="Segoe UI" w:eastAsia="Oswald" w:hAnsi="Segoe UI" w:cs="Segoe UI"/>
-                      <w:color w:val="595959" w:themeColor="text1" w:themeTint="A6"/>
-                      <w:sz w:val="18"/>
-                      <w:szCs w:val="18"/>
-                    </w:rPr>
-                    <w:t>WebSockets,</w:t>
-                  </w:r>
-                  <w:r>
-                    <w:rPr>
-                      <w:rFonts w:ascii="Segoe UI" w:eastAsia="Oswald" w:hAnsi="Segoe UI" w:cs="Segoe UI"/>
-                      <w:color w:val="595959" w:themeColor="text1" w:themeTint="A6"/>
-                      <w:sz w:val="18"/>
-                      <w:szCs w:val="18"/>
-                    </w:rPr>
-                    <w:t xml:space="preserve"> </w:t>
-                  </w:r>
-                  <w:r>
-                    <w:rPr>
-                      <w:rFonts w:ascii="Segoe UI" w:eastAsia="Oswald" w:hAnsi="Segoe UI" w:cs="Segoe UI"/>
-                      <w:color w:val="595959" w:themeColor="text1" w:themeTint="A6"/>
-                      <w:sz w:val="18"/>
-                      <w:szCs w:val="18"/>
-                    </w:rPr>
-                    <w:t>SOAP</w:t>
-                  </w:r>
-                  <w:r>
-                    <w:rPr>
-                      <w:rFonts w:ascii="Segoe UI" w:eastAsia="Oswald" w:hAnsi="Segoe UI" w:cs="Segoe UI"/>
-                      <w:color w:val="595959" w:themeColor="text1" w:themeTint="A6"/>
-                      <w:sz w:val="18"/>
-                      <w:szCs w:val="18"/>
-                    </w:rPr>
-                    <w:t xml:space="preserve">, </w:t>
-                  </w:r>
-                  <w:r>
-                    <w:rPr>
-                      <w:rFonts w:ascii="Segoe UI" w:eastAsia="Oswald" w:hAnsi="Segoe UI" w:cs="Segoe UI"/>
-                      <w:color w:val="595959" w:themeColor="text1" w:themeTint="A6"/>
-                      <w:sz w:val="18"/>
-                      <w:szCs w:val="18"/>
-                    </w:rPr>
-                    <w:t>WSDL</w:t>
-                  </w:r>
-                  <w:r>
-                    <w:rPr>
-                      <w:rFonts w:ascii="Segoe UI" w:eastAsia="Oswald" w:hAnsi="Segoe UI" w:cs="Segoe UI"/>
-                      <w:color w:val="595959" w:themeColor="text1" w:themeTint="A6"/>
-                      <w:sz w:val="18"/>
-                      <w:szCs w:val="18"/>
-                    </w:rPr>
-                    <w:t>, XML</w:t>
-                  </w:r>
-                  <w:r>
-                    <w:rPr>
-                      <w:rFonts w:ascii="Segoe UI" w:eastAsia="Oswald" w:hAnsi="Segoe UI" w:cs="Segoe UI"/>
-                      <w:color w:val="595959" w:themeColor="text1" w:themeTint="A6"/>
-                      <w:sz w:val="18"/>
-                      <w:szCs w:val="18"/>
-                    </w:rPr>
-                    <w:t>, Grap</w:t>
-                  </w:r>
-                  <w:r>
-                    <w:rPr>
-                      <w:rFonts w:ascii="Segoe UI" w:eastAsia="Oswald" w:hAnsi="Segoe UI" w:cs="Segoe UI"/>
-                      <w:color w:val="595959" w:themeColor="text1" w:themeTint="A6"/>
-                      <w:sz w:val="18"/>
-                      <w:szCs w:val="18"/>
-                    </w:rPr>
-                    <w:t>hQL</w:t>
-                  </w:r>
-                  <w:r>
-                    <w:rPr>
-                      <w:rFonts w:ascii="Segoe UI" w:eastAsia="Oswald" w:hAnsi="Segoe UI" w:cs="Segoe UI"/>
-                      <w:color w:val="595959" w:themeColor="text1" w:themeTint="A6"/>
-                      <w:sz w:val="18"/>
-                      <w:szCs w:val="18"/>
-                    </w:rPr>
-                    <w:t>, RAML</w:t>
+                    <w:t>AngularJS, Bootstrap, Foundation, Gulp, Grunt, Apache, Naviserver, Tomcat</w:t>
                   </w:r>
                 </w:p>
               </w:tc>
@@ -852,7 +822,6 @@
               <w:tc>
                 <w:tcPr>
                   <w:tcW w:w="236" w:type="dxa"/>
-                  <w:shd w:val="clear" w:color="auto" w:fill="auto"/>
                 </w:tcPr>
                 <w:p>
                   <w:pPr>
@@ -869,7 +838,6 @@
               <w:tc>
                 <w:tcPr>
                   <w:tcW w:w="236" w:type="dxa"/>
-                  <w:shd w:val="clear" w:color="auto" w:fill="auto"/>
                 </w:tcPr>
                 <w:p>
                   <w:pPr>
@@ -886,7 +854,6 @@
               <w:tc>
                 <w:tcPr>
                   <w:tcW w:w="236" w:type="dxa"/>
-                  <w:shd w:val="clear" w:color="auto" w:fill="auto"/>
                 </w:tcPr>
                 <w:p>
                   <w:pPr>
@@ -903,7 +870,6 @@
               <w:tc>
                 <w:tcPr>
                   <w:tcW w:w="236" w:type="dxa"/>
-                  <w:shd w:val="clear" w:color="auto" w:fill="auto"/>
                 </w:tcPr>
                 <w:p>
                   <w:pPr>
@@ -920,7 +886,6 @@
               <w:tc>
                 <w:tcPr>
                   <w:tcW w:w="236" w:type="dxa"/>
-                  <w:shd w:val="clear" w:color="auto" w:fill="auto"/>
                 </w:tcPr>
                 <w:p>
                   <w:pPr>
@@ -958,7 +923,14 @@
                       <w:rFonts w:ascii="Segoe UI" w:eastAsia="Oswald" w:hAnsi="Segoe UI" w:cs="Segoe UI"/>
                       <w:color w:val="4F81BD" w:themeColor="accent1"/>
                     </w:rPr>
-                    <w:t>Network Architecture</w:t>
+                    <w:t xml:space="preserve">Software </w:t>
+                  </w:r>
+                  <w:r>
+                    <w:rPr>
+                      <w:rFonts w:ascii="Segoe UI" w:eastAsia="Oswald" w:hAnsi="Segoe UI" w:cs="Segoe UI"/>
+                      <w:color w:val="4F81BD" w:themeColor="accent1"/>
+                    </w:rPr>
+                    <w:t>Languages</w:t>
                   </w:r>
                 </w:p>
               </w:tc>
@@ -978,7 +950,7 @@
                     <w:widowControl w:val="0"/>
                     <w:rPr>
                       <w:rFonts w:ascii="Segoe UI" w:eastAsia="Oswald" w:hAnsi="Segoe UI" w:cs="Segoe UI"/>
-                      <w:color w:val="595959" w:themeColor="text1" w:themeTint="A6"/>
+                      <w:color w:val="3D85C6"/>
                       <w:sz w:val="18"/>
                       <w:szCs w:val="18"/>
                     </w:rPr>
@@ -986,47 +958,65 @@
                   <w:r>
                     <w:rPr>
                       <w:rFonts w:ascii="Segoe UI" w:eastAsia="Oswald" w:hAnsi="Segoe UI" w:cs="Segoe UI"/>
-                      <w:color w:val="595959" w:themeColor="text1" w:themeTint="A6"/>
+                      <w:color w:val="404040" w:themeColor="text1" w:themeTint="BF"/>
                       <w:sz w:val="18"/>
                       <w:szCs w:val="18"/>
                     </w:rPr>
-                    <w:t>Mobile Networks, IT Networks</w:t>
+                    <w:t xml:space="preserve">Tcl/Tk, </w:t>
                   </w:r>
                   <w:r>
                     <w:rPr>
                       <w:rFonts w:ascii="Segoe UI" w:eastAsia="Oswald" w:hAnsi="Segoe UI" w:cs="Segoe UI"/>
-                      <w:color w:val="595959" w:themeColor="text1" w:themeTint="A6"/>
+                      <w:color w:val="404040" w:themeColor="text1" w:themeTint="BF"/>
                       <w:sz w:val="18"/>
                       <w:szCs w:val="18"/>
                     </w:rPr>
-                    <w:t>, TCP/IP</w:t>
+                    <w:t xml:space="preserve">JavaScript, </w:t>
                   </w:r>
                   <w:r>
                     <w:rPr>
                       <w:rFonts w:ascii="Segoe UI" w:eastAsia="Oswald" w:hAnsi="Segoe UI" w:cs="Segoe UI"/>
-                      <w:color w:val="595959" w:themeColor="text1" w:themeTint="A6"/>
+                      <w:color w:val="404040" w:themeColor="text1" w:themeTint="BF"/>
                       <w:sz w:val="18"/>
                       <w:szCs w:val="18"/>
                     </w:rPr>
-                    <w:t>, OSI</w:t>
+                    <w:t>Node.js</w:t>
                   </w:r>
                   <w:r>
                     <w:rPr>
                       <w:rFonts w:ascii="Segoe UI" w:eastAsia="Oswald" w:hAnsi="Segoe UI" w:cs="Segoe UI"/>
-                      <w:color w:val="595959" w:themeColor="text1" w:themeTint="A6"/>
+                      <w:color w:val="404040" w:themeColor="text1" w:themeTint="BF"/>
                       <w:sz w:val="18"/>
                       <w:szCs w:val="18"/>
                     </w:rPr>
-                    <w:t>, AW</w:t>
+                    <w:t xml:space="preserve"> (</w:t>
                   </w:r>
                   <w:r>
                     <w:rPr>
                       <w:rFonts w:ascii="Segoe UI" w:eastAsia="Oswald" w:hAnsi="Segoe UI" w:cs="Segoe UI"/>
-                      <w:color w:val="595959" w:themeColor="text1" w:themeTint="A6"/>
+                      <w:color w:val="404040" w:themeColor="text1" w:themeTint="BF"/>
                       <w:sz w:val="18"/>
                       <w:szCs w:val="18"/>
                     </w:rPr>
-                    <w:t>S Services, Azure Services</w:t>
+                    <w:t>Express</w:t>
+                  </w:r>
+                  <w:r>
+                    <w:rPr>
+                      <w:rFonts w:ascii="Segoe UI" w:eastAsia="Oswald" w:hAnsi="Segoe UI" w:cs="Segoe UI"/>
+                      <w:color w:val="404040" w:themeColor="text1" w:themeTint="BF"/>
+                      <w:sz w:val="18"/>
+                      <w:szCs w:val="18"/>
+                    </w:rPr>
+                    <w:t>)</w:t>
+                  </w:r>
+                  <w:r>
+                    <w:rPr>
+                      <w:rFonts w:ascii="Segoe UI" w:eastAsia="Oswald" w:hAnsi="Segoe UI" w:cs="Segoe UI"/>
+                      <w:color w:val="404040" w:themeColor="text1" w:themeTint="BF"/>
+                      <w:sz w:val="18"/>
+                      <w:szCs w:val="18"/>
+                    </w:rPr>
+                    <w:t>, C, Python, Java, shell</w:t>
                   </w:r>
                 </w:p>
               </w:tc>
@@ -1045,7 +1035,7 @@
                     <w:widowControl w:val="0"/>
                     <w:rPr>
                       <w:rFonts w:ascii="Oswald" w:eastAsia="Oswald" w:hAnsi="Oswald" w:cs="Oswald"/>
-                      <w:color w:val="3D85C6"/>
+                      <w:color w:val="808080" w:themeColor="background1" w:themeShade="80"/>
                       <w:sz w:val="24"/>
                       <w:szCs w:val="24"/>
                     </w:rPr>
@@ -1055,6 +1045,7 @@
               <w:tc>
                 <w:tcPr>
                   <w:tcW w:w="236" w:type="dxa"/>
+                  <w:shd w:val="clear" w:color="auto" w:fill="auto"/>
                 </w:tcPr>
                 <w:p>
                   <w:pPr>
@@ -1071,6 +1062,7 @@
               <w:tc>
                 <w:tcPr>
                   <w:tcW w:w="236" w:type="dxa"/>
+                  <w:shd w:val="clear" w:color="auto" w:fill="auto"/>
                 </w:tcPr>
                 <w:p>
                   <w:pPr>
@@ -1087,6 +1079,7 @@
               <w:tc>
                 <w:tcPr>
                   <w:tcW w:w="236" w:type="dxa"/>
+                  <w:shd w:val="clear" w:color="auto" w:fill="auto"/>
                 </w:tcPr>
                 <w:p>
                   <w:pPr>
@@ -1103,6 +1096,7 @@
               <w:tc>
                 <w:tcPr>
                   <w:tcW w:w="236" w:type="dxa"/>
+                  <w:shd w:val="clear" w:color="auto" w:fill="auto"/>
                 </w:tcPr>
                 <w:p>
                   <w:pPr>
@@ -1119,6 +1113,7 @@
               <w:tc>
                 <w:tcPr>
                   <w:tcW w:w="236" w:type="dxa"/>
+                  <w:shd w:val="clear" w:color="auto" w:fill="auto"/>
                 </w:tcPr>
                 <w:p>
                   <w:pPr>
@@ -1156,7 +1151,7 @@
                       <w:rFonts w:ascii="Segoe UI" w:eastAsia="Oswald" w:hAnsi="Segoe UI" w:cs="Segoe UI"/>
                       <w:color w:val="4F81BD" w:themeColor="accent1"/>
                     </w:rPr>
-                    <w:t>Web Development</w:t>
+                    <w:t>Software Development</w:t>
                   </w:r>
                 </w:p>
               </w:tc>
@@ -1184,155 +1179,11 @@
                   <w:r>
                     <w:rPr>
                       <w:rFonts w:ascii="Segoe UI" w:eastAsia="Oswald" w:hAnsi="Segoe UI" w:cs="Segoe UI"/>
-                      <w:color w:val="595959" w:themeColor="text1" w:themeTint="A6"/>
+                      <w:color w:val="404040" w:themeColor="text1" w:themeTint="BF"/>
                       <w:sz w:val="18"/>
                       <w:szCs w:val="18"/>
                     </w:rPr>
-                    <w:t>HTML5, CSS, J</w:t>
-                  </w:r>
-                  <w:r>
-                    <w:rPr>
-                      <w:rFonts w:ascii="Segoe UI" w:eastAsia="Oswald" w:hAnsi="Segoe UI" w:cs="Segoe UI"/>
-                      <w:color w:val="595959" w:themeColor="text1" w:themeTint="A6"/>
-                      <w:sz w:val="18"/>
-                      <w:szCs w:val="18"/>
-                    </w:rPr>
-                    <w:t>ava</w:t>
-                  </w:r>
-                  <w:r>
-                    <w:rPr>
-                      <w:rFonts w:ascii="Segoe UI" w:eastAsia="Oswald" w:hAnsi="Segoe UI" w:cs="Segoe UI"/>
-                      <w:color w:val="595959" w:themeColor="text1" w:themeTint="A6"/>
-                      <w:sz w:val="18"/>
-                      <w:szCs w:val="18"/>
-                    </w:rPr>
-                    <w:t>S</w:t>
-                  </w:r>
-                  <w:r>
-                    <w:rPr>
-                      <w:rFonts w:ascii="Segoe UI" w:eastAsia="Oswald" w:hAnsi="Segoe UI" w:cs="Segoe UI"/>
-                      <w:color w:val="595959" w:themeColor="text1" w:themeTint="A6"/>
-                      <w:sz w:val="18"/>
-                      <w:szCs w:val="18"/>
-                    </w:rPr>
-                    <w:t>cript</w:t>
-                  </w:r>
-                  <w:r>
-                    <w:rPr>
-                      <w:rFonts w:ascii="Segoe UI" w:eastAsia="Oswald" w:hAnsi="Segoe UI" w:cs="Segoe UI"/>
-                      <w:color w:val="595959" w:themeColor="text1" w:themeTint="A6"/>
-                      <w:sz w:val="18"/>
-                      <w:szCs w:val="18"/>
-                    </w:rPr>
-                    <w:t xml:space="preserve">, </w:t>
-                  </w:r>
-                  <w:r>
-                    <w:rPr>
-                      <w:rFonts w:ascii="Segoe UI" w:eastAsia="Oswald" w:hAnsi="Segoe UI" w:cs="Segoe UI"/>
-                      <w:color w:val="595959" w:themeColor="text1" w:themeTint="A6"/>
-                      <w:sz w:val="18"/>
-                      <w:szCs w:val="18"/>
-                    </w:rPr>
-                    <w:t>jQuery</w:t>
-                  </w:r>
-                  <w:r>
-                    <w:rPr>
-                      <w:rFonts w:ascii="Segoe UI" w:eastAsia="Oswald" w:hAnsi="Segoe UI" w:cs="Segoe UI"/>
-                      <w:color w:val="595959" w:themeColor="text1" w:themeTint="A6"/>
-                      <w:sz w:val="18"/>
-                      <w:szCs w:val="18"/>
-                    </w:rPr>
-                    <w:t>, K</w:t>
-                  </w:r>
-                  <w:r>
-                    <w:rPr>
-                      <w:rFonts w:ascii="Segoe UI" w:eastAsia="Oswald" w:hAnsi="Segoe UI" w:cs="Segoe UI"/>
-                      <w:color w:val="595959" w:themeColor="text1" w:themeTint="A6"/>
-                      <w:sz w:val="18"/>
-                      <w:szCs w:val="18"/>
-                    </w:rPr>
-                    <w:t>nockout</w:t>
-                  </w:r>
-                  <w:r>
-                    <w:rPr>
-                      <w:rFonts w:ascii="Segoe UI" w:eastAsia="Oswald" w:hAnsi="Segoe UI" w:cs="Segoe UI"/>
-                      <w:color w:val="595959" w:themeColor="text1" w:themeTint="A6"/>
-                      <w:sz w:val="18"/>
-                      <w:szCs w:val="18"/>
-                    </w:rPr>
-                    <w:t xml:space="preserve">.js, AngularJS, Bootstrap, Foundation, </w:t>
-                  </w:r>
-                  <w:r>
-                    <w:rPr>
-                      <w:rFonts w:ascii="Segoe UI" w:eastAsia="Oswald" w:hAnsi="Segoe UI" w:cs="Segoe UI"/>
-                      <w:color w:val="595959" w:themeColor="text1" w:themeTint="A6"/>
-                      <w:sz w:val="18"/>
-                      <w:szCs w:val="18"/>
-                    </w:rPr>
-                    <w:t>G</w:t>
-                  </w:r>
-                  <w:r>
-                    <w:rPr>
-                      <w:rFonts w:ascii="Segoe UI" w:eastAsia="Oswald" w:hAnsi="Segoe UI" w:cs="Segoe UI"/>
-                      <w:color w:val="595959" w:themeColor="text1" w:themeTint="A6"/>
-                      <w:sz w:val="18"/>
-                      <w:szCs w:val="18"/>
-                    </w:rPr>
-                    <w:t>u</w:t>
-                  </w:r>
-                  <w:r>
-                    <w:rPr>
-                      <w:rFonts w:ascii="Segoe UI" w:eastAsia="Oswald" w:hAnsi="Segoe UI" w:cs="Segoe UI"/>
-                      <w:color w:val="595959" w:themeColor="text1" w:themeTint="A6"/>
-                      <w:sz w:val="18"/>
-                      <w:szCs w:val="18"/>
-                    </w:rPr>
-                    <w:t>l</w:t>
-                  </w:r>
-                  <w:r>
-                    <w:rPr>
-                      <w:rFonts w:ascii="Segoe UI" w:eastAsia="Oswald" w:hAnsi="Segoe UI" w:cs="Segoe UI"/>
-                      <w:color w:val="595959" w:themeColor="text1" w:themeTint="A6"/>
-                      <w:sz w:val="18"/>
-                      <w:szCs w:val="18"/>
-                    </w:rPr>
-                    <w:t xml:space="preserve">p, </w:t>
-                  </w:r>
-                  <w:r>
-                    <w:rPr>
-                      <w:rFonts w:ascii="Segoe UI" w:eastAsia="Oswald" w:hAnsi="Segoe UI" w:cs="Segoe UI"/>
-                      <w:color w:val="595959" w:themeColor="text1" w:themeTint="A6"/>
-                      <w:sz w:val="18"/>
-                      <w:szCs w:val="18"/>
-                    </w:rPr>
-                    <w:t>G</w:t>
-                  </w:r>
-                  <w:r>
-                    <w:rPr>
-                      <w:rFonts w:ascii="Segoe UI" w:eastAsia="Oswald" w:hAnsi="Segoe UI" w:cs="Segoe UI"/>
-                      <w:color w:val="595959" w:themeColor="text1" w:themeTint="A6"/>
-                      <w:sz w:val="18"/>
-                      <w:szCs w:val="18"/>
-                    </w:rPr>
-                    <w:t xml:space="preserve">runt, </w:t>
-                  </w:r>
-                  <w:r>
-                    <w:rPr>
-                      <w:rFonts w:ascii="Segoe UI" w:eastAsia="Oswald" w:hAnsi="Segoe UI" w:cs="Segoe UI"/>
-                      <w:color w:val="595959" w:themeColor="text1" w:themeTint="A6"/>
-                      <w:sz w:val="18"/>
-                      <w:szCs w:val="18"/>
-                    </w:rPr>
-                    <w:t>Apache, Naviserver</w:t>
-                  </w:r>
-                  <w:r>
-                    <w:rPr>
-                      <w:rFonts w:ascii="Segoe UI" w:eastAsia="Oswald" w:hAnsi="Segoe UI" w:cs="Segoe UI"/>
-                      <w:color w:val="595959" w:themeColor="text1" w:themeTint="A6"/>
-                      <w:sz w:val="18"/>
-                      <w:szCs w:val="18"/>
-                    </w:rPr>
-                    <w:t>, Tomcat</w:t>
+                    <w:t>Git, GitHub, Bitbucket, CVS, SVN, Jenkins, Travis CI, SonarQube, Kubernetes, Docker, Agile, Alexa</w:t>
                   </w:r>
                 </w:p>
               </w:tc>
@@ -1467,7 +1318,7 @@
                       <w:rFonts w:ascii="Segoe UI" w:eastAsia="Oswald" w:hAnsi="Segoe UI" w:cs="Segoe UI"/>
                       <w:color w:val="4F81BD" w:themeColor="accent1"/>
                     </w:rPr>
-                    <w:t>Software Development</w:t>
+                    <w:t>Datastores</w:t>
                   </w:r>
                 </w:p>
               </w:tc>
@@ -1487,7 +1338,7 @@
                     <w:widowControl w:val="0"/>
                     <w:rPr>
                       <w:rFonts w:ascii="Segoe UI" w:eastAsia="Oswald" w:hAnsi="Segoe UI" w:cs="Segoe UI"/>
-                      <w:color w:val="3D85C6"/>
+                      <w:color w:val="808080" w:themeColor="background1" w:themeShade="80"/>
                       <w:sz w:val="18"/>
                       <w:szCs w:val="18"/>
                     </w:rPr>
@@ -1495,84 +1346,119 @@
                   <w:r>
                     <w:rPr>
                       <w:rFonts w:ascii="Segoe UI" w:eastAsia="Oswald" w:hAnsi="Segoe UI" w:cs="Segoe UI"/>
-                      <w:color w:val="595959" w:themeColor="text1" w:themeTint="A6"/>
+                      <w:color w:val="404040" w:themeColor="text1" w:themeTint="BF"/>
                       <w:sz w:val="18"/>
                       <w:szCs w:val="18"/>
                     </w:rPr>
-                    <w:t xml:space="preserve">Tcl/Tk, </w:t>
+                    <w:t>PostgreSQL, SQLite, MySQL, Oracle, MongoDB, DynamoDB, Redis, Memcached</w:t>
                   </w:r>
-                  <w:r>
-                    <w:rPr>
-                      <w:rFonts w:ascii="Segoe UI" w:eastAsia="Oswald" w:hAnsi="Segoe UI" w:cs="Segoe UI"/>
-                      <w:color w:val="595959" w:themeColor="text1" w:themeTint="A6"/>
-                      <w:sz w:val="18"/>
-                      <w:szCs w:val="18"/>
-                    </w:rPr>
-                    <w:t>Node.js</w:t>
-                  </w:r>
-                  <w:r>
-                    <w:rPr>
-                      <w:rFonts w:ascii="Segoe UI" w:eastAsia="Oswald" w:hAnsi="Segoe UI" w:cs="Segoe UI"/>
-                      <w:color w:val="595959" w:themeColor="text1" w:themeTint="A6"/>
-                      <w:sz w:val="18"/>
-                      <w:szCs w:val="18"/>
-                    </w:rPr>
-                    <w:t>/Express</w:t>
-                  </w:r>
-                  <w:r>
-                    <w:rPr>
-                      <w:rFonts w:ascii="Segoe UI" w:eastAsia="Oswald" w:hAnsi="Segoe UI" w:cs="Segoe UI"/>
-                      <w:color w:val="595959" w:themeColor="text1" w:themeTint="A6"/>
-                      <w:sz w:val="18"/>
-                      <w:szCs w:val="18"/>
-                    </w:rPr>
-                    <w:t xml:space="preserve">, </w:t>
-                  </w:r>
-                  <w:r>
-                    <w:rPr>
-                      <w:rFonts w:ascii="Segoe UI" w:eastAsia="Oswald" w:hAnsi="Segoe UI" w:cs="Segoe UI"/>
-                      <w:color w:val="595959" w:themeColor="text1" w:themeTint="A6"/>
-                      <w:sz w:val="18"/>
-                      <w:szCs w:val="18"/>
-                    </w:rPr>
-                    <w:t xml:space="preserve">C, </w:t>
-                  </w:r>
-                  <w:r>
-                    <w:rPr>
-                      <w:rFonts w:ascii="Segoe UI" w:eastAsia="Oswald" w:hAnsi="Segoe UI" w:cs="Segoe UI"/>
-                      <w:color w:val="595959" w:themeColor="text1" w:themeTint="A6"/>
-                      <w:sz w:val="18"/>
-                      <w:szCs w:val="18"/>
-                    </w:rPr>
-                    <w:t>Python, Java,</w:t>
-                  </w:r>
-                  <w:r>
-                    <w:rPr>
-                      <w:rFonts w:ascii="Segoe UI" w:eastAsia="Oswald" w:hAnsi="Segoe UI" w:cs="Segoe UI"/>
-                      <w:color w:val="595959" w:themeColor="text1" w:themeTint="A6"/>
-                      <w:sz w:val="18"/>
-                      <w:szCs w:val="18"/>
-                    </w:rPr>
-                    <w:t xml:space="preserve"> shell</w:t>
-                  </w:r>
-                  <w:r>
-                    <w:rPr>
-                      <w:rFonts w:ascii="Segoe UI" w:eastAsia="Oswald" w:hAnsi="Segoe UI" w:cs="Segoe UI"/>
-                      <w:color w:val="595959" w:themeColor="text1" w:themeTint="A6"/>
-                      <w:sz w:val="18"/>
-                      <w:szCs w:val="18"/>
-                    </w:rPr>
-                    <w:t>, Agile</w:t>
-                  </w:r>
-                  <w:r>
-                    <w:rPr>
-                      <w:rFonts w:ascii="Segoe UI" w:eastAsia="Oswald" w:hAnsi="Segoe UI" w:cs="Segoe UI"/>
-                      <w:color w:val="595959" w:themeColor="text1" w:themeTint="A6"/>
-                      <w:sz w:val="18"/>
-                      <w:szCs w:val="18"/>
-                    </w:rPr>
-                    <w:t>, Alexa</w:t>
-                  </w:r>
+                </w:p>
+              </w:tc>
+            </w:tr>
+            <w:tr>
+              <w:tc>
+                <w:tcPr>
+                  <w:tcW w:w="1509" w:type="dxa"/>
+                  <w:tcMar>
+                    <w:left w:w="14" w:type="dxa"/>
+                    <w:right w:w="14" w:type="dxa"/>
+                  </w:tcMar>
+                </w:tcPr>
+                <w:p>
+                  <w:pPr>
+                    <w:widowControl w:val="0"/>
+                    <w:rPr>
+                      <w:rFonts w:ascii="Oswald" w:eastAsia="Oswald" w:hAnsi="Oswald" w:cs="Oswald"/>
+                      <w:color w:val="808080" w:themeColor="background1" w:themeShade="80"/>
+                      <w:sz w:val="24"/>
+                      <w:szCs w:val="24"/>
+                    </w:rPr>
+                  </w:pPr>
+                </w:p>
+              </w:tc>
+              <w:tc>
+                <w:tcPr>
+                  <w:tcW w:w="236" w:type="dxa"/>
+                  <w:shd w:val="clear" w:color="auto" w:fill="auto"/>
+                </w:tcPr>
+                <w:p>
+                  <w:pPr>
+                    <w:widowControl w:val="0"/>
+                    <w:rPr>
+                      <w:rFonts w:ascii="Oswald" w:eastAsia="Oswald" w:hAnsi="Oswald" w:cs="Oswald"/>
+                      <w:color w:val="3D85C6"/>
+                      <w:sz w:val="16"/>
+                      <w:szCs w:val="16"/>
+                    </w:rPr>
+                  </w:pPr>
+                </w:p>
+              </w:tc>
+              <w:tc>
+                <w:tcPr>
+                  <w:tcW w:w="236" w:type="dxa"/>
+                  <w:shd w:val="clear" w:color="auto" w:fill="auto"/>
+                </w:tcPr>
+                <w:p>
+                  <w:pPr>
+                    <w:widowControl w:val="0"/>
+                    <w:rPr>
+                      <w:rFonts w:ascii="Oswald" w:eastAsia="Oswald" w:hAnsi="Oswald" w:cs="Oswald"/>
+                      <w:color w:val="3D85C6"/>
+                      <w:sz w:val="16"/>
+                      <w:szCs w:val="16"/>
+                    </w:rPr>
+                  </w:pPr>
+                </w:p>
+              </w:tc>
+              <w:tc>
+                <w:tcPr>
+                  <w:tcW w:w="236" w:type="dxa"/>
+                  <w:shd w:val="clear" w:color="auto" w:fill="auto"/>
+                </w:tcPr>
+                <w:p>
+                  <w:pPr>
+                    <w:widowControl w:val="0"/>
+                    <w:rPr>
+                      <w:rFonts w:ascii="Oswald" w:eastAsia="Oswald" w:hAnsi="Oswald" w:cs="Oswald"/>
+                      <w:color w:val="3D85C6"/>
+                      <w:sz w:val="16"/>
+                      <w:szCs w:val="16"/>
+                    </w:rPr>
+                  </w:pPr>
+                </w:p>
+              </w:tc>
+              <w:tc>
+                <w:tcPr>
+                  <w:tcW w:w="236" w:type="dxa"/>
+                  <w:shd w:val="clear" w:color="auto" w:fill="auto"/>
+                </w:tcPr>
+                <w:p>
+                  <w:pPr>
+                    <w:widowControl w:val="0"/>
+                    <w:rPr>
+                      <w:rFonts w:ascii="Oswald" w:eastAsia="Oswald" w:hAnsi="Oswald" w:cs="Oswald"/>
+                      <w:color w:val="3D85C6"/>
+                      <w:sz w:val="16"/>
+                      <w:szCs w:val="16"/>
+                    </w:rPr>
+                  </w:pPr>
+                </w:p>
+              </w:tc>
+              <w:tc>
+                <w:tcPr>
+                  <w:tcW w:w="236" w:type="dxa"/>
+                  <w:shd w:val="clear" w:color="auto" w:fill="auto"/>
+                </w:tcPr>
+                <w:p>
+                  <w:pPr>
+                    <w:widowControl w:val="0"/>
+                    <w:rPr>
+                      <w:rFonts w:ascii="Oswald" w:eastAsia="Oswald" w:hAnsi="Oswald" w:cs="Oswald"/>
+                      <w:color w:val="3D85C6"/>
+                      <w:sz w:val="16"/>
+                      <w:szCs w:val="16"/>
+                    </w:rPr>
+                  </w:pPr>
                 </w:p>
               </w:tc>
             </w:tr>
@@ -1697,17 +1583,190 @@
                   <w:pPr>
                     <w:widowControl w:val="0"/>
                     <w:rPr>
+                      <w:rFonts w:ascii="Oswald" w:eastAsia="Oswald" w:hAnsi="Oswald" w:cs="Oswald"/>
+                      <w:color w:val="3D85C6"/>
+                      <w:sz w:val="16"/>
+                      <w:szCs w:val="16"/>
+                    </w:rPr>
+                  </w:pPr>
+                  <w:r>
+                    <w:rPr>
+                      <w:rFonts w:ascii="Oswald" w:eastAsia="Oswald" w:hAnsi="Oswald" w:cs="Oswald"/>
+                      <w:noProof/>
+                      <w:color w:val="3D85C6"/>
+                      <w:sz w:val="32"/>
+                      <w:szCs w:val="32"/>
+                    </w:rPr>
+                    <w:drawing>
+                      <wp:inline distT="0" distB="0" distL="0" distR="0" wp14:anchorId="260C5B0A" wp14:editId="430D46FB">
+                        <wp:extent cx="190500" cy="190500"/>
+                        <wp:effectExtent l="0" t="0" r="0" b="0"/>
+                        <wp:docPr id="16" name="Graphic 16" descr="Diploma"/>
+                        <wp:cNvGraphicFramePr>
+                          <a:graphicFrameLocks xmlns:a="http://schemas.openxmlformats.org/drawingml/2006/main" noChangeAspect="1"/>
+                        </wp:cNvGraphicFramePr>
+                        <a:graphic xmlns:a="http://schemas.openxmlformats.org/drawingml/2006/main">
+                          <a:graphicData uri="http://schemas.openxmlformats.org/drawingml/2006/picture">
+                            <pic:pic xmlns:pic="http://schemas.openxmlformats.org/drawingml/2006/picture">
+                              <pic:nvPicPr>
+                                <pic:cNvPr id="29" name="diploma.svg"/>
+                                <pic:cNvPicPr/>
+                              </pic:nvPicPr>
+                              <pic:blipFill>
+                                <a:blip r:embed="rId12" cstate="print">
+                                  <a:extLst>
+                                    <a:ext uri="{28A0092B-C50C-407E-A947-70E740481C1C}">
+                                      <a14:useLocalDpi xmlns:a14="http://schemas.microsoft.com/office/drawing/2010/main" val="0"/>
+                                    </a:ext>
+                                    <a:ext uri="{96DAC541-7B7A-43D3-8B79-37D633B846F1}">
+                                      <asvg:svgBlip xmlns:asvg="http://schemas.microsoft.com/office/drawing/2016/SVG/main" r:embed="rId13"/>
+                                    </a:ext>
+                                  </a:extLst>
+                                </a:blip>
+                                <a:stretch>
+                                  <a:fillRect/>
+                                </a:stretch>
+                              </pic:blipFill>
+                              <pic:spPr>
+                                <a:xfrm>
+                                  <a:off x="0" y="0"/>
+                                  <a:ext cx="190500" cy="190500"/>
+                                </a:xfrm>
+                                <a:prstGeom prst="rect">
+                                  <a:avLst/>
+                                </a:prstGeom>
+                              </pic:spPr>
+                            </pic:pic>
+                          </a:graphicData>
+                        </a:graphic>
+                      </wp:inline>
+                    </w:drawing>
+                  </w:r>
+                  <w:r>
+                    <w:rPr>
+                      <w:rFonts w:ascii="Oswald" w:eastAsia="Oswald" w:hAnsi="Oswald" w:cs="Oswald"/>
+                      <w:color w:val="3D85C6"/>
+                      <w:sz w:val="32"/>
+                      <w:szCs w:val="32"/>
+                    </w:rPr>
+                    <w:t xml:space="preserve"> </w:t>
+                  </w:r>
+                  <w:r>
+                    <w:rPr>
                       <w:rFonts w:ascii="Segoe UI" w:eastAsia="Oswald" w:hAnsi="Segoe UI" w:cs="Segoe UI"/>
                       <w:color w:val="3D85C6"/>
-                    </w:rPr>
-                  </w:pPr>
-                  <w:r>
-                    <w:rPr>
-                      <w:rFonts w:ascii="Segoe UI" w:eastAsia="Oswald" w:hAnsi="Segoe UI" w:cs="Segoe UI"/>
-                      <w:color w:val="4F81BD" w:themeColor="accent1"/>
-                    </w:rPr>
-                    <w:t>Computers</w:t>
+                      <w:sz w:val="28"/>
+                      <w:szCs w:val="28"/>
+                    </w:rPr>
+                    <w:t>Certifications</w:t>
                   </w:r>
+                </w:p>
+              </w:tc>
+            </w:tr>
+            <w:tr>
+              <w:tc>
+                <w:tcPr>
+                  <w:tcW w:w="1509" w:type="dxa"/>
+                  <w:tcMar>
+                    <w:left w:w="14" w:type="dxa"/>
+                    <w:right w:w="14" w:type="dxa"/>
+                  </w:tcMar>
+                </w:tcPr>
+                <w:p>
+                  <w:pPr>
+                    <w:widowControl w:val="0"/>
+                    <w:rPr>
+                      <w:rFonts w:ascii="Oswald" w:eastAsia="Oswald" w:hAnsi="Oswald" w:cs="Oswald"/>
+                      <w:color w:val="808080" w:themeColor="background1" w:themeShade="80"/>
+                      <w:sz w:val="16"/>
+                      <w:szCs w:val="16"/>
+                    </w:rPr>
+                  </w:pPr>
+                </w:p>
+              </w:tc>
+              <w:tc>
+                <w:tcPr>
+                  <w:tcW w:w="236" w:type="dxa"/>
+                  <w:shd w:val="clear" w:color="auto" w:fill="auto"/>
+                </w:tcPr>
+                <w:p>
+                  <w:pPr>
+                    <w:widowControl w:val="0"/>
+                    <w:rPr>
+                      <w:rFonts w:ascii="Oswald" w:eastAsia="Oswald" w:hAnsi="Oswald" w:cs="Oswald"/>
+                      <w:color w:val="3D85C6"/>
+                      <w:sz w:val="16"/>
+                      <w:szCs w:val="16"/>
+                    </w:rPr>
+                  </w:pPr>
+                </w:p>
+              </w:tc>
+              <w:tc>
+                <w:tcPr>
+                  <w:tcW w:w="236" w:type="dxa"/>
+                  <w:shd w:val="clear" w:color="auto" w:fill="auto"/>
+                </w:tcPr>
+                <w:p>
+                  <w:pPr>
+                    <w:widowControl w:val="0"/>
+                    <w:rPr>
+                      <w:rFonts w:ascii="Oswald" w:eastAsia="Oswald" w:hAnsi="Oswald" w:cs="Oswald"/>
+                      <w:color w:val="3D85C6"/>
+                      <w:sz w:val="16"/>
+                      <w:szCs w:val="16"/>
+                    </w:rPr>
+                  </w:pPr>
+                </w:p>
+              </w:tc>
+              <w:tc>
+                <w:tcPr>
+                  <w:tcW w:w="236" w:type="dxa"/>
+                  <w:shd w:val="clear" w:color="auto" w:fill="auto"/>
+                </w:tcPr>
+                <w:p>
+                  <w:pPr>
+                    <w:widowControl w:val="0"/>
+                    <w:rPr>
+                      <w:rFonts w:ascii="Oswald" w:eastAsia="Oswald" w:hAnsi="Oswald" w:cs="Oswald"/>
+                      <w:color w:val="3D85C6"/>
+                      <w:sz w:val="16"/>
+                      <w:szCs w:val="16"/>
+                    </w:rPr>
+                  </w:pPr>
+                </w:p>
+              </w:tc>
+              <w:tc>
+                <w:tcPr>
+                  <w:tcW w:w="236" w:type="dxa"/>
+                  <w:shd w:val="clear" w:color="auto" w:fill="auto"/>
+                </w:tcPr>
+                <w:p>
+                  <w:pPr>
+                    <w:widowControl w:val="0"/>
+                    <w:rPr>
+                      <w:rFonts w:ascii="Oswald" w:eastAsia="Oswald" w:hAnsi="Oswald" w:cs="Oswald"/>
+                      <w:color w:val="3D85C6"/>
+                      <w:sz w:val="16"/>
+                      <w:szCs w:val="16"/>
+                    </w:rPr>
+                  </w:pPr>
+                </w:p>
+              </w:tc>
+              <w:tc>
+                <w:tcPr>
+                  <w:tcW w:w="236" w:type="dxa"/>
+                  <w:shd w:val="clear" w:color="auto" w:fill="auto"/>
+                </w:tcPr>
+                <w:p>
+                  <w:pPr>
+                    <w:widowControl w:val="0"/>
+                    <w:rPr>
+                      <w:rFonts w:ascii="Oswald" w:eastAsia="Oswald" w:hAnsi="Oswald" w:cs="Oswald"/>
+                      <w:color w:val="3D85C6"/>
+                      <w:sz w:val="16"/>
+                      <w:szCs w:val="16"/>
+                    </w:rPr>
+                  </w:pPr>
                 </w:p>
               </w:tc>
             </w:tr>
@@ -1726,136 +1785,16 @@
                     <w:widowControl w:val="0"/>
                     <w:rPr>
                       <w:rFonts w:ascii="Segoe UI" w:eastAsia="Oswald" w:hAnsi="Segoe UI" w:cs="Segoe UI"/>
-                      <w:color w:val="808080" w:themeColor="background1" w:themeShade="80"/>
-                      <w:sz w:val="18"/>
-                      <w:szCs w:val="18"/>
+                      <w:color w:val="3D85C6"/>
                     </w:rPr>
                   </w:pPr>
                   <w:r>
                     <w:rPr>
                       <w:rFonts w:ascii="Segoe UI" w:eastAsia="Oswald" w:hAnsi="Segoe UI" w:cs="Segoe UI"/>
-                      <w:color w:val="595959" w:themeColor="text1" w:themeTint="A6"/>
-                      <w:sz w:val="18"/>
-                      <w:szCs w:val="18"/>
-                    </w:rPr>
-                    <w:t xml:space="preserve">Linux/Unix, Windows, Mac, </w:t>
+                      <w:color w:val="4F81BD" w:themeColor="accent1"/>
+                    </w:rPr>
+                    <w:t>AWS Certified Solutions Architect - Associate</w:t>
                   </w:r>
-                  <w:r>
-                    <w:rPr>
-                      <w:rFonts w:ascii="Segoe UI" w:eastAsia="Oswald" w:hAnsi="Segoe UI" w:cs="Segoe UI"/>
-                      <w:color w:val="595959" w:themeColor="text1" w:themeTint="A6"/>
-                      <w:sz w:val="18"/>
-                      <w:szCs w:val="18"/>
-                    </w:rPr>
-                    <w:t>MS Office</w:t>
-                  </w:r>
-                </w:p>
-              </w:tc>
-            </w:tr>
-            <w:tr>
-              <w:tc>
-                <w:tcPr>
-                  <w:tcW w:w="1509" w:type="dxa"/>
-                  <w:tcMar>
-                    <w:left w:w="14" w:type="dxa"/>
-                    <w:right w:w="14" w:type="dxa"/>
-                  </w:tcMar>
-                </w:tcPr>
-                <w:p>
-                  <w:pPr>
-                    <w:widowControl w:val="0"/>
-                    <w:rPr>
-                      <w:rFonts w:ascii="Oswald" w:eastAsia="Oswald" w:hAnsi="Oswald" w:cs="Oswald"/>
-                      <w:color w:val="808080" w:themeColor="background1" w:themeShade="80"/>
-                      <w:sz w:val="24"/>
-                      <w:szCs w:val="24"/>
-                    </w:rPr>
-                  </w:pPr>
-                </w:p>
-              </w:tc>
-              <w:tc>
-                <w:tcPr>
-                  <w:tcW w:w="236" w:type="dxa"/>
-                  <w:shd w:val="clear" w:color="auto" w:fill="auto"/>
-                </w:tcPr>
-                <w:p>
-                  <w:pPr>
-                    <w:widowControl w:val="0"/>
-                    <w:rPr>
-                      <w:rFonts w:ascii="Oswald" w:eastAsia="Oswald" w:hAnsi="Oswald" w:cs="Oswald"/>
-                      <w:color w:val="3D85C6"/>
-                      <w:sz w:val="16"/>
-                      <w:szCs w:val="16"/>
-                    </w:rPr>
-                  </w:pPr>
-                </w:p>
-              </w:tc>
-              <w:tc>
-                <w:tcPr>
-                  <w:tcW w:w="236" w:type="dxa"/>
-                  <w:shd w:val="clear" w:color="auto" w:fill="auto"/>
-                </w:tcPr>
-                <w:p>
-                  <w:pPr>
-                    <w:widowControl w:val="0"/>
-                    <w:rPr>
-                      <w:rFonts w:ascii="Oswald" w:eastAsia="Oswald" w:hAnsi="Oswald" w:cs="Oswald"/>
-                      <w:color w:val="3D85C6"/>
-                      <w:sz w:val="16"/>
-                      <w:szCs w:val="16"/>
-                    </w:rPr>
-                  </w:pPr>
-                </w:p>
-              </w:tc>
-              <w:tc>
-                <w:tcPr>
-                  <w:tcW w:w="236" w:type="dxa"/>
-                  <w:shd w:val="clear" w:color="auto" w:fill="auto"/>
-                </w:tcPr>
-                <w:p>
-                  <w:pPr>
-                    <w:widowControl w:val="0"/>
-                    <w:rPr>
-                      <w:rFonts w:ascii="Oswald" w:eastAsia="Oswald" w:hAnsi="Oswald" w:cs="Oswald"/>
-                      <w:color w:val="3D85C6"/>
-                      <w:sz w:val="16"/>
-                      <w:szCs w:val="16"/>
-                    </w:rPr>
-                  </w:pPr>
-                </w:p>
-              </w:tc>
-              <w:tc>
-                <w:tcPr>
-                  <w:tcW w:w="236" w:type="dxa"/>
-                  <w:shd w:val="clear" w:color="auto" w:fill="auto"/>
-                </w:tcPr>
-                <w:p>
-                  <w:pPr>
-                    <w:widowControl w:val="0"/>
-                    <w:rPr>
-                      <w:rFonts w:ascii="Oswald" w:eastAsia="Oswald" w:hAnsi="Oswald" w:cs="Oswald"/>
-                      <w:color w:val="3D85C6"/>
-                      <w:sz w:val="16"/>
-                      <w:szCs w:val="16"/>
-                    </w:rPr>
-                  </w:pPr>
-                </w:p>
-              </w:tc>
-              <w:tc>
-                <w:tcPr>
-                  <w:tcW w:w="236" w:type="dxa"/>
-                  <w:shd w:val="clear" w:color="auto" w:fill="auto"/>
-                </w:tcPr>
-                <w:p>
-                  <w:pPr>
-                    <w:widowControl w:val="0"/>
-                    <w:rPr>
-                      <w:rFonts w:ascii="Oswald" w:eastAsia="Oswald" w:hAnsi="Oswald" w:cs="Oswald"/>
-                      <w:color w:val="3D85C6"/>
-                      <w:sz w:val="16"/>
-                      <w:szCs w:val="16"/>
-                    </w:rPr>
-                  </w:pPr>
                 </w:p>
               </w:tc>
             </w:tr>
@@ -1873,24 +1812,131 @@
                   <w:pPr>
                     <w:widowControl w:val="0"/>
                     <w:rPr>
-                      <w:rFonts w:ascii="Segoe UI" w:eastAsia="Oswald" w:hAnsi="Segoe UI" w:cs="Segoe UI"/>
-                      <w:color w:val="3D85C6"/>
-                    </w:rPr>
-                  </w:pPr>
-                  <w:r>
-                    <w:rPr>
-                      <w:rFonts w:ascii="Segoe UI" w:eastAsia="Oswald" w:hAnsi="Segoe UI" w:cs="Segoe UI"/>
-                      <w:color w:val="4F81BD" w:themeColor="accent1"/>
-                    </w:rPr>
-                    <w:t>Data</w:t>
-                  </w:r>
-                  <w:r>
-                    <w:rPr>
-                      <w:rFonts w:ascii="Segoe UI" w:eastAsia="Oswald" w:hAnsi="Segoe UI" w:cs="Segoe UI"/>
-                      <w:color w:val="4F81BD" w:themeColor="accent1"/>
-                    </w:rPr>
-                    <w:t>stores</w:t>
-                  </w:r>
+                      <w:rFonts w:ascii="Oswald" w:eastAsia="Oswald" w:hAnsi="Oswald" w:cs="Oswald"/>
+                      <w:color w:val="3D85C6"/>
+                      <w:sz w:val="18"/>
+                      <w:szCs w:val="18"/>
+                    </w:rPr>
+                  </w:pPr>
+                  <w:hyperlink r:id="rId14" w:history="1">
+                    <w:r>
+                      <w:rPr>
+                        <w:rStyle w:val="Hyperlink"/>
+                        <w:rFonts w:ascii="Oswald" w:eastAsia="Oswald" w:hAnsi="Oswald" w:cs="Oswald"/>
+                        <w:color w:val="404040" w:themeColor="text1" w:themeTint="BF"/>
+                        <w:sz w:val="18"/>
+                        <w:szCs w:val="18"/>
+                      </w:rPr>
+                      <w:t>Certificate badge AWS01128751</w:t>
+                    </w:r>
+                  </w:hyperlink>
+                </w:p>
+              </w:tc>
+            </w:tr>
+            <w:tr>
+              <w:tc>
+                <w:tcPr>
+                  <w:tcW w:w="1509" w:type="dxa"/>
+                  <w:tcMar>
+                    <w:left w:w="14" w:type="dxa"/>
+                    <w:right w:w="14" w:type="dxa"/>
+                  </w:tcMar>
+                </w:tcPr>
+                <w:p>
+                  <w:pPr>
+                    <w:widowControl w:val="0"/>
+                    <w:rPr>
+                      <w:rFonts w:ascii="Oswald" w:eastAsia="Oswald" w:hAnsi="Oswald" w:cs="Oswald"/>
+                      <w:color w:val="808080" w:themeColor="background1" w:themeShade="80"/>
+                      <w:sz w:val="24"/>
+                      <w:szCs w:val="24"/>
+                    </w:rPr>
+                  </w:pPr>
+                </w:p>
+              </w:tc>
+              <w:tc>
+                <w:tcPr>
+                  <w:tcW w:w="236" w:type="dxa"/>
+                  <w:shd w:val="clear" w:color="auto" w:fill="auto"/>
+                </w:tcPr>
+                <w:p>
+                  <w:pPr>
+                    <w:widowControl w:val="0"/>
+                    <w:rPr>
+                      <w:rFonts w:ascii="Oswald" w:eastAsia="Oswald" w:hAnsi="Oswald" w:cs="Oswald"/>
+                      <w:color w:val="3D85C6"/>
+                      <w:sz w:val="16"/>
+                      <w:szCs w:val="16"/>
+                    </w:rPr>
+                  </w:pPr>
+                </w:p>
+              </w:tc>
+              <w:tc>
+                <w:tcPr>
+                  <w:tcW w:w="236" w:type="dxa"/>
+                  <w:shd w:val="clear" w:color="auto" w:fill="auto"/>
+                </w:tcPr>
+                <w:p>
+                  <w:pPr>
+                    <w:widowControl w:val="0"/>
+                    <w:rPr>
+                      <w:rFonts w:ascii="Oswald" w:eastAsia="Oswald" w:hAnsi="Oswald" w:cs="Oswald"/>
+                      <w:color w:val="3D85C6"/>
+                      <w:sz w:val="16"/>
+                      <w:szCs w:val="16"/>
+                    </w:rPr>
+                  </w:pPr>
+                </w:p>
+              </w:tc>
+              <w:tc>
+                <w:tcPr>
+                  <w:tcW w:w="236" w:type="dxa"/>
+                  <w:shd w:val="clear" w:color="auto" w:fill="auto"/>
+                </w:tcPr>
+                <w:p>
+                  <w:pPr>
+                    <w:widowControl w:val="0"/>
+                    <w:rPr>
+                      <w:rFonts w:ascii="Oswald" w:eastAsia="Oswald" w:hAnsi="Oswald" w:cs="Oswald"/>
+                      <w:color w:val="3D85C6"/>
+                      <w:sz w:val="16"/>
+                      <w:szCs w:val="16"/>
+                    </w:rPr>
+                  </w:pPr>
+                </w:p>
+              </w:tc>
+              <w:tc>
+                <w:tcPr>
+                  <w:tcW w:w="236" w:type="dxa"/>
+                  <w:shd w:val="clear" w:color="auto" w:fill="auto"/>
+                </w:tcPr>
+                <w:p>
+                  <w:pPr>
+                    <w:widowControl w:val="0"/>
+                    <w:rPr>
+                      <w:rFonts w:ascii="Oswald" w:eastAsia="Oswald" w:hAnsi="Oswald" w:cs="Oswald"/>
+                      <w:color w:val="3D85C6"/>
+                      <w:sz w:val="16"/>
+                      <w:szCs w:val="16"/>
+                    </w:rPr>
+                  </w:pPr>
+                </w:p>
+              </w:tc>
+              <w:tc>
+                <w:tcPr>
+                  <w:tcW w:w="236" w:type="dxa"/>
+                  <w:shd w:val="clear" w:color="auto" w:fill="auto"/>
+                </w:tcPr>
+                <w:p>
+                  <w:pPr>
+                    <w:widowControl w:val="0"/>
+                    <w:rPr>
+                      <w:rFonts w:ascii="Oswald" w:eastAsia="Oswald" w:hAnsi="Oswald" w:cs="Oswald"/>
+                      <w:color w:val="3D85C6"/>
+                      <w:sz w:val="16"/>
+                      <w:szCs w:val="16"/>
+                    </w:rPr>
+                  </w:pPr>
                 </w:p>
               </w:tc>
             </w:tr>
@@ -1910,142 +1956,6 @@
                     <w:rPr>
                       <w:rFonts w:ascii="Segoe UI" w:eastAsia="Oswald" w:hAnsi="Segoe UI" w:cs="Segoe UI"/>
                       <w:color w:val="3D85C6"/>
-                      <w:sz w:val="18"/>
-                      <w:szCs w:val="18"/>
-                    </w:rPr>
-                  </w:pPr>
-                  <w:r>
-                    <w:rPr>
-                      <w:rFonts w:ascii="Segoe UI" w:eastAsia="Oswald" w:hAnsi="Segoe UI" w:cs="Segoe UI"/>
-                      <w:color w:val="595959" w:themeColor="text1" w:themeTint="A6"/>
-                      <w:sz w:val="18"/>
-                      <w:szCs w:val="18"/>
-                    </w:rPr>
-                    <w:t>PostgreSQL, SQLite, MySQL, Oracle, MongoDB</w:t>
-                  </w:r>
-                  <w:r>
-                    <w:rPr>
-                      <w:rFonts w:ascii="Segoe UI" w:eastAsia="Oswald" w:hAnsi="Segoe UI" w:cs="Segoe UI"/>
-                      <w:color w:val="595959" w:themeColor="text1" w:themeTint="A6"/>
-                      <w:sz w:val="18"/>
-                      <w:szCs w:val="18"/>
-                    </w:rPr>
-                    <w:t>, DynamoDB</w:t>
-                  </w:r>
-                  <w:r>
-                    <w:rPr>
-                      <w:rFonts w:ascii="Segoe UI" w:eastAsia="Oswald" w:hAnsi="Segoe UI" w:cs="Segoe UI"/>
-                      <w:color w:val="595959" w:themeColor="text1" w:themeTint="A6"/>
-                      <w:sz w:val="18"/>
-                      <w:szCs w:val="18"/>
-                    </w:rPr>
-                    <w:t>, Redis, Memcached</w:t>
-                  </w:r>
-                </w:p>
-              </w:tc>
-            </w:tr>
-            <w:tr>
-              <w:tc>
-                <w:tcPr>
-                  <w:tcW w:w="1509" w:type="dxa"/>
-                  <w:tcMar>
-                    <w:left w:w="14" w:type="dxa"/>
-                    <w:right w:w="14" w:type="dxa"/>
-                  </w:tcMar>
-                </w:tcPr>
-                <w:p>
-                  <w:pPr>
-                    <w:widowControl w:val="0"/>
-                    <w:rPr>
-                      <w:rFonts w:ascii="Oswald" w:eastAsia="Oswald" w:hAnsi="Oswald" w:cs="Oswald"/>
-                      <w:color w:val="808080" w:themeColor="background1" w:themeShade="80"/>
-                      <w:sz w:val="24"/>
-                      <w:szCs w:val="24"/>
-                    </w:rPr>
-                  </w:pPr>
-                </w:p>
-              </w:tc>
-              <w:tc>
-                <w:tcPr>
-                  <w:tcW w:w="236" w:type="dxa"/>
-                  <w:shd w:val="clear" w:color="auto" w:fill="auto"/>
-                </w:tcPr>
-                <w:p>
-                  <w:pPr>
-                    <w:widowControl w:val="0"/>
-                    <w:rPr>
-                      <w:rFonts w:ascii="Oswald" w:eastAsia="Oswald" w:hAnsi="Oswald" w:cs="Oswald"/>
-                      <w:color w:val="3D85C6"/>
-                      <w:sz w:val="16"/>
-                      <w:szCs w:val="16"/>
-                    </w:rPr>
-                  </w:pPr>
-                </w:p>
-              </w:tc>
-              <w:tc>
-                <w:tcPr>
-                  <w:tcW w:w="236" w:type="dxa"/>
-                  <w:shd w:val="clear" w:color="auto" w:fill="auto"/>
-                </w:tcPr>
-                <w:p>
-                  <w:pPr>
-                    <w:widowControl w:val="0"/>
-                    <w:rPr>
-                      <w:rFonts w:ascii="Oswald" w:eastAsia="Oswald" w:hAnsi="Oswald" w:cs="Oswald"/>
-                      <w:color w:val="3D85C6"/>
-                      <w:sz w:val="16"/>
-                      <w:szCs w:val="16"/>
-                    </w:rPr>
-                  </w:pPr>
-                </w:p>
-              </w:tc>
-              <w:tc>
-                <w:tcPr>
-                  <w:tcW w:w="236" w:type="dxa"/>
-                  <w:shd w:val="clear" w:color="auto" w:fill="auto"/>
-                </w:tcPr>
-                <w:p>
-                  <w:pPr>
-                    <w:widowControl w:val="0"/>
-                    <w:rPr>
-                      <w:rFonts w:ascii="Oswald" w:eastAsia="Oswald" w:hAnsi="Oswald" w:cs="Oswald"/>
-                      <w:color w:val="3D85C6"/>
-                      <w:sz w:val="16"/>
-                      <w:szCs w:val="16"/>
-                    </w:rPr>
-                  </w:pPr>
-                </w:p>
-              </w:tc>
-              <w:tc>
-                <w:tcPr>
-                  <w:tcW w:w="236" w:type="dxa"/>
-                  <w:shd w:val="clear" w:color="auto" w:fill="auto"/>
-                </w:tcPr>
-                <w:p>
-                  <w:pPr>
-                    <w:widowControl w:val="0"/>
-                    <w:rPr>
-                      <w:rFonts w:ascii="Oswald" w:eastAsia="Oswald" w:hAnsi="Oswald" w:cs="Oswald"/>
-                      <w:color w:val="3D85C6"/>
-                      <w:sz w:val="16"/>
-                      <w:szCs w:val="16"/>
-                    </w:rPr>
-                  </w:pPr>
-                </w:p>
-              </w:tc>
-              <w:tc>
-                <w:tcPr>
-                  <w:tcW w:w="236" w:type="dxa"/>
-                  <w:shd w:val="clear" w:color="auto" w:fill="auto"/>
-                </w:tcPr>
-                <w:p>
-                  <w:pPr>
-                    <w:widowControl w:val="0"/>
-                    <w:rPr>
-                      <w:rFonts w:ascii="Oswald" w:eastAsia="Oswald" w:hAnsi="Oswald" w:cs="Oswald"/>
-                      <w:color w:val="3D85C6"/>
-                      <w:sz w:val="16"/>
-                      <w:szCs w:val="16"/>
                     </w:rPr>
                   </w:pPr>
                 </w:p>
@@ -2066,48 +1976,11 @@
                     <w:widowControl w:val="0"/>
                     <w:rPr>
                       <w:rFonts w:ascii="Segoe UI" w:eastAsia="Oswald" w:hAnsi="Segoe UI" w:cs="Segoe UI"/>
-                      <w:color w:val="3D85C6"/>
-                    </w:rPr>
-                  </w:pPr>
-                  <w:r>
-                    <w:rPr>
-                      <w:rFonts w:ascii="Segoe UI" w:eastAsia="Oswald" w:hAnsi="Segoe UI" w:cs="Segoe UI"/>
-                      <w:color w:val="4F81BD" w:themeColor="accent1"/>
-                    </w:rPr>
-                    <w:t>DevSecOps</w:t>
-                  </w:r>
-                </w:p>
-              </w:tc>
-            </w:tr>
-            <w:tr>
-              <w:tc>
-                <w:tcPr>
-                  <w:tcW w:w="2689" w:type="dxa"/>
-                  <w:gridSpan w:val="6"/>
-                  <w:tcMar>
-                    <w:left w:w="14" w:type="dxa"/>
-                    <w:right w:w="14" w:type="dxa"/>
-                  </w:tcMar>
-                </w:tcPr>
-                <w:p>
-                  <w:pPr>
-                    <w:widowControl w:val="0"/>
-                    <w:rPr>
-                      <w:rFonts w:ascii="Segoe UI" w:eastAsia="Oswald" w:hAnsi="Segoe UI" w:cs="Segoe UI"/>
                       <w:color w:val="808080" w:themeColor="background1" w:themeShade="80"/>
                       <w:sz w:val="18"/>
                       <w:szCs w:val="18"/>
                     </w:rPr>
                   </w:pPr>
-                  <w:r>
-                    <w:rPr>
-                      <w:rFonts w:ascii="Segoe UI" w:eastAsia="Oswald" w:hAnsi="Segoe UI" w:cs="Segoe UI"/>
-                      <w:color w:val="595959" w:themeColor="text1" w:themeTint="A6"/>
-                      <w:sz w:val="18"/>
-                      <w:szCs w:val="18"/>
-                    </w:rPr>
-                    <w:t>Git, GitHub, Bitbucket, CVS, SVN, Jenkins, Travis CI, SonarQube, Kubernetes, Docker</w:t>
-                  </w:r>
                 </w:p>
               </w:tc>
             </w:tr>
@@ -2579,8 +2452,6 @@
               </w:rPr>
               <w:t>a</w:t>
             </w:r>
-            <w:bookmarkStart w:id="0" w:name="_GoBack"/>
-            <w:bookmarkEnd w:id="0"/>
             <w:r>
               <w:rPr>
                 <w:rFonts w:ascii="Segoe UI" w:hAnsi="Segoe UI" w:cs="Segoe UI"/>
@@ -2597,7 +2468,61 @@
                 <w:szCs w:val="20"/>
                 <w:shd w:val="clear" w:color="auto" w:fill="FFFFFF"/>
               </w:rPr>
-              <w:t>that reduced costs and sped up delivery by at least 50%</w:t>
+              <w:t>that reduce</w:t>
+            </w:r>
+            <w:r>
+              <w:rPr>
+                <w:rFonts w:ascii="Segoe UI" w:hAnsi="Segoe UI" w:cs="Segoe UI"/>
+                <w:sz w:val="20"/>
+                <w:szCs w:val="20"/>
+                <w:shd w:val="clear" w:color="auto" w:fill="FFFFFF"/>
+              </w:rPr>
+              <w:t>s</w:t>
+            </w:r>
+            <w:r>
+              <w:rPr>
+                <w:rFonts w:ascii="Segoe UI" w:hAnsi="Segoe UI" w:cs="Segoe UI"/>
+                <w:sz w:val="20"/>
+                <w:szCs w:val="20"/>
+                <w:shd w:val="clear" w:color="auto" w:fill="FFFFFF"/>
+              </w:rPr>
+              <w:t xml:space="preserve"> costs and spe</w:t>
+            </w:r>
+            <w:r>
+              <w:rPr>
+                <w:rFonts w:ascii="Segoe UI" w:hAnsi="Segoe UI" w:cs="Segoe UI"/>
+                <w:sz w:val="20"/>
+                <w:szCs w:val="20"/>
+                <w:shd w:val="clear" w:color="auto" w:fill="FFFFFF"/>
+              </w:rPr>
+              <w:t>e</w:t>
+            </w:r>
+            <w:r>
+              <w:rPr>
+                <w:rFonts w:ascii="Segoe UI" w:hAnsi="Segoe UI" w:cs="Segoe UI"/>
+                <w:sz w:val="20"/>
+                <w:szCs w:val="20"/>
+                <w:shd w:val="clear" w:color="auto" w:fill="FFFFFF"/>
+              </w:rPr>
+              <w:t>d</w:t>
+            </w:r>
+            <w:r>
+              <w:rPr>
+                <w:rFonts w:ascii="Segoe UI" w:hAnsi="Segoe UI" w:cs="Segoe UI"/>
+                <w:sz w:val="20"/>
+                <w:szCs w:val="20"/>
+                <w:shd w:val="clear" w:color="auto" w:fill="FFFFFF"/>
+              </w:rPr>
+              <w:t>s</w:t>
+            </w:r>
+            <w:r>
+              <w:rPr>
+                <w:rFonts w:ascii="Segoe UI" w:hAnsi="Segoe UI" w:cs="Segoe UI"/>
+                <w:sz w:val="20"/>
+                <w:szCs w:val="20"/>
+                <w:shd w:val="clear" w:color="auto" w:fill="FFFFFF"/>
+              </w:rPr>
+              <w:t xml:space="preserve"> up delivery by at least 50%</w:t>
             </w:r>
             <w:r>
               <w:rPr>
@@ -2607,6 +2532,33 @@
                 <w:shd w:val="clear" w:color="auto" w:fill="FFFFFF"/>
               </w:rPr>
               <w:t>.</w:t>
+            </w:r>
+            <w:r>
+              <w:rPr>
+                <w:rFonts w:ascii="Segoe UI" w:hAnsi="Segoe UI" w:cs="Segoe UI"/>
+                <w:sz w:val="20"/>
+                <w:szCs w:val="20"/>
+                <w:shd w:val="clear" w:color="auto" w:fill="FFFFFF"/>
+              </w:rPr>
+              <w:t xml:space="preserve"> Consist</w:t>
+            </w:r>
+            <w:r>
+              <w:rPr>
+                <w:rFonts w:ascii="Segoe UI" w:hAnsi="Segoe UI" w:cs="Segoe UI"/>
+                <w:sz w:val="20"/>
+                <w:szCs w:val="20"/>
+                <w:shd w:val="clear" w:color="auto" w:fill="FFFFFF"/>
+              </w:rPr>
+              <w:t>ed</w:t>
+            </w:r>
+            <w:r>
+              <w:rPr>
+                <w:rFonts w:ascii="Segoe UI" w:hAnsi="Segoe UI" w:cs="Segoe UI"/>
+                <w:sz w:val="20"/>
+                <w:szCs w:val="20"/>
+                <w:shd w:val="clear" w:color="auto" w:fill="FFFFFF"/>
+              </w:rPr>
+              <w:t xml:space="preserve"> of multiple microservices deployed to an internal cloud service (based on Kubernetes).</w:t>
             </w:r>
           </w:p>
           <w:p>
@@ -2761,7 +2713,25 @@
                 <w:szCs w:val="20"/>
                 <w:shd w:val="clear" w:color="auto" w:fill="FFFFFF"/>
               </w:rPr>
-              <w:t xml:space="preserve"> (at least two per week)</w:t>
+              <w:t xml:space="preserve"> (</w:t>
+            </w:r>
+            <w:r>
+              <w:rPr>
+                <w:rFonts w:ascii="Segoe UI" w:hAnsi="Segoe UI" w:cs="Segoe UI"/>
+                <w:sz w:val="20"/>
+                <w:szCs w:val="20"/>
+                <w:shd w:val="clear" w:color="auto" w:fill="FFFFFF"/>
+              </w:rPr>
+              <w:t>over a hundred different APIs</w:t>
+            </w:r>
+            <w:r>
+              <w:rPr>
+                <w:rFonts w:ascii="Segoe UI" w:hAnsi="Segoe UI" w:cs="Segoe UI"/>
+                <w:sz w:val="20"/>
+                <w:szCs w:val="20"/>
+                <w:shd w:val="clear" w:color="auto" w:fill="FFFFFF"/>
+              </w:rPr>
+              <w:t>)</w:t>
             </w:r>
             <w:r>
               <w:rPr>
@@ -2870,7 +2840,16 @@
                 <w:szCs w:val="20"/>
                 <w:shd w:val="clear" w:color="auto" w:fill="FFFFFF"/>
               </w:rPr>
-              <w:t xml:space="preserve"> teams.</w:t>
+              <w:t xml:space="preserve"> teams</w:t>
+            </w:r>
+            <w:r>
+              <w:rPr>
+                <w:rFonts w:ascii="Segoe UI" w:hAnsi="Segoe UI" w:cs="Segoe UI"/>
+                <w:sz w:val="20"/>
+                <w:szCs w:val="20"/>
+                <w:shd w:val="clear" w:color="auto" w:fill="FFFFFF"/>
+              </w:rPr>
+              <w:t xml:space="preserve"> on the benefits of using OpenAPI.</w:t>
             </w:r>
           </w:p>
           <w:p>
@@ -2907,52 +2886,16 @@
                 <w:szCs w:val="20"/>
                 <w:shd w:val="clear" w:color="auto" w:fill="FFFFFF"/>
               </w:rPr>
-              <w:t xml:space="preserve"> (</w:t>
-            </w:r>
-            <w:r>
-              <w:rPr>
-                <w:rFonts w:ascii="Segoe UI" w:hAnsi="Segoe UI" w:cs="Segoe UI"/>
-                <w:sz w:val="20"/>
-                <w:szCs w:val="20"/>
-                <w:shd w:val="clear" w:color="auto" w:fill="FFFFFF"/>
-              </w:rPr>
-              <w:t>specifically microservices</w:t>
-            </w:r>
-            <w:r>
-              <w:rPr>
-                <w:rFonts w:ascii="Segoe UI" w:hAnsi="Segoe UI" w:cs="Segoe UI"/>
-                <w:sz w:val="20"/>
-                <w:szCs w:val="20"/>
-                <w:shd w:val="clear" w:color="auto" w:fill="FFFFFF"/>
-              </w:rPr>
-              <w:t>)</w:t>
-            </w:r>
-            <w:r>
-              <w:rPr>
-                <w:rFonts w:ascii="Segoe UI" w:hAnsi="Segoe UI" w:cs="Segoe UI"/>
-                <w:sz w:val="20"/>
-                <w:szCs w:val="20"/>
-                <w:shd w:val="clear" w:color="auto" w:fill="FFFFFF"/>
-              </w:rPr>
-              <w:t xml:space="preserve"> on API design to optimize the solution based on project goals and existing network architecture</w:t>
-            </w:r>
-            <w:r>
-              <w:rPr>
-                <w:rFonts w:ascii="Segoe UI" w:hAnsi="Segoe UI" w:cs="Segoe UI"/>
-                <w:sz w:val="20"/>
-                <w:szCs w:val="20"/>
-                <w:shd w:val="clear" w:color="auto" w:fill="FFFFFF"/>
-              </w:rPr>
-              <w:t xml:space="preserve"> (at least one per week)</w:t>
-            </w:r>
-            <w:r>
-              <w:rPr>
-                <w:rFonts w:ascii="Segoe UI" w:hAnsi="Segoe UI" w:cs="Segoe UI"/>
-                <w:sz w:val="20"/>
-                <w:szCs w:val="20"/>
-                <w:shd w:val="clear" w:color="auto" w:fill="FFFFFF"/>
-              </w:rPr>
-              <w:t>.</w:t>
+              <w:t xml:space="preserve"> weekly</w:t>
+            </w:r>
+            <w:r>
+              <w:rPr>
+                <w:rFonts w:ascii="Segoe UI" w:hAnsi="Segoe UI" w:cs="Segoe UI"/>
+                <w:sz w:val="20"/>
+                <w:szCs w:val="20"/>
+                <w:shd w:val="clear" w:color="auto" w:fill="FFFFFF"/>
+              </w:rPr>
+              <w:t xml:space="preserve"> on API design to optimize the solution based on project goals and existing network architecture.</w:t>
             </w:r>
           </w:p>
           <w:p>
@@ -2980,7 +2923,25 @@
                 <w:szCs w:val="20"/>
                 <w:shd w:val="clear" w:color="auto" w:fill="FFFFFF"/>
               </w:rPr>
-              <w:t>Accelerated REST adoption by authoring numerous articles on REST concepts</w:t>
+              <w:t xml:space="preserve">Accelerated REST adoption by authoring numerous </w:t>
+            </w:r>
+            <w:r>
+              <w:rPr>
+                <w:rFonts w:ascii="Segoe UI" w:hAnsi="Segoe UI" w:cs="Segoe UI"/>
+                <w:sz w:val="20"/>
+                <w:szCs w:val="20"/>
+                <w:shd w:val="clear" w:color="auto" w:fill="FFFFFF"/>
+              </w:rPr>
+              <w:t xml:space="preserve">internal </w:t>
+            </w:r>
+            <w:r>
+              <w:rPr>
+                <w:rFonts w:ascii="Segoe UI" w:hAnsi="Segoe UI" w:cs="Segoe UI"/>
+                <w:sz w:val="20"/>
+                <w:szCs w:val="20"/>
+                <w:shd w:val="clear" w:color="auto" w:fill="FFFFFF"/>
+              </w:rPr>
+              <w:t>articles on REST concepts</w:t>
             </w:r>
             <w:r>
               <w:rPr>
@@ -3185,6 +3146,7 @@
               </w:rPr>
               <w:t xml:space="preserve">Solution Architect, </w:t>
             </w:r>
+            <w:proofErr w:type="spellStart"/>
             <w:r>
               <w:rPr>
                 <w:rFonts w:ascii="Segoe UI" w:eastAsia="Oswald" w:hAnsi="Segoe UI" w:cs="Segoe UI"/>
@@ -3194,6 +3156,7 @@
               </w:rPr>
               <w:t>Sentaca</w:t>
             </w:r>
+            <w:proofErr w:type="spellEnd"/>
             <w:r>
               <w:rPr>
                 <w:rFonts w:ascii="Oswald" w:eastAsia="Oswald" w:hAnsi="Oswald" w:cs="Oswald"/>
@@ -3282,7 +3245,34 @@
                 <w:szCs w:val="20"/>
                 <w:shd w:val="clear" w:color="auto" w:fill="FFFFFF"/>
               </w:rPr>
-              <w:t xml:space="preserve">Ensured </w:t>
+              <w:t>Achieved high customer satisfaction by e</w:t>
+            </w:r>
+            <w:r>
+              <w:rPr>
+                <w:rFonts w:ascii="Segoe UI" w:hAnsi="Segoe UI" w:cs="Segoe UI"/>
+                <w:sz w:val="20"/>
+                <w:szCs w:val="20"/>
+                <w:shd w:val="clear" w:color="auto" w:fill="FFFFFF"/>
+              </w:rPr>
+              <w:t>nsur</w:t>
+            </w:r>
+            <w:r>
+              <w:rPr>
+                <w:rFonts w:ascii="Segoe UI" w:hAnsi="Segoe UI" w:cs="Segoe UI"/>
+                <w:sz w:val="20"/>
+                <w:szCs w:val="20"/>
+                <w:shd w:val="clear" w:color="auto" w:fill="FFFFFF"/>
+              </w:rPr>
+              <w:t>ing</w:t>
+            </w:r>
+            <w:r>
+              <w:rPr>
+                <w:rFonts w:ascii="Segoe UI" w:hAnsi="Segoe UI" w:cs="Segoe UI"/>
+                <w:sz w:val="20"/>
+                <w:szCs w:val="20"/>
+                <w:shd w:val="clear" w:color="auto" w:fill="FFFFFF"/>
+              </w:rPr>
+              <w:t xml:space="preserve"> </w:t>
             </w:r>
             <w:r>
               <w:rPr>
@@ -3300,25 +3290,34 @@
                 <w:szCs w:val="20"/>
                 <w:shd w:val="clear" w:color="auto" w:fill="FFFFFF"/>
               </w:rPr>
-              <w:t xml:space="preserve">al solution </w:t>
-            </w:r>
-            <w:r>
-              <w:rPr>
-                <w:rFonts w:ascii="Segoe UI" w:hAnsi="Segoe UI" w:cs="Segoe UI"/>
-                <w:sz w:val="20"/>
-                <w:szCs w:val="20"/>
-                <w:shd w:val="clear" w:color="auto" w:fill="FFFFFF"/>
-              </w:rPr>
-              <w:t>by collaborating with customers and internal teams on</w:t>
-            </w:r>
-            <w:r>
-              <w:rPr>
-                <w:rFonts w:ascii="Segoe UI" w:hAnsi="Segoe UI" w:cs="Segoe UI"/>
-                <w:sz w:val="20"/>
-                <w:szCs w:val="20"/>
-                <w:shd w:val="clear" w:color="auto" w:fill="FFFFFF"/>
-              </w:rPr>
-              <w:t xml:space="preserve"> technical and business</w:t>
+              <w:t xml:space="preserve">al </w:t>
+            </w:r>
+            <w:r>
+              <w:rPr>
+                <w:rFonts w:ascii="Segoe UI" w:hAnsi="Segoe UI" w:cs="Segoe UI"/>
+                <w:sz w:val="20"/>
+                <w:szCs w:val="20"/>
+                <w:shd w:val="clear" w:color="auto" w:fill="FFFFFF"/>
+              </w:rPr>
+              <w:t xml:space="preserve">API </w:t>
+            </w:r>
+            <w:r>
+              <w:rPr>
+                <w:rFonts w:ascii="Segoe UI" w:hAnsi="Segoe UI" w:cs="Segoe UI"/>
+                <w:sz w:val="20"/>
+                <w:szCs w:val="20"/>
+                <w:shd w:val="clear" w:color="auto" w:fill="FFFFFF"/>
+              </w:rPr>
+              <w:t>solution</w:t>
+            </w:r>
+            <w:r>
+              <w:rPr>
+                <w:rFonts w:ascii="Segoe UI" w:hAnsi="Segoe UI" w:cs="Segoe UI"/>
+                <w:sz w:val="20"/>
+                <w:szCs w:val="20"/>
+                <w:shd w:val="clear" w:color="auto" w:fill="FFFFFF"/>
+              </w:rPr>
+              <w:t>s</w:t>
             </w:r>
             <w:r>
               <w:rPr>
@@ -3336,7 +3335,25 @@
                 <w:szCs w:val="20"/>
                 <w:shd w:val="clear" w:color="auto" w:fill="FFFFFF"/>
               </w:rPr>
-              <w:t>requirements</w:t>
+              <w:t xml:space="preserve">by collaborating with customers and internal </w:t>
+            </w:r>
+            <w:r>
+              <w:rPr>
+                <w:rFonts w:ascii="Segoe UI" w:hAnsi="Segoe UI" w:cs="Segoe UI"/>
+                <w:sz w:val="20"/>
+                <w:szCs w:val="20"/>
+                <w:shd w:val="clear" w:color="auto" w:fill="FFFFFF"/>
+              </w:rPr>
+              <w:t xml:space="preserve">architecture </w:t>
+            </w:r>
+            <w:r>
+              <w:rPr>
+                <w:rFonts w:ascii="Segoe UI" w:hAnsi="Segoe UI" w:cs="Segoe UI"/>
+                <w:sz w:val="20"/>
+                <w:szCs w:val="20"/>
+                <w:shd w:val="clear" w:color="auto" w:fill="FFFFFF"/>
+              </w:rPr>
+              <w:t>teams</w:t>
             </w:r>
             <w:r>
               <w:rPr>
@@ -3373,79 +3390,115 @@
                 <w:szCs w:val="20"/>
                 <w:shd w:val="clear" w:color="auto" w:fill="FFFFFF"/>
               </w:rPr>
-              <w:t>Collaborated on the a</w:t>
-            </w:r>
-            <w:r>
-              <w:rPr>
-                <w:rFonts w:ascii="Segoe UI" w:hAnsi="Segoe UI" w:cs="Segoe UI"/>
-                <w:sz w:val="20"/>
-                <w:szCs w:val="20"/>
-                <w:shd w:val="clear" w:color="auto" w:fill="FFFFFF"/>
-              </w:rPr>
-              <w:t>rchitect</w:t>
-            </w:r>
-            <w:r>
-              <w:rPr>
-                <w:rFonts w:ascii="Segoe UI" w:hAnsi="Segoe UI" w:cs="Segoe UI"/>
-                <w:sz w:val="20"/>
-                <w:szCs w:val="20"/>
-                <w:shd w:val="clear" w:color="auto" w:fill="FFFFFF"/>
-              </w:rPr>
-              <w:t>ure of</w:t>
-            </w:r>
-            <w:r>
-              <w:rPr>
-                <w:rFonts w:ascii="Segoe UI" w:hAnsi="Segoe UI" w:cs="Segoe UI"/>
-                <w:sz w:val="20"/>
-                <w:szCs w:val="20"/>
-                <w:shd w:val="clear" w:color="auto" w:fill="FFFFFF"/>
-              </w:rPr>
-              <w:t xml:space="preserve"> end to end solution</w:t>
-            </w:r>
-            <w:r>
-              <w:rPr>
-                <w:rFonts w:ascii="Segoe UI" w:hAnsi="Segoe UI" w:cs="Segoe UI"/>
-                <w:sz w:val="20"/>
-                <w:szCs w:val="20"/>
-                <w:shd w:val="clear" w:color="auto" w:fill="FFFFFF"/>
-              </w:rPr>
-              <w:t>s</w:t>
-            </w:r>
-            <w:r>
-              <w:rPr>
-                <w:rFonts w:ascii="Segoe UI" w:hAnsi="Segoe UI" w:cs="Segoe UI"/>
-                <w:sz w:val="20"/>
-                <w:szCs w:val="20"/>
-                <w:shd w:val="clear" w:color="auto" w:fill="FFFFFF"/>
-              </w:rPr>
-              <w:t xml:space="preserve"> for </w:t>
-            </w:r>
-            <w:r>
-              <w:rPr>
-                <w:rFonts w:ascii="Segoe UI" w:hAnsi="Segoe UI" w:cs="Segoe UI"/>
-                <w:sz w:val="20"/>
-                <w:szCs w:val="20"/>
-                <w:shd w:val="clear" w:color="auto" w:fill="FFFFFF"/>
-              </w:rPr>
-              <w:t xml:space="preserve">the </w:t>
-            </w:r>
-            <w:r>
-              <w:rPr>
-                <w:rFonts w:ascii="Segoe UI" w:hAnsi="Segoe UI" w:cs="Segoe UI"/>
-                <w:sz w:val="20"/>
-                <w:szCs w:val="20"/>
-                <w:shd w:val="clear" w:color="auto" w:fill="FFFFFF"/>
-              </w:rPr>
-              <w:t>service exposure layer of enterprise and consumer</w:t>
-            </w:r>
-            <w:r>
-              <w:rPr>
-                <w:rFonts w:ascii="Segoe UI" w:hAnsi="Segoe UI" w:cs="Segoe UI"/>
-                <w:sz w:val="20"/>
-                <w:szCs w:val="20"/>
-                <w:shd w:val="clear" w:color="auto" w:fill="FFFFFF"/>
-              </w:rPr>
-              <w:t xml:space="preserve"> services</w:t>
+              <w:t>Promoted</w:t>
+            </w:r>
+            <w:r>
+              <w:rPr>
+                <w:rFonts w:ascii="Segoe UI" w:hAnsi="Segoe UI" w:cs="Segoe UI"/>
+                <w:sz w:val="20"/>
+                <w:szCs w:val="20"/>
+                <w:shd w:val="clear" w:color="auto" w:fill="FFFFFF"/>
+              </w:rPr>
+              <w:t xml:space="preserve"> API solutions at conferences and hack-a-thons by</w:t>
+            </w:r>
+            <w:r>
+              <w:rPr>
+                <w:rFonts w:ascii="Segoe UI" w:hAnsi="Segoe UI" w:cs="Segoe UI"/>
+                <w:sz w:val="20"/>
+                <w:szCs w:val="20"/>
+                <w:shd w:val="clear" w:color="auto" w:fill="FFFFFF"/>
+              </w:rPr>
+              <w:t xml:space="preserve"> educat</w:t>
+            </w:r>
+            <w:r>
+              <w:rPr>
+                <w:rFonts w:ascii="Segoe UI" w:hAnsi="Segoe UI" w:cs="Segoe UI"/>
+                <w:sz w:val="20"/>
+                <w:szCs w:val="20"/>
+                <w:shd w:val="clear" w:color="auto" w:fill="FFFFFF"/>
+              </w:rPr>
+              <w:t>ing</w:t>
+            </w:r>
+            <w:r>
+              <w:rPr>
+                <w:rFonts w:ascii="Segoe UI" w:hAnsi="Segoe UI" w:cs="Segoe UI"/>
+                <w:sz w:val="20"/>
+                <w:szCs w:val="20"/>
+                <w:shd w:val="clear" w:color="auto" w:fill="FFFFFF"/>
+              </w:rPr>
+              <w:t xml:space="preserve"> </w:t>
+            </w:r>
+            <w:r>
+              <w:rPr>
+                <w:rFonts w:ascii="Segoe UI" w:hAnsi="Segoe UI" w:cs="Segoe UI"/>
+                <w:sz w:val="20"/>
+                <w:szCs w:val="20"/>
+                <w:shd w:val="clear" w:color="auto" w:fill="FFFFFF"/>
+              </w:rPr>
+              <w:t xml:space="preserve">and </w:t>
+            </w:r>
+            <w:r>
+              <w:rPr>
+                <w:rFonts w:ascii="Segoe UI" w:hAnsi="Segoe UI" w:cs="Segoe UI"/>
+                <w:sz w:val="20"/>
+                <w:szCs w:val="20"/>
+                <w:shd w:val="clear" w:color="auto" w:fill="FFFFFF"/>
+              </w:rPr>
+              <w:t xml:space="preserve">demonstrating to </w:t>
+            </w:r>
+            <w:r>
+              <w:rPr>
+                <w:rFonts w:ascii="Segoe UI" w:hAnsi="Segoe UI" w:cs="Segoe UI"/>
+                <w:sz w:val="20"/>
+                <w:szCs w:val="20"/>
+                <w:shd w:val="clear" w:color="auto" w:fill="FFFFFF"/>
+              </w:rPr>
+              <w:t xml:space="preserve">customers </w:t>
+            </w:r>
+            <w:r>
+              <w:rPr>
+                <w:rFonts w:ascii="Segoe UI" w:hAnsi="Segoe UI" w:cs="Segoe UI"/>
+                <w:sz w:val="20"/>
+                <w:szCs w:val="20"/>
+                <w:shd w:val="clear" w:color="auto" w:fill="FFFFFF"/>
+              </w:rPr>
+              <w:t>the</w:t>
+            </w:r>
+            <w:r>
+              <w:rPr>
+                <w:rFonts w:ascii="Segoe UI" w:hAnsi="Segoe UI" w:cs="Segoe UI"/>
+                <w:sz w:val="20"/>
+                <w:szCs w:val="20"/>
+                <w:shd w:val="clear" w:color="auto" w:fill="FFFFFF"/>
+              </w:rPr>
+              <w:t xml:space="preserve"> </w:t>
+            </w:r>
+            <w:r>
+              <w:rPr>
+                <w:rFonts w:ascii="Segoe UI" w:hAnsi="Segoe UI" w:cs="Segoe UI"/>
+                <w:sz w:val="20"/>
+                <w:szCs w:val="20"/>
+                <w:shd w:val="clear" w:color="auto" w:fill="FFFFFF"/>
+              </w:rPr>
+              <w:t>solution’s</w:t>
+            </w:r>
+            <w:r>
+              <w:rPr>
+                <w:rFonts w:ascii="Segoe UI" w:hAnsi="Segoe UI" w:cs="Segoe UI"/>
+                <w:sz w:val="20"/>
+                <w:szCs w:val="20"/>
+                <w:shd w:val="clear" w:color="auto" w:fill="FFFFFF"/>
+              </w:rPr>
+              <w:t xml:space="preserve"> </w:t>
+            </w:r>
+            <w:r>
+              <w:rPr>
+                <w:rFonts w:ascii="Segoe UI" w:hAnsi="Segoe UI" w:cs="Segoe UI"/>
+                <w:sz w:val="20"/>
+                <w:szCs w:val="20"/>
+                <w:shd w:val="clear" w:color="auto" w:fill="FFFFFF"/>
+              </w:rPr>
+              <w:t>capabilities</w:t>
             </w:r>
             <w:r>
               <w:rPr>
@@ -3482,34 +3535,25 @@
                 <w:szCs w:val="20"/>
                 <w:shd w:val="clear" w:color="auto" w:fill="FFFFFF"/>
               </w:rPr>
-              <w:t>Promoted</w:t>
-            </w:r>
-            <w:r>
-              <w:rPr>
-                <w:rFonts w:ascii="Segoe UI" w:hAnsi="Segoe UI" w:cs="Segoe UI"/>
-                <w:sz w:val="20"/>
-                <w:szCs w:val="20"/>
-                <w:shd w:val="clear" w:color="auto" w:fill="FFFFFF"/>
-              </w:rPr>
-              <w:t xml:space="preserve"> API solutions at conferences and hack-a-thons by</w:t>
-            </w:r>
-            <w:r>
-              <w:rPr>
-                <w:rFonts w:ascii="Segoe UI" w:hAnsi="Segoe UI" w:cs="Segoe UI"/>
-                <w:sz w:val="20"/>
-                <w:szCs w:val="20"/>
-                <w:shd w:val="clear" w:color="auto" w:fill="FFFFFF"/>
-              </w:rPr>
-              <w:t xml:space="preserve"> educat</w:t>
-            </w:r>
-            <w:r>
-              <w:rPr>
-                <w:rFonts w:ascii="Segoe UI" w:hAnsi="Segoe UI" w:cs="Segoe UI"/>
-                <w:sz w:val="20"/>
-                <w:szCs w:val="20"/>
-                <w:shd w:val="clear" w:color="auto" w:fill="FFFFFF"/>
-              </w:rPr>
-              <w:t>ing</w:t>
+              <w:t xml:space="preserve">Deployed and tested API solutions </w:t>
+            </w:r>
+            <w:r>
+              <w:rPr>
+                <w:rFonts w:ascii="Segoe UI" w:hAnsi="Segoe UI" w:cs="Segoe UI"/>
+                <w:sz w:val="20"/>
+                <w:szCs w:val="20"/>
+                <w:shd w:val="clear" w:color="auto" w:fill="FFFFFF"/>
+              </w:rPr>
+              <w:t>requiring</w:t>
+            </w:r>
+            <w:r>
+              <w:rPr>
+                <w:rFonts w:ascii="Segoe UI" w:hAnsi="Segoe UI" w:cs="Segoe UI"/>
+                <w:sz w:val="20"/>
+                <w:szCs w:val="20"/>
+                <w:shd w:val="clear" w:color="auto" w:fill="FFFFFF"/>
+              </w:rPr>
+              <w:t xml:space="preserve"> high availability, scalability, and low latency</w:t>
             </w:r>
             <w:r>
               <w:rPr>
@@ -3527,6 +3571,51 @@
                 <w:szCs w:val="20"/>
                 <w:shd w:val="clear" w:color="auto" w:fill="FFFFFF"/>
               </w:rPr>
+              <w:t>into</w:t>
+            </w:r>
+            <w:r>
+              <w:rPr>
+                <w:rFonts w:ascii="Segoe UI" w:hAnsi="Segoe UI" w:cs="Segoe UI"/>
+                <w:sz w:val="20"/>
+                <w:szCs w:val="20"/>
+                <w:shd w:val="clear" w:color="auto" w:fill="FFFFFF"/>
+              </w:rPr>
+              <w:t xml:space="preserve"> </w:t>
+            </w:r>
+            <w:r>
+              <w:rPr>
+                <w:rFonts w:ascii="Segoe UI" w:hAnsi="Segoe UI" w:cs="Segoe UI"/>
+                <w:sz w:val="20"/>
+                <w:szCs w:val="20"/>
+                <w:shd w:val="clear" w:color="auto" w:fill="FFFFFF"/>
+              </w:rPr>
+              <w:t xml:space="preserve">the </w:t>
+            </w:r>
+            <w:r>
+              <w:rPr>
+                <w:rFonts w:ascii="Segoe UI" w:hAnsi="Segoe UI" w:cs="Segoe UI"/>
+                <w:sz w:val="20"/>
+                <w:szCs w:val="20"/>
+                <w:shd w:val="clear" w:color="auto" w:fill="FFFFFF"/>
+              </w:rPr>
+              <w:t>AT&amp;T cloud</w:t>
+            </w:r>
+            <w:r>
+              <w:rPr>
+                <w:rFonts w:ascii="Segoe UI" w:hAnsi="Segoe UI" w:cs="Segoe UI"/>
+                <w:sz w:val="20"/>
+                <w:szCs w:val="20"/>
+                <w:shd w:val="clear" w:color="auto" w:fill="FFFFFF"/>
+              </w:rPr>
+              <w:t xml:space="preserve"> </w:t>
+            </w:r>
+            <w:r>
+              <w:rPr>
+                <w:rFonts w:ascii="Segoe UI" w:hAnsi="Segoe UI" w:cs="Segoe UI"/>
+                <w:sz w:val="20"/>
+                <w:szCs w:val="20"/>
+                <w:shd w:val="clear" w:color="auto" w:fill="FFFFFF"/>
+              </w:rPr>
               <w:t xml:space="preserve">and </w:t>
             </w:r>
             <w:r>
@@ -3536,61 +3625,16 @@
                 <w:szCs w:val="20"/>
                 <w:shd w:val="clear" w:color="auto" w:fill="FFFFFF"/>
               </w:rPr>
-              <w:t xml:space="preserve">demonstrating to </w:t>
-            </w:r>
-            <w:r>
-              <w:rPr>
-                <w:rFonts w:ascii="Segoe UI" w:hAnsi="Segoe UI" w:cs="Segoe UI"/>
-                <w:sz w:val="20"/>
-                <w:szCs w:val="20"/>
-                <w:shd w:val="clear" w:color="auto" w:fill="FFFFFF"/>
-              </w:rPr>
-              <w:t xml:space="preserve">customers </w:t>
-            </w:r>
-            <w:r>
-              <w:rPr>
-                <w:rFonts w:ascii="Segoe UI" w:hAnsi="Segoe UI" w:cs="Segoe UI"/>
-                <w:sz w:val="20"/>
-                <w:szCs w:val="20"/>
-                <w:shd w:val="clear" w:color="auto" w:fill="FFFFFF"/>
-              </w:rPr>
-              <w:t>the</w:t>
-            </w:r>
-            <w:r>
-              <w:rPr>
-                <w:rFonts w:ascii="Segoe UI" w:hAnsi="Segoe UI" w:cs="Segoe UI"/>
-                <w:sz w:val="20"/>
-                <w:szCs w:val="20"/>
-                <w:shd w:val="clear" w:color="auto" w:fill="FFFFFF"/>
-              </w:rPr>
-              <w:t xml:space="preserve"> </w:t>
-            </w:r>
-            <w:r>
-              <w:rPr>
-                <w:rFonts w:ascii="Segoe UI" w:hAnsi="Segoe UI" w:cs="Segoe UI"/>
-                <w:sz w:val="20"/>
-                <w:szCs w:val="20"/>
-                <w:shd w:val="clear" w:color="auto" w:fill="FFFFFF"/>
-              </w:rPr>
-              <w:t>solution’s</w:t>
-            </w:r>
-            <w:r>
-              <w:rPr>
-                <w:rFonts w:ascii="Segoe UI" w:hAnsi="Segoe UI" w:cs="Segoe UI"/>
-                <w:sz w:val="20"/>
-                <w:szCs w:val="20"/>
-                <w:shd w:val="clear" w:color="auto" w:fill="FFFFFF"/>
-              </w:rPr>
-              <w:t xml:space="preserve"> </w:t>
-            </w:r>
-            <w:r>
-              <w:rPr>
-                <w:rFonts w:ascii="Segoe UI" w:hAnsi="Segoe UI" w:cs="Segoe UI"/>
-                <w:sz w:val="20"/>
-                <w:szCs w:val="20"/>
-                <w:shd w:val="clear" w:color="auto" w:fill="FFFFFF"/>
-              </w:rPr>
-              <w:t>capabilities</w:t>
+              <w:t xml:space="preserve">Amazon </w:t>
+            </w:r>
+            <w:r>
+              <w:rPr>
+                <w:rFonts w:ascii="Segoe UI" w:hAnsi="Segoe UI" w:cs="Segoe UI"/>
+                <w:sz w:val="20"/>
+                <w:szCs w:val="20"/>
+                <w:shd w:val="clear" w:color="auto" w:fill="FFFFFF"/>
+              </w:rPr>
+              <w:t>AWS</w:t>
             </w:r>
             <w:r>
               <w:rPr>
@@ -3614,88 +3658,6 @@
               <w:ind w:left="216" w:hanging="216"/>
               <w:jc w:val="both"/>
               <w:rPr>
-                <w:rFonts w:ascii="Segoe UI" w:hAnsi="Segoe UI" w:cs="Segoe UI"/>
-                <w:sz w:val="20"/>
-                <w:szCs w:val="20"/>
-                <w:shd w:val="clear" w:color="auto" w:fill="FFFFFF"/>
-              </w:rPr>
-            </w:pPr>
-            <w:r>
-              <w:rPr>
-                <w:rFonts w:ascii="Segoe UI" w:hAnsi="Segoe UI" w:cs="Segoe UI"/>
-                <w:sz w:val="20"/>
-                <w:szCs w:val="20"/>
-                <w:shd w:val="clear" w:color="auto" w:fill="FFFFFF"/>
-              </w:rPr>
-              <w:t>Deployed and tested API solutions with high availability, scalability, and low latency</w:t>
-            </w:r>
-            <w:r>
-              <w:rPr>
-                <w:rFonts w:ascii="Segoe UI" w:hAnsi="Segoe UI" w:cs="Segoe UI"/>
-                <w:sz w:val="20"/>
-                <w:szCs w:val="20"/>
-                <w:shd w:val="clear" w:color="auto" w:fill="FFFFFF"/>
-              </w:rPr>
-              <w:t xml:space="preserve"> design </w:t>
-            </w:r>
-            <w:r>
-              <w:rPr>
-                <w:rFonts w:ascii="Segoe UI" w:hAnsi="Segoe UI" w:cs="Segoe UI"/>
-                <w:sz w:val="20"/>
-                <w:szCs w:val="20"/>
-                <w:shd w:val="clear" w:color="auto" w:fill="FFFFFF"/>
-              </w:rPr>
-              <w:t>criteria</w:t>
-            </w:r>
-            <w:r>
-              <w:rPr>
-                <w:rFonts w:ascii="Segoe UI" w:hAnsi="Segoe UI" w:cs="Segoe UI"/>
-                <w:sz w:val="20"/>
-                <w:szCs w:val="20"/>
-                <w:shd w:val="clear" w:color="auto" w:fill="FFFFFF"/>
-              </w:rPr>
-              <w:t xml:space="preserve"> into </w:t>
-            </w:r>
-            <w:r>
-              <w:rPr>
-                <w:rFonts w:ascii="Segoe UI" w:hAnsi="Segoe UI" w:cs="Segoe UI"/>
-                <w:sz w:val="20"/>
-                <w:szCs w:val="20"/>
-                <w:shd w:val="clear" w:color="auto" w:fill="FFFFFF"/>
-              </w:rPr>
-              <w:t xml:space="preserve">the </w:t>
-            </w:r>
-            <w:r>
-              <w:rPr>
-                <w:rFonts w:ascii="Segoe UI" w:hAnsi="Segoe UI" w:cs="Segoe UI"/>
-                <w:sz w:val="20"/>
-                <w:szCs w:val="20"/>
-                <w:shd w:val="clear" w:color="auto" w:fill="FFFFFF"/>
-              </w:rPr>
-              <w:t>Amazon AWS EC2 and AT&amp;T AIC cloud</w:t>
-            </w:r>
-            <w:r>
-              <w:rPr>
-                <w:rFonts w:ascii="Segoe UI" w:hAnsi="Segoe UI" w:cs="Segoe UI"/>
-                <w:sz w:val="20"/>
-                <w:szCs w:val="20"/>
-                <w:shd w:val="clear" w:color="auto" w:fill="FFFFFF"/>
-              </w:rPr>
-              <w:t>.</w:t>
-            </w:r>
-          </w:p>
-          <w:p>
-            <w:pPr>
-              <w:pStyle w:val="ListParagraph"/>
-              <w:widowControl w:val="0"/>
-              <w:numPr>
-                <w:ilvl w:val="0"/>
-                <w:numId w:val="11"/>
-              </w:numPr>
-              <w:shd w:val="clear" w:color="auto" w:fill="FFFFFF" w:themeFill="background1"/>
-              <w:ind w:left="216" w:hanging="216"/>
-              <w:jc w:val="both"/>
-              <w:rPr>
                 <w:rFonts w:ascii="Lucida Sans" w:hAnsi="Lucida Sans"/>
                 <w:sz w:val="21"/>
                 <w:szCs w:val="21"/>
@@ -3709,7 +3671,16 @@
                 <w:szCs w:val="20"/>
                 <w:shd w:val="clear" w:color="auto" w:fill="FFFFFF"/>
               </w:rPr>
-              <w:t>Designed a new</w:t>
+              <w:t>Implemented</w:t>
+            </w:r>
+            <w:r>
+              <w:rPr>
+                <w:rFonts w:ascii="Segoe UI" w:hAnsi="Segoe UI" w:cs="Segoe UI"/>
+                <w:sz w:val="20"/>
+                <w:szCs w:val="20"/>
+                <w:shd w:val="clear" w:color="auto" w:fill="FFFFFF"/>
+              </w:rPr>
+              <w:t xml:space="preserve"> a new</w:t>
             </w:r>
             <w:r>
               <w:rPr>
@@ -3727,16 +3698,43 @@
                 <w:szCs w:val="20"/>
                 <w:shd w:val="clear" w:color="auto" w:fill="FFFFFF"/>
               </w:rPr>
-              <w:t>documentation system</w:t>
-            </w:r>
-            <w:r>
-              <w:rPr>
-                <w:rFonts w:ascii="Segoe UI" w:hAnsi="Segoe UI" w:cs="Segoe UI"/>
-                <w:sz w:val="20"/>
-                <w:szCs w:val="20"/>
-                <w:shd w:val="clear" w:color="auto" w:fill="FFFFFF"/>
-              </w:rPr>
-              <w:t xml:space="preserve"> improving workflow and quality</w:t>
+              <w:t xml:space="preserve">API </w:t>
+            </w:r>
+            <w:r>
+              <w:rPr>
+                <w:rFonts w:ascii="Segoe UI" w:hAnsi="Segoe UI" w:cs="Segoe UI"/>
+                <w:sz w:val="20"/>
+                <w:szCs w:val="20"/>
+                <w:shd w:val="clear" w:color="auto" w:fill="FFFFFF"/>
+              </w:rPr>
+              <w:t xml:space="preserve">documentation </w:t>
+            </w:r>
+            <w:r>
+              <w:rPr>
+                <w:rFonts w:ascii="Segoe UI" w:hAnsi="Segoe UI" w:cs="Segoe UI"/>
+                <w:sz w:val="20"/>
+                <w:szCs w:val="20"/>
+                <w:shd w:val="clear" w:color="auto" w:fill="FFFFFF"/>
+              </w:rPr>
+              <w:t xml:space="preserve">system which reduced delivery time by </w:t>
+            </w:r>
+            <w:r>
+              <w:rPr>
+                <w:rFonts w:ascii="Segoe UI" w:hAnsi="Segoe UI" w:cs="Segoe UI"/>
+                <w:sz w:val="20"/>
+                <w:szCs w:val="20"/>
+                <w:shd w:val="clear" w:color="auto" w:fill="FFFFFF"/>
+              </w:rPr>
+              <w:t>3</w:t>
+            </w:r>
+            <w:r>
+              <w:rPr>
+                <w:rFonts w:ascii="Segoe UI" w:hAnsi="Segoe UI" w:cs="Segoe UI"/>
+                <w:sz w:val="20"/>
+                <w:szCs w:val="20"/>
+                <w:shd w:val="clear" w:color="auto" w:fill="FFFFFF"/>
+              </w:rPr>
+              <w:t>0%</w:t>
             </w:r>
             <w:r>
               <w:rPr>
@@ -4026,7 +4024,23 @@
                 <w:sz w:val="20"/>
                 <w:szCs w:val="20"/>
               </w:rPr>
-              <w:t>Mentored team members on mobile and IT networks, by holding periodic workshops and consulting on projects.</w:t>
+              <w:t xml:space="preserve">Mentored team members on mobile and IT networks, by holding periodic workshops and consulting on </w:t>
+            </w:r>
+            <w:r>
+              <w:rPr>
+                <w:rFonts w:ascii="Segoe UI" w:hAnsi="Segoe UI" w:cs="Segoe UI"/>
+                <w:sz w:val="20"/>
+                <w:szCs w:val="20"/>
+              </w:rPr>
+              <w:t xml:space="preserve">various </w:t>
+            </w:r>
+            <w:r>
+              <w:rPr>
+                <w:rFonts w:ascii="Segoe UI" w:hAnsi="Segoe UI" w:cs="Segoe UI"/>
+                <w:sz w:val="20"/>
+                <w:szCs w:val="20"/>
+              </w:rPr>
+              <w:t>projects.</w:t>
             </w:r>
           </w:p>
           <w:p>
@@ -4079,7 +4093,7 @@
                 <w:szCs w:val="20"/>
                 <w:shd w:val="clear" w:color="auto" w:fill="FFFFFF"/>
               </w:rPr>
-              <w:t>.</w:t>
+              <w:t xml:space="preserve"> of APIs.</w:t>
             </w:r>
           </w:p>
         </w:tc>
@@ -4323,16 +4337,47 @@
                 <w:sz w:val="20"/>
                 <w:szCs w:val="20"/>
               </w:rPr>
-              <w:t>Designed and engineered subscriber-based mobile network elements.</w:t>
-            </w:r>
-            <w:r>
-              <w:rPr>
-                <w:rFonts w:ascii="Segoe UI" w:hAnsi="Segoe UI" w:cs="Segoe UI"/>
-                <w:sz w:val="20"/>
-                <w:szCs w:val="20"/>
-                <w:shd w:val="clear" w:color="auto" w:fill="FFFFFF"/>
-              </w:rPr>
-              <w:t>  </w:t>
+              <w:t>Designed</w:t>
+            </w:r>
+            <w:r>
+              <w:rPr>
+                <w:rFonts w:ascii="Segoe UI" w:hAnsi="Segoe UI" w:cs="Segoe UI"/>
+                <w:sz w:val="20"/>
+                <w:szCs w:val="20"/>
+              </w:rPr>
+              <w:t>,</w:t>
+            </w:r>
+            <w:r>
+              <w:rPr>
+                <w:rFonts w:ascii="Segoe UI" w:hAnsi="Segoe UI" w:cs="Segoe UI"/>
+                <w:sz w:val="20"/>
+                <w:szCs w:val="20"/>
+              </w:rPr>
+              <w:t xml:space="preserve"> engineered</w:t>
+            </w:r>
+            <w:r>
+              <w:rPr>
+                <w:rFonts w:ascii="Segoe UI" w:hAnsi="Segoe UI" w:cs="Segoe UI"/>
+                <w:sz w:val="20"/>
+                <w:szCs w:val="20"/>
+              </w:rPr>
+              <w:t xml:space="preserve"> and supervised</w:t>
+            </w:r>
+            <w:r>
+              <w:rPr>
+                <w:rFonts w:ascii="Segoe UI" w:hAnsi="Segoe UI" w:cs="Segoe UI"/>
+                <w:sz w:val="20"/>
+                <w:szCs w:val="20"/>
+              </w:rPr>
+              <w:t xml:space="preserve"> subscriber-based mobile network elements</w:t>
+            </w:r>
+            <w:r>
+              <w:rPr>
+                <w:rFonts w:ascii="Segoe UI" w:hAnsi="Segoe UI" w:cs="Segoe UI"/>
+                <w:sz w:val="20"/>
+                <w:szCs w:val="20"/>
+              </w:rPr>
+              <w:t>.</w:t>
             </w:r>
           </w:p>
           <w:p>
@@ -4358,42 +4403,6 @@
                 <w:rFonts w:ascii="Segoe UI" w:hAnsi="Segoe UI" w:cs="Segoe UI"/>
                 <w:sz w:val="20"/>
                 <w:szCs w:val="20"/>
-              </w:rPr>
-              <w:t>Authored requirements, MOPs, and process documentation.</w:t>
-            </w:r>
-            <w:r>
-              <w:rPr>
-                <w:rFonts w:ascii="Segoe UI" w:hAnsi="Segoe UI" w:cs="Segoe UI"/>
-                <w:sz w:val="20"/>
-                <w:szCs w:val="20"/>
-                <w:shd w:val="clear" w:color="auto" w:fill="FFFFFF"/>
-              </w:rPr>
-              <w:t> </w:t>
-            </w:r>
-          </w:p>
-          <w:p>
-            <w:pPr>
-              <w:pStyle w:val="ListParagraph"/>
-              <w:widowControl w:val="0"/>
-              <w:numPr>
-                <w:ilvl w:val="0"/>
-                <w:numId w:val="11"/>
-              </w:numPr>
-              <w:shd w:val="clear" w:color="auto" w:fill="FFFFFF" w:themeFill="background1"/>
-              <w:ind w:left="216" w:hanging="216"/>
-              <w:jc w:val="both"/>
-              <w:rPr>
-                <w:rFonts w:ascii="Segoe UI" w:hAnsi="Segoe UI" w:cs="Segoe UI"/>
-                <w:sz w:val="20"/>
-                <w:szCs w:val="20"/>
-                <w:shd w:val="clear" w:color="auto" w:fill="FFFFFF"/>
-              </w:rPr>
-            </w:pPr>
-            <w:r>
-              <w:rPr>
-                <w:rFonts w:ascii="Segoe UI" w:hAnsi="Segoe UI" w:cs="Segoe UI"/>
-                <w:sz w:val="20"/>
-                <w:szCs w:val="20"/>
                 <w:shd w:val="clear" w:color="auto" w:fill="FFFFFF"/>
               </w:rPr>
               <w:t xml:space="preserve">Successfully lead the engineering team on </w:t>
@@ -4414,7 +4423,34 @@
                 <w:szCs w:val="20"/>
                 <w:shd w:val="clear" w:color="auto" w:fill="FFFFFF"/>
               </w:rPr>
-              <w:t>complex subscriber migration.</w:t>
+              <w:t>complex</w:t>
+            </w:r>
+            <w:r>
+              <w:rPr>
+                <w:rFonts w:ascii="Segoe UI" w:hAnsi="Segoe UI" w:cs="Segoe UI"/>
+                <w:sz w:val="20"/>
+                <w:szCs w:val="20"/>
+                <w:shd w:val="clear" w:color="auto" w:fill="FFFFFF"/>
+              </w:rPr>
+              <w:t xml:space="preserve"> (total replacement)</w:t>
+            </w:r>
+            <w:r>
+              <w:rPr>
+                <w:rFonts w:ascii="Segoe UI" w:hAnsi="Segoe UI" w:cs="Segoe UI"/>
+                <w:sz w:val="20"/>
+                <w:szCs w:val="20"/>
+                <w:shd w:val="clear" w:color="auto" w:fill="FFFFFF"/>
+              </w:rPr>
+              <w:t xml:space="preserve"> subscriber migration</w:t>
+            </w:r>
+            <w:r>
+              <w:rPr>
+                <w:rFonts w:ascii="Segoe UI" w:hAnsi="Segoe UI" w:cs="Segoe UI"/>
+                <w:sz w:val="20"/>
+                <w:szCs w:val="20"/>
+                <w:shd w:val="clear" w:color="auto" w:fill="FFFFFF"/>
+              </w:rPr>
+              <w:t xml:space="preserve"> across entire network.</w:t>
             </w:r>
           </w:p>
           <w:p>
@@ -4675,41 +4711,9 @@
                 <w:rFonts w:ascii="Segoe UI" w:hAnsi="Segoe UI" w:cs="Segoe UI"/>
                 <w:sz w:val="20"/>
                 <w:szCs w:val="20"/>
-              </w:rPr>
-              <w:t xml:space="preserve">Supported sales team with technical expertise for product presentations </w:t>
-            </w:r>
-            <w:r>
-              <w:rPr>
-                <w:rFonts w:ascii="Segoe UI" w:hAnsi="Segoe UI" w:cs="Segoe UI"/>
-                <w:sz w:val="20"/>
-                <w:szCs w:val="20"/>
-              </w:rPr>
-              <w:t xml:space="preserve">and consultations </w:t>
-            </w:r>
-            <w:r>
-              <w:rPr>
-                <w:rFonts w:ascii="Segoe UI" w:hAnsi="Segoe UI" w:cs="Segoe UI"/>
-                <w:sz w:val="20"/>
-                <w:szCs w:val="20"/>
-              </w:rPr>
-              <w:t>to the customer up to the VP level</w:t>
-            </w:r>
-            <w:r>
-              <w:rPr>
-                <w:rFonts w:ascii="Segoe UI" w:hAnsi="Segoe UI" w:cs="Segoe UI"/>
-                <w:sz w:val="20"/>
-                <w:szCs w:val="20"/>
-              </w:rPr>
-              <w:t>.</w:t>
-            </w:r>
-            <w:r>
-              <w:rPr>
-                <w:rFonts w:ascii="Segoe UI" w:hAnsi="Segoe UI" w:cs="Segoe UI"/>
-                <w:sz w:val="20"/>
-                <w:szCs w:val="20"/>
-                <w:shd w:val="clear" w:color="auto" w:fill="FFFFFF"/>
-              </w:rPr>
-              <w:t xml:space="preserve">  </w:t>
+                <w:shd w:val="clear" w:color="auto" w:fill="FFFFFF"/>
+              </w:rPr>
+              <w:t>Achieved highest-ranked sales engineer status by assisting the sales team to secure a major strategic win.</w:t>
             </w:r>
           </w:p>
           <w:p>
@@ -4724,93 +4728,99 @@
               <w:ind w:left="216" w:hanging="216"/>
               <w:jc w:val="both"/>
               <w:rPr>
+                <w:rFonts w:ascii="Segoe UI" w:hAnsi="Segoe UI" w:cs="Segoe UI"/>
+                <w:sz w:val="20"/>
+                <w:szCs w:val="20"/>
+                <w:shd w:val="clear" w:color="auto" w:fill="FFFFFF"/>
+              </w:rPr>
+            </w:pPr>
+            <w:r>
+              <w:rPr>
+                <w:rFonts w:ascii="Segoe UI" w:hAnsi="Segoe UI" w:cs="Segoe UI"/>
+                <w:sz w:val="20"/>
+                <w:szCs w:val="20"/>
+              </w:rPr>
+              <w:t xml:space="preserve">Supported </w:t>
+            </w:r>
+            <w:r>
+              <w:rPr>
+                <w:rFonts w:ascii="Segoe UI" w:hAnsi="Segoe UI" w:cs="Segoe UI"/>
+                <w:sz w:val="20"/>
+                <w:szCs w:val="20"/>
+              </w:rPr>
+              <w:t xml:space="preserve">the </w:t>
+            </w:r>
+            <w:r>
+              <w:rPr>
+                <w:rFonts w:ascii="Segoe UI" w:hAnsi="Segoe UI" w:cs="Segoe UI"/>
+                <w:sz w:val="20"/>
+                <w:szCs w:val="20"/>
+              </w:rPr>
+              <w:t xml:space="preserve">sales team with technical expertise for product presentations </w:t>
+            </w:r>
+            <w:r>
+              <w:rPr>
+                <w:rFonts w:ascii="Segoe UI" w:hAnsi="Segoe UI" w:cs="Segoe UI"/>
+                <w:sz w:val="20"/>
+                <w:szCs w:val="20"/>
+              </w:rPr>
+              <w:t xml:space="preserve">and consultations </w:t>
+            </w:r>
+            <w:r>
+              <w:rPr>
+                <w:rFonts w:ascii="Segoe UI" w:hAnsi="Segoe UI" w:cs="Segoe UI"/>
+                <w:sz w:val="20"/>
+                <w:szCs w:val="20"/>
+              </w:rPr>
+              <w:t>to the customer up to the VP level</w:t>
+            </w:r>
+            <w:r>
+              <w:rPr>
+                <w:rFonts w:ascii="Segoe UI" w:hAnsi="Segoe UI" w:cs="Segoe UI"/>
+                <w:sz w:val="20"/>
+                <w:szCs w:val="20"/>
+              </w:rPr>
+              <w:t>.</w:t>
+            </w:r>
+            <w:r>
+              <w:rPr>
+                <w:rFonts w:ascii="Segoe UI" w:hAnsi="Segoe UI" w:cs="Segoe UI"/>
+                <w:sz w:val="20"/>
+                <w:szCs w:val="20"/>
+                <w:shd w:val="clear" w:color="auto" w:fill="FFFFFF"/>
+              </w:rPr>
+              <w:t> </w:t>
+            </w:r>
+          </w:p>
+          <w:p>
+            <w:pPr>
+              <w:widowControl w:val="0"/>
+              <w:shd w:val="clear" w:color="auto" w:fill="FFFFFF" w:themeFill="background1"/>
+              <w:jc w:val="both"/>
+              <w:rPr>
+                <w:rFonts w:ascii="Segoe UI" w:hAnsi="Segoe UI" w:cs="Segoe UI"/>
+                <w:sz w:val="20"/>
+                <w:szCs w:val="20"/>
+                <w:shd w:val="clear" w:color="auto" w:fill="FFFFFF"/>
+              </w:rPr>
+            </w:pPr>
+            <w:bookmarkStart w:id="0" w:name="_GoBack"/>
+            <w:bookmarkEnd w:id="0"/>
+          </w:p>
+          <w:p>
+            <w:pPr>
+              <w:pStyle w:val="ListParagraph"/>
+              <w:widowControl w:val="0"/>
+              <w:shd w:val="clear" w:color="auto" w:fill="FFFFFF" w:themeFill="background1"/>
+              <w:ind w:left="216"/>
+              <w:jc w:val="both"/>
+              <w:rPr>
                 <w:rFonts w:ascii="Lucida Sans" w:hAnsi="Lucida Sans"/>
                 <w:sz w:val="21"/>
                 <w:szCs w:val="21"/>
                 <w:shd w:val="clear" w:color="auto" w:fill="FFFFFF"/>
               </w:rPr>
             </w:pPr>
-            <w:r>
-              <w:rPr>
-                <w:rFonts w:ascii="Segoe UI" w:hAnsi="Segoe UI" w:cs="Segoe UI"/>
-                <w:sz w:val="20"/>
-                <w:szCs w:val="20"/>
-                <w:shd w:val="clear" w:color="auto" w:fill="FFFFFF"/>
-              </w:rPr>
-              <w:t>Achieved highest</w:t>
-            </w:r>
-            <w:r>
-              <w:rPr>
-                <w:rFonts w:ascii="Segoe UI" w:hAnsi="Segoe UI" w:cs="Segoe UI"/>
-                <w:sz w:val="20"/>
-                <w:szCs w:val="20"/>
-                <w:shd w:val="clear" w:color="auto" w:fill="FFFFFF"/>
-              </w:rPr>
-              <w:t>-</w:t>
-            </w:r>
-            <w:r>
-              <w:rPr>
-                <w:rFonts w:ascii="Segoe UI" w:hAnsi="Segoe UI" w:cs="Segoe UI"/>
-                <w:sz w:val="20"/>
-                <w:szCs w:val="20"/>
-                <w:shd w:val="clear" w:color="auto" w:fill="FFFFFF"/>
-              </w:rPr>
-              <w:t xml:space="preserve">ranked sales engineer </w:t>
-            </w:r>
-            <w:r>
-              <w:rPr>
-                <w:rFonts w:ascii="Segoe UI" w:hAnsi="Segoe UI" w:cs="Segoe UI"/>
-                <w:sz w:val="20"/>
-                <w:szCs w:val="20"/>
-                <w:shd w:val="clear" w:color="auto" w:fill="FFFFFF"/>
-              </w:rPr>
-              <w:t xml:space="preserve">status </w:t>
-            </w:r>
-            <w:r>
-              <w:rPr>
-                <w:rFonts w:ascii="Segoe UI" w:hAnsi="Segoe UI" w:cs="Segoe UI"/>
-                <w:sz w:val="20"/>
-                <w:szCs w:val="20"/>
-                <w:shd w:val="clear" w:color="auto" w:fill="FFFFFF"/>
-              </w:rPr>
-              <w:t>by a</w:t>
-            </w:r>
-            <w:r>
-              <w:rPr>
-                <w:rFonts w:ascii="Segoe UI" w:hAnsi="Segoe UI" w:cs="Segoe UI"/>
-                <w:sz w:val="20"/>
-                <w:szCs w:val="20"/>
-                <w:shd w:val="clear" w:color="auto" w:fill="FFFFFF"/>
-              </w:rPr>
-              <w:t>ssist</w:t>
-            </w:r>
-            <w:r>
-              <w:rPr>
-                <w:rFonts w:ascii="Segoe UI" w:hAnsi="Segoe UI" w:cs="Segoe UI"/>
-                <w:sz w:val="20"/>
-                <w:szCs w:val="20"/>
-                <w:shd w:val="clear" w:color="auto" w:fill="FFFFFF"/>
-              </w:rPr>
-              <w:t>ing</w:t>
-            </w:r>
-            <w:r>
-              <w:rPr>
-                <w:rFonts w:ascii="Segoe UI" w:hAnsi="Segoe UI" w:cs="Segoe UI"/>
-                <w:sz w:val="20"/>
-                <w:szCs w:val="20"/>
-                <w:shd w:val="clear" w:color="auto" w:fill="FFFFFF"/>
-              </w:rPr>
-              <w:t xml:space="preserve"> the sales team to secure a major strategic win.</w:t>
-            </w:r>
-            <w:r>
-              <w:rPr>
-                <w:rFonts w:ascii="Lucida Sans" w:hAnsi="Lucida Sans"/>
-                <w:sz w:val="21"/>
-                <w:szCs w:val="21"/>
-                <w:shd w:val="clear" w:color="auto" w:fill="FFFFFF"/>
-              </w:rPr>
-              <w:t xml:space="preserve"> </w:t>
-            </w:r>
           </w:p>
         </w:tc>
       </w:tr>
@@ -4837,7 +4847,7 @@
               </w:rPr>
               <w:lastRenderedPageBreak/>
               <w:drawing>
-                <wp:inline distT="0" distB="0" distL="0" distR="0" wp14:anchorId="26E58BB9" wp14:editId="3A33778C">
+                <wp:inline distT="0" distB="0" distL="0" distR="0" wp14:anchorId="26E58BB9" wp14:editId="396EDA4A">
                   <wp:extent cx="173247" cy="173247"/>
                   <wp:effectExtent l="0" t="0" r="0" b="0"/>
                   <wp:docPr id="23" name="Graphic 23" descr="Diploma roll"/>
@@ -4852,13 +4862,13 @@
                           <pic:cNvPicPr/>
                         </pic:nvPicPr>
                         <pic:blipFill>
-                          <a:blip r:embed="rId12" cstate="print">
+                          <a:blip r:embed="rId15" cstate="print">
                             <a:extLst>
                               <a:ext uri="{28A0092B-C50C-407E-A947-70E740481C1C}">
                                 <a14:useLocalDpi xmlns:a14="http://schemas.microsoft.com/office/drawing/2010/main" val="0"/>
                               </a:ext>
                               <a:ext uri="{96DAC541-7B7A-43D3-8B79-37D633B846F1}">
-                                <asvg:svgBlip xmlns:asvg="http://schemas.microsoft.com/office/drawing/2016/SVG/main" r:embed="rId13"/>
+                                <asvg:svgBlip xmlns:asvg="http://schemas.microsoft.com/office/drawing/2016/SVG/main" r:embed="rId16"/>
                               </a:ext>
                             </a:extLst>
                           </a:blip>
@@ -5046,81 +5056,7 @@
               <mc:AlternateContent>
                 <mc:Choice Requires="wps">
                   <w:drawing>
-                    <wp:anchor distT="0" distB="0" distL="114300" distR="114300" simplePos="0" relativeHeight="251779072" behindDoc="0" locked="0" layoutInCell="1" allowOverlap="1" wp14:anchorId="5B3FE7FE" wp14:editId="113461A9">
-                      <wp:simplePos x="0" y="0"/>
-                      <wp:positionH relativeFrom="column">
-                        <wp:posOffset>635</wp:posOffset>
-                      </wp:positionH>
-                      <wp:positionV relativeFrom="page">
-                        <wp:posOffset>2047240</wp:posOffset>
-                      </wp:positionV>
-                      <wp:extent cx="1685925" cy="0"/>
-                      <wp:effectExtent l="38100" t="19050" r="66675" b="95250"/>
-                      <wp:wrapNone/>
-                      <wp:docPr id="35" name="Straight Connector 35"/>
-                      <wp:cNvGraphicFramePr/>
-                      <a:graphic xmlns:a="http://schemas.openxmlformats.org/drawingml/2006/main">
-                        <a:graphicData uri="http://schemas.microsoft.com/office/word/2010/wordprocessingShape">
-                          <wps:wsp>
-                            <wps:cNvCnPr/>
-                            <wps:spPr>
-                              <a:xfrm flipV="1">
-                                <a:off x="0" y="0"/>
-                                <a:ext cx="1685925" cy="0"/>
-                              </a:xfrm>
-                              <a:prstGeom prst="line">
-                                <a:avLst/>
-                              </a:prstGeom>
-                              <a:noFill/>
-                              <a:ln w="19050" cap="rnd" cmpd="sng" algn="ctr">
-                                <a:solidFill>
-                                  <a:srgbClr val="4F81BD">
-                                    <a:alpha val="75000"/>
-                                  </a:srgbClr>
-                                </a:solidFill>
-                                <a:prstDash val="solid"/>
-                              </a:ln>
-                              <a:effectLst>
-                                <a:outerShdw blurRad="38100" dist="20000" dir="5400000" rotWithShape="0">
-                                  <a:srgbClr val="000000">
-                                    <a:alpha val="20000"/>
-                                  </a:srgbClr>
-                                </a:outerShdw>
-                              </a:effectLst>
-                            </wps:spPr>
-                            <wps:bodyPr/>
-                          </wps:wsp>
-                        </a:graphicData>
-                      </a:graphic>
-                      <wp14:sizeRelH relativeFrom="margin">
-                        <wp14:pctWidth>0</wp14:pctWidth>
-                      </wp14:sizeRelH>
-                      <wp14:sizeRelV relativeFrom="margin">
-                        <wp14:pctHeight>0</wp14:pctHeight>
-                      </wp14:sizeRelV>
-                    </wp:anchor>
-                  </w:drawing>
-                </mc:Choice>
-                <mc:Fallback>
-                  <w:pict>
-                    <v:line w14:anchorId="7BAA3A1F" id="Straight Connector 35" o:spid="_x0000_s1026" style="position:absolute;flip:y;z-index:251779072;visibility:visible;mso-wrap-style:square;mso-width-percent:0;mso-height-percent:0;mso-wrap-distance-left:9pt;mso-wrap-distance-top:0;mso-wrap-distance-right:9pt;mso-wrap-distance-bottom:0;mso-position-horizontal:absolute;mso-position-horizontal-relative:text;mso-position-vertical:absolute;mso-position-vertical-relative:page;mso-width-percent:0;mso-height-percent:0;mso-width-relative:margin;mso-height-relative:margin" from=".05pt,161.2pt" to="132.8pt,161.2pt" o:gfxdata="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" strokecolor="#4f81bd" strokeweight="1.5pt">
-                      <v:stroke opacity="49087f" endcap="round"/>
-                      <v:shadow on="t" color="black" opacity="13107f" origin=",.5" offset="0,.55556mm"/>
-                      <w10:wrap anchory="page"/>
-                    </v:line>
-                  </w:pict>
-                </mc:Fallback>
-              </mc:AlternateContent>
-            </w:r>
-            <w:r>
-              <w:rPr>
-                <w:noProof/>
-                <w:shd w:val="clear" w:color="auto" w:fill="FFFFFF" w:themeFill="background1"/>
-              </w:rPr>
-              <mc:AlternateContent>
-                <mc:Choice Requires="wps">
-                  <w:drawing>
-                    <wp:anchor distT="0" distB="0" distL="114300" distR="114300" simplePos="0" relativeHeight="251732992" behindDoc="0" locked="0" layoutInCell="1" allowOverlap="1" wp14:anchorId="7A9EE9FA" wp14:editId="0D4DFDC6">
+                    <wp:anchor distT="0" distB="0" distL="114300" distR="114300" simplePos="0" relativeHeight="251732992" behindDoc="0" locked="0" layoutInCell="1" allowOverlap="1" wp14:anchorId="7A9EE9FA" wp14:editId="44479B07">
                       <wp:simplePos x="0" y="0"/>
                       <wp:positionH relativeFrom="column">
                         <wp:posOffset>635</wp:posOffset>
@@ -5177,7 +5113,7 @@
                 </mc:Choice>
                 <mc:Fallback>
                   <w:pict>
-                    <v:line w14:anchorId="20FB79F6" id="Straight Connector 2" o:spid="_x0000_s1026" style="position:absolute;z-index:251732992;visibility:visible;mso-wrap-style:square;mso-width-percent:0;mso-height-percent:0;mso-wrap-distance-left:9pt;mso-wrap-distance-top:0;mso-wrap-distance-right:9pt;mso-wrap-distance-bottom:0;mso-position-horizontal:absolute;mso-position-horizontal-relative:text;mso-position-vertical:absolute;mso-position-vertical-relative:page;mso-width-percent:0;mso-height-percent:0;mso-width-relative:margin;mso-height-relative:margin" from=".05pt,2.2pt" to="537.8pt,2.2pt" o:gfxdata="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" strokecolor="#4f81bd" strokeweight="1.5pt">
+                    <v:line w14:anchorId="11B1AE26" id="Straight Connector 2" o:spid="_x0000_s1026" style="position:absolute;z-index:251732992;visibility:visible;mso-wrap-style:square;mso-width-percent:0;mso-height-percent:0;mso-wrap-distance-left:9pt;mso-wrap-distance-top:0;mso-wrap-distance-right:9pt;mso-wrap-distance-bottom:0;mso-position-horizontal:absolute;mso-position-horizontal-relative:text;mso-position-vertical:absolute;mso-position-vertical-relative:page;mso-width-percent:0;mso-height-percent:0;mso-width-relative:margin;mso-height-relative:margin" from=".05pt,2.2pt" to="537.8pt,2.2pt" o:gfxdata="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" strokecolor="#4f81bd" strokeweight="1.5pt">
                       <v:stroke opacity="49087f" endcap="round"/>
                       <v:shadow on="t" color="black" opacity="13107f" origin=",.5" offset="0,.55556mm"/>
                       <w10:wrap anchory="page"/>
@@ -5259,7 +5195,7 @@
                   <w:r>
                     <w:rPr>
                       <w:rFonts w:ascii="Segoe UI" w:eastAsia="Oswald" w:hAnsi="Segoe UI" w:cs="Segoe UI"/>
-                      <w:color w:val="595959" w:themeColor="text1" w:themeTint="A6"/>
+                      <w:color w:val="404040" w:themeColor="text1" w:themeTint="BF"/>
                       <w:sz w:val="18"/>
                       <w:szCs w:val="18"/>
                     </w:rPr>
@@ -5340,7 +5276,7 @@
                     <w:widowControl w:val="0"/>
                     <w:rPr>
                       <w:rFonts w:ascii="Segoe UI" w:eastAsia="Oswald" w:hAnsi="Segoe UI" w:cs="Segoe UI"/>
-                      <w:color w:val="595959" w:themeColor="text1" w:themeTint="A6"/>
+                      <w:color w:val="404040" w:themeColor="text1" w:themeTint="BF"/>
                       <w:sz w:val="18"/>
                       <w:szCs w:val="18"/>
                     </w:rPr>
@@ -5348,7 +5284,7 @@
                   <w:r>
                     <w:rPr>
                       <w:rFonts w:ascii="Segoe UI" w:eastAsia="Oswald" w:hAnsi="Segoe UI" w:cs="Segoe UI"/>
-                      <w:color w:val="595959" w:themeColor="text1" w:themeTint="A6"/>
+                      <w:color w:val="404040" w:themeColor="text1" w:themeTint="BF"/>
                       <w:sz w:val="18"/>
                       <w:szCs w:val="18"/>
                     </w:rPr>
@@ -5393,220 +5329,10 @@
                 </w:p>
               </w:tc>
             </w:tr>
-            <w:tr>
-              <w:trPr>
-                <w:trHeight w:val="260"/>
-              </w:trPr>
-              <w:tc>
-                <w:tcPr>
-                  <w:tcW w:w="2590" w:type="dxa"/>
-                  <w:tcMar>
-                    <w:left w:w="14" w:type="dxa"/>
-                    <w:right w:w="14" w:type="dxa"/>
-                  </w:tcMar>
-                </w:tcPr>
-                <w:p>
-                  <w:pPr>
-                    <w:widowControl w:val="0"/>
-                    <w:spacing w:after="120"/>
-                    <w:rPr>
-                      <w:rFonts w:ascii="Oswald" w:eastAsia="Oswald" w:hAnsi="Oswald" w:cs="Oswald"/>
-                      <w:color w:val="3D85C6"/>
-                      <w:sz w:val="32"/>
-                      <w:szCs w:val="32"/>
-                    </w:rPr>
-                  </w:pPr>
-                  <w:r>
-                    <w:rPr>
-                      <w:rFonts w:ascii="Oswald" w:eastAsia="Oswald" w:hAnsi="Oswald" w:cs="Oswald"/>
-                      <w:noProof/>
-                      <w:color w:val="3D85C6"/>
-                      <w:sz w:val="32"/>
-                      <w:szCs w:val="32"/>
-                    </w:rPr>
-                    <w:drawing>
-                      <wp:inline distT="0" distB="0" distL="0" distR="0" wp14:anchorId="506FE618" wp14:editId="6FDAFE75">
-                        <wp:extent cx="190500" cy="190500"/>
-                        <wp:effectExtent l="0" t="0" r="0" b="0"/>
-                        <wp:docPr id="31" name="Graphic 31" descr="Diploma"/>
-                        <wp:cNvGraphicFramePr>
-                          <a:graphicFrameLocks xmlns:a="http://schemas.openxmlformats.org/drawingml/2006/main" noChangeAspect="1"/>
-                        </wp:cNvGraphicFramePr>
-                        <a:graphic xmlns:a="http://schemas.openxmlformats.org/drawingml/2006/main">
-                          <a:graphicData uri="http://schemas.openxmlformats.org/drawingml/2006/picture">
-                            <pic:pic xmlns:pic="http://schemas.openxmlformats.org/drawingml/2006/picture">
-                              <pic:nvPicPr>
-                                <pic:cNvPr id="29" name="diploma.svg"/>
-                                <pic:cNvPicPr/>
-                              </pic:nvPicPr>
-                              <pic:blipFill>
-                                <a:blip r:embed="rId14" cstate="print">
-                                  <a:extLst>
-                                    <a:ext uri="{28A0092B-C50C-407E-A947-70E740481C1C}">
-                                      <a14:useLocalDpi xmlns:a14="http://schemas.microsoft.com/office/drawing/2010/main" val="0"/>
-                                    </a:ext>
-                                    <a:ext uri="{96DAC541-7B7A-43D3-8B79-37D633B846F1}">
-                                      <asvg:svgBlip xmlns:asvg="http://schemas.microsoft.com/office/drawing/2016/SVG/main" r:embed="rId15"/>
-                                    </a:ext>
-                                  </a:extLst>
-                                </a:blip>
-                                <a:stretch>
-                                  <a:fillRect/>
-                                </a:stretch>
-                              </pic:blipFill>
-                              <pic:spPr>
-                                <a:xfrm>
-                                  <a:off x="0" y="0"/>
-                                  <a:ext cx="190500" cy="190500"/>
-                                </a:xfrm>
-                                <a:prstGeom prst="rect">
-                                  <a:avLst/>
-                                </a:prstGeom>
-                              </pic:spPr>
-                            </pic:pic>
-                          </a:graphicData>
-                        </a:graphic>
-                      </wp:inline>
-                    </w:drawing>
-                  </w:r>
-                  <w:r>
-                    <w:rPr>
-                      <w:rFonts w:ascii="Oswald" w:eastAsia="Oswald" w:hAnsi="Oswald" w:cs="Oswald"/>
-                      <w:color w:val="3D85C6"/>
-                      <w:sz w:val="32"/>
-                      <w:szCs w:val="32"/>
-                    </w:rPr>
-                    <w:t xml:space="preserve"> </w:t>
-                  </w:r>
-                  <w:r>
-                    <w:rPr>
-                      <w:rFonts w:ascii="Segoe UI" w:eastAsia="Oswald" w:hAnsi="Segoe UI" w:cs="Segoe UI"/>
-                      <w:color w:val="3D85C6"/>
-                      <w:sz w:val="28"/>
-                      <w:szCs w:val="28"/>
-                    </w:rPr>
-                    <w:t>C</w:t>
-                  </w:r>
-                  <w:r>
-                    <w:rPr>
-                      <w:rFonts w:ascii="Segoe UI" w:eastAsia="Oswald" w:hAnsi="Segoe UI" w:cs="Segoe UI"/>
-                      <w:color w:val="3D85C6"/>
-                      <w:sz w:val="28"/>
-                      <w:szCs w:val="28"/>
-                    </w:rPr>
-                    <w:t>ertifications</w:t>
-                  </w:r>
-                </w:p>
-              </w:tc>
-            </w:tr>
           </w:tbl>
           <w:p>
             <w:pPr>
               <w:widowControl w:val="0"/>
-              <w:rPr>
-                <w:rFonts w:ascii="Segoe UI" w:eastAsia="Oswald" w:hAnsi="Segoe UI" w:cs="Segoe UI"/>
-                <w:color w:val="4F81BD" w:themeColor="accent1"/>
-              </w:rPr>
-            </w:pPr>
-            <w:hyperlink r:id="rId16" w:history="1">
-              <w:r>
-                <w:rPr>
-                  <w:rFonts w:ascii="Segoe UI" w:eastAsia="Oswald" w:hAnsi="Segoe UI" w:cs="Segoe UI"/>
-                  <w:color w:val="4F81BD" w:themeColor="accent1"/>
-                </w:rPr>
-                <w:t>AWS Certified Solutions Architect - Associate</w:t>
-              </w:r>
-            </w:hyperlink>
-          </w:p>
-          <w:p>
-            <w:pPr>
-              <w:widowControl w:val="0"/>
-              <w:rPr>
-                <w:rStyle w:val="Hyperlink"/>
-                <w:rFonts w:ascii="Segoe UI" w:eastAsia="Oswald" w:hAnsi="Segoe UI" w:cs="Segoe UI"/>
-                <w:sz w:val="18"/>
-                <w:szCs w:val="18"/>
-              </w:rPr>
-            </w:pPr>
-            <w:r>
-              <w:rPr>
-                <w:rFonts w:ascii="Segoe UI" w:eastAsia="Oswald" w:hAnsi="Segoe UI" w:cs="Segoe UI"/>
-                <w:sz w:val="18"/>
-                <w:szCs w:val="18"/>
-              </w:rPr>
-              <w:fldChar w:fldCharType="begin"/>
-            </w:r>
-            <w:r>
-              <w:rPr>
-                <w:rFonts w:ascii="Segoe UI" w:eastAsia="Oswald" w:hAnsi="Segoe UI" w:cs="Segoe UI"/>
-                <w:sz w:val="18"/>
-                <w:szCs w:val="18"/>
-              </w:rPr>
-              <w:instrText xml:space="preserve"> HYPERLINK "https://www.youracclaim.com/badges/bd366c9b-c32e-4693-b34d-a1b2a264dad9/public_url" </w:instrText>
-            </w:r>
-            <w:r>
-              <w:rPr>
-                <w:rFonts w:ascii="Segoe UI" w:eastAsia="Oswald" w:hAnsi="Segoe UI" w:cs="Segoe UI"/>
-                <w:sz w:val="18"/>
-                <w:szCs w:val="18"/>
-              </w:rPr>
-              <w:fldChar w:fldCharType="separate"/>
-            </w:r>
-            <w:r>
-              <w:rPr>
-                <w:rStyle w:val="Hyperlink"/>
-                <w:rFonts w:ascii="Segoe UI" w:eastAsia="Oswald" w:hAnsi="Segoe UI" w:cs="Segoe UI"/>
-                <w:sz w:val="18"/>
-                <w:szCs w:val="18"/>
-              </w:rPr>
-              <w:t>Certificate badge AWS01128751</w:t>
-            </w:r>
-            <w:r>
-              <w:rPr>
-                <w:rStyle w:val="Hyperlink"/>
-                <w:rFonts w:ascii="Segoe UI" w:eastAsia="Oswald" w:hAnsi="Segoe UI" w:cs="Segoe UI"/>
-                <w:sz w:val="18"/>
-                <w:szCs w:val="18"/>
-              </w:rPr>
-              <w:t xml:space="preserve"> </w:t>
-            </w:r>
-          </w:p>
-          <w:p>
-            <w:pPr>
-              <w:widowControl w:val="0"/>
-              <w:shd w:val="clear" w:color="auto" w:fill="FFFFFF" w:themeFill="background1"/>
-              <w:rPr>
-                <w:rFonts w:ascii="Oswald" w:eastAsia="Oswald" w:hAnsi="Oswald" w:cs="Oswald"/>
-                <w:color w:val="595959" w:themeColor="text1" w:themeTint="A6"/>
-                <w:sz w:val="20"/>
-                <w:szCs w:val="20"/>
-              </w:rPr>
-            </w:pPr>
-            <w:r>
-              <w:rPr>
-                <w:rFonts w:ascii="Segoe UI" w:eastAsia="Oswald" w:hAnsi="Segoe UI" w:cs="Segoe UI"/>
-                <w:sz w:val="18"/>
-                <w:szCs w:val="18"/>
-              </w:rPr>
-              <w:fldChar w:fldCharType="end"/>
-            </w:r>
-          </w:p>
-          <w:p>
-            <w:pPr>
-              <w:widowControl w:val="0"/>
-              <w:shd w:val="clear" w:color="auto" w:fill="FFFFFF" w:themeFill="background1"/>
-              <w:rPr>
-                <w:rFonts w:ascii="Oswald" w:eastAsia="Oswald" w:hAnsi="Oswald" w:cs="Oswald"/>
-                <w:color w:val="808080" w:themeColor="background1" w:themeShade="80"/>
-                <w:sz w:val="16"/>
-                <w:szCs w:val="16"/>
-                <w:shd w:val="clear" w:color="auto" w:fill="FFFFFF" w:themeFill="background1"/>
-              </w:rPr>
-            </w:pPr>
-          </w:p>
-          <w:p>
-            <w:pPr>
-              <w:widowControl w:val="0"/>
               <w:spacing w:after="120"/>
               <w:rPr>
                 <w:rFonts w:ascii="Oswald" w:eastAsia="Oswald" w:hAnsi="Oswald" w:cs="Oswald"/>
@@ -5623,13 +5349,13 @@
               <mc:AlternateContent>
                 <mc:Choice Requires="wps">
                   <w:drawing>
-                    <wp:anchor distT="0" distB="0" distL="114300" distR="114300" simplePos="0" relativeHeight="251812864" behindDoc="0" locked="0" layoutInCell="1" allowOverlap="1" wp14:anchorId="37B73010" wp14:editId="18E916E3">
+                    <wp:anchor distT="0" distB="0" distL="114300" distR="114300" simplePos="0" relativeHeight="251812864" behindDoc="0" locked="0" layoutInCell="1" allowOverlap="1" wp14:anchorId="37B73010" wp14:editId="0EAEF2C5">
                       <wp:simplePos x="0" y="0"/>
                       <wp:positionH relativeFrom="column">
                         <wp:posOffset>0</wp:posOffset>
                       </wp:positionH>
                       <wp:positionV relativeFrom="page">
-                        <wp:posOffset>3157220</wp:posOffset>
+                        <wp:posOffset>2061845</wp:posOffset>
                       </wp:positionV>
                       <wp:extent cx="1685925" cy="0"/>
                       <wp:effectExtent l="38100" t="19050" r="66675" b="95250"/>
@@ -5680,7 +5406,7 @@
                 </mc:Choice>
                 <mc:Fallback>
                   <w:pict>
-                    <v:line w14:anchorId="366118DD" id="Straight Connector 34" o:spid="_x0000_s1026" style="position:absolute;flip:y;z-index:251812864;visibility:visible;mso-wrap-style:square;mso-width-percent:0;mso-height-percent:0;mso-wrap-distance-left:9pt;mso-wrap-distance-top:0;mso-wrap-distance-right:9pt;mso-wrap-distance-bottom:0;mso-position-horizontal:absolute;mso-position-horizontal-relative:text;mso-position-vertical:absolute;mso-position-vertical-relative:page;mso-width-percent:0;mso-height-percent:0;mso-width-relative:margin;mso-height-relative:margin" from="0,248.6pt" to="132.75pt,248.6pt" o:gfxdata="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" strokecolor="#4f81bd" strokeweight="1.5pt">
+                    <v:line w14:anchorId="78AC3351" id="Straight Connector 34" o:spid="_x0000_s1026" style="position:absolute;flip:y;z-index:251812864;visibility:visible;mso-wrap-style:square;mso-width-percent:0;mso-height-percent:0;mso-wrap-distance-left:9pt;mso-wrap-distance-top:0;mso-wrap-distance-right:9pt;mso-wrap-distance-bottom:0;mso-position-horizontal:absolute;mso-position-horizontal-relative:text;mso-position-vertical:absolute;mso-position-vertical-relative:page;mso-width-percent:0;mso-height-percent:0;mso-width-relative:margin;mso-height-relative:margin" from="0,162.35pt" to="132.75pt,162.35pt" o:gfxdata="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" strokecolor="#4f81bd" strokeweight="1.5pt">
                       <v:stroke opacity="49087f" endcap="round"/>
                       <v:shadow on="t" color="black" opacity="13107f" origin=",.5" offset="0,.55556mm"/>
                       <w10:wrap anchory="page"/>
@@ -5824,7 +5550,7 @@
                   <w:r>
                     <w:rPr>
                       <w:rFonts w:ascii="Segoe UI" w:eastAsia="Oswald" w:hAnsi="Segoe UI" w:cs="Segoe UI"/>
-                      <w:color w:val="595959" w:themeColor="text1" w:themeTint="A6"/>
+                      <w:color w:val="404040" w:themeColor="text1" w:themeTint="BF"/>
                       <w:sz w:val="18"/>
                       <w:szCs w:val="18"/>
                     </w:rPr>
@@ -5847,6 +5573,7 @@
                     <w:widowControl w:val="0"/>
                     <w:rPr>
                       <w:rFonts w:ascii="Segoe UI" w:eastAsia="Oswald" w:hAnsi="Segoe UI" w:cs="Segoe UI"/>
+                      <w:color w:val="404040" w:themeColor="text1" w:themeTint="BF"/>
                       <w:sz w:val="16"/>
                       <w:szCs w:val="16"/>
                     </w:rPr>
@@ -5856,7 +5583,7 @@
                       <w:rPr>
                         <w:rStyle w:val="Hyperlink"/>
                         <w:rFonts w:ascii="Segoe UI" w:eastAsia="Oswald" w:hAnsi="Segoe UI" w:cs="Segoe UI"/>
-                        <w:color w:val="auto"/>
+                        <w:color w:val="404040" w:themeColor="text1" w:themeTint="BF"/>
                         <w:sz w:val="16"/>
                         <w:szCs w:val="16"/>
                       </w:rPr>
@@ -5937,7 +5664,7 @@
                   <w:r>
                     <w:rPr>
                       <w:rFonts w:ascii="Segoe UI" w:eastAsia="Oswald" w:hAnsi="Segoe UI" w:cs="Segoe UI"/>
-                      <w:color w:val="595959" w:themeColor="text1" w:themeTint="A6"/>
+                      <w:color w:val="404040" w:themeColor="text1" w:themeTint="BF"/>
                       <w:sz w:val="18"/>
                       <w:szCs w:val="18"/>
                     </w:rPr>
@@ -5970,7 +5697,7 @@
                       <w:rPr>
                         <w:rStyle w:val="Hyperlink"/>
                         <w:rFonts w:ascii="Segoe UI" w:eastAsia="Oswald" w:hAnsi="Segoe UI" w:cs="Segoe UI"/>
-                        <w:color w:val="auto"/>
+                        <w:color w:val="404040" w:themeColor="text1" w:themeTint="BF"/>
                         <w:sz w:val="16"/>
                         <w:szCs w:val="16"/>
                       </w:rPr>
@@ -6021,18 +5748,104 @@
             <w:r>
               <w:rPr>
                 <w:noProof/>
+              </w:rPr>
+              <w:drawing>
+                <wp:inline distT="0" distB="0" distL="0" distR="0" wp14:anchorId="5BA38DCC" wp14:editId="11826AEA">
+                  <wp:extent cx="222885" cy="222885"/>
+                  <wp:effectExtent l="0" t="0" r="5715" b="5715"/>
+                  <wp:docPr id="33" name="Picture 33" descr="Speech"/>
+                  <wp:cNvGraphicFramePr>
+                    <a:graphicFrameLocks xmlns:a="http://schemas.openxmlformats.org/drawingml/2006/main" noChangeAspect="1"/>
+                  </wp:cNvGraphicFramePr>
+                  <a:graphic xmlns:a="http://schemas.openxmlformats.org/drawingml/2006/main">
+                    <a:graphicData uri="http://schemas.openxmlformats.org/drawingml/2006/picture">
+                      <pic:pic xmlns:pic="http://schemas.openxmlformats.org/drawingml/2006/picture">
+                        <pic:nvPicPr>
+                          <pic:cNvPr id="23" name="Graphic 23" descr="Speech"/>
+                          <pic:cNvPicPr/>
+                        </pic:nvPicPr>
+                        <pic:blipFill>
+                          <a:blip r:embed="rId20" cstate="print">
+                            <a:extLst>
+                              <a:ext uri="{28A0092B-C50C-407E-A947-70E740481C1C}">
+                                <a14:useLocalDpi xmlns:a14="http://schemas.microsoft.com/office/drawing/2010/main" val="0"/>
+                              </a:ext>
+                            </a:extLst>
+                          </a:blip>
+                          <a:stretch>
+                            <a:fillRect/>
+                          </a:stretch>
+                        </pic:blipFill>
+                        <pic:spPr>
+                          <a:xfrm>
+                            <a:off x="0" y="0"/>
+                            <a:ext cx="222885" cy="222885"/>
+                          </a:xfrm>
+                          <a:prstGeom prst="rect">
+                            <a:avLst/>
+                          </a:prstGeom>
+                        </pic:spPr>
+                      </pic:pic>
+                    </a:graphicData>
+                  </a:graphic>
+                </wp:inline>
+              </w:drawing>
+            </w:r>
+            <w:r>
+              <w:rPr>
+                <w:rFonts w:ascii="Oswald" w:eastAsia="Oswald" w:hAnsi="Oswald" w:cs="Oswald"/>
+                <w:color w:val="3D85C6"/>
+                <w:sz w:val="32"/>
+                <w:szCs w:val="32"/>
+              </w:rPr>
+              <w:t xml:space="preserve"> </w:t>
+            </w:r>
+            <w:r>
+              <w:rPr>
+                <w:rFonts w:ascii="Segoe UI" w:eastAsia="Oswald" w:hAnsi="Segoe UI" w:cs="Segoe UI"/>
+                <w:color w:val="3D85C6"/>
+                <w:sz w:val="28"/>
+                <w:szCs w:val="28"/>
+              </w:rPr>
+              <w:t>L</w:t>
+            </w:r>
+            <w:r>
+              <w:rPr>
+                <w:rFonts w:ascii="Segoe UI" w:eastAsia="Oswald" w:hAnsi="Segoe UI" w:cs="Segoe UI"/>
+                <w:color w:val="3D85C6"/>
+                <w:sz w:val="28"/>
+                <w:szCs w:val="28"/>
+              </w:rPr>
+              <w:t>anguages</w:t>
+            </w:r>
+          </w:p>
+          <w:p>
+            <w:pPr>
+              <w:widowControl w:val="0"/>
+              <w:shd w:val="clear" w:color="auto" w:fill="FFFFFF" w:themeFill="background1"/>
+              <w:rPr>
+                <w:rFonts w:ascii="Oswald" w:eastAsia="Oswald" w:hAnsi="Oswald" w:cs="Oswald"/>
+                <w:color w:val="808080" w:themeColor="background1" w:themeShade="80"/>
+                <w:sz w:val="16"/>
+                <w:szCs w:val="16"/>
+                <w:shd w:val="clear" w:color="auto" w:fill="FFFFFF" w:themeFill="background1"/>
+              </w:rPr>
+            </w:pPr>
+            <w:r>
+              <w:rPr>
+                <w:noProof/>
                 <w:shd w:val="clear" w:color="auto" w:fill="FFFFFF" w:themeFill="background1"/>
               </w:rPr>
               <mc:AlternateContent>
                 <mc:Choice Requires="wps">
                   <w:drawing>
-                    <wp:anchor distT="0" distB="0" distL="114300" distR="114300" simplePos="0" relativeHeight="251780096" behindDoc="0" locked="0" layoutInCell="1" allowOverlap="1" wp14:anchorId="2194A3FB" wp14:editId="7DA6BC2A">
+                    <wp:anchor distT="0" distB="0" distL="114300" distR="114300" simplePos="0" relativeHeight="251780096" behindDoc="0" locked="0" layoutInCell="1" allowOverlap="1" wp14:anchorId="2194A3FB" wp14:editId="79C5CE8A">
                       <wp:simplePos x="0" y="0"/>
                       <wp:positionH relativeFrom="column">
                         <wp:posOffset>-8890</wp:posOffset>
                       </wp:positionH>
                       <wp:positionV relativeFrom="page">
-                        <wp:posOffset>4980940</wp:posOffset>
+                        <wp:posOffset>3895090</wp:posOffset>
                       </wp:positionV>
                       <wp:extent cx="1695450" cy="0"/>
                       <wp:effectExtent l="38100" t="19050" r="57150" b="95250"/>
@@ -6083,7 +5896,7 @@
                 </mc:Choice>
                 <mc:Fallback>
                   <w:pict>
-                    <v:line w14:anchorId="04120615" id="Straight Connector 36" o:spid="_x0000_s1026" style="position:absolute;flip:y;z-index:251780096;visibility:visible;mso-wrap-style:square;mso-width-percent:0;mso-height-percent:0;mso-wrap-distance-left:9pt;mso-wrap-distance-top:0;mso-wrap-distance-right:9pt;mso-wrap-distance-bottom:0;mso-position-horizontal:absolute;mso-position-horizontal-relative:text;mso-position-vertical:absolute;mso-position-vertical-relative:page;mso-width-percent:0;mso-height-percent:0;mso-width-relative:margin;mso-height-relative:margin" from="-.7pt,392.2pt" to="132.8pt,392.2pt" o:gfxdata="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" strokecolor="#4f81bd" strokeweight="1.5pt">
+                    <v:line w14:anchorId="5E6DF851" id="Straight Connector 36" o:spid="_x0000_s1026" style="position:absolute;flip:y;z-index:251780096;visibility:visible;mso-wrap-style:square;mso-width-percent:0;mso-height-percent:0;mso-wrap-distance-left:9pt;mso-wrap-distance-top:0;mso-wrap-distance-right:9pt;mso-wrap-distance-bottom:0;mso-position-horizontal:absolute;mso-position-horizontal-relative:text;mso-position-vertical:absolute;mso-position-vertical-relative:page;mso-width-percent:0;mso-height-percent:0;mso-width-relative:margin;mso-height-relative:margin" from="-.7pt,306.7pt" to="132.8pt,306.7pt" o:gfxdata="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" strokecolor="#4f81bd" strokeweight="1.5pt">
                       <v:stroke opacity="49087f" endcap="round"/>
                       <v:shadow on="t" color="black" opacity="13107f" origin=",.5" offset="0,.55556mm"/>
                       <w10:wrap anchory="page"/>
@@ -6092,92 +5905,6 @@
                 </mc:Fallback>
               </mc:AlternateContent>
             </w:r>
-            <w:r>
-              <w:rPr>
-                <w:noProof/>
-              </w:rPr>
-              <w:drawing>
-                <wp:inline distT="0" distB="0" distL="0" distR="0" wp14:anchorId="5BA38DCC" wp14:editId="793D9231">
-                  <wp:extent cx="222885" cy="222885"/>
-                  <wp:effectExtent l="0" t="0" r="5715" b="5715"/>
-                  <wp:docPr id="33" name="Picture 33" descr="Speech"/>
-                  <wp:cNvGraphicFramePr>
-                    <a:graphicFrameLocks xmlns:a="http://schemas.openxmlformats.org/drawingml/2006/main" noChangeAspect="1"/>
-                  </wp:cNvGraphicFramePr>
-                  <a:graphic xmlns:a="http://schemas.openxmlformats.org/drawingml/2006/main">
-                    <a:graphicData uri="http://schemas.openxmlformats.org/drawingml/2006/picture">
-                      <pic:pic xmlns:pic="http://schemas.openxmlformats.org/drawingml/2006/picture">
-                        <pic:nvPicPr>
-                          <pic:cNvPr id="23" name="Graphic 23" descr="Speech"/>
-                          <pic:cNvPicPr/>
-                        </pic:nvPicPr>
-                        <pic:blipFill>
-                          <a:blip r:embed="rId20" cstate="print">
-                            <a:extLst>
-                              <a:ext uri="{28A0092B-C50C-407E-A947-70E740481C1C}">
-                                <a14:useLocalDpi xmlns:a14="http://schemas.microsoft.com/office/drawing/2010/main" val="0"/>
-                              </a:ext>
-                            </a:extLst>
-                          </a:blip>
-                          <a:stretch>
-                            <a:fillRect/>
-                          </a:stretch>
-                        </pic:blipFill>
-                        <pic:spPr>
-                          <a:xfrm>
-                            <a:off x="0" y="0"/>
-                            <a:ext cx="222885" cy="222885"/>
-                          </a:xfrm>
-                          <a:prstGeom prst="rect">
-                            <a:avLst/>
-                          </a:prstGeom>
-                        </pic:spPr>
-                      </pic:pic>
-                    </a:graphicData>
-                  </a:graphic>
-                </wp:inline>
-              </w:drawing>
-            </w:r>
-            <w:r>
-              <w:rPr>
-                <w:rFonts w:ascii="Oswald" w:eastAsia="Oswald" w:hAnsi="Oswald" w:cs="Oswald"/>
-                <w:color w:val="3D85C6"/>
-                <w:sz w:val="32"/>
-                <w:szCs w:val="32"/>
-              </w:rPr>
-              <w:t xml:space="preserve"> </w:t>
-            </w:r>
-            <w:r>
-              <w:rPr>
-                <w:rFonts w:ascii="Segoe UI" w:eastAsia="Oswald" w:hAnsi="Segoe UI" w:cs="Segoe UI"/>
-                <w:color w:val="3D85C6"/>
-                <w:sz w:val="28"/>
-                <w:szCs w:val="28"/>
-              </w:rPr>
-              <w:t>L</w:t>
-            </w:r>
-            <w:r>
-              <w:rPr>
-                <w:rFonts w:ascii="Segoe UI" w:eastAsia="Oswald" w:hAnsi="Segoe UI" w:cs="Segoe UI"/>
-                <w:color w:val="3D85C6"/>
-                <w:sz w:val="28"/>
-                <w:szCs w:val="28"/>
-              </w:rPr>
-              <w:t>anguages</w:t>
-            </w:r>
-          </w:p>
-          <w:p>
-            <w:pPr>
-              <w:widowControl w:val="0"/>
-              <w:shd w:val="clear" w:color="auto" w:fill="FFFFFF" w:themeFill="background1"/>
-              <w:rPr>
-                <w:rFonts w:ascii="Oswald" w:eastAsia="Oswald" w:hAnsi="Oswald" w:cs="Oswald"/>
-                <w:color w:val="808080" w:themeColor="background1" w:themeShade="80"/>
-                <w:sz w:val="16"/>
-                <w:szCs w:val="16"/>
-                <w:shd w:val="clear" w:color="auto" w:fill="FFFFFF" w:themeFill="background1"/>
-              </w:rPr>
-            </w:pPr>
           </w:p>
           <w:tbl>
             <w:tblPr>
@@ -6239,7 +5966,7 @@
                   <w:r>
                     <w:rPr>
                       <w:rFonts w:ascii="Segoe UI" w:eastAsia="Oswald" w:hAnsi="Segoe UI" w:cs="Segoe UI"/>
-                      <w:color w:val="595959" w:themeColor="text1" w:themeTint="A6"/>
+                      <w:color w:val="404040" w:themeColor="text1" w:themeTint="BF"/>
                       <w:sz w:val="20"/>
                       <w:szCs w:val="20"/>
                     </w:rPr>
@@ -6574,7 +6301,7 @@
                   <w:r>
                     <w:rPr>
                       <w:rFonts w:ascii="Segoe UI" w:eastAsia="Oswald" w:hAnsi="Segoe UI" w:cs="Segoe UI"/>
-                      <w:color w:val="595959" w:themeColor="text1" w:themeTint="A6"/>
+                      <w:color w:val="404040" w:themeColor="text1" w:themeTint="BF"/>
                       <w:sz w:val="20"/>
                       <w:szCs w:val="20"/>
                     </w:rPr>
@@ -6908,7 +6635,7 @@
                   <w:r>
                     <w:rPr>
                       <w:rFonts w:ascii="Segoe UI" w:eastAsia="Oswald" w:hAnsi="Segoe UI" w:cs="Segoe UI"/>
-                      <w:color w:val="595959" w:themeColor="text1" w:themeTint="A6"/>
+                      <w:color w:val="404040" w:themeColor="text1" w:themeTint="BF"/>
                       <w:sz w:val="20"/>
                       <w:szCs w:val="20"/>
                     </w:rPr>
@@ -7341,7 +7068,7 @@
                   <w:r>
                     <w:rPr>
                       <w:rFonts w:ascii="Segoe UI" w:eastAsia="Oswald" w:hAnsi="Segoe UI" w:cs="Segoe UI"/>
-                      <w:color w:val="595959" w:themeColor="text1" w:themeTint="A6"/>
+                      <w:color w:val="404040" w:themeColor="text1" w:themeTint="BF"/>
                       <w:sz w:val="20"/>
                       <w:szCs w:val="20"/>
                     </w:rPr>
@@ -7940,7 +7667,15 @@
                 <w:sz w:val="20"/>
                 <w:szCs w:val="20"/>
               </w:rPr>
-              <w:t>team from an engineering and project management role.</w:t>
+              <w:t>team from an engineering and project management role</w:t>
+            </w:r>
+            <w:r>
+              <w:rPr>
+                <w:rFonts w:ascii="Segoe UI" w:hAnsi="Segoe UI" w:cs="Segoe UI"/>
+                <w:sz w:val="20"/>
+                <w:szCs w:val="20"/>
+              </w:rPr>
+              <w:t xml:space="preserve">, and improved network performance by 10%. </w:t>
             </w:r>
           </w:p>
           <w:p>
@@ -8886,6 +8621,7 @@
               </w:rPr>
               <w:t xml:space="preserve">Lead Network Engineer, </w:t>
             </w:r>
+            <w:proofErr w:type="spellStart"/>
             <w:r>
               <w:rPr>
                 <w:rFonts w:ascii="Segoe UI" w:eastAsia="Oswald" w:hAnsi="Segoe UI" w:cs="Segoe UI"/>
@@ -8896,6 +8632,7 @@
               </w:rPr>
               <w:t>PacketVideo</w:t>
             </w:r>
+            <w:proofErr w:type="spellEnd"/>
             <w:r>
               <w:rPr>
                 <w:rFonts w:ascii="Segoe UI" w:eastAsia="Oswald" w:hAnsi="Segoe UI" w:cs="Segoe UI"/>
@@ -8952,7 +8689,23 @@
                 <w:sz w:val="20"/>
                 <w:szCs w:val="20"/>
               </w:rPr>
-              <w:t>Designed, tested and integrated our server (Linux) platform installation and architecture.</w:t>
+              <w:t xml:space="preserve">Designed, tested and integrated </w:t>
+            </w:r>
+            <w:r>
+              <w:rPr>
+                <w:rFonts w:ascii="Segoe UI" w:hAnsi="Segoe UI" w:cs="Segoe UI"/>
+                <w:sz w:val="20"/>
+                <w:szCs w:val="20"/>
+              </w:rPr>
+              <w:t>a</w:t>
+            </w:r>
+            <w:r>
+              <w:rPr>
+                <w:rFonts w:ascii="Segoe UI" w:hAnsi="Segoe UI" w:cs="Segoe UI"/>
+                <w:sz w:val="20"/>
+                <w:szCs w:val="20"/>
+              </w:rPr>
+              <w:t xml:space="preserve"> server (Linux) platform installation and architecture.</w:t>
             </w:r>
           </w:p>
           <w:p>
@@ -8978,7 +8731,23 @@
                 <w:sz w:val="20"/>
                 <w:szCs w:val="20"/>
               </w:rPr>
-              <w:t>Lead first complete integration effort of our product line into the customer’s network (JSP and servlets on Apache/Tomcat).</w:t>
+              <w:t xml:space="preserve">Lead first complete integration effort of </w:t>
+            </w:r>
+            <w:r>
+              <w:rPr>
+                <w:rFonts w:ascii="Segoe UI" w:hAnsi="Segoe UI" w:cs="Segoe UI"/>
+                <w:sz w:val="20"/>
+                <w:szCs w:val="20"/>
+              </w:rPr>
+              <w:t>the</w:t>
+            </w:r>
+            <w:r>
+              <w:rPr>
+                <w:rFonts w:ascii="Segoe UI" w:hAnsi="Segoe UI" w:cs="Segoe UI"/>
+                <w:sz w:val="20"/>
+                <w:szCs w:val="20"/>
+              </w:rPr>
+              <w:t xml:space="preserve"> product line into the customer’s network (JSP and servlets on Apache/Tomcat).</w:t>
             </w:r>
           </w:p>
           <w:p>
@@ -9004,7 +8773,15 @@
                 <w:sz w:val="20"/>
                 <w:szCs w:val="20"/>
               </w:rPr>
-              <w:t>Significantly reduced cycle time and improved quality by developing a customized RedHat Linux Kickstart installation.</w:t>
+              <w:t>Significantly reduced cycle time and improved quality by developing a customized RedHat Linux Kickstart installation</w:t>
+            </w:r>
+            <w:r>
+              <w:rPr>
+                <w:rFonts w:ascii="Segoe UI" w:hAnsi="Segoe UI" w:cs="Segoe UI"/>
+                <w:sz w:val="20"/>
+                <w:szCs w:val="20"/>
+              </w:rPr>
+              <w:t xml:space="preserve"> for field installations and sales demos.</w:t>
             </w:r>
           </w:p>
           <w:p>
@@ -9032,7 +8809,15 @@
                 <w:sz w:val="20"/>
                 <w:szCs w:val="20"/>
               </w:rPr>
-              <w:t>Improved internal communication by developing a web application for installation activities.</w:t>
+              <w:t>Improved internal communication by developing a web application for installation activities</w:t>
+            </w:r>
+            <w:r>
+              <w:rPr>
+                <w:rFonts w:ascii="Segoe UI" w:hAnsi="Segoe UI" w:cs="Segoe UI"/>
+                <w:sz w:val="20"/>
+                <w:szCs w:val="20"/>
+              </w:rPr>
+              <w:t>, knowledge base and configuration generation.</w:t>
             </w:r>
           </w:p>
           <w:p>
@@ -9529,7 +9314,7 @@
           <w:r>
             <w:rPr>
               <w:rFonts w:ascii="Biome" w:hAnsi="Biome" w:cs="Biome"/>
-              <w:color w:val="4F81BD" w:themeColor="accent1"/>
+              <w:color w:val="B8CCE4" w:themeColor="accent1" w:themeTint="66"/>
               <w:sz w:val="44"/>
               <w:szCs w:val="44"/>
             </w:rPr>
@@ -9563,7 +9348,25 @@
               <w:sz w:val="20"/>
               <w:szCs w:val="20"/>
             </w:rPr>
-            <w:t>Principal engineer with in-depth understanding of mobile and IT network architectures. Possess significant experience with product, service, and software life cycles, and customer engagement. Effective at adapting to different environments, concepts and technologies.</w:t>
+            <w:t xml:space="preserve">Principal engineer with in-depth </w:t>
+          </w:r>
+          <w:r>
+            <w:rPr>
+              <w:rFonts w:ascii="Segoe UI" w:hAnsi="Segoe UI" w:cs="Segoe UI"/>
+              <w:color w:val="FFFFFF" w:themeColor="background1"/>
+              <w:sz w:val="20"/>
+              <w:szCs w:val="20"/>
+            </w:rPr>
+            <w:t xml:space="preserve">experience and </w:t>
+          </w:r>
+          <w:r>
+            <w:rPr>
+              <w:rFonts w:ascii="Segoe UI" w:hAnsi="Segoe UI" w:cs="Segoe UI"/>
+              <w:color w:val="FFFFFF" w:themeColor="background1"/>
+              <w:sz w:val="20"/>
+              <w:szCs w:val="20"/>
+            </w:rPr>
+            <w:t>understanding of mobile and IT network architectures. Possess significant experience with product, service, and software life cycles, and customer engagement. Effective at adapting to different environments, concepts and technologies.</w:t>
           </w:r>
         </w:p>
       </w:tc>
@@ -10183,6 +9986,7 @@
                   </w:rPr>
                 </w:pPr>
                 <w:hyperlink r:id="rId13" w:history="1">
+                  <w:proofErr w:type="spellStart"/>
                   <w:r>
                     <w:rPr>
                       <w:rStyle w:val="Hyperlink"/>
@@ -10194,6 +9998,7 @@
                     </w:rPr>
                     <w:t>brettschwarz</w:t>
                   </w:r>
+                  <w:proofErr w:type="spellEnd"/>
                 </w:hyperlink>
               </w:p>
             </w:tc>
@@ -10238,28 +10043,28 @@
         <v:path o:extrusionok="f" gradientshapeok="t" o:connecttype="rect"/>
         <o:lock v:ext="edit" aspectratio="t"/>
       </v:shapetype>
-      <v:shape id="_x0000_i1030" type="#_x0000_t75" alt="Newspaper" style="width:13.5pt;height:13.5pt;visibility:visible" o:gfxdata="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" o:bullet="t">
+      <v:shape id="_x0000_i1054" type="#_x0000_t75" alt="Newspaper" style="width:13.5pt;height:13.5pt;visibility:visible" o:gfxdata="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" o:bullet="t">
         <v:imagedata r:id="rId1" o:title="" croptop="-2445f" cropbottom="-1712f" cropleft="-2445f" cropright="-1712f"/>
       </v:shape>
     </w:pict>
   </w:numPicBullet>
   <w:numPicBullet w:numPicBulletId="1">
     <w:pict>
-      <v:shape id="_x0000_i1031" type="#_x0000_t75" alt="Speech" style="width:13.5pt;height:12.75pt;visibility:visible" o:gfxdata="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" o:bullet="t">
+      <v:shape id="_x0000_i1055" type="#_x0000_t75" alt="Speech" style="width:13.5pt;height:12.75pt;visibility:visible" o:gfxdata="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" o:bullet="t">
         <v:imagedata r:id="rId2" o:title="" croptop="-9961f" cropbottom="-11010f" cropleft="-7065f" cropright="-7796f"/>
       </v:shape>
     </w:pict>
   </w:numPicBullet>
   <w:numPicBullet w:numPicBulletId="2">
     <w:pict>
-      <v:shape id="_x0000_i1032" type="#_x0000_t75" alt="Speech" style="width:14.25pt;height:13.5pt;visibility:visible" o:gfxdata="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" o:bullet="t">
+      <v:shape id="_x0000_i1056" type="#_x0000_t75" alt="Speech" style="width:14.25pt;height:13.5pt;visibility:visible" o:gfxdata="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" o:bullet="t">
         <v:imagedata r:id="rId3" o:title="" croptop="-9258f" cropbottom="-9258f" cropleft="-6599f" cropright="-6371f"/>
       </v:shape>
     </w:pict>
   </w:numPicBullet>
   <w:numPicBullet w:numPicBulletId="3">
     <w:pict>
-      <v:shape id="_x0000_i1033" type="#_x0000_t75" alt="Diploma" style="width:16.5pt;height:11.25pt;visibility:visible" o:gfxdata="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" o:bullet="t">
+      <v:shape id="_x0000_i1057" type="#_x0000_t75" alt="Diploma" style="width:16.5pt;height:11.25pt;visibility:visible" o:gfxdata="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" o:bullet="t">
         <v:imagedata r:id="rId4" o:title="" croptop="-13677f" cropbottom="-14817f" cropright="-804f"/>
       </v:shape>
     </w:pict>
@@ -12986,7 +12791,7 @@
 </file>
 
 <file path=customXml/itemProps1.xml><?xml version="1.0" encoding="utf-8"?>
-<ds:datastoreItem xmlns:ds="http://schemas.openxmlformats.org/officeDocument/2006/customXml" ds:itemID="{ABB1D731-D0C8-4013-BC10-C500F23E016B}">
+<ds:datastoreItem xmlns:ds="http://schemas.openxmlformats.org/officeDocument/2006/customXml" ds:itemID="{DB9EF390-92EB-4BB3-8476-0C8058B18C44}">
   <ds:schemaRefs>
     <ds:schemaRef ds:uri="http://schemas.openxmlformats.org/officeDocument/2006/bibliography"/>
   </ds:schemaRefs>

</xml_diff>

<commit_message>
Update descriptions and grammarly run
</commit_message>
<xml_diff>
--- a/assets/files/brett-schwarz-resume2.docx
+++ b/assets/files/brett-schwarz-resume2.docx
@@ -464,7 +464,47 @@
                       <w:sz w:val="18"/>
                       <w:szCs w:val="18"/>
                     </w:rPr>
-                    <w:t>REST, OpenAPI (Swagger), OAuth 2.0, JSON Schema, HTTP/1.1, HTTP/2, WebSockets, SOAP, WSDL, XML, GraphQL, RAML</w:t>
+                    <w:t xml:space="preserve">REST, OpenAPI (Swagger), OAuth 2.0, JSON Schema, HTTP/1.1, HTTP/2, </w:t>
+                  </w:r>
+                  <w:proofErr w:type="spellStart"/>
+                  <w:r>
+                    <w:rPr>
+                      <w:rFonts w:ascii="Segoe UI" w:eastAsia="Oswald" w:hAnsi="Segoe UI" w:cs="Segoe UI"/>
+                      <w:color w:val="404040" w:themeColor="text1" w:themeTint="BF"/>
+                      <w:sz w:val="18"/>
+                      <w:szCs w:val="18"/>
+                    </w:rPr>
+                    <w:t>WebSockets</w:t>
+                  </w:r>
+                  <w:proofErr w:type="spellEnd"/>
+                  <w:r>
+                    <w:rPr>
+                      <w:rFonts w:ascii="Segoe UI" w:eastAsia="Oswald" w:hAnsi="Segoe UI" w:cs="Segoe UI"/>
+                      <w:color w:val="404040" w:themeColor="text1" w:themeTint="BF"/>
+                      <w:sz w:val="18"/>
+                      <w:szCs w:val="18"/>
+                    </w:rPr>
+                    <w:t xml:space="preserve">, SOAP, WSDL, XML, </w:t>
+                  </w:r>
+                  <w:proofErr w:type="spellStart"/>
+                  <w:r>
+                    <w:rPr>
+                      <w:rFonts w:ascii="Segoe UI" w:eastAsia="Oswald" w:hAnsi="Segoe UI" w:cs="Segoe UI"/>
+                      <w:color w:val="404040" w:themeColor="text1" w:themeTint="BF"/>
+                      <w:sz w:val="18"/>
+                      <w:szCs w:val="18"/>
+                    </w:rPr>
+                    <w:t>GraphQL</w:t>
+                  </w:r>
+                  <w:proofErr w:type="spellEnd"/>
+                  <w:r>
+                    <w:rPr>
+                      <w:rFonts w:ascii="Segoe UI" w:eastAsia="Oswald" w:hAnsi="Segoe UI" w:cs="Segoe UI"/>
+                      <w:color w:val="404040" w:themeColor="text1" w:themeTint="BF"/>
+                      <w:sz w:val="18"/>
+                      <w:szCs w:val="18"/>
+                    </w:rPr>
+                    <w:t>, RAML</w:t>
                   </w:r>
                 </w:p>
               </w:tc>
@@ -2682,7 +2722,25 @@
                 <w:szCs w:val="20"/>
                 <w:shd w:val="clear" w:color="auto" w:fill="FFFFFF"/>
               </w:rPr>
-              <w:t>over a hundred different APIs</w:t>
+              <w:t xml:space="preserve">over a hundred </w:t>
+            </w:r>
+            <w:r>
+              <w:rPr>
+                <w:rFonts w:ascii="Segoe UI" w:hAnsi="Segoe UI" w:cs="Segoe UI"/>
+                <w:sz w:val="20"/>
+                <w:szCs w:val="20"/>
+                <w:shd w:val="clear" w:color="auto" w:fill="FFFFFF"/>
+              </w:rPr>
+              <w:t>unique</w:t>
+            </w:r>
+            <w:r>
+              <w:rPr>
+                <w:rFonts w:ascii="Segoe UI" w:hAnsi="Segoe UI" w:cs="Segoe UI"/>
+                <w:sz w:val="20"/>
+                <w:szCs w:val="20"/>
+                <w:shd w:val="clear" w:color="auto" w:fill="FFFFFF"/>
+              </w:rPr>
+              <w:t xml:space="preserve"> APIs</w:t>
             </w:r>
             <w:r>
               <w:rPr>
@@ -2883,16 +2941,43 @@
                 <w:szCs w:val="20"/>
                 <w:shd w:val="clear" w:color="auto" w:fill="FFFFFF"/>
               </w:rPr>
-              <w:t xml:space="preserve">Accelerated REST adoption by authoring numerous </w:t>
-            </w:r>
-            <w:r>
-              <w:rPr>
-                <w:rFonts w:ascii="Segoe UI" w:hAnsi="Segoe UI" w:cs="Segoe UI"/>
-                <w:sz w:val="20"/>
-                <w:szCs w:val="20"/>
-                <w:shd w:val="clear" w:color="auto" w:fill="FFFFFF"/>
-              </w:rPr>
-              <w:t xml:space="preserve">internal </w:t>
+              <w:t>Accelerated REST adoption by authoring</w:t>
+            </w:r>
+            <w:r>
+              <w:rPr>
+                <w:rFonts w:ascii="Segoe UI" w:hAnsi="Segoe UI" w:cs="Segoe UI"/>
+                <w:sz w:val="20"/>
+                <w:szCs w:val="20"/>
+                <w:shd w:val="clear" w:color="auto" w:fill="FFFFFF"/>
+              </w:rPr>
+              <w:t xml:space="preserve"> </w:t>
+            </w:r>
+            <w:r>
+              <w:rPr>
+                <w:rFonts w:ascii="Segoe UI" w:hAnsi="Segoe UI" w:cs="Segoe UI"/>
+                <w:sz w:val="20"/>
+                <w:szCs w:val="20"/>
+                <w:shd w:val="clear" w:color="auto" w:fill="FFFFFF"/>
+              </w:rPr>
+              <w:t>internal</w:t>
+            </w:r>
+            <w:r>
+              <w:rPr>
+                <w:rFonts w:ascii="Segoe UI" w:hAnsi="Segoe UI" w:cs="Segoe UI"/>
+                <w:sz w:val="20"/>
+                <w:szCs w:val="20"/>
+                <w:shd w:val="clear" w:color="auto" w:fill="FFFFFF"/>
+              </w:rPr>
+              <w:t xml:space="preserve"> best practice</w:t>
+            </w:r>
+            <w:r>
+              <w:rPr>
+                <w:rFonts w:ascii="Segoe UI" w:hAnsi="Segoe UI" w:cs="Segoe UI"/>
+                <w:sz w:val="20"/>
+                <w:szCs w:val="20"/>
+                <w:shd w:val="clear" w:color="auto" w:fill="FFFFFF"/>
+              </w:rPr>
+              <w:t xml:space="preserve"> </w:t>
             </w:r>
             <w:r>
               <w:rPr>
@@ -2937,7 +3022,25 @@
                 <w:szCs w:val="20"/>
                 <w:shd w:val="clear" w:color="auto" w:fill="FFFFFF"/>
               </w:rPr>
-              <w:t>collaborating on a company-wide training program</w:t>
+              <w:t xml:space="preserve">collaborating on a company-wide </w:t>
+            </w:r>
+            <w:r>
+              <w:rPr>
+                <w:rFonts w:ascii="Segoe UI" w:hAnsi="Segoe UI" w:cs="Segoe UI"/>
+                <w:sz w:val="20"/>
+                <w:szCs w:val="20"/>
+                <w:shd w:val="clear" w:color="auto" w:fill="FFFFFF"/>
+              </w:rPr>
+              <w:t xml:space="preserve">REST </w:t>
+            </w:r>
+            <w:r>
+              <w:rPr>
+                <w:rFonts w:ascii="Segoe UI" w:hAnsi="Segoe UI" w:cs="Segoe UI"/>
+                <w:sz w:val="20"/>
+                <w:szCs w:val="20"/>
+                <w:shd w:val="clear" w:color="auto" w:fill="FFFFFF"/>
+              </w:rPr>
+              <w:t>training program</w:t>
             </w:r>
             <w:r>
               <w:rPr>
@@ -3106,6 +3209,7 @@
               </w:rPr>
               <w:t xml:space="preserve">Solution Architect, </w:t>
             </w:r>
+            <w:proofErr w:type="spellStart"/>
             <w:r>
               <w:rPr>
                 <w:rFonts w:ascii="Segoe UI" w:eastAsia="Oswald" w:hAnsi="Segoe UI" w:cs="Segoe UI"/>
@@ -3115,6 +3219,7 @@
               </w:rPr>
               <w:t>Sentaca</w:t>
             </w:r>
+            <w:proofErr w:type="spellEnd"/>
             <w:r>
               <w:rPr>
                 <w:rFonts w:ascii="Oswald" w:eastAsia="Oswald" w:hAnsi="Oswald" w:cs="Oswald"/>
@@ -3547,7 +3652,7 @@
                 <w:szCs w:val="20"/>
                 <w:shd w:val="clear" w:color="auto" w:fill="FFFFFF"/>
               </w:rPr>
-              <w:t xml:space="preserve">the </w:t>
+              <w:t>cloud services (</w:t>
             </w:r>
             <w:r>
               <w:rPr>
@@ -3584,6 +3689,15 @@
                 <w:shd w:val="clear" w:color="auto" w:fill="FFFFFF"/>
               </w:rPr>
               <w:t>AWS</w:t>
+            </w:r>
+            <w:r>
+              <w:rPr>
+                <w:rFonts w:ascii="Segoe UI" w:hAnsi="Segoe UI" w:cs="Segoe UI"/>
+                <w:sz w:val="20"/>
+                <w:szCs w:val="20"/>
+                <w:shd w:val="clear" w:color="auto" w:fill="FFFFFF"/>
+              </w:rPr>
+              <w:t>)</w:t>
             </w:r>
             <w:r>
               <w:rPr>
@@ -4025,7 +4139,31 @@
                 <w:sz w:val="20"/>
                 <w:szCs w:val="20"/>
               </w:rPr>
-              <w:t xml:space="preserve"> and</w:t>
+              <w:t>, testing</w:t>
+            </w:r>
+            <w:r>
+              <w:rPr>
+                <w:rFonts w:ascii="Segoe UI" w:hAnsi="Segoe UI" w:cs="Segoe UI"/>
+                <w:sz w:val="20"/>
+                <w:szCs w:val="20"/>
+              </w:rPr>
+              <w:t>,</w:t>
+            </w:r>
+            <w:r>
+              <w:rPr>
+                <w:rFonts w:ascii="Segoe UI" w:hAnsi="Segoe UI" w:cs="Segoe UI"/>
+                <w:sz w:val="20"/>
+                <w:szCs w:val="20"/>
+              </w:rPr>
+              <w:t xml:space="preserve"> </w:t>
+            </w:r>
+            <w:r>
+              <w:rPr>
+                <w:rFonts w:ascii="Segoe UI" w:hAnsi="Segoe UI" w:cs="Segoe UI"/>
+                <w:sz w:val="20"/>
+                <w:szCs w:val="20"/>
+              </w:rPr>
+              <w:t>and</w:t>
             </w:r>
             <w:r>
               <w:rPr>
@@ -4310,6 +4448,14 @@
                 <w:sz w:val="20"/>
                 <w:szCs w:val="20"/>
               </w:rPr>
+              <w:t>,</w:t>
+            </w:r>
+            <w:r>
+              <w:rPr>
+                <w:rFonts w:ascii="Segoe UI" w:hAnsi="Segoe UI" w:cs="Segoe UI"/>
+                <w:sz w:val="20"/>
+                <w:szCs w:val="20"/>
+              </w:rPr>
               <w:t xml:space="preserve"> and supervised</w:t>
             </w:r>
             <w:r>
@@ -4399,7 +4545,25 @@
                 <w:szCs w:val="20"/>
                 <w:shd w:val="clear" w:color="auto" w:fill="FFFFFF"/>
               </w:rPr>
-              <w:t xml:space="preserve"> across entire network.</w:t>
+              <w:t xml:space="preserve"> across</w:t>
+            </w:r>
+            <w:r>
+              <w:rPr>
+                <w:rFonts w:ascii="Segoe UI" w:hAnsi="Segoe UI" w:cs="Segoe UI"/>
+                <w:sz w:val="20"/>
+                <w:szCs w:val="20"/>
+                <w:shd w:val="clear" w:color="auto" w:fill="FFFFFF"/>
+              </w:rPr>
+              <w:t xml:space="preserve"> the</w:t>
+            </w:r>
+            <w:r>
+              <w:rPr>
+                <w:rFonts w:ascii="Segoe UI" w:hAnsi="Segoe UI" w:cs="Segoe UI"/>
+                <w:sz w:val="20"/>
+                <w:szCs w:val="20"/>
+                <w:shd w:val="clear" w:color="auto" w:fill="FFFFFF"/>
+              </w:rPr>
+              <w:t xml:space="preserve"> entire network.</w:t>
             </w:r>
           </w:p>
           <w:p>
@@ -4427,16 +4591,16 @@
                 <w:szCs w:val="20"/>
                 <w:shd w:val="clear" w:color="auto" w:fill="FFFFFF"/>
               </w:rPr>
-              <w:t>Developed tools to streamline the implementation and troubleshooting.</w:t>
-            </w:r>
-            <w:r>
-              <w:rPr>
-                <w:rFonts w:ascii="Lucida Sans" w:hAnsi="Lucida Sans"/>
-                <w:sz w:val="21"/>
-                <w:szCs w:val="21"/>
-                <w:shd w:val="clear" w:color="auto" w:fill="FFFFFF"/>
-              </w:rPr>
-              <w:t xml:space="preserve"> </w:t>
+              <w:t>Developed tools to streamline the implementation and troubleshooting</w:t>
+            </w:r>
+            <w:r>
+              <w:rPr>
+                <w:rFonts w:ascii="Segoe UI" w:hAnsi="Segoe UI" w:cs="Segoe UI"/>
+                <w:sz w:val="20"/>
+                <w:szCs w:val="20"/>
+                <w:shd w:val="clear" w:color="auto" w:fill="FFFFFF"/>
+              </w:rPr>
+              <w:t xml:space="preserve"> of services.</w:t>
             </w:r>
           </w:p>
         </w:tc>
@@ -7716,7 +7880,55 @@
                 <w:sz w:val="20"/>
                 <w:szCs w:val="20"/>
               </w:rPr>
-              <w:t xml:space="preserve"> reporting tool.</w:t>
+              <w:t xml:space="preserve"> reporting tool</w:t>
+            </w:r>
+            <w:r>
+              <w:rPr>
+                <w:rFonts w:ascii="Segoe UI" w:hAnsi="Segoe UI" w:cs="Segoe UI"/>
+                <w:sz w:val="20"/>
+                <w:szCs w:val="20"/>
+              </w:rPr>
+              <w:t xml:space="preserve"> (ETL, server</w:t>
+            </w:r>
+            <w:r>
+              <w:rPr>
+                <w:rFonts w:ascii="Segoe UI" w:hAnsi="Segoe UI" w:cs="Segoe UI"/>
+                <w:sz w:val="20"/>
+                <w:szCs w:val="20"/>
+              </w:rPr>
+              <w:t>,</w:t>
+            </w:r>
+            <w:r>
+              <w:rPr>
+                <w:rFonts w:ascii="Segoe UI" w:hAnsi="Segoe UI" w:cs="Segoe UI"/>
+                <w:sz w:val="20"/>
+                <w:szCs w:val="20"/>
+              </w:rPr>
+              <w:t xml:space="preserve"> and client</w:t>
+            </w:r>
+            <w:r>
+              <w:rPr>
+                <w:rFonts w:ascii="Segoe UI" w:hAnsi="Segoe UI" w:cs="Segoe UI"/>
+                <w:sz w:val="20"/>
+                <w:szCs w:val="20"/>
+              </w:rPr>
+              <w:t>-</w:t>
+            </w:r>
+            <w:r>
+              <w:rPr>
+                <w:rFonts w:ascii="Segoe UI" w:hAnsi="Segoe UI" w:cs="Segoe UI"/>
+                <w:sz w:val="20"/>
+                <w:szCs w:val="20"/>
+              </w:rPr>
+              <w:t>side)</w:t>
+            </w:r>
+            <w:r>
+              <w:rPr>
+                <w:rFonts w:ascii="Segoe UI" w:hAnsi="Segoe UI" w:cs="Segoe UI"/>
+                <w:sz w:val="20"/>
+                <w:szCs w:val="20"/>
+              </w:rPr>
+              <w:t>.</w:t>
             </w:r>
             <w:r>
               <w:rPr>
@@ -8052,7 +8264,23 @@
                 <w:sz w:val="20"/>
                 <w:szCs w:val="20"/>
               </w:rPr>
-              <w:t>Performed testing, managed all bug fixes and collaborated with the customer on the integration of the solution.</w:t>
+              <w:t>Performed testing, managed all bug fixes</w:t>
+            </w:r>
+            <w:r>
+              <w:rPr>
+                <w:rFonts w:ascii="Segoe UI" w:hAnsi="Segoe UI" w:cs="Segoe UI"/>
+                <w:sz w:val="20"/>
+                <w:szCs w:val="20"/>
+              </w:rPr>
+              <w:t>,</w:t>
+            </w:r>
+            <w:r>
+              <w:rPr>
+                <w:rFonts w:ascii="Segoe UI" w:hAnsi="Segoe UI" w:cs="Segoe UI"/>
+                <w:sz w:val="20"/>
+                <w:szCs w:val="20"/>
+              </w:rPr>
+              <w:t xml:space="preserve"> and collaborated with the customer on the integration of the solution.</w:t>
             </w:r>
           </w:p>
           <w:p>
@@ -8568,6 +8796,7 @@
               </w:rPr>
               <w:t xml:space="preserve">Lead Network Engineer, </w:t>
             </w:r>
+            <w:proofErr w:type="spellStart"/>
             <w:r>
               <w:rPr>
                 <w:rFonts w:ascii="Segoe UI" w:eastAsia="Oswald" w:hAnsi="Segoe UI" w:cs="Segoe UI"/>
@@ -8578,6 +8807,7 @@
               </w:rPr>
               <w:t>PacketVideo</w:t>
             </w:r>
+            <w:proofErr w:type="spellEnd"/>
             <w:r>
               <w:rPr>
                 <w:rFonts w:ascii="Segoe UI" w:eastAsia="Oswald" w:hAnsi="Segoe UI" w:cs="Segoe UI"/>
@@ -8634,7 +8864,23 @@
                 <w:sz w:val="20"/>
                 <w:szCs w:val="20"/>
               </w:rPr>
-              <w:t xml:space="preserve">Designed, tested and integrated </w:t>
+              <w:t>Designed, tested</w:t>
+            </w:r>
+            <w:r>
+              <w:rPr>
+                <w:rFonts w:ascii="Segoe UI" w:hAnsi="Segoe UI" w:cs="Segoe UI"/>
+                <w:sz w:val="20"/>
+                <w:szCs w:val="20"/>
+              </w:rPr>
+              <w:t>,</w:t>
+            </w:r>
+            <w:r>
+              <w:rPr>
+                <w:rFonts w:ascii="Segoe UI" w:hAnsi="Segoe UI" w:cs="Segoe UI"/>
+                <w:sz w:val="20"/>
+                <w:szCs w:val="20"/>
+              </w:rPr>
+              <w:t xml:space="preserve"> and integrated </w:t>
             </w:r>
             <w:r>
               <w:rPr>
@@ -8660,8 +8906,6 @@
               </w:rPr>
               <w:t>for both domestic and internal integrations</w:t>
             </w:r>
-            <w:bookmarkStart w:id="0" w:name="_GoBack"/>
-            <w:bookmarkEnd w:id="0"/>
             <w:r>
               <w:rPr>
                 <w:rFonts w:ascii="Segoe UI" w:hAnsi="Segoe UI" w:cs="Segoe UI"/>
@@ -8694,7 +8938,23 @@
                 <w:sz w:val="20"/>
                 <w:szCs w:val="20"/>
               </w:rPr>
-              <w:t xml:space="preserve">Lead first complete integration effort of </w:t>
+              <w:t xml:space="preserve">Lead </w:t>
+            </w:r>
+            <w:r>
+              <w:rPr>
+                <w:rFonts w:ascii="Segoe UI" w:hAnsi="Segoe UI" w:cs="Segoe UI"/>
+                <w:sz w:val="20"/>
+                <w:szCs w:val="20"/>
+              </w:rPr>
+              <w:t xml:space="preserve">the </w:t>
+            </w:r>
+            <w:r>
+              <w:rPr>
+                <w:rFonts w:ascii="Segoe UI" w:hAnsi="Segoe UI" w:cs="Segoe UI"/>
+                <w:sz w:val="20"/>
+                <w:szCs w:val="20"/>
+              </w:rPr>
+              <w:t xml:space="preserve">first complete integration effort of </w:t>
             </w:r>
             <w:r>
               <w:rPr>
@@ -8780,7 +9040,23 @@
                 <w:sz w:val="20"/>
                 <w:szCs w:val="20"/>
               </w:rPr>
-              <w:t>, knowledge base and configuration generation.</w:t>
+              <w:t>, knowledge base</w:t>
+            </w:r>
+            <w:r>
+              <w:rPr>
+                <w:rFonts w:ascii="Segoe UI" w:hAnsi="Segoe UI" w:cs="Segoe UI"/>
+                <w:sz w:val="20"/>
+                <w:szCs w:val="20"/>
+              </w:rPr>
+              <w:t>,</w:t>
+            </w:r>
+            <w:r>
+              <w:rPr>
+                <w:rFonts w:ascii="Segoe UI" w:hAnsi="Segoe UI" w:cs="Segoe UI"/>
+                <w:sz w:val="20"/>
+                <w:szCs w:val="20"/>
+              </w:rPr>
+              <w:t xml:space="preserve"> and configuration generation.</w:t>
             </w:r>
           </w:p>
           <w:p>
@@ -9131,7 +9407,23 @@
                 <w:sz w:val="20"/>
                 <w:szCs w:val="20"/>
               </w:rPr>
-              <w:t>Enhanced subscriber accessibility by developing procedure and software tools to migrate/modify subscribers efficiently and in a significantly reduced time frame.</w:t>
+              <w:t>Enhanced subscriber accessibility by developing procedure</w:t>
+            </w:r>
+            <w:r>
+              <w:rPr>
+                <w:rFonts w:ascii="Segoe UI" w:hAnsi="Segoe UI" w:cs="Segoe UI"/>
+                <w:sz w:val="20"/>
+                <w:szCs w:val="20"/>
+              </w:rPr>
+              <w:t>s</w:t>
+            </w:r>
+            <w:r>
+              <w:rPr>
+                <w:rFonts w:ascii="Segoe UI" w:hAnsi="Segoe UI" w:cs="Segoe UI"/>
+                <w:sz w:val="20"/>
+                <w:szCs w:val="20"/>
+              </w:rPr>
+              <w:t xml:space="preserve"> and software tools to migrate/modify subscribers efficiently and in a significantly reduced time frame.</w:t>
             </w:r>
           </w:p>
         </w:tc>
@@ -9379,7 +9671,36 @@
               <w:sz w:val="20"/>
               <w:szCs w:val="20"/>
             </w:rPr>
-            <w:t>understanding of mobile and IT network architectures. Possess significant experience with product, service, and software life cycles, and customer engagement. Effective at adapting to different environments, concepts and technologies.</w:t>
+            <w:t>understanding of mobile and IT network architectures. Possess significant experience with product</w:t>
+          </w:r>
+          <w:bookmarkStart w:id="0" w:name="_GoBack"/>
+          <w:bookmarkEnd w:id="0"/>
+          <w:r>
+            <w:rPr>
+              <w:rFonts w:ascii="Segoe UI" w:hAnsi="Segoe UI" w:cs="Segoe UI"/>
+              <w:color w:val="FFFFFF" w:themeColor="background1"/>
+              <w:sz w:val="20"/>
+              <w:szCs w:val="20"/>
+            </w:rPr>
+            <w:t>, service, and software life cycles, and customer engagement. Effective at adapting to different environments, concepts</w:t>
+          </w:r>
+          <w:r>
+            <w:rPr>
+              <w:rFonts w:ascii="Segoe UI" w:hAnsi="Segoe UI" w:cs="Segoe UI"/>
+              <w:color w:val="FFFFFF" w:themeColor="background1"/>
+              <w:sz w:val="20"/>
+              <w:szCs w:val="20"/>
+            </w:rPr>
+            <w:t>,</w:t>
+          </w:r>
+          <w:r>
+            <w:rPr>
+              <w:rFonts w:ascii="Segoe UI" w:hAnsi="Segoe UI" w:cs="Segoe UI"/>
+              <w:color w:val="FFFFFF" w:themeColor="background1"/>
+              <w:sz w:val="20"/>
+              <w:szCs w:val="20"/>
+            </w:rPr>
+            <w:t xml:space="preserve"> and technologies.</w:t>
           </w:r>
         </w:p>
       </w:tc>
@@ -9999,6 +10320,7 @@
                   </w:rPr>
                 </w:pPr>
                 <w:hyperlink r:id="rId13" w:history="1">
+                  <w:proofErr w:type="spellStart"/>
                   <w:r>
                     <w:rPr>
                       <w:rStyle w:val="Hyperlink"/>
@@ -10010,6 +10332,7 @@
                     </w:rPr>
                     <w:t>brettschwarz</w:t>
                   </w:r>
+                  <w:proofErr w:type="spellEnd"/>
                 </w:hyperlink>
               </w:p>
             </w:tc>
@@ -10064,28 +10387,28 @@
         <v:path o:extrusionok="f" gradientshapeok="t" o:connecttype="rect"/>
         <o:lock v:ext="edit" aspectratio="t"/>
       </v:shapetype>
-      <v:shape id="_x0000_i1034" type="#_x0000_t75" alt="Newspaper" style="width:13.5pt;height:13.5pt;visibility:visible" o:gfxdata="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" o:bullet="t">
+      <v:shape id="_x0000_i1058" type="#_x0000_t75" alt="Newspaper" style="width:13.5pt;height:13.5pt;visibility:visible" o:gfxdata="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" o:bullet="t">
         <v:imagedata r:id="rId1" o:title="" croptop="-2445f" cropbottom="-1712f" cropleft="-2445f" cropright="-1712f"/>
       </v:shape>
     </w:pict>
   </w:numPicBullet>
   <w:numPicBullet w:numPicBulletId="1">
     <w:pict>
-      <v:shape id="_x0000_i1035" type="#_x0000_t75" alt="Speech" style="width:13.5pt;height:12.75pt;visibility:visible" o:gfxdata="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" o:bullet="t">
+      <v:shape id="_x0000_i1059" type="#_x0000_t75" alt="Speech" style="width:13.5pt;height:12.75pt;visibility:visible" o:gfxdata="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" o:bullet="t">
         <v:imagedata r:id="rId2" o:title="" croptop="-9961f" cropbottom="-11010f" cropleft="-7065f" cropright="-7796f"/>
       </v:shape>
     </w:pict>
   </w:numPicBullet>
   <w:numPicBullet w:numPicBulletId="2">
     <w:pict>
-      <v:shape id="_x0000_i1036" type="#_x0000_t75" alt="Speech" style="width:14.25pt;height:13.5pt;visibility:visible" o:gfxdata="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" o:bullet="t">
+      <v:shape id="_x0000_i1060" type="#_x0000_t75" alt="Speech" style="width:14.25pt;height:13.5pt;visibility:visible" o:gfxdata="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" o:bullet="t">
         <v:imagedata r:id="rId3" o:title="" croptop="-9258f" cropbottom="-9258f" cropleft="-6599f" cropright="-6371f"/>
       </v:shape>
     </w:pict>
   </w:numPicBullet>
   <w:numPicBullet w:numPicBulletId="3">
     <w:pict>
-      <v:shape id="_x0000_i1037" type="#_x0000_t75" alt="Diploma" style="width:16.5pt;height:11.25pt;visibility:visible" o:gfxdata="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" o:bullet="t">
+      <v:shape id="_x0000_i1061" type="#_x0000_t75" alt="Diploma" style="width:16.5pt;height:11.25pt;visibility:visible" o:gfxdata="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" o:bullet="t">
         <v:imagedata r:id="rId4" o:title="" croptop="-13677f" cropbottom="-14817f" cropright="-804f"/>
       </v:shape>
     </w:pict>
@@ -12812,7 +13135,7 @@
 </file>
 
 <file path=customXml/itemProps1.xml><?xml version="1.0" encoding="utf-8"?>
-<ds:datastoreItem xmlns:ds="http://schemas.openxmlformats.org/officeDocument/2006/customXml" ds:itemID="{9E934D0C-9378-4B03-A4D7-9F6EA7E4DA73}">
+<ds:datastoreItem xmlns:ds="http://schemas.openxmlformats.org/officeDocument/2006/customXml" ds:itemID="{1A47EF31-40D9-4054-A140-6928C9DD272A}">
   <ds:schemaRefs>
     <ds:schemaRef ds:uri="http://schemas.openxmlformats.org/officeDocument/2006/bibliography"/>
   </ds:schemaRefs>

</xml_diff>

<commit_message>
changes AngularJS to Angular, and updates Sentaca
</commit_message>
<xml_diff>
--- a/assets/files/brett-schwarz-resume2.docx
+++ b/assets/files/brett-schwarz-resume2.docx
@@ -753,7 +753,7 @@
                       <w:sz w:val="18"/>
                       <w:szCs w:val="18"/>
                     </w:rPr>
-                    <w:t>AngularJS, Bootstrap, Foundation, Gulp, Grunt, Apache, Naviserver, Tomcat</w:t>
+                    <w:t>Angular, Bootstrap, Foundation, Gulp, Grunt, Apache, Naviserver, Tomcat</w:t>
                   </w:r>
                 </w:p>
               </w:tc>
@@ -2332,8 +2332,6 @@
               </w:rPr>
               <w:t>/TechMahindra</w:t>
             </w:r>
-            <w:bookmarkStart w:id="0" w:name="_GoBack"/>
-            <w:bookmarkEnd w:id="0"/>
             <w:r>
               <w:rPr>
                 <w:rFonts w:ascii="Oswald" w:eastAsia="Oswald" w:hAnsi="Oswald" w:cs="Oswald"/>
@@ -3385,6 +3383,63 @@
                 <w:shd w:val="clear" w:color="auto" w:fill="FFFFFF"/>
               </w:rPr>
               <w:t>.</w:t>
+            </w:r>
+          </w:p>
+          <w:p>
+            <w:pPr>
+              <w:pStyle w:val="ListParagraph"/>
+              <w:widowControl w:val="0"/>
+              <w:numPr>
+                <w:ilvl w:val="0"/>
+                <w:numId w:val="11"/>
+              </w:numPr>
+              <w:shd w:val="clear" w:color="auto" w:fill="FFFFFF" w:themeFill="background1"/>
+              <w:ind w:left="216" w:hanging="216"/>
+              <w:jc w:val="both"/>
+              <w:rPr>
+                <w:rFonts w:ascii="Segoe UI" w:hAnsi="Segoe UI" w:cs="Segoe UI"/>
+                <w:sz w:val="20"/>
+                <w:szCs w:val="20"/>
+                <w:shd w:val="clear" w:color="auto" w:fill="FFFFFF"/>
+              </w:rPr>
+            </w:pPr>
+            <w:r>
+              <w:rPr>
+                <w:rFonts w:ascii="Segoe UI" w:hAnsi="Segoe UI" w:cs="Segoe UI"/>
+                <w:sz w:val="20"/>
+                <w:szCs w:val="20"/>
+                <w:shd w:val="clear" w:color="auto" w:fill="FFFFFF"/>
+              </w:rPr>
+              <w:t>Lead and mentored a team of 8-10 engineers</w:t>
+            </w:r>
+            <w:r>
+              <w:rPr>
+                <w:rFonts w:ascii="Segoe UI" w:hAnsi="Segoe UI" w:cs="Segoe UI"/>
+                <w:sz w:val="20"/>
+                <w:szCs w:val="20"/>
+                <w:shd w:val="clear" w:color="auto" w:fill="FFFFFF"/>
+              </w:rPr>
+              <w:t xml:space="preserve"> for</w:t>
+            </w:r>
+            <w:r>
+              <w:rPr>
+                <w:rFonts w:ascii="Segoe UI" w:hAnsi="Segoe UI" w:cs="Segoe UI"/>
+                <w:sz w:val="20"/>
+                <w:szCs w:val="20"/>
+                <w:shd w:val="clear" w:color="auto" w:fill="FFFFFF"/>
+              </w:rPr>
+              <w:t xml:space="preserve"> the</w:t>
+            </w:r>
+            <w:bookmarkStart w:id="0" w:name="_GoBack"/>
+            <w:bookmarkEnd w:id="0"/>
+            <w:r>
+              <w:rPr>
+                <w:rFonts w:ascii="Segoe UI" w:hAnsi="Segoe UI" w:cs="Segoe UI"/>
+                <w:sz w:val="20"/>
+                <w:szCs w:val="20"/>
+                <w:shd w:val="clear" w:color="auto" w:fill="FFFFFF"/>
+              </w:rPr>
+              <w:t xml:space="preserve"> developer program.</w:t>
             </w:r>
           </w:p>
           <w:p>
@@ -10331,28 +10386,28 @@
         <v:path o:extrusionok="f" gradientshapeok="t" o:connecttype="rect"/>
         <o:lock v:ext="edit" aspectratio="t"/>
       </v:shapetype>
-      <v:shape id="_x0000_i1030" type="#_x0000_t75" alt="Newspaper" style="width:13.5pt;height:13.5pt;visibility:visible" o:gfxdata="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" o:bullet="t">
+      <v:shape id="_x0000_i1046" type="#_x0000_t75" alt="Newspaper" style="width:13.5pt;height:13.5pt;visibility:visible" o:gfxdata="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" o:bullet="t">
         <v:imagedata r:id="rId1" o:title="" croptop="-2445f" cropbottom="-1712f" cropleft="-2445f" cropright="-1712f"/>
       </v:shape>
     </w:pict>
   </w:numPicBullet>
   <w:numPicBullet w:numPicBulletId="1">
     <w:pict>
-      <v:shape id="_x0000_i1031" type="#_x0000_t75" alt="Speech" style="width:13.5pt;height:12.75pt;visibility:visible" o:gfxdata="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" o:bullet="t">
+      <v:shape id="_x0000_i1047" type="#_x0000_t75" alt="Speech" style="width:13.5pt;height:12.75pt;visibility:visible" o:gfxdata="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" o:bullet="t">
         <v:imagedata r:id="rId2" o:title="" croptop="-9961f" cropbottom="-11010f" cropleft="-7065f" cropright="-7796f"/>
       </v:shape>
     </w:pict>
   </w:numPicBullet>
   <w:numPicBullet w:numPicBulletId="2">
     <w:pict>
-      <v:shape id="_x0000_i1032" type="#_x0000_t75" alt="Speech" style="width:14.25pt;height:13.5pt;visibility:visible" o:gfxdata="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" o:bullet="t">
+      <v:shape id="_x0000_i1048" type="#_x0000_t75" alt="Speech" style="width:14.25pt;height:13.5pt;visibility:visible" o:gfxdata="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" o:bullet="t">
         <v:imagedata r:id="rId3" o:title="" croptop="-9258f" cropbottom="-9258f" cropleft="-6599f" cropright="-6371f"/>
       </v:shape>
     </w:pict>
   </w:numPicBullet>
   <w:numPicBullet w:numPicBulletId="3">
     <w:pict>
-      <v:shape id="_x0000_i1033" type="#_x0000_t75" alt="Diploma" style="width:16.5pt;height:11.25pt;visibility:visible" o:gfxdata="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" o:bullet="t">
+      <v:shape id="_x0000_i1049" type="#_x0000_t75" alt="Diploma" style="width:16.5pt;height:11.25pt;visibility:visible" o:gfxdata="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" o:bullet="t">
         <v:imagedata r:id="rId4" o:title="" croptop="-13677f" cropbottom="-14817f" cropright="-804f"/>
       </v:shape>
     </w:pict>
@@ -13079,7 +13134,7 @@
 </file>
 
 <file path=customXml/itemProps1.xml><?xml version="1.0" encoding="utf-8"?>
-<ds:datastoreItem xmlns:ds="http://schemas.openxmlformats.org/officeDocument/2006/customXml" ds:itemID="{71016E1C-6995-4F4F-8048-71E54D21D2A1}">
+<ds:datastoreItem xmlns:ds="http://schemas.openxmlformats.org/officeDocument/2006/customXml" ds:itemID="{C71B9160-4534-4ACE-A023-9575C11CBF9D}">
   <ds:schemaRefs>
     <ds:schemaRef ds:uri="http://schemas.openxmlformats.org/officeDocument/2006/bibliography"/>
   </ds:schemaRefs>

</xml_diff>

<commit_message>
fixes whitespage second page
</commit_message>
<xml_diff>
--- a/assets/files/brett-schwarz-resume2.docx
+++ b/assets/files/brett-schwarz-resume2.docx
@@ -464,7 +464,47 @@
                       <w:sz w:val="18"/>
                       <w:szCs w:val="18"/>
                     </w:rPr>
-                    <w:t>REST, OpenAPI (Swagger), OAuth 2.0, JSON Schema, HTTP/1.1, HTTP/2, WebSockets, SOAP, WSDL, XML, GraphQL, RAML</w:t>
+                    <w:t xml:space="preserve">REST, OpenAPI (Swagger), OAuth 2.0, JSON Schema, HTTP/1.1, HTTP/2, </w:t>
+                  </w:r>
+                  <w:proofErr w:type="spellStart"/>
+                  <w:r>
+                    <w:rPr>
+                      <w:rFonts w:ascii="Segoe UI" w:eastAsia="Oswald" w:hAnsi="Segoe UI" w:cs="Segoe UI"/>
+                      <w:color w:val="404040" w:themeColor="text1" w:themeTint="BF"/>
+                      <w:sz w:val="18"/>
+                      <w:szCs w:val="18"/>
+                    </w:rPr>
+                    <w:t>WebSockets</w:t>
+                  </w:r>
+                  <w:proofErr w:type="spellEnd"/>
+                  <w:r>
+                    <w:rPr>
+                      <w:rFonts w:ascii="Segoe UI" w:eastAsia="Oswald" w:hAnsi="Segoe UI" w:cs="Segoe UI"/>
+                      <w:color w:val="404040" w:themeColor="text1" w:themeTint="BF"/>
+                      <w:sz w:val="18"/>
+                      <w:szCs w:val="18"/>
+                    </w:rPr>
+                    <w:t xml:space="preserve">, SOAP, WSDL, XML, </w:t>
+                  </w:r>
+                  <w:proofErr w:type="spellStart"/>
+                  <w:r>
+                    <w:rPr>
+                      <w:rFonts w:ascii="Segoe UI" w:eastAsia="Oswald" w:hAnsi="Segoe UI" w:cs="Segoe UI"/>
+                      <w:color w:val="404040" w:themeColor="text1" w:themeTint="BF"/>
+                      <w:sz w:val="18"/>
+                      <w:szCs w:val="18"/>
+                    </w:rPr>
+                    <w:t>GraphQL</w:t>
+                  </w:r>
+                  <w:proofErr w:type="spellEnd"/>
+                  <w:r>
+                    <w:rPr>
+                      <w:rFonts w:ascii="Segoe UI" w:eastAsia="Oswald" w:hAnsi="Segoe UI" w:cs="Segoe UI"/>
+                      <w:color w:val="404040" w:themeColor="text1" w:themeTint="BF"/>
+                      <w:sz w:val="18"/>
+                      <w:szCs w:val="18"/>
+                    </w:rPr>
+                    <w:t>, RAML</w:t>
                   </w:r>
                 </w:p>
               </w:tc>
@@ -2330,8 +2370,19 @@
                 <w:sz w:val="24"/>
                 <w:szCs w:val="24"/>
               </w:rPr>
-              <w:t>/TechMahindra</w:t>
-            </w:r>
+              <w:t>/</w:t>
+            </w:r>
+            <w:proofErr w:type="spellStart"/>
+            <w:r>
+              <w:rPr>
+                <w:rFonts w:ascii="Segoe UI" w:eastAsia="Oswald" w:hAnsi="Segoe UI" w:cs="Segoe UI"/>
+                <w:color w:val="595959" w:themeColor="text1" w:themeTint="A6"/>
+                <w:sz w:val="24"/>
+                <w:szCs w:val="24"/>
+              </w:rPr>
+              <w:t>TechMahindra</w:t>
+            </w:r>
+            <w:proofErr w:type="spellEnd"/>
             <w:r>
               <w:rPr>
                 <w:rFonts w:ascii="Oswald" w:eastAsia="Oswald" w:hAnsi="Oswald" w:cs="Oswald"/>
@@ -3168,6 +3219,7 @@
               </w:rPr>
               <w:t xml:space="preserve">Solution Architect, </w:t>
             </w:r>
+            <w:proofErr w:type="spellStart"/>
             <w:r>
               <w:rPr>
                 <w:rFonts w:ascii="Segoe UI" w:eastAsia="Oswald" w:hAnsi="Segoe UI" w:cs="Segoe UI"/>
@@ -3177,6 +3229,7 @@
               </w:rPr>
               <w:t>Sentaca</w:t>
             </w:r>
+            <w:proofErr w:type="spellEnd"/>
             <w:r>
               <w:rPr>
                 <w:rFonts w:ascii="Oswald" w:eastAsia="Oswald" w:hAnsi="Oswald" w:cs="Oswald"/>
@@ -3430,8 +3483,6 @@
               </w:rPr>
               <w:t xml:space="preserve"> the</w:t>
             </w:r>
-            <w:bookmarkStart w:id="0" w:name="_GoBack"/>
-            <w:bookmarkEnd w:id="0"/>
             <w:r>
               <w:rPr>
                 <w:rFonts w:ascii="Segoe UI" w:hAnsi="Segoe UI" w:cs="Segoe UI"/>
@@ -4918,34 +4969,8 @@
               </w:rPr>
               <w:t> </w:t>
             </w:r>
-          </w:p>
-          <w:p>
-            <w:pPr>
-              <w:widowControl w:val="0"/>
-              <w:shd w:val="clear" w:color="auto" w:fill="FFFFFF" w:themeFill="background1"/>
-              <w:jc w:val="both"/>
-              <w:rPr>
-                <w:rFonts w:ascii="Segoe UI" w:hAnsi="Segoe UI" w:cs="Segoe UI"/>
-                <w:sz w:val="20"/>
-                <w:szCs w:val="20"/>
-                <w:shd w:val="clear" w:color="auto" w:fill="FFFFFF"/>
-              </w:rPr>
-            </w:pPr>
-          </w:p>
-          <w:p>
-            <w:pPr>
-              <w:pStyle w:val="ListParagraph"/>
-              <w:widowControl w:val="0"/>
-              <w:shd w:val="clear" w:color="auto" w:fill="FFFFFF" w:themeFill="background1"/>
-              <w:ind w:left="216"/>
-              <w:jc w:val="both"/>
-              <w:rPr>
-                <w:rFonts w:ascii="Lucida Sans" w:hAnsi="Lucida Sans"/>
-                <w:sz w:val="21"/>
-                <w:szCs w:val="21"/>
-                <w:shd w:val="clear" w:color="auto" w:fill="FFFFFF"/>
-              </w:rPr>
-            </w:pPr>
+            <w:bookmarkStart w:id="0" w:name="_GoBack"/>
+            <w:bookmarkEnd w:id="0"/>
           </w:p>
         </w:tc>
       </w:tr>
@@ -8810,6 +8835,7 @@
               </w:rPr>
               <w:t xml:space="preserve">Lead Network Engineer, </w:t>
             </w:r>
+            <w:proofErr w:type="spellStart"/>
             <w:r>
               <w:rPr>
                 <w:rFonts w:ascii="Segoe UI" w:eastAsia="Oswald" w:hAnsi="Segoe UI" w:cs="Segoe UI"/>
@@ -8820,6 +8846,7 @@
               </w:rPr>
               <w:t>PacketVideo</w:t>
             </w:r>
+            <w:proofErr w:type="spellEnd"/>
             <w:r>
               <w:rPr>
                 <w:rFonts w:ascii="Segoe UI" w:eastAsia="Oswald" w:hAnsi="Segoe UI" w:cs="Segoe UI"/>
@@ -10321,6 +10348,7 @@
                   </w:rPr>
                 </w:pPr>
                 <w:hyperlink r:id="rId13" w:history="1">
+                  <w:proofErr w:type="spellStart"/>
                   <w:r>
                     <w:rPr>
                       <w:rStyle w:val="Hyperlink"/>
@@ -10332,6 +10360,7 @@
                     </w:rPr>
                     <w:t>brettschwarz</w:t>
                   </w:r>
+                  <w:proofErr w:type="spellEnd"/>
                 </w:hyperlink>
               </w:p>
             </w:tc>
@@ -10386,28 +10415,28 @@
         <v:path o:extrusionok="f" gradientshapeok="t" o:connecttype="rect"/>
         <o:lock v:ext="edit" aspectratio="t"/>
       </v:shapetype>
-      <v:shape id="_x0000_i1046" type="#_x0000_t75" alt="Newspaper" style="width:13.5pt;height:13.5pt;visibility:visible" o:gfxdata="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" o:bullet="t">
+      <v:shape id="_x0000_i1030" type="#_x0000_t75" alt="Newspaper" style="width:13.5pt;height:13.5pt;visibility:visible" o:gfxdata="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" o:bullet="t">
         <v:imagedata r:id="rId1" o:title="" croptop="-2445f" cropbottom="-1712f" cropleft="-2445f" cropright="-1712f"/>
       </v:shape>
     </w:pict>
   </w:numPicBullet>
   <w:numPicBullet w:numPicBulletId="1">
     <w:pict>
-      <v:shape id="_x0000_i1047" type="#_x0000_t75" alt="Speech" style="width:13.5pt;height:12.75pt;visibility:visible" o:gfxdata="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" o:bullet="t">
+      <v:shape id="_x0000_i1031" type="#_x0000_t75" alt="Speech" style="width:13.5pt;height:12.75pt;visibility:visible" o:gfxdata="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" o:bullet="t">
         <v:imagedata r:id="rId2" o:title="" croptop="-9961f" cropbottom="-11010f" cropleft="-7065f" cropright="-7796f"/>
       </v:shape>
     </w:pict>
   </w:numPicBullet>
   <w:numPicBullet w:numPicBulletId="2">
     <w:pict>
-      <v:shape id="_x0000_i1048" type="#_x0000_t75" alt="Speech" style="width:14.25pt;height:13.5pt;visibility:visible" o:gfxdata="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" o:bullet="t">
+      <v:shape id="_x0000_i1032" type="#_x0000_t75" alt="Speech" style="width:14.25pt;height:13.5pt;visibility:visible" o:gfxdata="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" o:bullet="t">
         <v:imagedata r:id="rId3" o:title="" croptop="-9258f" cropbottom="-9258f" cropleft="-6599f" cropright="-6371f"/>
       </v:shape>
     </w:pict>
   </w:numPicBullet>
   <w:numPicBullet w:numPicBulletId="3">
     <w:pict>
-      <v:shape id="_x0000_i1049" type="#_x0000_t75" alt="Diploma" style="width:16.5pt;height:11.25pt;visibility:visible" o:gfxdata="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" o:bullet="t">
+      <v:shape id="_x0000_i1033" type="#_x0000_t75" alt="Diploma" style="width:16.5pt;height:11.25pt;visibility:visible" o:gfxdata="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" o:bullet="t">
         <v:imagedata r:id="rId4" o:title="" croptop="-13677f" cropbottom="-14817f" cropright="-804f"/>
       </v:shape>
     </w:pict>
@@ -13134,7 +13163,7 @@
 </file>
 
 <file path=customXml/itemProps1.xml><?xml version="1.0" encoding="utf-8"?>
-<ds:datastoreItem xmlns:ds="http://schemas.openxmlformats.org/officeDocument/2006/customXml" ds:itemID="{C71B9160-4534-4ACE-A023-9575C11CBF9D}">
+<ds:datastoreItem xmlns:ds="http://schemas.openxmlformats.org/officeDocument/2006/customXml" ds:itemID="{98371D0E-9C36-41CF-B1FA-032B0357E1E9}">
   <ds:schemaRefs>
     <ds:schemaRef ds:uri="http://schemas.openxmlformats.org/officeDocument/2006/bibliography"/>
   </ds:schemaRefs>

</xml_diff>

<commit_message>
Updates resume with ML info for ATT, and az-900 cert
</commit_message>
<xml_diff>
--- a/assets/files/brett-schwarz-resume2.docx
+++ b/assets/files/brett-schwarz-resume2.docx
@@ -464,47 +464,7 @@
                       <w:sz w:val="18"/>
                       <w:szCs w:val="18"/>
                     </w:rPr>
-                    <w:t xml:space="preserve">REST, OpenAPI (Swagger), OAuth 2.0, JSON Schema, HTTP/1.1, HTTP/2, </w:t>
-                  </w:r>
-                  <w:proofErr w:type="spellStart"/>
-                  <w:r>
-                    <w:rPr>
-                      <w:rFonts w:ascii="Segoe UI" w:eastAsia="Oswald" w:hAnsi="Segoe UI" w:cs="Segoe UI"/>
-                      <w:color w:val="404040" w:themeColor="text1" w:themeTint="BF"/>
-                      <w:sz w:val="18"/>
-                      <w:szCs w:val="18"/>
-                    </w:rPr>
-                    <w:t>WebSockets</w:t>
-                  </w:r>
-                  <w:proofErr w:type="spellEnd"/>
-                  <w:r>
-                    <w:rPr>
-                      <w:rFonts w:ascii="Segoe UI" w:eastAsia="Oswald" w:hAnsi="Segoe UI" w:cs="Segoe UI"/>
-                      <w:color w:val="404040" w:themeColor="text1" w:themeTint="BF"/>
-                      <w:sz w:val="18"/>
-                      <w:szCs w:val="18"/>
-                    </w:rPr>
-                    <w:t xml:space="preserve">, SOAP, WSDL, XML, </w:t>
-                  </w:r>
-                  <w:proofErr w:type="spellStart"/>
-                  <w:r>
-                    <w:rPr>
-                      <w:rFonts w:ascii="Segoe UI" w:eastAsia="Oswald" w:hAnsi="Segoe UI" w:cs="Segoe UI"/>
-                      <w:color w:val="404040" w:themeColor="text1" w:themeTint="BF"/>
-                      <w:sz w:val="18"/>
-                      <w:szCs w:val="18"/>
-                    </w:rPr>
-                    <w:t>GraphQL</w:t>
-                  </w:r>
-                  <w:proofErr w:type="spellEnd"/>
-                  <w:r>
-                    <w:rPr>
-                      <w:rFonts w:ascii="Segoe UI" w:eastAsia="Oswald" w:hAnsi="Segoe UI" w:cs="Segoe UI"/>
-                      <w:color w:val="404040" w:themeColor="text1" w:themeTint="BF"/>
-                      <w:sz w:val="18"/>
-                      <w:szCs w:val="18"/>
-                    </w:rPr>
-                    <w:t>, RAML</w:t>
+                    <w:t>REST, OpenAPI (Swagger), OAuth 2.0, JSON Schema, HTTP/1.1, HTTP/2, WebSockets, SOAP, WSDL, XML, GraphQL, RAML</w:t>
                   </w:r>
                 </w:p>
               </w:tc>
@@ -1958,6 +1918,41 @@
                       <w:color w:val="3D85C6"/>
                     </w:rPr>
                   </w:pPr>
+                  <w:r>
+                    <w:rPr>
+                      <w:rFonts w:ascii="Segoe UI" w:eastAsia="Oswald" w:hAnsi="Segoe UI" w:cs="Segoe UI"/>
+                      <w:color w:val="4F81BD" w:themeColor="accent1"/>
+                    </w:rPr>
+                    <w:t>Microsoft</w:t>
+                  </w:r>
+                  <w:r>
+                    <w:rPr>
+                      <w:rFonts w:ascii="Segoe UI" w:eastAsia="Oswald" w:hAnsi="Segoe UI" w:cs="Segoe UI"/>
+                      <w:color w:val="4F81BD" w:themeColor="accent1"/>
+                    </w:rPr>
+                    <w:t xml:space="preserve"> Certified</w:t>
+                  </w:r>
+                  <w:r>
+                    <w:rPr>
+                      <w:rFonts w:ascii="Segoe UI" w:eastAsia="Oswald" w:hAnsi="Segoe UI" w:cs="Segoe UI"/>
+                      <w:color w:val="4F81BD" w:themeColor="accent1"/>
+                    </w:rPr>
+                    <w:t>:</w:t>
+                  </w:r>
+                  <w:r>
+                    <w:rPr>
+                      <w:rFonts w:ascii="Segoe UI" w:eastAsia="Oswald" w:hAnsi="Segoe UI" w:cs="Segoe UI"/>
+                      <w:color w:val="4F81BD" w:themeColor="accent1"/>
+                    </w:rPr>
+                    <w:t xml:space="preserve"> </w:t>
+                  </w:r>
+                  <w:r>
+                    <w:rPr>
+                      <w:rFonts w:ascii="Segoe UI" w:eastAsia="Oswald" w:hAnsi="Segoe UI" w:cs="Segoe UI"/>
+                      <w:color w:val="4F81BD" w:themeColor="accent1"/>
+                    </w:rPr>
+                    <w:t>Azure Fundamentals</w:t>
+                  </w:r>
                 </w:p>
               </w:tc>
             </w:tr>
@@ -1981,6 +1976,18 @@
                       <w:szCs w:val="18"/>
                     </w:rPr>
                   </w:pPr>
+                  <w:hyperlink r:id="rId15" w:history="1">
+                    <w:r>
+                      <w:rPr>
+                        <w:rStyle w:val="Hyperlink"/>
+                        <w:rFonts w:ascii="Oswald" w:eastAsia="Oswald" w:hAnsi="Oswald" w:cs="Oswald"/>
+                        <w:color w:val="404040" w:themeColor="text1" w:themeTint="BF"/>
+                        <w:sz w:val="18"/>
+                        <w:szCs w:val="18"/>
+                      </w:rPr>
+                      <w:t>Certificate badge</w:t>
+                    </w:r>
+                  </w:hyperlink>
                 </w:p>
               </w:tc>
             </w:tr>
@@ -2370,19 +2377,8 @@
                 <w:sz w:val="24"/>
                 <w:szCs w:val="24"/>
               </w:rPr>
-              <w:t>/</w:t>
-            </w:r>
-            <w:proofErr w:type="spellStart"/>
-            <w:r>
-              <w:rPr>
-                <w:rFonts w:ascii="Segoe UI" w:eastAsia="Oswald" w:hAnsi="Segoe UI" w:cs="Segoe UI"/>
-                <w:color w:val="595959" w:themeColor="text1" w:themeTint="A6"/>
-                <w:sz w:val="24"/>
-                <w:szCs w:val="24"/>
-              </w:rPr>
-              <w:t>TechMahindra</w:t>
-            </w:r>
-            <w:proofErr w:type="spellEnd"/>
+              <w:t>/TechMahindra</w:t>
+            </w:r>
             <w:r>
               <w:rPr>
                 <w:rFonts w:ascii="Oswald" w:eastAsia="Oswald" w:hAnsi="Oswald" w:cs="Oswald"/>
@@ -2424,6 +2420,52 @@
                 <w:shd w:val="clear" w:color="auto" w:fill="FFFFFF" w:themeFill="background1"/>
               </w:rPr>
               <w:t>June 2015 - Present</w:t>
+            </w:r>
+          </w:p>
+          <w:p>
+            <w:pPr>
+              <w:pStyle w:val="ListParagraph"/>
+              <w:widowControl w:val="0"/>
+              <w:numPr>
+                <w:ilvl w:val="0"/>
+                <w:numId w:val="11"/>
+              </w:numPr>
+              <w:shd w:val="clear" w:color="auto" w:fill="FFFFFF" w:themeFill="background1"/>
+              <w:ind w:left="216" w:hanging="216"/>
+              <w:jc w:val="both"/>
+              <w:rPr>
+                <w:rFonts w:ascii="Segoe UI" w:hAnsi="Segoe UI" w:cs="Segoe UI"/>
+                <w:sz w:val="20"/>
+                <w:szCs w:val="20"/>
+                <w:shd w:val="clear" w:color="auto" w:fill="FFFFFF"/>
+              </w:rPr>
+            </w:pPr>
+            <w:r>
+              <w:rPr>
+                <w:rFonts w:ascii="Segoe UI" w:hAnsi="Segoe UI" w:cs="Segoe UI"/>
+                <w:sz w:val="21"/>
+                <w:szCs w:val="21"/>
+                <w:shd w:val="clear" w:color="auto" w:fill="FFFFFF"/>
+              </w:rPr>
+              <w:t xml:space="preserve">Assisted in </w:t>
+            </w:r>
+            <w:r>
+              <w:rPr>
+                <w:rFonts w:ascii="Segoe UI" w:hAnsi="Segoe UI" w:cs="Segoe UI"/>
+                <w:sz w:val="21"/>
+                <w:szCs w:val="21"/>
+                <w:shd w:val="clear" w:color="auto" w:fill="FFFFFF"/>
+              </w:rPr>
+              <w:t xml:space="preserve">the </w:t>
+            </w:r>
+            <w:r>
+              <w:rPr>
+                <w:rFonts w:ascii="Segoe UI" w:hAnsi="Segoe UI" w:cs="Segoe UI"/>
+                <w:sz w:val="21"/>
+                <w:szCs w:val="21"/>
+                <w:shd w:val="clear" w:color="auto" w:fill="FFFFFF"/>
+              </w:rPr>
+              <w:t>development and the architecture of the core components of the Common Machine Language Platform, including migration to Azure.</w:t>
             </w:r>
           </w:p>
           <w:p>
@@ -3219,7 +3261,6 @@
               </w:rPr>
               <w:t xml:space="preserve">Solution Architect, </w:t>
             </w:r>
-            <w:proofErr w:type="spellStart"/>
             <w:r>
               <w:rPr>
                 <w:rFonts w:ascii="Segoe UI" w:eastAsia="Oswald" w:hAnsi="Segoe UI" w:cs="Segoe UI"/>
@@ -3229,7 +3270,6 @@
               </w:rPr>
               <w:t>Sentaca</w:t>
             </w:r>
-            <w:proofErr w:type="spellEnd"/>
             <w:r>
               <w:rPr>
                 <w:rFonts w:ascii="Oswald" w:eastAsia="Oswald" w:hAnsi="Oswald" w:cs="Oswald"/>
@@ -3650,148 +3690,14 @@
               <w:ind w:left="216" w:hanging="216"/>
               <w:jc w:val="both"/>
               <w:rPr>
-                <w:rFonts w:ascii="Segoe UI" w:hAnsi="Segoe UI" w:cs="Segoe UI"/>
-                <w:sz w:val="20"/>
-                <w:szCs w:val="20"/>
-                <w:shd w:val="clear" w:color="auto" w:fill="FFFFFF"/>
-              </w:rPr>
-            </w:pPr>
-            <w:r>
-              <w:rPr>
-                <w:rFonts w:ascii="Segoe UI" w:hAnsi="Segoe UI" w:cs="Segoe UI"/>
-                <w:sz w:val="20"/>
-                <w:szCs w:val="20"/>
-                <w:shd w:val="clear" w:color="auto" w:fill="FFFFFF"/>
-              </w:rPr>
-              <w:t xml:space="preserve">Deployed and tested API solutions </w:t>
-            </w:r>
-            <w:r>
-              <w:rPr>
-                <w:rFonts w:ascii="Segoe UI" w:hAnsi="Segoe UI" w:cs="Segoe UI"/>
-                <w:sz w:val="20"/>
-                <w:szCs w:val="20"/>
-                <w:shd w:val="clear" w:color="auto" w:fill="FFFFFF"/>
-              </w:rPr>
-              <w:t>requiring</w:t>
-            </w:r>
-            <w:r>
-              <w:rPr>
-                <w:rFonts w:ascii="Segoe UI" w:hAnsi="Segoe UI" w:cs="Segoe UI"/>
-                <w:sz w:val="20"/>
-                <w:szCs w:val="20"/>
-                <w:shd w:val="clear" w:color="auto" w:fill="FFFFFF"/>
-              </w:rPr>
-              <w:t xml:space="preserve"> high availability, scalability, and low latency</w:t>
-            </w:r>
-            <w:r>
-              <w:rPr>
-                <w:rFonts w:ascii="Segoe UI" w:hAnsi="Segoe UI" w:cs="Segoe UI"/>
-                <w:sz w:val="20"/>
-                <w:szCs w:val="20"/>
-                <w:shd w:val="clear" w:color="auto" w:fill="FFFFFF"/>
-              </w:rPr>
-              <w:t xml:space="preserve"> </w:t>
-            </w:r>
-            <w:r>
-              <w:rPr>
-                <w:rFonts w:ascii="Segoe UI" w:hAnsi="Segoe UI" w:cs="Segoe UI"/>
-                <w:sz w:val="20"/>
-                <w:szCs w:val="20"/>
-                <w:shd w:val="clear" w:color="auto" w:fill="FFFFFF"/>
-              </w:rPr>
-              <w:t>into</w:t>
-            </w:r>
-            <w:r>
-              <w:rPr>
-                <w:rFonts w:ascii="Segoe UI" w:hAnsi="Segoe UI" w:cs="Segoe UI"/>
-                <w:sz w:val="20"/>
-                <w:szCs w:val="20"/>
-                <w:shd w:val="clear" w:color="auto" w:fill="FFFFFF"/>
-              </w:rPr>
-              <w:t xml:space="preserve"> </w:t>
-            </w:r>
-            <w:r>
-              <w:rPr>
-                <w:rFonts w:ascii="Segoe UI" w:hAnsi="Segoe UI" w:cs="Segoe UI"/>
-                <w:sz w:val="20"/>
-                <w:szCs w:val="20"/>
-                <w:shd w:val="clear" w:color="auto" w:fill="FFFFFF"/>
-              </w:rPr>
-              <w:t>cloud services (</w:t>
-            </w:r>
-            <w:r>
-              <w:rPr>
-                <w:rFonts w:ascii="Segoe UI" w:hAnsi="Segoe UI" w:cs="Segoe UI"/>
-                <w:sz w:val="20"/>
-                <w:szCs w:val="20"/>
-                <w:shd w:val="clear" w:color="auto" w:fill="FFFFFF"/>
-              </w:rPr>
-              <w:t xml:space="preserve">AT&amp;T cloud </w:t>
-            </w:r>
-            <w:r>
-              <w:rPr>
-                <w:rFonts w:ascii="Segoe UI" w:hAnsi="Segoe UI" w:cs="Segoe UI"/>
-                <w:sz w:val="20"/>
-                <w:szCs w:val="20"/>
-                <w:shd w:val="clear" w:color="auto" w:fill="FFFFFF"/>
-              </w:rPr>
-              <w:t xml:space="preserve">and </w:t>
-            </w:r>
-            <w:r>
-              <w:rPr>
-                <w:rFonts w:ascii="Segoe UI" w:hAnsi="Segoe UI" w:cs="Segoe UI"/>
-                <w:sz w:val="20"/>
-                <w:szCs w:val="20"/>
-                <w:shd w:val="clear" w:color="auto" w:fill="FFFFFF"/>
-              </w:rPr>
-              <w:t xml:space="preserve">Amazon </w:t>
-            </w:r>
-            <w:r>
-              <w:rPr>
-                <w:rFonts w:ascii="Segoe UI" w:hAnsi="Segoe UI" w:cs="Segoe UI"/>
-                <w:sz w:val="20"/>
-                <w:szCs w:val="20"/>
-                <w:shd w:val="clear" w:color="auto" w:fill="FFFFFF"/>
-              </w:rPr>
-              <w:t>AWS</w:t>
-            </w:r>
-            <w:r>
-              <w:rPr>
-                <w:rFonts w:ascii="Segoe UI" w:hAnsi="Segoe UI" w:cs="Segoe UI"/>
-                <w:sz w:val="20"/>
-                <w:szCs w:val="20"/>
-                <w:shd w:val="clear" w:color="auto" w:fill="FFFFFF"/>
-              </w:rPr>
-              <w:t>)</w:t>
-            </w:r>
-            <w:r>
-              <w:rPr>
-                <w:rFonts w:ascii="Segoe UI" w:hAnsi="Segoe UI" w:cs="Segoe UI"/>
-                <w:sz w:val="20"/>
-                <w:szCs w:val="20"/>
-                <w:shd w:val="clear" w:color="auto" w:fill="FFFFFF"/>
-              </w:rPr>
-              <w:t>.</w:t>
-            </w:r>
-          </w:p>
-          <w:p>
-            <w:pPr>
-              <w:pStyle w:val="ListParagraph"/>
-              <w:widowControl w:val="0"/>
-              <w:numPr>
-                <w:ilvl w:val="0"/>
-                <w:numId w:val="11"/>
-              </w:numPr>
-              <w:shd w:val="clear" w:color="auto" w:fill="FFFFFF" w:themeFill="background1"/>
-              <w:ind w:left="216" w:hanging="216"/>
-              <w:jc w:val="both"/>
-              <w:rPr>
                 <w:rFonts w:ascii="Lucida Sans" w:hAnsi="Lucida Sans"/>
                 <w:sz w:val="21"/>
                 <w:szCs w:val="21"/>
                 <w:shd w:val="clear" w:color="auto" w:fill="FFFFFF"/>
               </w:rPr>
             </w:pPr>
+            <w:bookmarkStart w:id="0" w:name="_GoBack"/>
+            <w:bookmarkEnd w:id="0"/>
             <w:r>
               <w:rPr>
                 <w:rFonts w:ascii="Segoe UI" w:hAnsi="Segoe UI" w:cs="Segoe UI"/>
@@ -4969,8 +4875,6 @@
               </w:rPr>
               <w:t> </w:t>
             </w:r>
-            <w:bookmarkStart w:id="0" w:name="_GoBack"/>
-            <w:bookmarkEnd w:id="0"/>
           </w:p>
         </w:tc>
       </w:tr>
@@ -5012,13 +4916,13 @@
                           <pic:cNvPicPr/>
                         </pic:nvPicPr>
                         <pic:blipFill>
-                          <a:blip r:embed="rId15" cstate="print">
+                          <a:blip r:embed="rId16" cstate="print">
                             <a:extLst>
                               <a:ext uri="{28A0092B-C50C-407E-A947-70E740481C1C}">
                                 <a14:useLocalDpi xmlns:a14="http://schemas.microsoft.com/office/drawing/2010/main" val="0"/>
                               </a:ext>
                               <a:ext uri="{96DAC541-7B7A-43D3-8B79-37D633B846F1}">
-                                <asvg:svgBlip xmlns:asvg="http://schemas.microsoft.com/office/drawing/2016/SVG/main" r:embed="rId16"/>
+                                <asvg:svgBlip xmlns:asvg="http://schemas.microsoft.com/office/drawing/2016/SVG/main" r:embed="rId17"/>
                               </a:ext>
                             </a:extLst>
                           </a:blip>
@@ -5585,7 +5489,7 @@
                           <pic:cNvPicPr/>
                         </pic:nvPicPr>
                         <pic:blipFill>
-                          <a:blip r:embed="rId17" cstate="print">
+                          <a:blip r:embed="rId18" cstate="print">
                             <a:extLst>
                               <a:ext uri="{28A0092B-C50C-407E-A947-70E740481C1C}">
                                 <a14:useLocalDpi xmlns:a14="http://schemas.microsoft.com/office/drawing/2010/main" val="0"/>
@@ -5728,7 +5632,7 @@
                       <w:szCs w:val="16"/>
                     </w:rPr>
                   </w:pPr>
-                  <w:hyperlink r:id="rId18" w:history="1">
+                  <w:hyperlink r:id="rId19" w:history="1">
                     <w:r>
                       <w:rPr>
                         <w:rStyle w:val="Hyperlink"/>
@@ -5842,7 +5746,7 @@
                       <w:szCs w:val="16"/>
                     </w:rPr>
                   </w:pPr>
-                  <w:hyperlink r:id="rId19" w:history="1">
+                  <w:hyperlink r:id="rId20" w:history="1">
                     <w:r>
                       <w:rPr>
                         <w:rStyle w:val="Hyperlink"/>
@@ -5915,7 +5819,7 @@
                           <pic:cNvPicPr/>
                         </pic:nvPicPr>
                         <pic:blipFill>
-                          <a:blip r:embed="rId20" cstate="print">
+                          <a:blip r:embed="rId21" cstate="print">
                             <a:extLst>
                               <a:ext uri="{28A0092B-C50C-407E-A947-70E740481C1C}">
                                 <a14:useLocalDpi xmlns:a14="http://schemas.microsoft.com/office/drawing/2010/main" val="0"/>
@@ -8835,7 +8739,6 @@
               </w:rPr>
               <w:t xml:space="preserve">Lead Network Engineer, </w:t>
             </w:r>
-            <w:proofErr w:type="spellStart"/>
             <w:r>
               <w:rPr>
                 <w:rFonts w:ascii="Segoe UI" w:eastAsia="Oswald" w:hAnsi="Segoe UI" w:cs="Segoe UI"/>
@@ -8846,7 +8749,6 @@
               </w:rPr>
               <w:t>PacketVideo</w:t>
             </w:r>
-            <w:proofErr w:type="spellEnd"/>
             <w:r>
               <w:rPr>
                 <w:rFonts w:ascii="Segoe UI" w:eastAsia="Oswald" w:hAnsi="Segoe UI" w:cs="Segoe UI"/>
@@ -9490,12 +9392,12 @@
       </w:pPr>
     </w:p>
     <w:sectPr>
-      <w:headerReference w:type="even" r:id="rId21"/>
-      <w:headerReference w:type="default" r:id="rId22"/>
-      <w:footerReference w:type="even" r:id="rId23"/>
-      <w:footerReference w:type="default" r:id="rId24"/>
-      <w:headerReference w:type="first" r:id="rId25"/>
-      <w:footerReference w:type="first" r:id="rId26"/>
+      <w:headerReference w:type="even" r:id="rId22"/>
+      <w:headerReference w:type="default" r:id="rId23"/>
+      <w:footerReference w:type="even" r:id="rId24"/>
+      <w:footerReference w:type="default" r:id="rId25"/>
+      <w:headerReference w:type="first" r:id="rId26"/>
+      <w:footerReference w:type="first" r:id="rId27"/>
       <w:pgSz w:w="12240" w:h="15840"/>
       <w:pgMar w:top="173" w:right="720" w:bottom="720" w:left="720" w:header="0" w:footer="720" w:gutter="0"/>
       <w:pgNumType w:start="1"/>
@@ -10348,7 +10250,6 @@
                   </w:rPr>
                 </w:pPr>
                 <w:hyperlink r:id="rId13" w:history="1">
-                  <w:proofErr w:type="spellStart"/>
                   <w:r>
                     <w:rPr>
                       <w:rStyle w:val="Hyperlink"/>
@@ -10360,7 +10261,6 @@
                     </w:rPr>
                     <w:t>brettschwarz</w:t>
                   </w:r>
-                  <w:proofErr w:type="spellEnd"/>
                 </w:hyperlink>
               </w:p>
             </w:tc>
@@ -10415,28 +10315,28 @@
         <v:path o:extrusionok="f" gradientshapeok="t" o:connecttype="rect"/>
         <o:lock v:ext="edit" aspectratio="t"/>
       </v:shapetype>
-      <v:shape id="_x0000_i1030" type="#_x0000_t75" alt="Newspaper" style="width:13.5pt;height:13.5pt;visibility:visible" o:gfxdata="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" o:bullet="t">
+      <v:shape id="_x0000_i1046" type="#_x0000_t75" alt="Newspaper" style="width:13.5pt;height:13.5pt;visibility:visible" o:gfxdata="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" o:bullet="t">
         <v:imagedata r:id="rId1" o:title="" croptop="-2445f" cropbottom="-1712f" cropleft="-2445f" cropright="-1712f"/>
       </v:shape>
     </w:pict>
   </w:numPicBullet>
   <w:numPicBullet w:numPicBulletId="1">
     <w:pict>
-      <v:shape id="_x0000_i1031" type="#_x0000_t75" alt="Speech" style="width:13.5pt;height:12.75pt;visibility:visible" o:gfxdata="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" o:bullet="t">
+      <v:shape id="_x0000_i1047" type="#_x0000_t75" alt="Speech" style="width:13.5pt;height:12.75pt;visibility:visible" o:gfxdata="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" o:bullet="t">
         <v:imagedata r:id="rId2" o:title="" croptop="-9961f" cropbottom="-11010f" cropleft="-7065f" cropright="-7796f"/>
       </v:shape>
     </w:pict>
   </w:numPicBullet>
   <w:numPicBullet w:numPicBulletId="2">
     <w:pict>
-      <v:shape id="_x0000_i1032" type="#_x0000_t75" alt="Speech" style="width:14.25pt;height:13.5pt;visibility:visible" o:gfxdata="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" o:bullet="t">
+      <v:shape id="_x0000_i1048" type="#_x0000_t75" alt="Speech" style="width:14.25pt;height:13.5pt;visibility:visible" o:gfxdata="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" o:bullet="t">
         <v:imagedata r:id="rId3" o:title="" croptop="-9258f" cropbottom="-9258f" cropleft="-6599f" cropright="-6371f"/>
       </v:shape>
     </w:pict>
   </w:numPicBullet>
   <w:numPicBullet w:numPicBulletId="3">
     <w:pict>
-      <v:shape id="_x0000_i1033" type="#_x0000_t75" alt="Diploma" style="width:16.5pt;height:11.25pt;visibility:visible" o:gfxdata="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" o:bullet="t">
+      <v:shape id="_x0000_i1049" type="#_x0000_t75" alt="Diploma" style="width:16.5pt;height:11.25pt;visibility:visible" o:gfxdata="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" o:bullet="t">
         <v:imagedata r:id="rId4" o:title="" croptop="-13677f" cropbottom="-14817f" cropright="-804f"/>
       </v:shape>
     </w:pict>
@@ -13163,7 +13063,7 @@
 </file>
 
 <file path=customXml/itemProps1.xml><?xml version="1.0" encoding="utf-8"?>
-<ds:datastoreItem xmlns:ds="http://schemas.openxmlformats.org/officeDocument/2006/customXml" ds:itemID="{98371D0E-9C36-41CF-B1FA-032B0357E1E9}">
+<ds:datastoreItem xmlns:ds="http://schemas.openxmlformats.org/officeDocument/2006/customXml" ds:itemID="{CB2366AB-A743-4461-86DB-311E578F79A3}">
   <ds:schemaRefs>
     <ds:schemaRef ds:uri="http://schemas.openxmlformats.org/officeDocument/2006/bibliography"/>
   </ds:schemaRefs>

</xml_diff>

<commit_message>
Adds Terraform and Packer to skills
</commit_message>
<xml_diff>
--- a/assets/files/brett-schwarz-resume2.docx
+++ b/assets/files/brett-schwarz-resume2.docx
@@ -313,13 +313,13 @@
               <mc:AlternateContent>
                 <mc:Choice Requires="wps">
                   <w:drawing>
-                    <wp:anchor distT="0" distB="0" distL="114300" distR="114300" simplePos="0" relativeHeight="251814912" behindDoc="0" locked="0" layoutInCell="1" allowOverlap="1" wp14:anchorId="2317D10A" wp14:editId="6738EEB4">
+                    <wp:anchor distT="0" distB="0" distL="114300" distR="114300" simplePos="0" relativeHeight="251814912" behindDoc="0" locked="0" layoutInCell="1" allowOverlap="1" wp14:anchorId="2317D10A" wp14:editId="0ECB23AF">
                       <wp:simplePos x="0" y="0"/>
                       <wp:positionH relativeFrom="column">
                         <wp:posOffset>-635</wp:posOffset>
                       </wp:positionH>
                       <wp:positionV relativeFrom="page">
-                        <wp:posOffset>5752465</wp:posOffset>
+                        <wp:posOffset>5904865</wp:posOffset>
                       </wp:positionV>
                       <wp:extent cx="1685925" cy="0"/>
                       <wp:effectExtent l="38100" t="19050" r="66675" b="95250"/>
@@ -370,7 +370,7 @@
                 </mc:Choice>
                 <mc:Fallback>
                   <w:pict>
-                    <v:line w14:anchorId="7F76447A" id="Straight Connector 15" o:spid="_x0000_s1026" style="position:absolute;flip:y;z-index:251814912;visibility:visible;mso-wrap-style:square;mso-width-percent:0;mso-height-percent:0;mso-wrap-distance-left:9pt;mso-wrap-distance-top:0;mso-wrap-distance-right:9pt;mso-wrap-distance-bottom:0;mso-position-horizontal:absolute;mso-position-horizontal-relative:text;mso-position-vertical:absolute;mso-position-vertical-relative:page;mso-width-percent:0;mso-height-percent:0;mso-width-relative:margin;mso-height-relative:margin" from="-.05pt,452.95pt" to="132.7pt,452.95pt" o:gfxdata="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" strokecolor="#4f81bd" strokeweight="1.5pt">
+                    <v:line w14:anchorId="176CBFDC" id="Straight Connector 15" o:spid="_x0000_s1026" style="position:absolute;flip:y;z-index:251814912;visibility:visible;mso-wrap-style:square;mso-width-percent:0;mso-height-percent:0;mso-wrap-distance-left:9pt;mso-wrap-distance-top:0;mso-wrap-distance-right:9pt;mso-wrap-distance-bottom:0;mso-position-horizontal:absolute;mso-position-horizontal-relative:text;mso-position-vertical:absolute;mso-position-vertical-relative:page;mso-width-percent:0;mso-height-percent:0;mso-width-relative:margin;mso-height-relative:margin" from="-.05pt,464.95pt" to="132.7pt,464.95pt" o:gfxdata="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" strokecolor="#4f81bd" strokeweight="1.5pt">
                       <v:stroke opacity="49087f" endcap="round"/>
                       <v:shadow on="t" color="black" opacity="13107f" origin=",.5" offset="0,.55556mm"/>
                       <w10:wrap anchory="page"/>
@@ -464,7 +464,47 @@
                       <w:sz w:val="18"/>
                       <w:szCs w:val="18"/>
                     </w:rPr>
-                    <w:t>REST, OpenAPI (Swagger), OAuth 2.0, JSON Schema, HTTP/1.1, HTTP/2, WebSockets, SOAP, WSDL, XML, GraphQL, RAML</w:t>
+                    <w:t xml:space="preserve">REST, OpenAPI (Swagger), OAuth 2.0, JSON Schema, HTTP/1.1, HTTP/2, </w:t>
+                  </w:r>
+                  <w:proofErr w:type="spellStart"/>
+                  <w:r>
+                    <w:rPr>
+                      <w:rFonts w:ascii="Segoe UI" w:eastAsia="Oswald" w:hAnsi="Segoe UI" w:cs="Segoe UI"/>
+                      <w:color w:val="404040" w:themeColor="text1" w:themeTint="BF"/>
+                      <w:sz w:val="18"/>
+                      <w:szCs w:val="18"/>
+                    </w:rPr>
+                    <w:t>WebSockets</w:t>
+                  </w:r>
+                  <w:proofErr w:type="spellEnd"/>
+                  <w:r>
+                    <w:rPr>
+                      <w:rFonts w:ascii="Segoe UI" w:eastAsia="Oswald" w:hAnsi="Segoe UI" w:cs="Segoe UI"/>
+                      <w:color w:val="404040" w:themeColor="text1" w:themeTint="BF"/>
+                      <w:sz w:val="18"/>
+                      <w:szCs w:val="18"/>
+                    </w:rPr>
+                    <w:t xml:space="preserve">, SOAP, WSDL, XML, </w:t>
+                  </w:r>
+                  <w:proofErr w:type="spellStart"/>
+                  <w:r>
+                    <w:rPr>
+                      <w:rFonts w:ascii="Segoe UI" w:eastAsia="Oswald" w:hAnsi="Segoe UI" w:cs="Segoe UI"/>
+                      <w:color w:val="404040" w:themeColor="text1" w:themeTint="BF"/>
+                      <w:sz w:val="18"/>
+                      <w:szCs w:val="18"/>
+                    </w:rPr>
+                    <w:t>GraphQL</w:t>
+                  </w:r>
+                  <w:proofErr w:type="spellEnd"/>
+                  <w:r>
+                    <w:rPr>
+                      <w:rFonts w:ascii="Segoe UI" w:eastAsia="Oswald" w:hAnsi="Segoe UI" w:cs="Segoe UI"/>
+                      <w:color w:val="404040" w:themeColor="text1" w:themeTint="BF"/>
+                      <w:sz w:val="18"/>
+                      <w:szCs w:val="18"/>
+                    </w:rPr>
+                    <w:t>, RAML</w:t>
                   </w:r>
                 </w:p>
               </w:tc>
@@ -1143,7 +1183,25 @@
                       <w:sz w:val="18"/>
                       <w:szCs w:val="18"/>
                     </w:rPr>
-                    <w:t>Git, GitHub, Bitbucket, CVS, SVN, Jenkins, Travis CI, SonarQube, Kubernetes, Docker, Agile, Alexa</w:t>
+                    <w:t xml:space="preserve">Git, GitHub, Bitbucket, CVS, SVN, Jenkins, Travis CI, SonarQube, Kubernetes, Docker, Agile, </w:t>
+                  </w:r>
+                  <w:r>
+                    <w:rPr>
+                      <w:rFonts w:ascii="Segoe UI" w:eastAsia="Oswald" w:hAnsi="Segoe UI" w:cs="Segoe UI"/>
+                      <w:color w:val="404040" w:themeColor="text1" w:themeTint="BF"/>
+                      <w:sz w:val="18"/>
+                      <w:szCs w:val="18"/>
+                    </w:rPr>
+                    <w:t xml:space="preserve">Terraform, Packer, </w:t>
+                  </w:r>
+                  <w:r>
+                    <w:rPr>
+                      <w:rFonts w:ascii="Segoe UI" w:eastAsia="Oswald" w:hAnsi="Segoe UI" w:cs="Segoe UI"/>
+                      <w:color w:val="404040" w:themeColor="text1" w:themeTint="BF"/>
+                      <w:sz w:val="18"/>
+                      <w:szCs w:val="18"/>
+                    </w:rPr>
+                    <w:t>Alexa</w:t>
                   </w:r>
                 </w:p>
               </w:tc>
@@ -2377,8 +2435,19 @@
                 <w:sz w:val="24"/>
                 <w:szCs w:val="24"/>
               </w:rPr>
-              <w:t>/TechMahindra</w:t>
-            </w:r>
+              <w:t>/</w:t>
+            </w:r>
+            <w:proofErr w:type="spellStart"/>
+            <w:r>
+              <w:rPr>
+                <w:rFonts w:ascii="Segoe UI" w:eastAsia="Oswald" w:hAnsi="Segoe UI" w:cs="Segoe UI"/>
+                <w:color w:val="595959" w:themeColor="text1" w:themeTint="A6"/>
+                <w:sz w:val="24"/>
+                <w:szCs w:val="24"/>
+              </w:rPr>
+              <w:t>TechMahindra</w:t>
+            </w:r>
+            <w:proofErr w:type="spellEnd"/>
             <w:r>
               <w:rPr>
                 <w:rFonts w:ascii="Oswald" w:eastAsia="Oswald" w:hAnsi="Oswald" w:cs="Oswald"/>
@@ -2447,25 +2516,7 @@
                 <w:szCs w:val="21"/>
                 <w:shd w:val="clear" w:color="auto" w:fill="FFFFFF"/>
               </w:rPr>
-              <w:t xml:space="preserve">Assisted in </w:t>
-            </w:r>
-            <w:r>
-              <w:rPr>
-                <w:rFonts w:ascii="Segoe UI" w:hAnsi="Segoe UI" w:cs="Segoe UI"/>
-                <w:sz w:val="21"/>
-                <w:szCs w:val="21"/>
-                <w:shd w:val="clear" w:color="auto" w:fill="FFFFFF"/>
-              </w:rPr>
-              <w:t xml:space="preserve">the </w:t>
-            </w:r>
-            <w:r>
-              <w:rPr>
-                <w:rFonts w:ascii="Segoe UI" w:hAnsi="Segoe UI" w:cs="Segoe UI"/>
-                <w:sz w:val="21"/>
-                <w:szCs w:val="21"/>
-                <w:shd w:val="clear" w:color="auto" w:fill="FFFFFF"/>
-              </w:rPr>
-              <w:t>development and the architecture of the core components of the Common Machine Language Platform, including migration to Azure.</w:t>
+              <w:t>Assisted in the development and the architecture of the core components of the Common Machine Language Platform, including migration to Azure.</w:t>
             </w:r>
           </w:p>
           <w:p>
@@ -3261,6 +3312,7 @@
               </w:rPr>
               <w:t xml:space="preserve">Solution Architect, </w:t>
             </w:r>
+            <w:proofErr w:type="spellStart"/>
             <w:r>
               <w:rPr>
                 <w:rFonts w:ascii="Segoe UI" w:eastAsia="Oswald" w:hAnsi="Segoe UI" w:cs="Segoe UI"/>
@@ -3270,6 +3322,7 @@
               </w:rPr>
               <w:t>Sentaca</w:t>
             </w:r>
+            <w:proofErr w:type="spellEnd"/>
             <w:r>
               <w:rPr>
                 <w:rFonts w:ascii="Oswald" w:eastAsia="Oswald" w:hAnsi="Oswald" w:cs="Oswald"/>
@@ -3696,8 +3749,6 @@
                 <w:shd w:val="clear" w:color="auto" w:fill="FFFFFF"/>
               </w:rPr>
             </w:pPr>
-            <w:bookmarkStart w:id="0" w:name="_GoBack"/>
-            <w:bookmarkEnd w:id="0"/>
             <w:r>
               <w:rPr>
                 <w:rFonts w:ascii="Segoe UI" w:hAnsi="Segoe UI" w:cs="Segoe UI"/>
@@ -4596,6 +4647,8 @@
             </w:pPr>
           </w:p>
         </w:tc>
+        <w:bookmarkStart w:id="0" w:name="_GoBack"/>
+        <w:bookmarkEnd w:id="0"/>
         <w:tc>
           <w:tcPr>
             <w:tcW w:w="8100" w:type="dxa"/>
@@ -8739,6 +8792,7 @@
               </w:rPr>
               <w:t xml:space="preserve">Lead Network Engineer, </w:t>
             </w:r>
+            <w:proofErr w:type="spellStart"/>
             <w:r>
               <w:rPr>
                 <w:rFonts w:ascii="Segoe UI" w:eastAsia="Oswald" w:hAnsi="Segoe UI" w:cs="Segoe UI"/>
@@ -8749,6 +8803,7 @@
               </w:rPr>
               <w:t>PacketVideo</w:t>
             </w:r>
+            <w:proofErr w:type="spellEnd"/>
             <w:r>
               <w:rPr>
                 <w:rFonts w:ascii="Segoe UI" w:eastAsia="Oswald" w:hAnsi="Segoe UI" w:cs="Segoe UI"/>
@@ -10250,6 +10305,7 @@
                   </w:rPr>
                 </w:pPr>
                 <w:hyperlink r:id="rId13" w:history="1">
+                  <w:proofErr w:type="spellStart"/>
                   <w:r>
                     <w:rPr>
                       <w:rStyle w:val="Hyperlink"/>
@@ -10261,6 +10317,7 @@
                     </w:rPr>
                     <w:t>brettschwarz</w:t>
                   </w:r>
+                  <w:proofErr w:type="spellEnd"/>
                 </w:hyperlink>
               </w:p>
             </w:tc>
@@ -10296,7 +10353,7 @@
 <w:numbering xmlns:wpc="http://schemas.microsoft.com/office/word/2010/wordprocessingCanvas" xmlns:cx="http://schemas.microsoft.com/office/drawing/2014/chartex" xmlns:cx1="http://schemas.microsoft.com/office/drawing/2015/9/8/chartex" xmlns:cx2="http://schemas.microsoft.com/office/drawing/2015/10/21/chartex" xmlns:cx3="http://schemas.microsoft.com/office/drawing/2016/5/9/chartex" xmlns:cx4="http://schemas.microsoft.com/office/drawing/2016/5/10/chartex" xmlns:cx5="http://schemas.microsoft.com/office/drawing/2016/5/11/chartex" xmlns:cx6="http://schemas.microsoft.com/office/drawing/2016/5/12/chartex" xmlns:cx7="http://schemas.microsoft.com/office/drawing/2016/5/13/chartex" xmlns:cx8="http://schemas.microsoft.com/office/drawing/2016/5/14/chartex" xmlns:mc="http://schemas.openxmlformats.org/markup-compatibility/2006" xmlns:aink="http://schemas.microsoft.com/office/drawing/2016/ink" xmlns:am3d="http://schemas.microsoft.com/office/drawing/2017/model3d" xmlns:o="urn:schemas-microsoft-com:office:office" xmlns:r="http://schemas.openxmlformats.org/officeDocument/2006/relationships" xmlns:m="http://schemas.openxmlformats.org/officeDocument/2006/math" xmlns:v="urn:schemas-microsoft-com:vml" xmlns:wp14="http://schemas.microsoft.com/office/word/2010/wordprocessingDrawing" xmlns:wp="http://schemas.openxmlformats.org/drawingml/2006/wordprocessingDrawing" xmlns:w10="urn:schemas-microsoft-com:office:word" xmlns:w="http://schemas.openxmlformats.org/wordprocessingml/2006/main" xmlns:w14="http://schemas.microsoft.com/office/word/2010/wordml" xmlns:w15="http://schemas.microsoft.com/office/word/2012/wordml" xmlns:w16cid="http://schemas.microsoft.com/office/word/2016/wordml/cid" xmlns:w16se="http://schemas.microsoft.com/office/word/2015/wordml/symex" xmlns:wpg="http://schemas.microsoft.com/office/word/2010/wordprocessingGroup" xmlns:wpi="http://schemas.microsoft.com/office/word/2010/wordprocessingInk" xmlns:wne="http://schemas.microsoft.com/office/word/2006/wordml" xmlns:wps="http://schemas.microsoft.com/office/word/2010/wordprocessingShape" mc:Ignorable="w14 w15 w16se w16cid wp14">
   <w:numPicBullet w:numPicBulletId="0">
     <w:pict>
-      <v:shapetype id="_x0000_t75" coordsize="21600,21600" o:spt="75" o:preferrelative="t" path="m@4@5l@4@11@9@11@9@5xe" filled="f" stroked="f">
+      <v:shapetype w14:anchorId="0CA39930" id="_x0000_t75" coordsize="21600,21600" o:spt="75" o:preferrelative="t" path="m@4@5l@4@11@9@11@9@5xe" filled="f" stroked="f">
         <v:stroke joinstyle="miter"/>
         <v:formulas>
           <v:f eqn="if lineDrawn pixelLineWidth 0"/>
@@ -10315,28 +10372,28 @@
         <v:path o:extrusionok="f" gradientshapeok="t" o:connecttype="rect"/>
         <o:lock v:ext="edit" aspectratio="t"/>
       </v:shapetype>
-      <v:shape id="_x0000_i1046" type="#_x0000_t75" alt="Newspaper" style="width:13.5pt;height:13.5pt;visibility:visible" o:gfxdata="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" o:bullet="t">
+      <v:shape id="_x0000_i1030" type="#_x0000_t75" alt="Newspaper" style="width:13.5pt;height:13.5pt;visibility:visible" o:gfxdata="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" o:bullet="t">
         <v:imagedata r:id="rId1" o:title="" croptop="-2445f" cropbottom="-1712f" cropleft="-2445f" cropright="-1712f"/>
       </v:shape>
     </w:pict>
   </w:numPicBullet>
   <w:numPicBullet w:numPicBulletId="1">
     <w:pict>
-      <v:shape id="_x0000_i1047" type="#_x0000_t75" alt="Speech" style="width:13.5pt;height:12.75pt;visibility:visible" o:gfxdata="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" o:bullet="t">
+      <v:shape id="_x0000_i1031" type="#_x0000_t75" alt="Speech" style="width:13.5pt;height:12.75pt;visibility:visible" o:gfxdata="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" o:bullet="t">
         <v:imagedata r:id="rId2" o:title="" croptop="-9961f" cropbottom="-11010f" cropleft="-7065f" cropright="-7796f"/>
       </v:shape>
     </w:pict>
   </w:numPicBullet>
   <w:numPicBullet w:numPicBulletId="2">
     <w:pict>
-      <v:shape id="_x0000_i1048" type="#_x0000_t75" alt="Speech" style="width:14.25pt;height:13.5pt;visibility:visible" o:gfxdata="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" o:bullet="t">
+      <v:shape id="_x0000_i1032" type="#_x0000_t75" alt="Speech" style="width:14.25pt;height:13.5pt;visibility:visible" o:gfxdata="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" o:bullet="t">
         <v:imagedata r:id="rId3" o:title="" croptop="-9258f" cropbottom="-9258f" cropleft="-6599f" cropright="-6371f"/>
       </v:shape>
     </w:pict>
   </w:numPicBullet>
   <w:numPicBullet w:numPicBulletId="3">
     <w:pict>
-      <v:shape id="_x0000_i1049" type="#_x0000_t75" alt="Diploma" style="width:16.5pt;height:11.25pt;visibility:visible" o:gfxdata="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" o:bullet="t">
+      <v:shape id="_x0000_i1033" type="#_x0000_t75" alt="Diploma" style="width:16.5pt;height:11.25pt;visibility:visible" o:gfxdata="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" o:bullet="t">
         <v:imagedata r:id="rId4" o:title="" croptop="-13677f" cropbottom="-14817f" cropright="-804f"/>
       </v:shape>
     </w:pict>
@@ -13063,7 +13120,7 @@
 </file>
 
 <file path=customXml/itemProps1.xml><?xml version="1.0" encoding="utf-8"?>
-<ds:datastoreItem xmlns:ds="http://schemas.openxmlformats.org/officeDocument/2006/customXml" ds:itemID="{CB2366AB-A743-4461-86DB-311E578F79A3}">
+<ds:datastoreItem xmlns:ds="http://schemas.openxmlformats.org/officeDocument/2006/customXml" ds:itemID="{368D2056-9839-489D-9919-5EADA374A67D}">
   <ds:schemaRefs>
     <ds:schemaRef ds:uri="http://schemas.openxmlformats.org/officeDocument/2006/bibliography"/>
   </ds:schemaRefs>

</xml_diff>

<commit_message>
Updates with machine learning nanodegree, japanese, and updated ATT experience
</commit_message>
<xml_diff>
--- a/assets/files/brett-schwarz-resume2.docx
+++ b/assets/files/brett-schwarz-resume2.docx
@@ -1369,6 +1369,15 @@
                       <w:szCs w:val="18"/>
                     </w:rPr>
                     <w:t>PostgreSQL, SQLite, MySQL, Oracle, MongoDB, DynamoDB, Redis, Memcached</w:t>
+                  </w:r>
+                  <w:r>
+                    <w:rPr>
+                      <w:rFonts w:ascii="Segoe UI" w:eastAsia="Oswald" w:hAnsi="Segoe UI" w:cs="Segoe UI"/>
+                      <w:color w:val="404040" w:themeColor="text1" w:themeTint="BF"/>
+                      <w:sz w:val="18"/>
+                      <w:szCs w:val="18"/>
+                    </w:rPr>
+                    <w:t>, Cosmos DB</w:t>
                   </w:r>
                 </w:p>
               </w:tc>
@@ -2516,7 +2525,106 @@
                 <w:szCs w:val="21"/>
                 <w:shd w:val="clear" w:color="auto" w:fill="FFFFFF"/>
               </w:rPr>
-              <w:t>Assisted in the development and the architecture of the core components of the Common Machine Language Platform, including migration to Azure.</w:t>
+              <w:t>Assisted in the development and the architecture</w:t>
+            </w:r>
+            <w:r>
+              <w:rPr>
+                <w:rFonts w:ascii="Segoe UI" w:hAnsi="Segoe UI" w:cs="Segoe UI"/>
+                <w:sz w:val="21"/>
+                <w:szCs w:val="21"/>
+                <w:shd w:val="clear" w:color="auto" w:fill="FFFFFF"/>
+              </w:rPr>
+              <w:t xml:space="preserve"> </w:t>
+            </w:r>
+            <w:r>
+              <w:rPr>
+                <w:rFonts w:ascii="Segoe UI" w:hAnsi="Segoe UI" w:cs="Segoe UI"/>
+                <w:sz w:val="21"/>
+                <w:szCs w:val="21"/>
+                <w:shd w:val="clear" w:color="auto" w:fill="FFFFFF"/>
+              </w:rPr>
+              <w:t xml:space="preserve">of the </w:t>
+            </w:r>
+            <w:r>
+              <w:rPr>
+                <w:rFonts w:ascii="Segoe UI" w:hAnsi="Segoe UI" w:cs="Segoe UI"/>
+                <w:sz w:val="21"/>
+                <w:szCs w:val="21"/>
+                <w:shd w:val="clear" w:color="auto" w:fill="FFFFFF"/>
+              </w:rPr>
+              <w:t>m</w:t>
+            </w:r>
+            <w:r>
+              <w:rPr>
+                <w:rFonts w:ascii="Segoe UI" w:hAnsi="Segoe UI" w:cs="Segoe UI"/>
+                <w:sz w:val="21"/>
+                <w:szCs w:val="21"/>
+                <w:shd w:val="clear" w:color="auto" w:fill="FFFFFF"/>
+              </w:rPr>
+              <w:t xml:space="preserve">achine </w:t>
+            </w:r>
+            <w:r>
+              <w:rPr>
+                <w:rFonts w:ascii="Segoe UI" w:hAnsi="Segoe UI" w:cs="Segoe UI"/>
+                <w:sz w:val="21"/>
+                <w:szCs w:val="21"/>
+                <w:shd w:val="clear" w:color="auto" w:fill="FFFFFF"/>
+              </w:rPr>
+              <w:t>l</w:t>
+            </w:r>
+            <w:r>
+              <w:rPr>
+                <w:rFonts w:ascii="Segoe UI" w:hAnsi="Segoe UI" w:cs="Segoe UI"/>
+                <w:sz w:val="21"/>
+                <w:szCs w:val="21"/>
+                <w:shd w:val="clear" w:color="auto" w:fill="FFFFFF"/>
+              </w:rPr>
+              <w:t xml:space="preserve">anguage </w:t>
+            </w:r>
+            <w:r>
+              <w:rPr>
+                <w:rFonts w:ascii="Segoe UI" w:hAnsi="Segoe UI" w:cs="Segoe UI"/>
+                <w:sz w:val="21"/>
+                <w:szCs w:val="21"/>
+                <w:shd w:val="clear" w:color="auto" w:fill="FFFFFF"/>
+              </w:rPr>
+              <w:t>p</w:t>
+            </w:r>
+            <w:r>
+              <w:rPr>
+                <w:rFonts w:ascii="Segoe UI" w:hAnsi="Segoe UI" w:cs="Segoe UI"/>
+                <w:sz w:val="21"/>
+                <w:szCs w:val="21"/>
+                <w:shd w:val="clear" w:color="auto" w:fill="FFFFFF"/>
+              </w:rPr>
+              <w:t xml:space="preserve">latform </w:t>
+            </w:r>
+            <w:r>
+              <w:rPr>
+                <w:rFonts w:ascii="Segoe UI" w:hAnsi="Segoe UI" w:cs="Segoe UI"/>
+                <w:sz w:val="21"/>
+                <w:szCs w:val="21"/>
+                <w:shd w:val="clear" w:color="auto" w:fill="FFFFFF"/>
+              </w:rPr>
+              <w:t xml:space="preserve">for model management and </w:t>
+            </w:r>
+            <w:r>
+              <w:rPr>
+                <w:rFonts w:ascii="Segoe UI" w:hAnsi="Segoe UI" w:cs="Segoe UI"/>
+                <w:sz w:val="21"/>
+                <w:szCs w:val="21"/>
+                <w:shd w:val="clear" w:color="auto" w:fill="FFFFFF"/>
+              </w:rPr>
+              <w:t>deployments</w:t>
+            </w:r>
+            <w:r>
+              <w:rPr>
+                <w:rFonts w:ascii="Segoe UI" w:hAnsi="Segoe UI" w:cs="Segoe UI"/>
+                <w:sz w:val="21"/>
+                <w:szCs w:val="21"/>
+                <w:shd w:val="clear" w:color="auto" w:fill="FFFFFF"/>
+              </w:rPr>
+              <w:t>.</w:t>
             </w:r>
           </w:p>
           <w:p>
@@ -2540,128 +2648,38 @@
             <w:r>
               <w:rPr>
                 <w:rFonts w:ascii="Segoe UI" w:hAnsi="Segoe UI" w:cs="Segoe UI"/>
-                <w:sz w:val="20"/>
-                <w:szCs w:val="20"/>
+                <w:sz w:val="21"/>
+                <w:szCs w:val="21"/>
                 <w:shd w:val="clear" w:color="auto" w:fill="FFFFFF"/>
               </w:rPr>
-              <w:t xml:space="preserve">Envisioned, evangelized, </w:t>
-            </w:r>
-            <w:r>
-              <w:rPr>
-                <w:rFonts w:ascii="Segoe UI" w:hAnsi="Segoe UI" w:cs="Segoe UI"/>
-                <w:sz w:val="20"/>
-                <w:szCs w:val="20"/>
+              <w:t>Migrated the machine language platform</w:t>
+            </w:r>
+            <w:r>
+              <w:rPr>
+                <w:rFonts w:ascii="Segoe UI" w:hAnsi="Segoe UI" w:cs="Segoe UI"/>
+                <w:sz w:val="21"/>
+                <w:szCs w:val="21"/>
                 <w:shd w:val="clear" w:color="auto" w:fill="FFFFFF"/>
               </w:rPr>
-              <w:t>a</w:t>
-            </w:r>
-            <w:r>
-              <w:rPr>
-                <w:rFonts w:ascii="Segoe UI" w:hAnsi="Segoe UI" w:cs="Segoe UI"/>
-                <w:sz w:val="20"/>
-                <w:szCs w:val="20"/>
+              <w:t xml:space="preserve"> to Azure</w:t>
+            </w:r>
+            <w:r>
+              <w:rPr>
+                <w:rFonts w:ascii="Segoe UI" w:hAnsi="Segoe UI" w:cs="Segoe UI"/>
+                <w:sz w:val="21"/>
+                <w:szCs w:val="21"/>
                 <w:shd w:val="clear" w:color="auto" w:fill="FFFFFF"/>
               </w:rPr>
-              <w:t xml:space="preserve">rchitected, developed, and productized an internal web application </w:t>
-            </w:r>
-            <w:r>
-              <w:rPr>
-                <w:rFonts w:ascii="Segoe UI" w:hAnsi="Segoe UI" w:cs="Segoe UI"/>
-                <w:sz w:val="20"/>
-                <w:szCs w:val="20"/>
+              <w:t xml:space="preserve"> (AKS, DevOps, Blob Storage, Key Vault)</w:t>
+            </w:r>
+            <w:r>
+              <w:rPr>
+                <w:rFonts w:ascii="Segoe UI" w:hAnsi="Segoe UI" w:cs="Segoe UI"/>
+                <w:sz w:val="21"/>
+                <w:szCs w:val="21"/>
                 <w:shd w:val="clear" w:color="auto" w:fill="FFFFFF"/>
               </w:rPr>
-              <w:t>that reduce</w:t>
-            </w:r>
-            <w:r>
-              <w:rPr>
-                <w:rFonts w:ascii="Segoe UI" w:hAnsi="Segoe UI" w:cs="Segoe UI"/>
-                <w:sz w:val="20"/>
-                <w:szCs w:val="20"/>
-                <w:shd w:val="clear" w:color="auto" w:fill="FFFFFF"/>
-              </w:rPr>
-              <w:t>s</w:t>
-            </w:r>
-            <w:r>
-              <w:rPr>
-                <w:rFonts w:ascii="Segoe UI" w:hAnsi="Segoe UI" w:cs="Segoe UI"/>
-                <w:sz w:val="20"/>
-                <w:szCs w:val="20"/>
-                <w:shd w:val="clear" w:color="auto" w:fill="FFFFFF"/>
-              </w:rPr>
-              <w:t xml:space="preserve"> costs and spe</w:t>
-            </w:r>
-            <w:r>
-              <w:rPr>
-                <w:rFonts w:ascii="Segoe UI" w:hAnsi="Segoe UI" w:cs="Segoe UI"/>
-                <w:sz w:val="20"/>
-                <w:szCs w:val="20"/>
-                <w:shd w:val="clear" w:color="auto" w:fill="FFFFFF"/>
-              </w:rPr>
-              <w:t>e</w:t>
-            </w:r>
-            <w:r>
-              <w:rPr>
-                <w:rFonts w:ascii="Segoe UI" w:hAnsi="Segoe UI" w:cs="Segoe UI"/>
-                <w:sz w:val="20"/>
-                <w:szCs w:val="20"/>
-                <w:shd w:val="clear" w:color="auto" w:fill="FFFFFF"/>
-              </w:rPr>
-              <w:t>d</w:t>
-            </w:r>
-            <w:r>
-              <w:rPr>
-                <w:rFonts w:ascii="Segoe UI" w:hAnsi="Segoe UI" w:cs="Segoe UI"/>
-                <w:sz w:val="20"/>
-                <w:szCs w:val="20"/>
-                <w:shd w:val="clear" w:color="auto" w:fill="FFFFFF"/>
-              </w:rPr>
-              <w:t>s</w:t>
-            </w:r>
-            <w:r>
-              <w:rPr>
-                <w:rFonts w:ascii="Segoe UI" w:hAnsi="Segoe UI" w:cs="Segoe UI"/>
-                <w:sz w:val="20"/>
-                <w:szCs w:val="20"/>
-                <w:shd w:val="clear" w:color="auto" w:fill="FFFFFF"/>
-              </w:rPr>
-              <w:t xml:space="preserve"> up delivery by at least 50%</w:t>
-            </w:r>
-            <w:r>
-              <w:rPr>
-                <w:rFonts w:ascii="Segoe UI" w:hAnsi="Segoe UI" w:cs="Segoe UI"/>
-                <w:sz w:val="20"/>
-                <w:szCs w:val="20"/>
-                <w:shd w:val="clear" w:color="auto" w:fill="FFFFFF"/>
-              </w:rPr>
-              <w:t>.</w:t>
-            </w:r>
-            <w:r>
-              <w:rPr>
-                <w:rFonts w:ascii="Segoe UI" w:hAnsi="Segoe UI" w:cs="Segoe UI"/>
-                <w:sz w:val="20"/>
-                <w:szCs w:val="20"/>
-                <w:shd w:val="clear" w:color="auto" w:fill="FFFFFF"/>
-              </w:rPr>
-              <w:t xml:space="preserve"> Consist</w:t>
-            </w:r>
-            <w:r>
-              <w:rPr>
-                <w:rFonts w:ascii="Segoe UI" w:hAnsi="Segoe UI" w:cs="Segoe UI"/>
-                <w:sz w:val="20"/>
-                <w:szCs w:val="20"/>
-                <w:shd w:val="clear" w:color="auto" w:fill="FFFFFF"/>
-              </w:rPr>
-              <w:t>ed</w:t>
-            </w:r>
-            <w:r>
-              <w:rPr>
-                <w:rFonts w:ascii="Segoe UI" w:hAnsi="Segoe UI" w:cs="Segoe UI"/>
-                <w:sz w:val="20"/>
-                <w:szCs w:val="20"/>
-                <w:shd w:val="clear" w:color="auto" w:fill="FFFFFF"/>
-              </w:rPr>
-              <w:t xml:space="preserve"> of multiple microservices deployed to an internal cloud service (based on Kubernetes).</w:t>
+              <w:t xml:space="preserve"> decreasing costs and allowing more scalability.</w:t>
             </w:r>
           </w:p>
           <w:p>
@@ -2689,7 +2707,7 @@
                 <w:szCs w:val="20"/>
                 <w:shd w:val="clear" w:color="auto" w:fill="FFFFFF"/>
               </w:rPr>
-              <w:t>Established best practices for</w:t>
+              <w:t xml:space="preserve">Envisioned, evangelized, </w:t>
             </w:r>
             <w:r>
               <w:rPr>
@@ -2698,7 +2716,7 @@
                 <w:szCs w:val="20"/>
                 <w:shd w:val="clear" w:color="auto" w:fill="FFFFFF"/>
               </w:rPr>
-              <w:t xml:space="preserve"> REST</w:t>
+              <w:t>a</w:t>
             </w:r>
             <w:r>
               <w:rPr>
@@ -2707,7 +2725,7 @@
                 <w:szCs w:val="20"/>
                 <w:shd w:val="clear" w:color="auto" w:fill="FFFFFF"/>
               </w:rPr>
-              <w:t xml:space="preserve"> web services across </w:t>
+              <w:t xml:space="preserve">rchitected, developed, and productized an internal web application </w:t>
             </w:r>
             <w:r>
               <w:rPr>
@@ -2716,7 +2734,7 @@
                 <w:szCs w:val="20"/>
                 <w:shd w:val="clear" w:color="auto" w:fill="FFFFFF"/>
               </w:rPr>
-              <w:t xml:space="preserve">all of </w:t>
+              <w:t>that reduce</w:t>
             </w:r>
             <w:r>
               <w:rPr>
@@ -2725,7 +2743,7 @@
                 <w:szCs w:val="20"/>
                 <w:shd w:val="clear" w:color="auto" w:fill="FFFFFF"/>
               </w:rPr>
-              <w:t xml:space="preserve">AT&amp;T as </w:t>
+              <w:t>s</w:t>
             </w:r>
             <w:r>
               <w:rPr>
@@ -2734,7 +2752,7 @@
                 <w:szCs w:val="20"/>
                 <w:shd w:val="clear" w:color="auto" w:fill="FFFFFF"/>
               </w:rPr>
-              <w:t xml:space="preserve">a </w:t>
+              <w:t xml:space="preserve"> costs and spe</w:t>
             </w:r>
             <w:r>
               <w:rPr>
@@ -2743,7 +2761,7 @@
                 <w:szCs w:val="20"/>
                 <w:shd w:val="clear" w:color="auto" w:fill="FFFFFF"/>
               </w:rPr>
-              <w:t xml:space="preserve">member of </w:t>
+              <w:t>e</w:t>
             </w:r>
             <w:r>
               <w:rPr>
@@ -2752,7 +2770,7 @@
                 <w:szCs w:val="20"/>
                 <w:shd w:val="clear" w:color="auto" w:fill="FFFFFF"/>
               </w:rPr>
-              <w:t xml:space="preserve">the </w:t>
+              <w:t>d</w:t>
             </w:r>
             <w:r>
               <w:rPr>
@@ -2761,7 +2779,52 @@
                 <w:szCs w:val="20"/>
                 <w:shd w:val="clear" w:color="auto" w:fill="FFFFFF"/>
               </w:rPr>
-              <w:t>internal standards team. </w:t>
+              <w:t>s</w:t>
+            </w:r>
+            <w:r>
+              <w:rPr>
+                <w:rFonts w:ascii="Segoe UI" w:hAnsi="Segoe UI" w:cs="Segoe UI"/>
+                <w:sz w:val="20"/>
+                <w:szCs w:val="20"/>
+                <w:shd w:val="clear" w:color="auto" w:fill="FFFFFF"/>
+              </w:rPr>
+              <w:t xml:space="preserve"> up delivery by at least 50%</w:t>
+            </w:r>
+            <w:r>
+              <w:rPr>
+                <w:rFonts w:ascii="Segoe UI" w:hAnsi="Segoe UI" w:cs="Segoe UI"/>
+                <w:sz w:val="20"/>
+                <w:szCs w:val="20"/>
+                <w:shd w:val="clear" w:color="auto" w:fill="FFFFFF"/>
+              </w:rPr>
+              <w:t>.</w:t>
+            </w:r>
+            <w:r>
+              <w:rPr>
+                <w:rFonts w:ascii="Segoe UI" w:hAnsi="Segoe UI" w:cs="Segoe UI"/>
+                <w:sz w:val="20"/>
+                <w:szCs w:val="20"/>
+                <w:shd w:val="clear" w:color="auto" w:fill="FFFFFF"/>
+              </w:rPr>
+              <w:t xml:space="preserve"> Consist</w:t>
+            </w:r>
+            <w:r>
+              <w:rPr>
+                <w:rFonts w:ascii="Segoe UI" w:hAnsi="Segoe UI" w:cs="Segoe UI"/>
+                <w:sz w:val="20"/>
+                <w:szCs w:val="20"/>
+                <w:shd w:val="clear" w:color="auto" w:fill="FFFFFF"/>
+              </w:rPr>
+              <w:t>ed</w:t>
+            </w:r>
+            <w:r>
+              <w:rPr>
+                <w:rFonts w:ascii="Segoe UI" w:hAnsi="Segoe UI" w:cs="Segoe UI"/>
+                <w:sz w:val="20"/>
+                <w:szCs w:val="20"/>
+                <w:shd w:val="clear" w:color="auto" w:fill="FFFFFF"/>
+              </w:rPr>
+              <w:t xml:space="preserve"> of multiple microservices deployed to an internal cloud service (based on Kubernetes).</w:t>
             </w:r>
           </w:p>
           <w:p>
@@ -2789,7 +2852,7 @@
                 <w:szCs w:val="20"/>
                 <w:shd w:val="clear" w:color="auto" w:fill="FFFFFF"/>
               </w:rPr>
-              <w:t>Oversaw and improved API design, security, and privacy for externally exposed</w:t>
+              <w:t>Established best practices for</w:t>
             </w:r>
             <w:r>
               <w:rPr>
@@ -2798,7 +2861,7 @@
                 <w:szCs w:val="20"/>
                 <w:shd w:val="clear" w:color="auto" w:fill="FFFFFF"/>
               </w:rPr>
-              <w:t xml:space="preserve"> </w:t>
+              <w:t xml:space="preserve"> REST</w:t>
             </w:r>
             <w:r>
               <w:rPr>
@@ -2807,7 +2870,7 @@
                 <w:szCs w:val="20"/>
                 <w:shd w:val="clear" w:color="auto" w:fill="FFFFFF"/>
               </w:rPr>
-              <w:t>APIs</w:t>
+              <w:t xml:space="preserve"> web services across </w:t>
             </w:r>
             <w:r>
               <w:rPr>
@@ -2816,7 +2879,7 @@
                 <w:szCs w:val="20"/>
                 <w:shd w:val="clear" w:color="auto" w:fill="FFFFFF"/>
               </w:rPr>
-              <w:t xml:space="preserve"> (</w:t>
+              <w:t xml:space="preserve">all of </w:t>
             </w:r>
             <w:r>
               <w:rPr>
@@ -2825,7 +2888,7 @@
                 <w:szCs w:val="20"/>
                 <w:shd w:val="clear" w:color="auto" w:fill="FFFFFF"/>
               </w:rPr>
-              <w:t xml:space="preserve">over a hundred </w:t>
+              <w:t xml:space="preserve">AT&amp;T as </w:t>
             </w:r>
             <w:r>
               <w:rPr>
@@ -2834,7 +2897,7 @@
                 <w:szCs w:val="20"/>
                 <w:shd w:val="clear" w:color="auto" w:fill="FFFFFF"/>
               </w:rPr>
-              <w:t>unique</w:t>
+              <w:t xml:space="preserve">a </w:t>
             </w:r>
             <w:r>
               <w:rPr>
@@ -2843,7 +2906,7 @@
                 <w:szCs w:val="20"/>
                 <w:shd w:val="clear" w:color="auto" w:fill="FFFFFF"/>
               </w:rPr>
-              <w:t xml:space="preserve"> APIs</w:t>
+              <w:t xml:space="preserve">member of </w:t>
             </w:r>
             <w:r>
               <w:rPr>
@@ -2852,7 +2915,7 @@
                 <w:szCs w:val="20"/>
                 <w:shd w:val="clear" w:color="auto" w:fill="FFFFFF"/>
               </w:rPr>
-              <w:t>)</w:t>
+              <w:t xml:space="preserve">the </w:t>
             </w:r>
             <w:r>
               <w:rPr>
@@ -2861,43 +2924,7 @@
                 <w:szCs w:val="20"/>
                 <w:shd w:val="clear" w:color="auto" w:fill="FFFFFF"/>
               </w:rPr>
-              <w:t xml:space="preserve"> as </w:t>
-            </w:r>
-            <w:r>
-              <w:rPr>
-                <w:rFonts w:ascii="Segoe UI" w:hAnsi="Segoe UI" w:cs="Segoe UI"/>
-                <w:sz w:val="20"/>
-                <w:szCs w:val="20"/>
-                <w:shd w:val="clear" w:color="auto" w:fill="FFFFFF"/>
-              </w:rPr>
-              <w:t xml:space="preserve">a </w:t>
-            </w:r>
-            <w:r>
-              <w:rPr>
-                <w:rFonts w:ascii="Segoe UI" w:hAnsi="Segoe UI" w:cs="Segoe UI"/>
-                <w:sz w:val="20"/>
-                <w:szCs w:val="20"/>
-                <w:shd w:val="clear" w:color="auto" w:fill="FFFFFF"/>
-              </w:rPr>
-              <w:t xml:space="preserve">member of </w:t>
-            </w:r>
-            <w:r>
-              <w:rPr>
-                <w:rFonts w:ascii="Segoe UI" w:hAnsi="Segoe UI" w:cs="Segoe UI"/>
-                <w:sz w:val="20"/>
-                <w:szCs w:val="20"/>
-                <w:shd w:val="clear" w:color="auto" w:fill="FFFFFF"/>
-              </w:rPr>
-              <w:t xml:space="preserve">the </w:t>
-            </w:r>
-            <w:r>
-              <w:rPr>
-                <w:rFonts w:ascii="Segoe UI" w:hAnsi="Segoe UI" w:cs="Segoe UI"/>
-                <w:sz w:val="20"/>
-                <w:szCs w:val="20"/>
-                <w:shd w:val="clear" w:color="auto" w:fill="FFFFFF"/>
-              </w:rPr>
-              <w:t>API governance.</w:t>
+              <w:t>internal standards team. </w:t>
             </w:r>
           </w:p>
           <w:p>
@@ -2925,7 +2952,7 @@
                 <w:szCs w:val="20"/>
                 <w:shd w:val="clear" w:color="auto" w:fill="FFFFFF"/>
               </w:rPr>
-              <w:t xml:space="preserve">Advanced the adoption of OpenAPI (Swagger) across the company by developing tools and </w:t>
+              <w:t>Oversaw and improved API design, security, and privacy for externally exposed</w:t>
             </w:r>
             <w:r>
               <w:rPr>
@@ -2934,7 +2961,7 @@
                 <w:szCs w:val="20"/>
                 <w:shd w:val="clear" w:color="auto" w:fill="FFFFFF"/>
               </w:rPr>
-              <w:t>educating</w:t>
+              <w:t xml:space="preserve"> </w:t>
             </w:r>
             <w:r>
               <w:rPr>
@@ -2943,7 +2970,7 @@
                 <w:szCs w:val="20"/>
                 <w:shd w:val="clear" w:color="auto" w:fill="FFFFFF"/>
               </w:rPr>
-              <w:t xml:space="preserve"> </w:t>
+              <w:t>APIs</w:t>
             </w:r>
             <w:r>
               <w:rPr>
@@ -2952,7 +2979,7 @@
                 <w:szCs w:val="20"/>
                 <w:shd w:val="clear" w:color="auto" w:fill="FFFFFF"/>
               </w:rPr>
-              <w:t>internal</w:t>
+              <w:t xml:space="preserve"> (</w:t>
             </w:r>
             <w:r>
               <w:rPr>
@@ -2961,7 +2988,7 @@
                 <w:szCs w:val="20"/>
                 <w:shd w:val="clear" w:color="auto" w:fill="FFFFFF"/>
               </w:rPr>
-              <w:t xml:space="preserve"> teams</w:t>
+              <w:t xml:space="preserve">over a hundred </w:t>
             </w:r>
             <w:r>
               <w:rPr>
@@ -2970,7 +2997,70 @@
                 <w:szCs w:val="20"/>
                 <w:shd w:val="clear" w:color="auto" w:fill="FFFFFF"/>
               </w:rPr>
-              <w:t xml:space="preserve"> on the benefits of using OpenAPI.</w:t>
+              <w:t>unique</w:t>
+            </w:r>
+            <w:r>
+              <w:rPr>
+                <w:rFonts w:ascii="Segoe UI" w:hAnsi="Segoe UI" w:cs="Segoe UI"/>
+                <w:sz w:val="20"/>
+                <w:szCs w:val="20"/>
+                <w:shd w:val="clear" w:color="auto" w:fill="FFFFFF"/>
+              </w:rPr>
+              <w:t xml:space="preserve"> APIs</w:t>
+            </w:r>
+            <w:r>
+              <w:rPr>
+                <w:rFonts w:ascii="Segoe UI" w:hAnsi="Segoe UI" w:cs="Segoe UI"/>
+                <w:sz w:val="20"/>
+                <w:szCs w:val="20"/>
+                <w:shd w:val="clear" w:color="auto" w:fill="FFFFFF"/>
+              </w:rPr>
+              <w:t>)</w:t>
+            </w:r>
+            <w:r>
+              <w:rPr>
+                <w:rFonts w:ascii="Segoe UI" w:hAnsi="Segoe UI" w:cs="Segoe UI"/>
+                <w:sz w:val="20"/>
+                <w:szCs w:val="20"/>
+                <w:shd w:val="clear" w:color="auto" w:fill="FFFFFF"/>
+              </w:rPr>
+              <w:t xml:space="preserve"> as </w:t>
+            </w:r>
+            <w:r>
+              <w:rPr>
+                <w:rFonts w:ascii="Segoe UI" w:hAnsi="Segoe UI" w:cs="Segoe UI"/>
+                <w:sz w:val="20"/>
+                <w:szCs w:val="20"/>
+                <w:shd w:val="clear" w:color="auto" w:fill="FFFFFF"/>
+              </w:rPr>
+              <w:t xml:space="preserve">a </w:t>
+            </w:r>
+            <w:r>
+              <w:rPr>
+                <w:rFonts w:ascii="Segoe UI" w:hAnsi="Segoe UI" w:cs="Segoe UI"/>
+                <w:sz w:val="20"/>
+                <w:szCs w:val="20"/>
+                <w:shd w:val="clear" w:color="auto" w:fill="FFFFFF"/>
+              </w:rPr>
+              <w:t xml:space="preserve">member of </w:t>
+            </w:r>
+            <w:r>
+              <w:rPr>
+                <w:rFonts w:ascii="Segoe UI" w:hAnsi="Segoe UI" w:cs="Segoe UI"/>
+                <w:sz w:val="20"/>
+                <w:szCs w:val="20"/>
+                <w:shd w:val="clear" w:color="auto" w:fill="FFFFFF"/>
+              </w:rPr>
+              <w:t xml:space="preserve">the </w:t>
+            </w:r>
+            <w:r>
+              <w:rPr>
+                <w:rFonts w:ascii="Segoe UI" w:hAnsi="Segoe UI" w:cs="Segoe UI"/>
+                <w:sz w:val="20"/>
+                <w:szCs w:val="20"/>
+                <w:shd w:val="clear" w:color="auto" w:fill="FFFFFF"/>
+              </w:rPr>
+              <w:t>API governance.</w:t>
             </w:r>
           </w:p>
           <w:p>
@@ -3411,7 +3501,7 @@
                 <w:szCs w:val="20"/>
                 <w:shd w:val="clear" w:color="auto" w:fill="FFFFFF"/>
               </w:rPr>
-              <w:t>Achieved high customer satisfaction by e</w:t>
+              <w:t>Lead and mentored a team of 8-10 engineers</w:t>
             </w:r>
             <w:r>
               <w:rPr>
@@ -3420,7 +3510,7 @@
                 <w:szCs w:val="20"/>
                 <w:shd w:val="clear" w:color="auto" w:fill="FFFFFF"/>
               </w:rPr>
-              <w:t>nsur</w:t>
+              <w:t xml:space="preserve"> for</w:t>
             </w:r>
             <w:r>
               <w:rPr>
@@ -3429,7 +3519,7 @@
                 <w:szCs w:val="20"/>
                 <w:shd w:val="clear" w:color="auto" w:fill="FFFFFF"/>
               </w:rPr>
-              <w:t>ing</w:t>
+              <w:t xml:space="preserve"> the</w:t>
             </w:r>
             <w:r>
               <w:rPr>
@@ -3438,7 +3528,7 @@
                 <w:szCs w:val="20"/>
                 <w:shd w:val="clear" w:color="auto" w:fill="FFFFFF"/>
               </w:rPr>
-              <w:t xml:space="preserve"> </w:t>
+              <w:t xml:space="preserve"> developer program</w:t>
             </w:r>
             <w:r>
               <w:rPr>
@@ -3447,143 +3537,7 @@
                 <w:szCs w:val="20"/>
                 <w:shd w:val="clear" w:color="auto" w:fill="FFFFFF"/>
               </w:rPr>
-              <w:t>optim</w:t>
-            </w:r>
-            <w:r>
-              <w:rPr>
-                <w:rFonts w:ascii="Segoe UI" w:hAnsi="Segoe UI" w:cs="Segoe UI"/>
-                <w:sz w:val="20"/>
-                <w:szCs w:val="20"/>
-                <w:shd w:val="clear" w:color="auto" w:fill="FFFFFF"/>
-              </w:rPr>
-              <w:t xml:space="preserve">al </w:t>
-            </w:r>
-            <w:r>
-              <w:rPr>
-                <w:rFonts w:ascii="Segoe UI" w:hAnsi="Segoe UI" w:cs="Segoe UI"/>
-                <w:sz w:val="20"/>
-                <w:szCs w:val="20"/>
-                <w:shd w:val="clear" w:color="auto" w:fill="FFFFFF"/>
-              </w:rPr>
-              <w:t xml:space="preserve">API </w:t>
-            </w:r>
-            <w:r>
-              <w:rPr>
-                <w:rFonts w:ascii="Segoe UI" w:hAnsi="Segoe UI" w:cs="Segoe UI"/>
-                <w:sz w:val="20"/>
-                <w:szCs w:val="20"/>
-                <w:shd w:val="clear" w:color="auto" w:fill="FFFFFF"/>
-              </w:rPr>
-              <w:t>solution</w:t>
-            </w:r>
-            <w:r>
-              <w:rPr>
-                <w:rFonts w:ascii="Segoe UI" w:hAnsi="Segoe UI" w:cs="Segoe UI"/>
-                <w:sz w:val="20"/>
-                <w:szCs w:val="20"/>
-                <w:shd w:val="clear" w:color="auto" w:fill="FFFFFF"/>
-              </w:rPr>
-              <w:t>s</w:t>
-            </w:r>
-            <w:r>
-              <w:rPr>
-                <w:rFonts w:ascii="Segoe UI" w:hAnsi="Segoe UI" w:cs="Segoe UI"/>
-                <w:sz w:val="20"/>
-                <w:szCs w:val="20"/>
-                <w:shd w:val="clear" w:color="auto" w:fill="FFFFFF"/>
-              </w:rPr>
-              <w:t xml:space="preserve"> </w:t>
-            </w:r>
-            <w:r>
-              <w:rPr>
-                <w:rFonts w:ascii="Segoe UI" w:hAnsi="Segoe UI" w:cs="Segoe UI"/>
-                <w:sz w:val="20"/>
-                <w:szCs w:val="20"/>
-                <w:shd w:val="clear" w:color="auto" w:fill="FFFFFF"/>
-              </w:rPr>
-              <w:t xml:space="preserve">by collaborating with customers and internal </w:t>
-            </w:r>
-            <w:r>
-              <w:rPr>
-                <w:rFonts w:ascii="Segoe UI" w:hAnsi="Segoe UI" w:cs="Segoe UI"/>
-                <w:sz w:val="20"/>
-                <w:szCs w:val="20"/>
-                <w:shd w:val="clear" w:color="auto" w:fill="FFFFFF"/>
-              </w:rPr>
-              <w:t xml:space="preserve">architecture </w:t>
-            </w:r>
-            <w:r>
-              <w:rPr>
-                <w:rFonts w:ascii="Segoe UI" w:hAnsi="Segoe UI" w:cs="Segoe UI"/>
-                <w:sz w:val="20"/>
-                <w:szCs w:val="20"/>
-                <w:shd w:val="clear" w:color="auto" w:fill="FFFFFF"/>
-              </w:rPr>
-              <w:t>teams</w:t>
-            </w:r>
-            <w:r>
-              <w:rPr>
-                <w:rFonts w:ascii="Segoe UI" w:hAnsi="Segoe UI" w:cs="Segoe UI"/>
-                <w:sz w:val="20"/>
-                <w:szCs w:val="20"/>
-                <w:shd w:val="clear" w:color="auto" w:fill="FFFFFF"/>
-              </w:rPr>
-              <w:t>.</w:t>
-            </w:r>
-          </w:p>
-          <w:p>
-            <w:pPr>
-              <w:pStyle w:val="ListParagraph"/>
-              <w:widowControl w:val="0"/>
-              <w:numPr>
-                <w:ilvl w:val="0"/>
-                <w:numId w:val="11"/>
-              </w:numPr>
-              <w:shd w:val="clear" w:color="auto" w:fill="FFFFFF" w:themeFill="background1"/>
-              <w:ind w:left="216" w:hanging="216"/>
-              <w:jc w:val="both"/>
-              <w:rPr>
-                <w:rFonts w:ascii="Segoe UI" w:hAnsi="Segoe UI" w:cs="Segoe UI"/>
-                <w:sz w:val="20"/>
-                <w:szCs w:val="20"/>
-                <w:shd w:val="clear" w:color="auto" w:fill="FFFFFF"/>
-              </w:rPr>
-            </w:pPr>
-            <w:r>
-              <w:rPr>
-                <w:rFonts w:ascii="Segoe UI" w:hAnsi="Segoe UI" w:cs="Segoe UI"/>
-                <w:sz w:val="20"/>
-                <w:szCs w:val="20"/>
-                <w:shd w:val="clear" w:color="auto" w:fill="FFFFFF"/>
-              </w:rPr>
-              <w:t>Lead and mentored a team of 8-10 engineers</w:t>
-            </w:r>
-            <w:r>
-              <w:rPr>
-                <w:rFonts w:ascii="Segoe UI" w:hAnsi="Segoe UI" w:cs="Segoe UI"/>
-                <w:sz w:val="20"/>
-                <w:szCs w:val="20"/>
-                <w:shd w:val="clear" w:color="auto" w:fill="FFFFFF"/>
-              </w:rPr>
-              <w:t xml:space="preserve"> for</w:t>
-            </w:r>
-            <w:r>
-              <w:rPr>
-                <w:rFonts w:ascii="Segoe UI" w:hAnsi="Segoe UI" w:cs="Segoe UI"/>
-                <w:sz w:val="20"/>
-                <w:szCs w:val="20"/>
-                <w:shd w:val="clear" w:color="auto" w:fill="FFFFFF"/>
-              </w:rPr>
-              <w:t xml:space="preserve"> the</w:t>
-            </w:r>
-            <w:r>
-              <w:rPr>
-                <w:rFonts w:ascii="Segoe UI" w:hAnsi="Segoe UI" w:cs="Segoe UI"/>
-                <w:sz w:val="20"/>
-                <w:szCs w:val="20"/>
-                <w:shd w:val="clear" w:color="auto" w:fill="FFFFFF"/>
-              </w:rPr>
-              <w:t xml:space="preserve"> developer program.</w:t>
+              <w:t>, including API design, demo/sample apps, documentation, and support.</w:t>
             </w:r>
           </w:p>
           <w:p>
@@ -4647,8 +4601,6 @@
             </w:pPr>
           </w:p>
         </w:tc>
-        <w:bookmarkStart w:id="0" w:name="_GoBack"/>
-        <w:bookmarkEnd w:id="0"/>
         <w:tc>
           <w:tcPr>
             <w:tcW w:w="8100" w:type="dxa"/>
@@ -5163,7 +5115,7 @@
               <mc:AlternateContent>
                 <mc:Choice Requires="wps">
                   <w:drawing>
-                    <wp:anchor distT="0" distB="0" distL="114300" distR="114300" simplePos="0" relativeHeight="251732992" behindDoc="0" locked="0" layoutInCell="1" allowOverlap="1" wp14:anchorId="7A9EE9FA" wp14:editId="44479B07">
+                    <wp:anchor distT="0" distB="0" distL="114300" distR="114300" simplePos="0" relativeHeight="251732992" behindDoc="0" locked="0" layoutInCell="1" allowOverlap="1" wp14:anchorId="7A9EE9FA" wp14:editId="718B8DB6">
                       <wp:simplePos x="0" y="0"/>
                       <wp:positionH relativeFrom="column">
                         <wp:posOffset>635</wp:posOffset>
@@ -5220,7 +5172,7 @@
                 </mc:Choice>
                 <mc:Fallback>
                   <w:pict>
-                    <v:line w14:anchorId="11B1AE26" id="Straight Connector 2" o:spid="_x0000_s1026" style="position:absolute;z-index:251732992;visibility:visible;mso-wrap-style:square;mso-width-percent:0;mso-height-percent:0;mso-wrap-distance-left:9pt;mso-wrap-distance-top:0;mso-wrap-distance-right:9pt;mso-wrap-distance-bottom:0;mso-position-horizontal:absolute;mso-position-horizontal-relative:text;mso-position-vertical:absolute;mso-position-vertical-relative:page;mso-width-percent:0;mso-height-percent:0;mso-width-relative:margin;mso-height-relative:margin" from=".05pt,2.2pt" to="537.8pt,2.2pt" o:gfxdata="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" strokecolor="#4f81bd" strokeweight="1.5pt">
+                    <v:line w14:anchorId="365942B8" id="Straight Connector 2" o:spid="_x0000_s1026" style="position:absolute;z-index:251732992;visibility:visible;mso-wrap-style:square;mso-width-percent:0;mso-height-percent:0;mso-wrap-distance-left:9pt;mso-wrap-distance-top:0;mso-wrap-distance-right:9pt;mso-wrap-distance-bottom:0;mso-position-horizontal:absolute;mso-position-horizontal-relative:text;mso-position-vertical:absolute;mso-position-vertical-relative:page;mso-width-percent:0;mso-height-percent:0;mso-width-relative:margin;mso-height-relative:margin" from=".05pt,2.2pt" to="537.8pt,2.2pt" o:gfxdata="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" strokecolor="#4f81bd" strokeweight="1.5pt">
                       <v:stroke opacity="49087f" endcap="round"/>
                       <v:shadow on="t" color="black" opacity="13107f" origin=",.5" offset="0,.55556mm"/>
                       <w10:wrap anchory="page"/>
@@ -5361,8 +5313,79 @@
                       <w:rFonts w:ascii="Segoe UI" w:eastAsia="Oswald" w:hAnsi="Segoe UI" w:cs="Segoe UI"/>
                       <w:color w:val="4F81BD" w:themeColor="accent1"/>
                     </w:rPr>
-                    <w:t>Nanodegree Front End Web Developer</w:t>
+                    <w:t>Front End Web Developer</w:t>
                   </w:r>
+                  <w:r>
+                    <w:rPr>
+                      <w:rFonts w:ascii="Segoe UI" w:eastAsia="Oswald" w:hAnsi="Segoe UI" w:cs="Segoe UI"/>
+                      <w:color w:val="4F81BD" w:themeColor="accent1"/>
+                    </w:rPr>
+                    <w:t xml:space="preserve"> </w:t>
+                  </w:r>
+                  <w:r>
+                    <w:rPr>
+                      <w:rFonts w:ascii="Segoe UI" w:eastAsia="Oswald" w:hAnsi="Segoe UI" w:cs="Segoe UI"/>
+                      <w:color w:val="4F81BD" w:themeColor="accent1"/>
+                    </w:rPr>
+                    <w:t>Nanodegree</w:t>
+                  </w:r>
+                </w:p>
+              </w:tc>
+            </w:tr>
+            <w:tr>
+              <w:trPr>
+                <w:trHeight w:val="274"/>
+              </w:trPr>
+              <w:tc>
+                <w:tcPr>
+                  <w:tcW w:w="2590" w:type="dxa"/>
+                  <w:tcMar>
+                    <w:left w:w="14" w:type="dxa"/>
+                    <w:right w:w="14" w:type="dxa"/>
+                  </w:tcMar>
+                </w:tcPr>
+                <w:p>
+                  <w:pPr>
+                    <w:widowControl w:val="0"/>
+                    <w:rPr>
+                      <w:rFonts w:ascii="Segoe UI" w:eastAsia="Oswald" w:hAnsi="Segoe UI" w:cs="Segoe UI"/>
+                      <w:color w:val="4F81BD" w:themeColor="accent1"/>
+                    </w:rPr>
+                  </w:pPr>
+                  <w:r>
+                    <w:rPr>
+                      <w:rFonts w:ascii="Segoe UI" w:eastAsia="Oswald" w:hAnsi="Segoe UI" w:cs="Segoe UI"/>
+                      <w:color w:val="404040" w:themeColor="text1" w:themeTint="BF"/>
+                      <w:sz w:val="18"/>
+                      <w:szCs w:val="18"/>
+                    </w:rPr>
+                    <w:t>Udacity</w:t>
+                  </w:r>
+                </w:p>
+              </w:tc>
+            </w:tr>
+            <w:tr>
+              <w:trPr>
+                <w:trHeight w:val="274"/>
+              </w:trPr>
+              <w:tc>
+                <w:tcPr>
+                  <w:tcW w:w="2590" w:type="dxa"/>
+                  <w:tcMar>
+                    <w:left w:w="14" w:type="dxa"/>
+                    <w:right w:w="14" w:type="dxa"/>
+                  </w:tcMar>
+                </w:tcPr>
+                <w:p>
+                  <w:pPr>
+                    <w:widowControl w:val="0"/>
+                    <w:rPr>
+                      <w:rFonts w:ascii="Segoe UI" w:eastAsia="Oswald" w:hAnsi="Segoe UI" w:cs="Segoe UI"/>
+                      <w:color w:val="404040" w:themeColor="text1" w:themeTint="BF"/>
+                      <w:sz w:val="18"/>
+                      <w:szCs w:val="18"/>
+                    </w:rPr>
+                  </w:pPr>
                 </w:p>
               </w:tc>
             </w:tr>
@@ -5382,32 +5405,26 @@
                   <w:pPr>
                     <w:widowControl w:val="0"/>
                     <w:rPr>
-                      <w:rFonts w:ascii="Segoe UI" w:eastAsia="Oswald" w:hAnsi="Segoe UI" w:cs="Segoe UI"/>
-                      <w:color w:val="404040" w:themeColor="text1" w:themeTint="BF"/>
-                      <w:sz w:val="18"/>
-                      <w:szCs w:val="18"/>
-                    </w:rPr>
-                  </w:pPr>
-                  <w:r>
-                    <w:rPr>
-                      <w:rFonts w:ascii="Segoe UI" w:eastAsia="Oswald" w:hAnsi="Segoe UI" w:cs="Segoe UI"/>
-                      <w:color w:val="404040" w:themeColor="text1" w:themeTint="BF"/>
-                      <w:sz w:val="18"/>
-                      <w:szCs w:val="18"/>
-                    </w:rPr>
-                    <w:t>Udacity</w:t>
-                  </w:r>
-                </w:p>
-                <w:p>
-                  <w:pPr>
-                    <w:widowControl w:val="0"/>
-                    <w:rPr>
                       <w:rFonts w:ascii="Oswald" w:eastAsia="Oswald" w:hAnsi="Oswald" w:cs="Oswald"/>
                       <w:color w:val="3D85C6"/>
                       <w:sz w:val="20"/>
                       <w:szCs w:val="20"/>
                     </w:rPr>
                   </w:pPr>
+                  <w:r>
+                    <w:rPr>
+                      <w:rFonts w:ascii="Segoe UI" w:eastAsia="Oswald" w:hAnsi="Segoe UI" w:cs="Segoe UI"/>
+                      <w:color w:val="4F81BD" w:themeColor="accent1"/>
+                    </w:rPr>
+                    <w:t xml:space="preserve">Machine Learning Engineer </w:t>
+                  </w:r>
+                  <w:r>
+                    <w:rPr>
+                      <w:rFonts w:ascii="Segoe UI" w:eastAsia="Oswald" w:hAnsi="Segoe UI" w:cs="Segoe UI"/>
+                      <w:color w:val="4F81BD" w:themeColor="accent1"/>
+                    </w:rPr>
+                    <w:t>Nanodegree</w:t>
+                  </w:r>
                 </w:p>
               </w:tc>
             </w:tr>
@@ -5427,10 +5444,64 @@
                   <w:pPr>
                     <w:widowControl w:val="0"/>
                     <w:rPr>
-                      <w:rFonts w:ascii="Oswald" w:eastAsia="Oswald" w:hAnsi="Oswald" w:cs="Oswald"/>
-                      <w:color w:val="3D85C6"/>
-                      <w:sz w:val="16"/>
-                      <w:szCs w:val="16"/>
+                      <w:rFonts w:ascii="Segoe UI" w:eastAsia="Oswald" w:hAnsi="Segoe UI" w:cs="Segoe UI"/>
+                      <w:color w:val="404040" w:themeColor="text1" w:themeTint="BF"/>
+                      <w:sz w:val="18"/>
+                      <w:szCs w:val="18"/>
+                    </w:rPr>
+                  </w:pPr>
+                  <w:r>
+                    <w:rPr>
+                      <w:rFonts w:ascii="Segoe UI" w:eastAsia="Oswald" w:hAnsi="Segoe UI" w:cs="Segoe UI"/>
+                      <w:color w:val="404040" w:themeColor="text1" w:themeTint="BF"/>
+                      <w:sz w:val="18"/>
+                      <w:szCs w:val="18"/>
+                    </w:rPr>
+                    <w:t>Udacity</w:t>
+                  </w:r>
+                  <w:r>
+                    <w:rPr>
+                      <w:rFonts w:ascii="Segoe UI" w:eastAsia="Oswald" w:hAnsi="Segoe UI" w:cs="Segoe UI"/>
+                      <w:color w:val="404040" w:themeColor="text1" w:themeTint="BF"/>
+                      <w:sz w:val="18"/>
+                      <w:szCs w:val="18"/>
+                    </w:rPr>
+                    <w:t xml:space="preserve"> – currently enrolled</w:t>
+                  </w:r>
+                </w:p>
+                <w:p>
+                  <w:pPr>
+                    <w:widowControl w:val="0"/>
+                    <w:rPr>
+                      <w:rFonts w:ascii="Oswald" w:eastAsia="Oswald" w:hAnsi="Oswald" w:cs="Oswald"/>
+                      <w:color w:val="3D85C6"/>
+                      <w:sz w:val="16"/>
+                      <w:szCs w:val="16"/>
+                    </w:rPr>
+                  </w:pPr>
+                </w:p>
+              </w:tc>
+            </w:tr>
+            <w:tr>
+              <w:trPr>
+                <w:trHeight w:val="191"/>
+              </w:trPr>
+              <w:tc>
+                <w:tcPr>
+                  <w:tcW w:w="2590" w:type="dxa"/>
+                  <w:tcMar>
+                    <w:left w:w="14" w:type="dxa"/>
+                    <w:right w:w="14" w:type="dxa"/>
+                  </w:tcMar>
+                </w:tcPr>
+                <w:p>
+                  <w:pPr>
+                    <w:widowControl w:val="0"/>
+                    <w:rPr>
+                      <w:rFonts w:ascii="Segoe UI" w:eastAsia="Oswald" w:hAnsi="Segoe UI" w:cs="Segoe UI"/>
+                      <w:color w:val="404040" w:themeColor="text1" w:themeTint="BF"/>
+                      <w:sz w:val="18"/>
+                      <w:szCs w:val="18"/>
                     </w:rPr>
                   </w:pPr>
                 </w:p>
@@ -5456,13 +5527,13 @@
               <mc:AlternateContent>
                 <mc:Choice Requires="wps">
                   <w:drawing>
-                    <wp:anchor distT="0" distB="0" distL="114300" distR="114300" simplePos="0" relativeHeight="251812864" behindDoc="0" locked="0" layoutInCell="1" allowOverlap="1" wp14:anchorId="37B73010" wp14:editId="0EAEF2C5">
+                    <wp:anchor distT="0" distB="0" distL="114300" distR="114300" simplePos="0" relativeHeight="251812864" behindDoc="0" locked="0" layoutInCell="1" allowOverlap="1" wp14:anchorId="37B73010" wp14:editId="51072D1B">
                       <wp:simplePos x="0" y="0"/>
                       <wp:positionH relativeFrom="column">
                         <wp:posOffset>0</wp:posOffset>
                       </wp:positionH>
                       <wp:positionV relativeFrom="page">
-                        <wp:posOffset>2061845</wp:posOffset>
+                        <wp:posOffset>2776220</wp:posOffset>
                       </wp:positionV>
                       <wp:extent cx="1685925" cy="0"/>
                       <wp:effectExtent l="38100" t="19050" r="66675" b="95250"/>
@@ -5513,7 +5584,7 @@
                 </mc:Choice>
                 <mc:Fallback>
                   <w:pict>
-                    <v:line w14:anchorId="78AC3351" id="Straight Connector 34" o:spid="_x0000_s1026" style="position:absolute;flip:y;z-index:251812864;visibility:visible;mso-wrap-style:square;mso-width-percent:0;mso-height-percent:0;mso-wrap-distance-left:9pt;mso-wrap-distance-top:0;mso-wrap-distance-right:9pt;mso-wrap-distance-bottom:0;mso-position-horizontal:absolute;mso-position-horizontal-relative:text;mso-position-vertical:absolute;mso-position-vertical-relative:page;mso-width-percent:0;mso-height-percent:0;mso-width-relative:margin;mso-height-relative:margin" from="0,162.35pt" to="132.75pt,162.35pt" o:gfxdata="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" strokecolor="#4f81bd" strokeweight="1.5pt">
+                    <v:line w14:anchorId="6F509949" id="Straight Connector 34" o:spid="_x0000_s1026" style="position:absolute;flip:y;z-index:251812864;visibility:visible;mso-wrap-style:square;mso-width-percent:0;mso-height-percent:0;mso-wrap-distance-left:9pt;mso-wrap-distance-top:0;mso-wrap-distance-right:9pt;mso-wrap-distance-bottom:0;mso-position-horizontal:absolute;mso-position-horizontal-relative:text;mso-position-vertical:absolute;mso-position-vertical-relative:page;mso-width-percent:0;mso-height-percent:0;mso-width-relative:margin;mso-height-relative:margin" from="0,218.6pt" to="132.75pt,218.6pt" o:gfxdata="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" strokecolor="#4f81bd" strokeweight="1.5pt">
                       <v:stroke opacity="49087f" endcap="round"/>
                       <v:shadow on="t" color="black" opacity="13107f" origin=",.5" offset="0,.55556mm"/>
                       <w10:wrap anchory="page"/>
@@ -5855,104 +5926,18 @@
             <w:r>
               <w:rPr>
                 <w:noProof/>
-              </w:rPr>
-              <w:drawing>
-                <wp:inline distT="0" distB="0" distL="0" distR="0" wp14:anchorId="5BA38DCC" wp14:editId="11826AEA">
-                  <wp:extent cx="222885" cy="222885"/>
-                  <wp:effectExtent l="0" t="0" r="5715" b="5715"/>
-                  <wp:docPr id="33" name="Picture 33" descr="Speech"/>
-                  <wp:cNvGraphicFramePr>
-                    <a:graphicFrameLocks xmlns:a="http://schemas.openxmlformats.org/drawingml/2006/main" noChangeAspect="1"/>
-                  </wp:cNvGraphicFramePr>
-                  <a:graphic xmlns:a="http://schemas.openxmlformats.org/drawingml/2006/main">
-                    <a:graphicData uri="http://schemas.openxmlformats.org/drawingml/2006/picture">
-                      <pic:pic xmlns:pic="http://schemas.openxmlformats.org/drawingml/2006/picture">
-                        <pic:nvPicPr>
-                          <pic:cNvPr id="23" name="Graphic 23" descr="Speech"/>
-                          <pic:cNvPicPr/>
-                        </pic:nvPicPr>
-                        <pic:blipFill>
-                          <a:blip r:embed="rId21" cstate="print">
-                            <a:extLst>
-                              <a:ext uri="{28A0092B-C50C-407E-A947-70E740481C1C}">
-                                <a14:useLocalDpi xmlns:a14="http://schemas.microsoft.com/office/drawing/2010/main" val="0"/>
-                              </a:ext>
-                            </a:extLst>
-                          </a:blip>
-                          <a:stretch>
-                            <a:fillRect/>
-                          </a:stretch>
-                        </pic:blipFill>
-                        <pic:spPr>
-                          <a:xfrm>
-                            <a:off x="0" y="0"/>
-                            <a:ext cx="222885" cy="222885"/>
-                          </a:xfrm>
-                          <a:prstGeom prst="rect">
-                            <a:avLst/>
-                          </a:prstGeom>
-                        </pic:spPr>
-                      </pic:pic>
-                    </a:graphicData>
-                  </a:graphic>
-                </wp:inline>
-              </w:drawing>
-            </w:r>
-            <w:r>
-              <w:rPr>
-                <w:rFonts w:ascii="Oswald" w:eastAsia="Oswald" w:hAnsi="Oswald" w:cs="Oswald"/>
-                <w:color w:val="3D85C6"/>
-                <w:sz w:val="32"/>
-                <w:szCs w:val="32"/>
-              </w:rPr>
-              <w:t xml:space="preserve"> </w:t>
-            </w:r>
-            <w:r>
-              <w:rPr>
-                <w:rFonts w:ascii="Segoe UI" w:eastAsia="Oswald" w:hAnsi="Segoe UI" w:cs="Segoe UI"/>
-                <w:color w:val="3D85C6"/>
-                <w:sz w:val="28"/>
-                <w:szCs w:val="28"/>
-              </w:rPr>
-              <w:t>L</w:t>
-            </w:r>
-            <w:r>
-              <w:rPr>
-                <w:rFonts w:ascii="Segoe UI" w:eastAsia="Oswald" w:hAnsi="Segoe UI" w:cs="Segoe UI"/>
-                <w:color w:val="3D85C6"/>
-                <w:sz w:val="28"/>
-                <w:szCs w:val="28"/>
-              </w:rPr>
-              <w:t>anguages</w:t>
-            </w:r>
-          </w:p>
-          <w:p>
-            <w:pPr>
-              <w:widowControl w:val="0"/>
-              <w:shd w:val="clear" w:color="auto" w:fill="FFFFFF" w:themeFill="background1"/>
-              <w:rPr>
-                <w:rFonts w:ascii="Oswald" w:eastAsia="Oswald" w:hAnsi="Oswald" w:cs="Oswald"/>
-                <w:color w:val="808080" w:themeColor="background1" w:themeShade="80"/>
-                <w:sz w:val="16"/>
-                <w:szCs w:val="16"/>
-                <w:shd w:val="clear" w:color="auto" w:fill="FFFFFF" w:themeFill="background1"/>
-              </w:rPr>
-            </w:pPr>
-            <w:r>
-              <w:rPr>
-                <w:noProof/>
                 <w:shd w:val="clear" w:color="auto" w:fill="FFFFFF" w:themeFill="background1"/>
               </w:rPr>
               <mc:AlternateContent>
                 <mc:Choice Requires="wps">
                   <w:drawing>
-                    <wp:anchor distT="0" distB="0" distL="114300" distR="114300" simplePos="0" relativeHeight="251780096" behindDoc="0" locked="0" layoutInCell="1" allowOverlap="1" wp14:anchorId="2194A3FB" wp14:editId="79C5CE8A">
+                    <wp:anchor distT="0" distB="0" distL="114300" distR="114300" simplePos="0" relativeHeight="251780096" behindDoc="0" locked="0" layoutInCell="1" allowOverlap="1" wp14:anchorId="2194A3FB" wp14:editId="10516E6A">
                       <wp:simplePos x="0" y="0"/>
                       <wp:positionH relativeFrom="column">
                         <wp:posOffset>-8890</wp:posOffset>
                       </wp:positionH>
                       <wp:positionV relativeFrom="page">
-                        <wp:posOffset>3895090</wp:posOffset>
+                        <wp:posOffset>4599940</wp:posOffset>
                       </wp:positionV>
                       <wp:extent cx="1695450" cy="0"/>
                       <wp:effectExtent l="38100" t="19050" r="57150" b="95250"/>
@@ -6003,7 +5988,7 @@
                 </mc:Choice>
                 <mc:Fallback>
                   <w:pict>
-                    <v:line w14:anchorId="5E6DF851" id="Straight Connector 36" o:spid="_x0000_s1026" style="position:absolute;flip:y;z-index:251780096;visibility:visible;mso-wrap-style:square;mso-width-percent:0;mso-height-percent:0;mso-wrap-distance-left:9pt;mso-wrap-distance-top:0;mso-wrap-distance-right:9pt;mso-wrap-distance-bottom:0;mso-position-horizontal:absolute;mso-position-horizontal-relative:text;mso-position-vertical:absolute;mso-position-vertical-relative:page;mso-width-percent:0;mso-height-percent:0;mso-width-relative:margin;mso-height-relative:margin" from="-.7pt,306.7pt" to="132.8pt,306.7pt" o:gfxdata="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" strokecolor="#4f81bd" strokeweight="1.5pt">
+                    <v:line w14:anchorId="1CBE79DC" id="Straight Connector 36" o:spid="_x0000_s1026" style="position:absolute;flip:y;z-index:251780096;visibility:visible;mso-wrap-style:square;mso-width-percent:0;mso-height-percent:0;mso-wrap-distance-left:9pt;mso-wrap-distance-top:0;mso-wrap-distance-right:9pt;mso-wrap-distance-bottom:0;mso-position-horizontal:absolute;mso-position-horizontal-relative:text;mso-position-vertical:absolute;mso-position-vertical-relative:page;mso-width-percent:0;mso-height-percent:0;mso-width-relative:margin;mso-height-relative:margin" from="-.7pt,362.2pt" to="132.8pt,362.2pt" o:gfxdata="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" strokecolor="#4f81bd" strokeweight="1.5pt">
                       <v:stroke opacity="49087f" endcap="round"/>
                       <v:shadow on="t" color="black" opacity="13107f" origin=",.5" offset="0,.55556mm"/>
                       <w10:wrap anchory="page"/>
@@ -6012,6 +5997,92 @@
                 </mc:Fallback>
               </mc:AlternateContent>
             </w:r>
+            <w:r>
+              <w:rPr>
+                <w:noProof/>
+              </w:rPr>
+              <w:drawing>
+                <wp:inline distT="0" distB="0" distL="0" distR="0" wp14:anchorId="5BA38DCC" wp14:editId="11826AEA">
+                  <wp:extent cx="222885" cy="222885"/>
+                  <wp:effectExtent l="0" t="0" r="5715" b="5715"/>
+                  <wp:docPr id="33" name="Picture 33" descr="Speech"/>
+                  <wp:cNvGraphicFramePr>
+                    <a:graphicFrameLocks xmlns:a="http://schemas.openxmlformats.org/drawingml/2006/main" noChangeAspect="1"/>
+                  </wp:cNvGraphicFramePr>
+                  <a:graphic xmlns:a="http://schemas.openxmlformats.org/drawingml/2006/main">
+                    <a:graphicData uri="http://schemas.openxmlformats.org/drawingml/2006/picture">
+                      <pic:pic xmlns:pic="http://schemas.openxmlformats.org/drawingml/2006/picture">
+                        <pic:nvPicPr>
+                          <pic:cNvPr id="23" name="Graphic 23" descr="Speech"/>
+                          <pic:cNvPicPr/>
+                        </pic:nvPicPr>
+                        <pic:blipFill>
+                          <a:blip r:embed="rId21" cstate="print">
+                            <a:extLst>
+                              <a:ext uri="{28A0092B-C50C-407E-A947-70E740481C1C}">
+                                <a14:useLocalDpi xmlns:a14="http://schemas.microsoft.com/office/drawing/2010/main" val="0"/>
+                              </a:ext>
+                            </a:extLst>
+                          </a:blip>
+                          <a:stretch>
+                            <a:fillRect/>
+                          </a:stretch>
+                        </pic:blipFill>
+                        <pic:spPr>
+                          <a:xfrm>
+                            <a:off x="0" y="0"/>
+                            <a:ext cx="222885" cy="222885"/>
+                          </a:xfrm>
+                          <a:prstGeom prst="rect">
+                            <a:avLst/>
+                          </a:prstGeom>
+                        </pic:spPr>
+                      </pic:pic>
+                    </a:graphicData>
+                  </a:graphic>
+                </wp:inline>
+              </w:drawing>
+            </w:r>
+            <w:r>
+              <w:rPr>
+                <w:rFonts w:ascii="Oswald" w:eastAsia="Oswald" w:hAnsi="Oswald" w:cs="Oswald"/>
+                <w:color w:val="3D85C6"/>
+                <w:sz w:val="32"/>
+                <w:szCs w:val="32"/>
+              </w:rPr>
+              <w:t xml:space="preserve"> </w:t>
+            </w:r>
+            <w:r>
+              <w:rPr>
+                <w:rFonts w:ascii="Segoe UI" w:eastAsia="Oswald" w:hAnsi="Segoe UI" w:cs="Segoe UI"/>
+                <w:color w:val="3D85C6"/>
+                <w:sz w:val="28"/>
+                <w:szCs w:val="28"/>
+              </w:rPr>
+              <w:t>L</w:t>
+            </w:r>
+            <w:r>
+              <w:rPr>
+                <w:rFonts w:ascii="Segoe UI" w:eastAsia="Oswald" w:hAnsi="Segoe UI" w:cs="Segoe UI"/>
+                <w:color w:val="3D85C6"/>
+                <w:sz w:val="28"/>
+                <w:szCs w:val="28"/>
+              </w:rPr>
+              <w:t>anguages</w:t>
+            </w:r>
+          </w:p>
+          <w:p>
+            <w:pPr>
+              <w:widowControl w:val="0"/>
+              <w:shd w:val="clear" w:color="auto" w:fill="FFFFFF" w:themeFill="background1"/>
+              <w:rPr>
+                <w:rFonts w:ascii="Oswald" w:eastAsia="Oswald" w:hAnsi="Oswald" w:cs="Oswald"/>
+                <w:color w:val="808080" w:themeColor="background1" w:themeShade="80"/>
+                <w:sz w:val="16"/>
+                <w:szCs w:val="16"/>
+                <w:shd w:val="clear" w:color="auto" w:fill="FFFFFF" w:themeFill="background1"/>
+              </w:rPr>
+            </w:pPr>
           </w:p>
           <w:tbl>
             <w:tblPr>
@@ -6541,7 +6612,7 @@
               <w:tc>
                 <w:tcPr>
                   <w:tcW w:w="144" w:type="dxa"/>
-                  <w:shd w:val="clear" w:color="auto" w:fill="4F81BD" w:themeFill="accent1"/>
+                  <w:shd w:val="clear" w:color="auto" w:fill="D9D9D9" w:themeFill="background1" w:themeFillShade="D9"/>
                 </w:tcPr>
                 <w:p>
                   <w:pPr>
@@ -7229,6 +7300,450 @@
                 <w:tcPr>
                   <w:tcW w:w="144" w:type="dxa"/>
                   <w:shd w:val="clear" w:color="auto" w:fill="4F81BD" w:themeFill="accent1"/>
+                  <w:tcMar>
+                    <w:top w:w="43" w:type="dxa"/>
+                    <w:bottom w:w="43" w:type="dxa"/>
+                  </w:tcMar>
+                </w:tcPr>
+                <w:p>
+                  <w:pPr>
+                    <w:widowControl w:val="0"/>
+                    <w:rPr>
+                      <w:rFonts w:ascii="Oswald" w:eastAsia="Oswald" w:hAnsi="Oswald" w:cs="Oswald"/>
+                      <w:color w:val="3D85C6"/>
+                      <w:sz w:val="16"/>
+                      <w:szCs w:val="16"/>
+                    </w:rPr>
+                  </w:pPr>
+                </w:p>
+              </w:tc>
+              <w:tc>
+                <w:tcPr>
+                  <w:tcW w:w="144" w:type="dxa"/>
+                  <w:shd w:val="clear" w:color="auto" w:fill="D9D9D9" w:themeFill="background1" w:themeFillShade="D9"/>
+                  <w:tcMar>
+                    <w:top w:w="43" w:type="dxa"/>
+                    <w:bottom w:w="43" w:type="dxa"/>
+                  </w:tcMar>
+                </w:tcPr>
+                <w:p>
+                  <w:pPr>
+                    <w:widowControl w:val="0"/>
+                    <w:rPr>
+                      <w:rFonts w:ascii="Oswald" w:eastAsia="Oswald" w:hAnsi="Oswald" w:cs="Oswald"/>
+                      <w:color w:val="3D85C6"/>
+                      <w:sz w:val="16"/>
+                      <w:szCs w:val="16"/>
+                    </w:rPr>
+                  </w:pPr>
+                </w:p>
+              </w:tc>
+              <w:tc>
+                <w:tcPr>
+                  <w:tcW w:w="144" w:type="dxa"/>
+                  <w:shd w:val="clear" w:color="auto" w:fill="D9D9D9" w:themeFill="background1" w:themeFillShade="D9"/>
+                  <w:tcMar>
+                    <w:top w:w="43" w:type="dxa"/>
+                    <w:bottom w:w="43" w:type="dxa"/>
+                  </w:tcMar>
+                </w:tcPr>
+                <w:p>
+                  <w:pPr>
+                    <w:widowControl w:val="0"/>
+                    <w:rPr>
+                      <w:rFonts w:ascii="Oswald" w:eastAsia="Oswald" w:hAnsi="Oswald" w:cs="Oswald"/>
+                      <w:color w:val="3D85C6"/>
+                      <w:sz w:val="16"/>
+                      <w:szCs w:val="16"/>
+                    </w:rPr>
+                  </w:pPr>
+                </w:p>
+              </w:tc>
+              <w:tc>
+                <w:tcPr>
+                  <w:tcW w:w="144" w:type="dxa"/>
+                  <w:shd w:val="clear" w:color="auto" w:fill="D9D9D9" w:themeFill="background1" w:themeFillShade="D9"/>
+                </w:tcPr>
+                <w:p>
+                  <w:pPr>
+                    <w:widowControl w:val="0"/>
+                    <w:rPr>
+                      <w:rFonts w:ascii="Oswald" w:eastAsia="Oswald" w:hAnsi="Oswald" w:cs="Oswald"/>
+                      <w:color w:val="3D85C6"/>
+                      <w:sz w:val="16"/>
+                      <w:szCs w:val="16"/>
+                    </w:rPr>
+                  </w:pPr>
+                </w:p>
+              </w:tc>
+              <w:tc>
+                <w:tcPr>
+                  <w:tcW w:w="144" w:type="dxa"/>
+                  <w:shd w:val="clear" w:color="auto" w:fill="D9D9D9" w:themeFill="background1" w:themeFillShade="D9"/>
+                </w:tcPr>
+                <w:p>
+                  <w:pPr>
+                    <w:widowControl w:val="0"/>
+                    <w:rPr>
+                      <w:rFonts w:ascii="Oswald" w:eastAsia="Oswald" w:hAnsi="Oswald" w:cs="Oswald"/>
+                      <w:color w:val="3D85C6"/>
+                      <w:sz w:val="16"/>
+                      <w:szCs w:val="16"/>
+                    </w:rPr>
+                  </w:pPr>
+                </w:p>
+              </w:tc>
+              <w:tc>
+                <w:tcPr>
+                  <w:tcW w:w="144" w:type="dxa"/>
+                  <w:shd w:val="clear" w:color="auto" w:fill="D9D9D9" w:themeFill="background1" w:themeFillShade="D9"/>
+                </w:tcPr>
+                <w:p>
+                  <w:pPr>
+                    <w:widowControl w:val="0"/>
+                    <w:rPr>
+                      <w:rFonts w:ascii="Oswald" w:eastAsia="Oswald" w:hAnsi="Oswald" w:cs="Oswald"/>
+                      <w:color w:val="3D85C6"/>
+                      <w:sz w:val="16"/>
+                      <w:szCs w:val="16"/>
+                    </w:rPr>
+                  </w:pPr>
+                </w:p>
+              </w:tc>
+              <w:tc>
+                <w:tcPr>
+                  <w:tcW w:w="144" w:type="dxa"/>
+                  <w:shd w:val="clear" w:color="auto" w:fill="D9D9D9" w:themeFill="background1" w:themeFillShade="D9"/>
+                </w:tcPr>
+                <w:p>
+                  <w:pPr>
+                    <w:widowControl w:val="0"/>
+                    <w:rPr>
+                      <w:rFonts w:ascii="Oswald" w:eastAsia="Oswald" w:hAnsi="Oswald" w:cs="Oswald"/>
+                      <w:color w:val="3D85C6"/>
+                      <w:sz w:val="16"/>
+                      <w:szCs w:val="16"/>
+                    </w:rPr>
+                  </w:pPr>
+                </w:p>
+              </w:tc>
+              <w:tc>
+                <w:tcPr>
+                  <w:tcW w:w="144" w:type="dxa"/>
+                  <w:shd w:val="clear" w:color="auto" w:fill="D9D9D9" w:themeFill="background1" w:themeFillShade="D9"/>
+                </w:tcPr>
+                <w:p>
+                  <w:pPr>
+                    <w:widowControl w:val="0"/>
+                    <w:rPr>
+                      <w:rFonts w:ascii="Oswald" w:eastAsia="Oswald" w:hAnsi="Oswald" w:cs="Oswald"/>
+                      <w:color w:val="3D85C6"/>
+                      <w:sz w:val="16"/>
+                      <w:szCs w:val="16"/>
+                    </w:rPr>
+                  </w:pPr>
+                </w:p>
+              </w:tc>
+            </w:tr>
+            <w:tr>
+              <w:trPr>
+                <w:trHeight w:hRule="exact" w:val="288"/>
+              </w:trPr>
+              <w:tc>
+                <w:tcPr>
+                  <w:tcW w:w="864" w:type="dxa"/>
+                  <w:shd w:val="clear" w:color="auto" w:fill="FFFFFF" w:themeFill="background1"/>
+                  <w:tcMar>
+                    <w:top w:w="43" w:type="dxa"/>
+                    <w:left w:w="14" w:type="dxa"/>
+                    <w:bottom w:w="43" w:type="dxa"/>
+                    <w:right w:w="14" w:type="dxa"/>
+                  </w:tcMar>
+                </w:tcPr>
+                <w:p>
+                  <w:pPr>
+                    <w:widowControl w:val="0"/>
+                    <w:rPr>
+                      <w:rFonts w:ascii="Segoe UI" w:eastAsia="Oswald" w:hAnsi="Segoe UI" w:cs="Segoe UI"/>
+                      <w:color w:val="404040" w:themeColor="text1" w:themeTint="BF"/>
+                      <w:sz w:val="20"/>
+                      <w:szCs w:val="20"/>
+                    </w:rPr>
+                  </w:pPr>
+                </w:p>
+              </w:tc>
+              <w:tc>
+                <w:tcPr>
+                  <w:tcW w:w="144" w:type="dxa"/>
+                  <w:shd w:val="clear" w:color="auto" w:fill="FFFFFF" w:themeFill="background1"/>
+                  <w:tcMar>
+                    <w:top w:w="43" w:type="dxa"/>
+                    <w:bottom w:w="43" w:type="dxa"/>
+                  </w:tcMar>
+                </w:tcPr>
+                <w:p>
+                  <w:pPr>
+                    <w:widowControl w:val="0"/>
+                    <w:rPr>
+                      <w:rFonts w:ascii="Oswald" w:eastAsia="Oswald" w:hAnsi="Oswald" w:cs="Oswald"/>
+                      <w:color w:val="3D85C6"/>
+                      <w:sz w:val="16"/>
+                      <w:szCs w:val="16"/>
+                    </w:rPr>
+                  </w:pPr>
+                </w:p>
+              </w:tc>
+              <w:tc>
+                <w:tcPr>
+                  <w:tcW w:w="144" w:type="dxa"/>
+                  <w:shd w:val="clear" w:color="auto" w:fill="FFFFFF" w:themeFill="background1"/>
+                  <w:tcMar>
+                    <w:top w:w="43" w:type="dxa"/>
+                    <w:bottom w:w="43" w:type="dxa"/>
+                  </w:tcMar>
+                </w:tcPr>
+                <w:p>
+                  <w:pPr>
+                    <w:widowControl w:val="0"/>
+                    <w:rPr>
+                      <w:rFonts w:ascii="Oswald" w:eastAsia="Oswald" w:hAnsi="Oswald" w:cs="Oswald"/>
+                      <w:color w:val="3D85C6"/>
+                      <w:sz w:val="16"/>
+                      <w:szCs w:val="16"/>
+                    </w:rPr>
+                  </w:pPr>
+                </w:p>
+              </w:tc>
+              <w:tc>
+                <w:tcPr>
+                  <w:tcW w:w="144" w:type="dxa"/>
+                  <w:shd w:val="clear" w:color="auto" w:fill="FFFFFF" w:themeFill="background1"/>
+                  <w:tcMar>
+                    <w:top w:w="43" w:type="dxa"/>
+                    <w:bottom w:w="43" w:type="dxa"/>
+                  </w:tcMar>
+                </w:tcPr>
+                <w:p>
+                  <w:pPr>
+                    <w:widowControl w:val="0"/>
+                    <w:rPr>
+                      <w:rFonts w:ascii="Oswald" w:eastAsia="Oswald" w:hAnsi="Oswald" w:cs="Oswald"/>
+                      <w:color w:val="3D85C6"/>
+                      <w:sz w:val="16"/>
+                      <w:szCs w:val="16"/>
+                    </w:rPr>
+                  </w:pPr>
+                </w:p>
+              </w:tc>
+              <w:tc>
+                <w:tcPr>
+                  <w:tcW w:w="144" w:type="dxa"/>
+                  <w:shd w:val="clear" w:color="auto" w:fill="FFFFFF" w:themeFill="background1"/>
+                  <w:tcMar>
+                    <w:top w:w="43" w:type="dxa"/>
+                    <w:bottom w:w="43" w:type="dxa"/>
+                  </w:tcMar>
+                </w:tcPr>
+                <w:p>
+                  <w:pPr>
+                    <w:widowControl w:val="0"/>
+                    <w:rPr>
+                      <w:rFonts w:ascii="Oswald" w:eastAsia="Oswald" w:hAnsi="Oswald" w:cs="Oswald"/>
+                      <w:color w:val="3D85C6"/>
+                      <w:sz w:val="16"/>
+                      <w:szCs w:val="16"/>
+                    </w:rPr>
+                  </w:pPr>
+                </w:p>
+              </w:tc>
+              <w:tc>
+                <w:tcPr>
+                  <w:tcW w:w="144" w:type="dxa"/>
+                  <w:shd w:val="clear" w:color="auto" w:fill="FFFFFF" w:themeFill="background1"/>
+                  <w:tcMar>
+                    <w:top w:w="43" w:type="dxa"/>
+                    <w:bottom w:w="43" w:type="dxa"/>
+                  </w:tcMar>
+                </w:tcPr>
+                <w:p>
+                  <w:pPr>
+                    <w:widowControl w:val="0"/>
+                    <w:rPr>
+                      <w:rFonts w:ascii="Oswald" w:eastAsia="Oswald" w:hAnsi="Oswald" w:cs="Oswald"/>
+                      <w:color w:val="3D85C6"/>
+                      <w:sz w:val="16"/>
+                      <w:szCs w:val="16"/>
+                    </w:rPr>
+                  </w:pPr>
+                </w:p>
+              </w:tc>
+              <w:tc>
+                <w:tcPr>
+                  <w:tcW w:w="144" w:type="dxa"/>
+                  <w:shd w:val="clear" w:color="auto" w:fill="FFFFFF" w:themeFill="background1"/>
+                </w:tcPr>
+                <w:p>
+                  <w:pPr>
+                    <w:widowControl w:val="0"/>
+                    <w:rPr>
+                      <w:rFonts w:ascii="Oswald" w:eastAsia="Oswald" w:hAnsi="Oswald" w:cs="Oswald"/>
+                      <w:color w:val="3D85C6"/>
+                      <w:sz w:val="16"/>
+                      <w:szCs w:val="16"/>
+                    </w:rPr>
+                  </w:pPr>
+                </w:p>
+              </w:tc>
+              <w:tc>
+                <w:tcPr>
+                  <w:tcW w:w="144" w:type="dxa"/>
+                  <w:shd w:val="clear" w:color="auto" w:fill="FFFFFF" w:themeFill="background1"/>
+                </w:tcPr>
+                <w:p>
+                  <w:pPr>
+                    <w:widowControl w:val="0"/>
+                    <w:rPr>
+                      <w:rFonts w:ascii="Oswald" w:eastAsia="Oswald" w:hAnsi="Oswald" w:cs="Oswald"/>
+                      <w:color w:val="3D85C6"/>
+                      <w:sz w:val="16"/>
+                      <w:szCs w:val="16"/>
+                    </w:rPr>
+                  </w:pPr>
+                </w:p>
+              </w:tc>
+              <w:tc>
+                <w:tcPr>
+                  <w:tcW w:w="144" w:type="dxa"/>
+                  <w:shd w:val="clear" w:color="auto" w:fill="FFFFFF" w:themeFill="background1"/>
+                </w:tcPr>
+                <w:p>
+                  <w:pPr>
+                    <w:widowControl w:val="0"/>
+                    <w:rPr>
+                      <w:rFonts w:ascii="Oswald" w:eastAsia="Oswald" w:hAnsi="Oswald" w:cs="Oswald"/>
+                      <w:color w:val="3D85C6"/>
+                      <w:sz w:val="16"/>
+                      <w:szCs w:val="16"/>
+                    </w:rPr>
+                  </w:pPr>
+                </w:p>
+              </w:tc>
+              <w:tc>
+                <w:tcPr>
+                  <w:tcW w:w="144" w:type="dxa"/>
+                  <w:shd w:val="clear" w:color="auto" w:fill="FFFFFF" w:themeFill="background1"/>
+                </w:tcPr>
+                <w:p>
+                  <w:pPr>
+                    <w:widowControl w:val="0"/>
+                    <w:rPr>
+                      <w:rFonts w:ascii="Oswald" w:eastAsia="Oswald" w:hAnsi="Oswald" w:cs="Oswald"/>
+                      <w:color w:val="3D85C6"/>
+                      <w:sz w:val="16"/>
+                      <w:szCs w:val="16"/>
+                    </w:rPr>
+                  </w:pPr>
+                </w:p>
+              </w:tc>
+              <w:tc>
+                <w:tcPr>
+                  <w:tcW w:w="144" w:type="dxa"/>
+                  <w:shd w:val="clear" w:color="auto" w:fill="FFFFFF" w:themeFill="background1"/>
+                </w:tcPr>
+                <w:p>
+                  <w:pPr>
+                    <w:widowControl w:val="0"/>
+                    <w:rPr>
+                      <w:rFonts w:ascii="Oswald" w:eastAsia="Oswald" w:hAnsi="Oswald" w:cs="Oswald"/>
+                      <w:color w:val="3D85C6"/>
+                      <w:sz w:val="16"/>
+                      <w:szCs w:val="16"/>
+                    </w:rPr>
+                  </w:pPr>
+                </w:p>
+              </w:tc>
+            </w:tr>
+            <w:tr>
+              <w:trPr>
+                <w:trHeight w:hRule="exact" w:val="288"/>
+              </w:trPr>
+              <w:tc>
+                <w:tcPr>
+                  <w:tcW w:w="864" w:type="dxa"/>
+                  <w:tcMar>
+                    <w:top w:w="43" w:type="dxa"/>
+                    <w:left w:w="14" w:type="dxa"/>
+                    <w:bottom w:w="43" w:type="dxa"/>
+                    <w:right w:w="14" w:type="dxa"/>
+                  </w:tcMar>
+                </w:tcPr>
+                <w:p>
+                  <w:pPr>
+                    <w:widowControl w:val="0"/>
+                    <w:rPr>
+                      <w:rFonts w:ascii="Segoe UI" w:eastAsia="Oswald" w:hAnsi="Segoe UI" w:cs="Segoe UI"/>
+                      <w:color w:val="404040" w:themeColor="text1" w:themeTint="BF"/>
+                      <w:sz w:val="20"/>
+                      <w:szCs w:val="20"/>
+                    </w:rPr>
+                  </w:pPr>
+                  <w:r>
+                    <w:rPr>
+                      <w:rFonts w:ascii="Segoe UI" w:eastAsia="Oswald" w:hAnsi="Segoe UI" w:cs="Segoe UI"/>
+                      <w:color w:val="404040" w:themeColor="text1" w:themeTint="BF"/>
+                      <w:sz w:val="20"/>
+                      <w:szCs w:val="20"/>
+                    </w:rPr>
+                    <w:t>Japanese</w:t>
+                  </w:r>
+                </w:p>
+              </w:tc>
+              <w:tc>
+                <w:tcPr>
+                  <w:tcW w:w="144" w:type="dxa"/>
+                  <w:shd w:val="clear" w:color="auto" w:fill="4F81BD" w:themeFill="accent1"/>
+                  <w:tcMar>
+                    <w:top w:w="43" w:type="dxa"/>
+                    <w:bottom w:w="43" w:type="dxa"/>
+                  </w:tcMar>
+                </w:tcPr>
+                <w:p>
+                  <w:pPr>
+                    <w:widowControl w:val="0"/>
+                    <w:rPr>
+                      <w:rFonts w:ascii="Oswald" w:eastAsia="Oswald" w:hAnsi="Oswald" w:cs="Oswald"/>
+                      <w:color w:val="3D85C6"/>
+                      <w:sz w:val="16"/>
+                      <w:szCs w:val="16"/>
+                    </w:rPr>
+                  </w:pPr>
+                </w:p>
+              </w:tc>
+              <w:tc>
+                <w:tcPr>
+                  <w:tcW w:w="144" w:type="dxa"/>
+                  <w:shd w:val="clear" w:color="auto" w:fill="4F81BD" w:themeFill="accent1"/>
+                  <w:tcMar>
+                    <w:top w:w="43" w:type="dxa"/>
+                    <w:bottom w:w="43" w:type="dxa"/>
+                  </w:tcMar>
+                </w:tcPr>
+                <w:p>
+                  <w:pPr>
+                    <w:widowControl w:val="0"/>
+                    <w:rPr>
+                      <w:rFonts w:ascii="Oswald" w:eastAsia="Oswald" w:hAnsi="Oswald" w:cs="Oswald"/>
+                      <w:color w:val="3D85C6"/>
+                      <w:sz w:val="16"/>
+                      <w:szCs w:val="16"/>
+                    </w:rPr>
+                  </w:pPr>
+                </w:p>
+              </w:tc>
+              <w:tc>
+                <w:tcPr>
+                  <w:tcW w:w="144" w:type="dxa"/>
+                  <w:shd w:val="clear" w:color="auto" w:fill="D9D9D9" w:themeFill="background1" w:themeFillShade="D9"/>
                   <w:tcMar>
                     <w:top w:w="43" w:type="dxa"/>
                     <w:bottom w:w="43" w:type="dxa"/>
@@ -8276,7 +8791,17 @@
                 <w:sz w:val="20"/>
                 <w:szCs w:val="20"/>
               </w:rPr>
-              <w:t xml:space="preserve"> and collaborated with the customer on the integration of the solution.</w:t>
+              <w:t xml:space="preserve"> and collaborated with the customer on the integration of th</w:t>
+            </w:r>
+            <w:bookmarkStart w:id="0" w:name="_GoBack"/>
+            <w:bookmarkEnd w:id="0"/>
+            <w:r>
+              <w:rPr>
+                <w:rFonts w:ascii="Segoe UI" w:hAnsi="Segoe UI" w:cs="Segoe UI"/>
+                <w:sz w:val="20"/>
+                <w:szCs w:val="20"/>
+              </w:rPr>
+              <w:t>e solution.</w:t>
             </w:r>
           </w:p>
           <w:p>
@@ -10353,7 +10878,7 @@
 <w:numbering xmlns:wpc="http://schemas.microsoft.com/office/word/2010/wordprocessingCanvas" xmlns:cx="http://schemas.microsoft.com/office/drawing/2014/chartex" xmlns:cx1="http://schemas.microsoft.com/office/drawing/2015/9/8/chartex" xmlns:cx2="http://schemas.microsoft.com/office/drawing/2015/10/21/chartex" xmlns:cx3="http://schemas.microsoft.com/office/drawing/2016/5/9/chartex" xmlns:cx4="http://schemas.microsoft.com/office/drawing/2016/5/10/chartex" xmlns:cx5="http://schemas.microsoft.com/office/drawing/2016/5/11/chartex" xmlns:cx6="http://schemas.microsoft.com/office/drawing/2016/5/12/chartex" xmlns:cx7="http://schemas.microsoft.com/office/drawing/2016/5/13/chartex" xmlns:cx8="http://schemas.microsoft.com/office/drawing/2016/5/14/chartex" xmlns:mc="http://schemas.openxmlformats.org/markup-compatibility/2006" xmlns:aink="http://schemas.microsoft.com/office/drawing/2016/ink" xmlns:am3d="http://schemas.microsoft.com/office/drawing/2017/model3d" xmlns:o="urn:schemas-microsoft-com:office:office" xmlns:r="http://schemas.openxmlformats.org/officeDocument/2006/relationships" xmlns:m="http://schemas.openxmlformats.org/officeDocument/2006/math" xmlns:v="urn:schemas-microsoft-com:vml" xmlns:wp14="http://schemas.microsoft.com/office/word/2010/wordprocessingDrawing" xmlns:wp="http://schemas.openxmlformats.org/drawingml/2006/wordprocessingDrawing" xmlns:w10="urn:schemas-microsoft-com:office:word" xmlns:w="http://schemas.openxmlformats.org/wordprocessingml/2006/main" xmlns:w14="http://schemas.microsoft.com/office/word/2010/wordml" xmlns:w15="http://schemas.microsoft.com/office/word/2012/wordml" xmlns:w16cid="http://schemas.microsoft.com/office/word/2016/wordml/cid" xmlns:w16se="http://schemas.microsoft.com/office/word/2015/wordml/symex" xmlns:wpg="http://schemas.microsoft.com/office/word/2010/wordprocessingGroup" xmlns:wpi="http://schemas.microsoft.com/office/word/2010/wordprocessingInk" xmlns:wne="http://schemas.microsoft.com/office/word/2006/wordml" xmlns:wps="http://schemas.microsoft.com/office/word/2010/wordprocessingShape" mc:Ignorable="w14 w15 w16se w16cid wp14">
   <w:numPicBullet w:numPicBulletId="0">
     <w:pict>
-      <v:shapetype w14:anchorId="0CA39930" id="_x0000_t75" coordsize="21600,21600" o:spt="75" o:preferrelative="t" path="m@4@5l@4@11@9@11@9@5xe" filled="f" stroked="f">
+      <v:shapetype id="_x0000_t75" coordsize="21600,21600" o:spt="75" o:preferrelative="t" path="m@4@5l@4@11@9@11@9@5xe" filled="f" stroked="f">
         <v:stroke joinstyle="miter"/>
         <v:formulas>
           <v:f eqn="if lineDrawn pixelLineWidth 0"/>
@@ -10372,28 +10897,28 @@
         <v:path o:extrusionok="f" gradientshapeok="t" o:connecttype="rect"/>
         <o:lock v:ext="edit" aspectratio="t"/>
       </v:shapetype>
-      <v:shape id="_x0000_i1030" type="#_x0000_t75" alt="Newspaper" style="width:13.5pt;height:13.5pt;visibility:visible" o:gfxdata="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" o:bullet="t">
+      <v:shape id="_x0000_i1194" type="#_x0000_t75" alt="Newspaper" style="width:13.5pt;height:13.5pt;visibility:visible" o:gfxdata="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" o:bullet="t">
         <v:imagedata r:id="rId1" o:title="" croptop="-2445f" cropbottom="-1712f" cropleft="-2445f" cropright="-1712f"/>
       </v:shape>
     </w:pict>
   </w:numPicBullet>
   <w:numPicBullet w:numPicBulletId="1">
     <w:pict>
-      <v:shape id="_x0000_i1031" type="#_x0000_t75" alt="Speech" style="width:13.5pt;height:12.75pt;visibility:visible" o:gfxdata="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" o:bullet="t">
+      <v:shape w14:anchorId="06EEAF4B" id="_x0000_i1195" type="#_x0000_t75" alt="Speech" style="width:13.5pt;height:12.75pt;visibility:visible" o:gfxdata="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" o:bullet="t">
         <v:imagedata r:id="rId2" o:title="" croptop="-9961f" cropbottom="-11010f" cropleft="-7065f" cropright="-7796f"/>
       </v:shape>
     </w:pict>
   </w:numPicBullet>
   <w:numPicBullet w:numPicBulletId="2">
     <w:pict>
-      <v:shape id="_x0000_i1032" type="#_x0000_t75" alt="Speech" style="width:14.25pt;height:13.5pt;visibility:visible" o:gfxdata="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" o:bullet="t">
+      <v:shape id="_x0000_i1196" type="#_x0000_t75" alt="Speech" style="width:14.25pt;height:13.5pt;visibility:visible" o:gfxdata="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" o:bullet="t">
         <v:imagedata r:id="rId3" o:title="" croptop="-9258f" cropbottom="-9258f" cropleft="-6599f" cropright="-6371f"/>
       </v:shape>
     </w:pict>
   </w:numPicBullet>
   <w:numPicBullet w:numPicBulletId="3">
     <w:pict>
-      <v:shape id="_x0000_i1033" type="#_x0000_t75" alt="Diploma" style="width:16.5pt;height:11.25pt;visibility:visible" o:gfxdata="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" o:bullet="t">
+      <v:shape id="_x0000_i1197" type="#_x0000_t75" alt="Diploma" style="width:16.5pt;height:11.25pt;visibility:visible" o:gfxdata="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" o:bullet="t">
         <v:imagedata r:id="rId4" o:title="" croptop="-13677f" cropbottom="-14817f" cropright="-804f"/>
       </v:shape>
     </w:pict>
@@ -12038,7 +12563,7 @@
       </w:pPr>
     </w:pPrDefault>
   </w:docDefaults>
-  <w:latentStyles w:defLockedState="0" w:defUIPriority="99" w:defSemiHidden="0" w:defUnhideWhenUsed="0" w:defQFormat="0" w:count="377">
+  <w:latentStyles w:defLockedState="0" w:defUIPriority="99" w:defSemiHidden="0" w:defUnhideWhenUsed="0" w:defQFormat="0" w:count="376">
     <w:lsdException w:name="Normal" w:uiPriority="0" w:qFormat="1"/>
     <w:lsdException w:name="heading 1" w:uiPriority="9" w:qFormat="1"/>
     <w:lsdException w:name="heading 2" w:semiHidden="1" w:uiPriority="9" w:unhideWhenUsed="1" w:qFormat="1"/>
@@ -12415,7 +12940,6 @@
     <w:lsdException w:name="Hashtag" w:semiHidden="1" w:unhideWhenUsed="1"/>
     <w:lsdException w:name="Unresolved Mention" w:semiHidden="1" w:unhideWhenUsed="1"/>
     <w:lsdException w:name="Smart Link" w:semiHidden="1" w:unhideWhenUsed="1"/>
-    <w:lsdException w:name="Smart Link Error" w:semiHidden="1" w:unhideWhenUsed="1"/>
   </w:latentStyles>
   <w:style w:type="paragraph" w:default="1" w:styleId="Normal">
     <w:name w:val="Normal"/>
@@ -13120,7 +13644,7 @@
 </file>
 
 <file path=customXml/itemProps1.xml><?xml version="1.0" encoding="utf-8"?>
-<ds:datastoreItem xmlns:ds="http://schemas.openxmlformats.org/officeDocument/2006/customXml" ds:itemID="{368D2056-9839-489D-9919-5EADA374A67D}">
+<ds:datastoreItem xmlns:ds="http://schemas.openxmlformats.org/officeDocument/2006/customXml" ds:itemID="{39F25772-A5E4-4503-9EBD-D5C098F99F3C}">
   <ds:schemaRefs>
     <ds:schemaRef ds:uri="http://schemas.openxmlformats.org/officeDocument/2006/bibliography"/>
   </ds:schemaRefs>

</xml_diff>

<commit_message>
Adds Flask and changes some description for ATT
</commit_message>
<xml_diff>
--- a/assets/files/brett-schwarz-resume2.docx
+++ b/assets/files/brett-schwarz-resume2.docx
@@ -590,7 +590,7 @@
                       <w:sz w:val="18"/>
                       <w:szCs w:val="18"/>
                     </w:rPr>
-                    <w:t>Mobile Networks</w:t>
+                    <w:t>Azure</w:t>
                   </w:r>
                   <w:r>
                     <w:rPr>
@@ -599,7 +599,7 @@
                       <w:sz w:val="18"/>
                       <w:szCs w:val="18"/>
                     </w:rPr>
-                    <w:t xml:space="preserve"> (3G, UMTS, LTE)</w:t>
+                    <w:t xml:space="preserve">, </w:t>
                   </w:r>
                   <w:r>
                     <w:rPr>
@@ -608,7 +608,43 @@
                       <w:sz w:val="18"/>
                       <w:szCs w:val="18"/>
                     </w:rPr>
-                    <w:t>, IT Networks, TCP/IP, OSI, AWS, Azure</w:t>
+                    <w:t>AWS</w:t>
+                  </w:r>
+                  <w:r>
+                    <w:rPr>
+                      <w:rFonts w:ascii="Segoe UI" w:eastAsia="Oswald" w:hAnsi="Segoe UI" w:cs="Segoe UI"/>
+                      <w:color w:val="404040" w:themeColor="text1" w:themeTint="BF"/>
+                      <w:sz w:val="18"/>
+                      <w:szCs w:val="18"/>
+                    </w:rPr>
+                    <w:t xml:space="preserve">, </w:t>
+                  </w:r>
+                  <w:r>
+                    <w:rPr>
+                      <w:rFonts w:ascii="Segoe UI" w:eastAsia="Oswald" w:hAnsi="Segoe UI" w:cs="Segoe UI"/>
+                      <w:color w:val="404040" w:themeColor="text1" w:themeTint="BF"/>
+                      <w:sz w:val="18"/>
+                      <w:szCs w:val="18"/>
+                    </w:rPr>
+                    <w:t>Mobile Networks</w:t>
+                  </w:r>
+                  <w:r>
+                    <w:rPr>
+                      <w:rFonts w:ascii="Segoe UI" w:eastAsia="Oswald" w:hAnsi="Segoe UI" w:cs="Segoe UI"/>
+                      <w:color w:val="404040" w:themeColor="text1" w:themeTint="BF"/>
+                      <w:sz w:val="18"/>
+                      <w:szCs w:val="18"/>
+                    </w:rPr>
+                    <w:t xml:space="preserve"> (3G, UMTS, LTE)</w:t>
+                  </w:r>
+                  <w:r>
+                    <w:rPr>
+                      <w:rFonts w:ascii="Segoe UI" w:eastAsia="Oswald" w:hAnsi="Segoe UI" w:cs="Segoe UI"/>
+                      <w:color w:val="404040" w:themeColor="text1" w:themeTint="BF"/>
+                      <w:sz w:val="18"/>
+                      <w:szCs w:val="18"/>
+                    </w:rPr>
+                    <w:t>, IT Networks, TCP/IP, OSI</w:t>
                   </w:r>
                 </w:p>
               </w:tc>
@@ -784,7 +820,7 @@
                       <w:sz w:val="18"/>
                       <w:szCs w:val="18"/>
                     </w:rPr>
-                    <w:t xml:space="preserve">Svelte, </w:t>
+                    <w:t>Angular</w:t>
                   </w:r>
                   <w:r>
                     <w:rPr>
@@ -793,7 +829,43 @@
                       <w:sz w:val="18"/>
                       <w:szCs w:val="18"/>
                     </w:rPr>
-                    <w:t>Angular, Bootstrap, Foundation, Gulp, Grunt, Apache, Naviserver, Tomcat</w:t>
+                    <w:t xml:space="preserve">, </w:t>
+                  </w:r>
+                  <w:r>
+                    <w:rPr>
+                      <w:rFonts w:ascii="Segoe UI" w:eastAsia="Oswald" w:hAnsi="Segoe UI" w:cs="Segoe UI"/>
+                      <w:color w:val="404040" w:themeColor="text1" w:themeTint="BF"/>
+                      <w:sz w:val="18"/>
+                      <w:szCs w:val="18"/>
+                    </w:rPr>
+                    <w:t>Svelte</w:t>
+                  </w:r>
+                  <w:r>
+                    <w:rPr>
+                      <w:rFonts w:ascii="Segoe UI" w:eastAsia="Oswald" w:hAnsi="Segoe UI" w:cs="Segoe UI"/>
+                      <w:color w:val="404040" w:themeColor="text1" w:themeTint="BF"/>
+                      <w:sz w:val="18"/>
+                      <w:szCs w:val="18"/>
+                    </w:rPr>
+                    <w:t xml:space="preserve">, Bootstrap, Foundation, Gulp, Grunt, </w:t>
+                  </w:r>
+                  <w:r>
+                    <w:rPr>
+                      <w:rFonts w:ascii="Segoe UI" w:eastAsia="Oswald" w:hAnsi="Segoe UI" w:cs="Segoe UI"/>
+                      <w:color w:val="404040" w:themeColor="text1" w:themeTint="BF"/>
+                      <w:sz w:val="18"/>
+                      <w:szCs w:val="18"/>
+                    </w:rPr>
+                    <w:t xml:space="preserve">Express, Flask, </w:t>
+                  </w:r>
+                  <w:r>
+                    <w:rPr>
+                      <w:rFonts w:ascii="Segoe UI" w:eastAsia="Oswald" w:hAnsi="Segoe UI" w:cs="Segoe UI"/>
+                      <w:color w:val="404040" w:themeColor="text1" w:themeTint="BF"/>
+                      <w:sz w:val="18"/>
+                      <w:szCs w:val="18"/>
+                    </w:rPr>
+                    <w:t>Apache, Naviserver, Tomcat</w:t>
                   </w:r>
                 </w:p>
               </w:tc>
@@ -980,7 +1052,7 @@
                       <w:sz w:val="18"/>
                       <w:szCs w:val="18"/>
                     </w:rPr>
-                    <w:t>Node.js</w:t>
+                    <w:t xml:space="preserve">Node.js, Python, </w:t>
                   </w:r>
                   <w:r>
                     <w:rPr>
@@ -989,7 +1061,7 @@
                       <w:sz w:val="18"/>
                       <w:szCs w:val="18"/>
                     </w:rPr>
-                    <w:t xml:space="preserve"> (</w:t>
+                    <w:t xml:space="preserve">C, </w:t>
                   </w:r>
                   <w:r>
                     <w:rPr>
@@ -998,25 +1070,7 @@
                       <w:sz w:val="18"/>
                       <w:szCs w:val="18"/>
                     </w:rPr>
-                    <w:t>Express</w:t>
-                  </w:r>
-                  <w:r>
-                    <w:rPr>
-                      <w:rFonts w:ascii="Segoe UI" w:eastAsia="Oswald" w:hAnsi="Segoe UI" w:cs="Segoe UI"/>
-                      <w:color w:val="404040" w:themeColor="text1" w:themeTint="BF"/>
-                      <w:sz w:val="18"/>
-                      <w:szCs w:val="18"/>
-                    </w:rPr>
-                    <w:t>)</w:t>
-                  </w:r>
-                  <w:r>
-                    <w:rPr>
-                      <w:rFonts w:ascii="Segoe UI" w:eastAsia="Oswald" w:hAnsi="Segoe UI" w:cs="Segoe UI"/>
-                      <w:color w:val="404040" w:themeColor="text1" w:themeTint="BF"/>
-                      <w:sz w:val="18"/>
-                      <w:szCs w:val="18"/>
-                    </w:rPr>
-                    <w:t>, C, Python, Java, shell</w:t>
+                    <w:t>Java, shell</w:t>
                   </w:r>
                 </w:p>
               </w:tc>
@@ -1151,7 +1205,14 @@
                       <w:rFonts w:ascii="Segoe UI" w:eastAsia="Oswald" w:hAnsi="Segoe UI" w:cs="Segoe UI"/>
                       <w:color w:val="4F81BD" w:themeColor="accent1"/>
                     </w:rPr>
-                    <w:t>Software Development</w:t>
+                    <w:t xml:space="preserve">Software </w:t>
+                  </w:r>
+                  <w:r>
+                    <w:rPr>
+                      <w:rFonts w:ascii="Segoe UI" w:eastAsia="Oswald" w:hAnsi="Segoe UI" w:cs="Segoe UI"/>
+                      <w:color w:val="4F81BD" w:themeColor="accent1"/>
+                    </w:rPr>
+                    <w:t>Technologies</w:t>
                   </w:r>
                 </w:p>
               </w:tc>
@@ -1202,6 +1263,15 @@
                       <w:szCs w:val="18"/>
                     </w:rPr>
                     <w:t>Alexa</w:t>
+                  </w:r>
+                  <w:r>
+                    <w:rPr>
+                      <w:rFonts w:ascii="Segoe UI" w:eastAsia="Oswald" w:hAnsi="Segoe UI" w:cs="Segoe UI"/>
+                      <w:color w:val="404040" w:themeColor="text1" w:themeTint="BF"/>
+                      <w:sz w:val="18"/>
+                      <w:szCs w:val="18"/>
+                    </w:rPr>
+                    <w:t xml:space="preserve"> SDK</w:t>
                   </w:r>
                 </w:p>
               </w:tc>
@@ -2606,7 +2676,7 @@
                 <w:szCs w:val="21"/>
                 <w:shd w:val="clear" w:color="auto" w:fill="FFFFFF"/>
               </w:rPr>
-              <w:t>used to assist in</w:t>
+              <w:t xml:space="preserve">used </w:t>
             </w:r>
             <w:r>
               <w:rPr>
@@ -2615,7 +2685,7 @@
                 <w:szCs w:val="21"/>
                 <w:shd w:val="clear" w:color="auto" w:fill="FFFFFF"/>
               </w:rPr>
-              <w:t xml:space="preserve"> </w:t>
+              <w:t>for</w:t>
             </w:r>
             <w:r>
               <w:rPr>
@@ -2624,7 +2694,7 @@
                 <w:szCs w:val="21"/>
                 <w:shd w:val="clear" w:color="auto" w:fill="FFFFFF"/>
               </w:rPr>
-              <w:t xml:space="preserve">data management, </w:t>
+              <w:t xml:space="preserve"> </w:t>
             </w:r>
             <w:r>
               <w:rPr>
@@ -2633,7 +2703,43 @@
                 <w:szCs w:val="21"/>
                 <w:shd w:val="clear" w:color="auto" w:fill="FFFFFF"/>
               </w:rPr>
-              <w:t xml:space="preserve">model management and </w:t>
+              <w:t xml:space="preserve">data </w:t>
+            </w:r>
+            <w:r>
+              <w:rPr>
+                <w:rFonts w:ascii="Segoe UI" w:hAnsi="Segoe UI" w:cs="Segoe UI"/>
+                <w:sz w:val="21"/>
+                <w:szCs w:val="21"/>
+                <w:shd w:val="clear" w:color="auto" w:fill="FFFFFF"/>
+              </w:rPr>
+              <w:t xml:space="preserve">and model </w:t>
+            </w:r>
+            <w:r>
+              <w:rPr>
+                <w:rFonts w:ascii="Segoe UI" w:hAnsi="Segoe UI" w:cs="Segoe UI"/>
+                <w:sz w:val="21"/>
+                <w:szCs w:val="21"/>
+                <w:shd w:val="clear" w:color="auto" w:fill="FFFFFF"/>
+              </w:rPr>
+              <w:t>management</w:t>
+            </w:r>
+            <w:r>
+              <w:rPr>
+                <w:rFonts w:ascii="Segoe UI" w:hAnsi="Segoe UI" w:cs="Segoe UI"/>
+                <w:sz w:val="21"/>
+                <w:szCs w:val="21"/>
+                <w:shd w:val="clear" w:color="auto" w:fill="FFFFFF"/>
+              </w:rPr>
+              <w:t>,</w:t>
+            </w:r>
+            <w:r>
+              <w:rPr>
+                <w:rFonts w:ascii="Segoe UI" w:hAnsi="Segoe UI" w:cs="Segoe UI"/>
+                <w:sz w:val="21"/>
+                <w:szCs w:val="21"/>
+                <w:shd w:val="clear" w:color="auto" w:fill="FFFFFF"/>
+              </w:rPr>
+              <w:t xml:space="preserve"> and </w:t>
             </w:r>
             <w:r>
               <w:rPr>
@@ -2715,10 +2821,8 @@
                 <w:szCs w:val="21"/>
                 <w:shd w:val="clear" w:color="auto" w:fill="FFFFFF"/>
               </w:rPr>
-              <w:t>,</w:t>
-            </w:r>
-            <w:bookmarkStart w:id="0" w:name="_GoBack"/>
-            <w:bookmarkEnd w:id="0"/>
+              <w:t>, Cosmos DB</w:t>
+            </w:r>
             <w:r>
               <w:rPr>
                 <w:rFonts w:ascii="Segoe UI" w:hAnsi="Segoe UI" w:cs="Segoe UI"/>
@@ -2726,7 +2830,7 @@
                 <w:szCs w:val="21"/>
                 <w:shd w:val="clear" w:color="auto" w:fill="FFFFFF"/>
               </w:rPr>
-              <w:t xml:space="preserve"> Cosmos DB</w:t>
+              <w:t>)</w:t>
             </w:r>
             <w:r>
               <w:rPr>
@@ -2735,7 +2839,7 @@
                 <w:szCs w:val="21"/>
                 <w:shd w:val="clear" w:color="auto" w:fill="FFFFFF"/>
               </w:rPr>
-              <w:t>)</w:t>
+              <w:t xml:space="preserve"> </w:t>
             </w:r>
             <w:r>
               <w:rPr>
@@ -2744,7 +2848,7 @@
                 <w:szCs w:val="21"/>
                 <w:shd w:val="clear" w:color="auto" w:fill="FFFFFF"/>
               </w:rPr>
-              <w:t xml:space="preserve"> </w:t>
+              <w:t xml:space="preserve">to </w:t>
             </w:r>
             <w:r>
               <w:rPr>
@@ -2753,7 +2857,7 @@
                 <w:szCs w:val="21"/>
                 <w:shd w:val="clear" w:color="auto" w:fill="FFFFFF"/>
               </w:rPr>
-              <w:t xml:space="preserve">to </w:t>
+              <w:t>take advantage of cloud services</w:t>
             </w:r>
             <w:r>
               <w:rPr>
@@ -2762,43 +2866,7 @@
                 <w:szCs w:val="21"/>
                 <w:shd w:val="clear" w:color="auto" w:fill="FFFFFF"/>
               </w:rPr>
-              <w:t>decreas</w:t>
-            </w:r>
-            <w:r>
-              <w:rPr>
-                <w:rFonts w:ascii="Segoe UI" w:hAnsi="Segoe UI" w:cs="Segoe UI"/>
-                <w:sz w:val="21"/>
-                <w:szCs w:val="21"/>
-                <w:shd w:val="clear" w:color="auto" w:fill="FFFFFF"/>
-              </w:rPr>
-              <w:t>e</w:t>
-            </w:r>
-            <w:r>
-              <w:rPr>
-                <w:rFonts w:ascii="Segoe UI" w:hAnsi="Segoe UI" w:cs="Segoe UI"/>
-                <w:sz w:val="21"/>
-                <w:szCs w:val="21"/>
-                <w:shd w:val="clear" w:color="auto" w:fill="FFFFFF"/>
-              </w:rPr>
-              <w:t xml:space="preserve"> costs and </w:t>
-            </w:r>
-            <w:r>
-              <w:rPr>
-                <w:rFonts w:ascii="Segoe UI" w:hAnsi="Segoe UI" w:cs="Segoe UI"/>
-                <w:sz w:val="21"/>
-                <w:szCs w:val="21"/>
-                <w:shd w:val="clear" w:color="auto" w:fill="FFFFFF"/>
-              </w:rPr>
-              <w:t>improve</w:t>
-            </w:r>
-            <w:r>
-              <w:rPr>
-                <w:rFonts w:ascii="Segoe UI" w:hAnsi="Segoe UI" w:cs="Segoe UI"/>
-                <w:sz w:val="21"/>
-                <w:szCs w:val="21"/>
-                <w:shd w:val="clear" w:color="auto" w:fill="FFFFFF"/>
-              </w:rPr>
-              <w:t xml:space="preserve"> scalability.</w:t>
+              <w:t>.</w:t>
             </w:r>
           </w:p>
           <w:p>
@@ -3289,7 +3357,18 @@
                 <w:szCs w:val="20"/>
                 <w:shd w:val="clear" w:color="auto" w:fill="FFFFFF"/>
               </w:rPr>
-              <w:t>Accelerated REST adoption by authoring</w:t>
+              <w:t>Acce</w:t>
+            </w:r>
+            <w:bookmarkStart w:id="0" w:name="_GoBack"/>
+            <w:bookmarkEnd w:id="0"/>
+            <w:r>
+              <w:rPr>
+                <w:rFonts w:ascii="Segoe UI" w:hAnsi="Segoe UI" w:cs="Segoe UI"/>
+                <w:sz w:val="20"/>
+                <w:szCs w:val="20"/>
+                <w:shd w:val="clear" w:color="auto" w:fill="FFFFFF"/>
+              </w:rPr>
+              <w:t>lerated REST adoption by authoring</w:t>
             </w:r>
             <w:r>
               <w:rPr>
@@ -4788,7 +4867,7 @@
               <mc:AlternateContent>
                 <mc:Choice Requires="wps">
                   <w:drawing>
-                    <wp:anchor distT="0" distB="0" distL="114300" distR="114300" simplePos="0" relativeHeight="251800576" behindDoc="0" locked="0" layoutInCell="1" allowOverlap="1" wp14:anchorId="0367C351" wp14:editId="7E732187">
+                    <wp:anchor distT="0" distB="0" distL="114300" distR="114300" simplePos="0" relativeHeight="251800576" behindDoc="0" locked="0" layoutInCell="1" allowOverlap="1" wp14:anchorId="0367C351" wp14:editId="3F29CF30">
                       <wp:simplePos x="0" y="0"/>
                       <wp:positionH relativeFrom="column">
                         <wp:posOffset>-130175</wp:posOffset>
@@ -4858,7 +4937,18 @@
                 </mc:Choice>
                 <mc:Fallback>
                   <w:pict>
-                    <v:shape w14:anchorId="537AA322" id="Arrow: Pentagon 4" o:spid="_x0000_s1026" type="#_x0000_t15" style="position:absolute;margin-left:-10.25pt;margin-top:12.7pt;width:7.5pt;height:9.75pt;z-index:251800576;visibility:visible;mso-wrap-style:square;mso-width-percent:0;mso-height-percent:0;mso-wrap-distance-left:9pt;mso-wrap-distance-top:0;mso-wrap-distance-right:9pt;mso-wrap-distance-bottom:0;mso-position-horizontal:absolute;mso-position-horizontal-relative:text;mso-position-vertical:absolute;mso-position-vertical-relative:text;mso-width-percent:0;mso-height-percent:0;mso-width-relative:margin;mso-height-relative:margin;v-text-anchor:middle" o:gfxdata="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" adj="10800" fillcolor="#4f81bd [3204]" strokecolor="#4579b8 [3044]" strokeweight=".5pt">
+                    <v:shapetype w14:anchorId="0FB9A366" id="_x0000_t15" coordsize="21600,21600" o:spt="15" adj="16200" path="m@0,l,,,21600@0,21600,21600,10800xe">
+                      <v:stroke joinstyle="miter"/>
+                      <v:formulas>
+                        <v:f eqn="val #0"/>
+                        <v:f eqn="prod #0 1 2"/>
+                      </v:formulas>
+                      <v:path gradientshapeok="t" o:connecttype="custom" o:connectlocs="@1,0;0,10800;@1,21600;21600,10800" o:connectangles="270,180,90,0" textboxrect="0,0,10800,21600;0,0,16200,21600;0,0,21600,21600"/>
+                      <v:handles>
+                        <v:h position="#0,topLeft" xrange="0,21600"/>
+                      </v:handles>
+                    </v:shapetype>
+                    <v:shape id="Arrow: Pentagon 4" o:spid="_x0000_s1026" type="#_x0000_t15" style="position:absolute;margin-left:-10.25pt;margin-top:12.7pt;width:7.5pt;height:9.75pt;z-index:251800576;visibility:visible;mso-wrap-style:square;mso-width-percent:0;mso-height-percent:0;mso-wrap-distance-left:9pt;mso-wrap-distance-top:0;mso-wrap-distance-right:9pt;mso-wrap-distance-bottom:0;mso-position-horizontal:absolute;mso-position-horizontal-relative:text;mso-position-vertical:absolute;mso-position-vertical-relative:text;mso-width-percent:0;mso-height-percent:0;mso-width-relative:margin;mso-height-relative:margin;v-text-anchor:middle" o:gfxdata="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" adj="10800" fillcolor="#4f81bd [3204]" strokecolor="#4579b8 [3044]" strokeweight=".5pt">
                       <v:fill color2="#a7bfde [1620]" rotate="t" angle="180" focus="100%" type="gradient">
                         <o:fill v:ext="view" type="gradientUnscaled"/>
                       </v:fill>
@@ -9750,18 +9840,16 @@
                 <w:sz w:val="20"/>
                 <w:szCs w:val="20"/>
               </w:rPr>
-              <w:t xml:space="preserve">Provided </w:t>
-            </w:r>
-            <w:proofErr w:type="gramStart"/>
-            <w:r>
-              <w:rPr>
-                <w:rFonts w:ascii="Segoe UI" w:hAnsi="Segoe UI" w:cs="Segoe UI"/>
-                <w:sz w:val="20"/>
-                <w:szCs w:val="20"/>
-              </w:rPr>
-              <w:t>pre</w:t>
-            </w:r>
-            <w:proofErr w:type="gramEnd"/>
+              <w:t>Provided pre</w:t>
+            </w:r>
+            <w:r>
+              <w:rPr>
+                <w:rFonts w:ascii="Segoe UI" w:hAnsi="Segoe UI" w:cs="Segoe UI"/>
+                <w:sz w:val="20"/>
+                <w:szCs w:val="20"/>
+              </w:rPr>
+              <w:t>-sales</w:t>
+            </w:r>
             <w:r>
               <w:rPr>
                 <w:rFonts w:ascii="Segoe UI" w:hAnsi="Segoe UI" w:cs="Segoe UI"/>
@@ -11041,7 +11129,7 @@
 <w:numbering xmlns:wpc="http://schemas.microsoft.com/office/word/2010/wordprocessingCanvas" xmlns:cx="http://schemas.microsoft.com/office/drawing/2014/chartex" xmlns:cx1="http://schemas.microsoft.com/office/drawing/2015/9/8/chartex" xmlns:cx2="http://schemas.microsoft.com/office/drawing/2015/10/21/chartex" xmlns:cx3="http://schemas.microsoft.com/office/drawing/2016/5/9/chartex" xmlns:cx4="http://schemas.microsoft.com/office/drawing/2016/5/10/chartex" xmlns:cx5="http://schemas.microsoft.com/office/drawing/2016/5/11/chartex" xmlns:cx6="http://schemas.microsoft.com/office/drawing/2016/5/12/chartex" xmlns:cx7="http://schemas.microsoft.com/office/drawing/2016/5/13/chartex" xmlns:cx8="http://schemas.microsoft.com/office/drawing/2016/5/14/chartex" xmlns:mc="http://schemas.openxmlformats.org/markup-compatibility/2006" xmlns:aink="http://schemas.microsoft.com/office/drawing/2016/ink" xmlns:am3d="http://schemas.microsoft.com/office/drawing/2017/model3d" xmlns:o="urn:schemas-microsoft-com:office:office" xmlns:r="http://schemas.openxmlformats.org/officeDocument/2006/relationships" xmlns:m="http://schemas.openxmlformats.org/officeDocument/2006/math" xmlns:v="urn:schemas-microsoft-com:vml" xmlns:wp14="http://schemas.microsoft.com/office/word/2010/wordprocessingDrawing" xmlns:wp="http://schemas.openxmlformats.org/drawingml/2006/wordprocessingDrawing" xmlns:w10="urn:schemas-microsoft-com:office:word" xmlns:w="http://schemas.openxmlformats.org/wordprocessingml/2006/main" xmlns:w14="http://schemas.microsoft.com/office/word/2010/wordml" xmlns:w15="http://schemas.microsoft.com/office/word/2012/wordml" xmlns:w16cid="http://schemas.microsoft.com/office/word/2016/wordml/cid" xmlns:w16se="http://schemas.microsoft.com/office/word/2015/wordml/symex" xmlns:wpg="http://schemas.microsoft.com/office/word/2010/wordprocessingGroup" xmlns:wpi="http://schemas.microsoft.com/office/word/2010/wordprocessingInk" xmlns:wne="http://schemas.microsoft.com/office/word/2006/wordml" xmlns:wps="http://schemas.microsoft.com/office/word/2010/wordprocessingShape" mc:Ignorable="w14 w15 w16se w16cid wp14">
   <w:numPicBullet w:numPicBulletId="0">
     <w:pict>
-      <v:shapetype w14:anchorId="0CA39930" id="_x0000_t75" coordsize="21600,21600" o:spt="75" o:preferrelative="t" path="m@4@5l@4@11@9@11@9@5xe" filled="f" stroked="f">
+      <v:shapetype id="_x0000_t75" coordsize="21600,21600" o:spt="75" o:preferrelative="t" path="m@4@5l@4@11@9@11@9@5xe" filled="f" stroked="f">
         <v:stroke joinstyle="miter"/>
         <v:formulas>
           <v:f eqn="if lineDrawn pixelLineWidth 0"/>
@@ -11060,28 +11148,28 @@
         <v:path o:extrusionok="f" gradientshapeok="t" o:connecttype="rect"/>
         <o:lock v:ext="edit" aspectratio="t"/>
       </v:shapetype>
-      <v:shape id="_x0000_i1046" type="#_x0000_t75" alt="Newspaper" style="width:13.5pt;height:13.5pt;visibility:visible" o:gfxdata="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" o:bullet="t">
+      <v:shape id="_x0000_i1086" type="#_x0000_t75" alt="Newspaper" style="width:13.5pt;height:13.5pt;visibility:visible" o:gfxdata="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" o:bullet="t">
         <v:imagedata r:id="rId1" o:title="" croptop="-2445f" cropbottom="-1712f" cropleft="-2445f" cropright="-1712f"/>
       </v:shape>
     </w:pict>
   </w:numPicBullet>
   <w:numPicBullet w:numPicBulletId="1">
     <w:pict>
-      <v:shape id="_x0000_i1047" type="#_x0000_t75" alt="Speech" style="width:13.5pt;height:12.75pt;visibility:visible" o:gfxdata="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" o:bullet="t">
+      <v:shape id="_x0000_i1087" type="#_x0000_t75" alt="Speech" style="width:13.5pt;height:12.75pt;visibility:visible" o:gfxdata="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" o:bullet="t">
         <v:imagedata r:id="rId2" o:title="" croptop="-9961f" cropbottom="-11010f" cropleft="-7065f" cropright="-7796f"/>
       </v:shape>
     </w:pict>
   </w:numPicBullet>
   <w:numPicBullet w:numPicBulletId="2">
     <w:pict>
-      <v:shape id="_x0000_i1048" type="#_x0000_t75" alt="Speech" style="width:14.25pt;height:13.5pt;visibility:visible" o:gfxdata="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" o:bullet="t">
+      <v:shape id="_x0000_i1088" type="#_x0000_t75" alt="Speech" style="width:14.25pt;height:13.5pt;visibility:visible" o:gfxdata="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" o:bullet="t">
         <v:imagedata r:id="rId3" o:title="" croptop="-9258f" cropbottom="-9258f" cropleft="-6599f" cropright="-6371f"/>
       </v:shape>
     </w:pict>
   </w:numPicBullet>
   <w:numPicBullet w:numPicBulletId="3">
     <w:pict>
-      <v:shape id="_x0000_i1049" type="#_x0000_t75" alt="Diploma" style="width:16.5pt;height:11.25pt;visibility:visible" o:gfxdata="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" o:bullet="t">
+      <v:shape id="_x0000_i1089" type="#_x0000_t75" alt="Diploma" style="width:16.5pt;height:11.25pt;visibility:visible" o:gfxdata="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" o:bullet="t">
         <v:imagedata r:id="rId4" o:title="" croptop="-13677f" cropbottom="-14817f" cropright="-804f"/>
       </v:shape>
     </w:pict>
@@ -13807,7 +13895,7 @@
 </file>
 
 <file path=customXml/itemProps1.xml><?xml version="1.0" encoding="utf-8"?>
-<ds:datastoreItem xmlns:ds="http://schemas.openxmlformats.org/officeDocument/2006/customXml" ds:itemID="{A0C4B186-9188-4930-95F0-1F31346288AF}">
+<ds:datastoreItem xmlns:ds="http://schemas.openxmlformats.org/officeDocument/2006/customXml" ds:itemID="{10A498AA-9E9E-4C17-A762-CB71CD8F91C6}">
   <ds:schemaRefs>
     <ds:schemaRef ds:uri="http://schemas.openxmlformats.org/officeDocument/2006/bibliography"/>
   </ds:schemaRefs>

</xml_diff>

<commit_message>
updates summary, education and ATT experience
</commit_message>
<xml_diff>
--- a/assets/files/brett-schwarz-resume2.docx
+++ b/assets/files/brett-schwarz-resume2.docx
@@ -464,7 +464,47 @@
                       <w:sz w:val="18"/>
                       <w:szCs w:val="18"/>
                     </w:rPr>
-                    <w:t>REST, OpenAPI (Swagger), OAuth 2.0, JSON Schema, HTTP/1.1, HTTP/2, WebSockets, SOAP, WSDL, XML, GraphQL, RAML</w:t>
+                    <w:t xml:space="preserve">REST, OpenAPI (Swagger), OAuth 2.0, JSON Schema, HTTP/1.1, HTTP/2, </w:t>
+                  </w:r>
+                  <w:proofErr w:type="spellStart"/>
+                  <w:r>
+                    <w:rPr>
+                      <w:rFonts w:ascii="Segoe UI" w:eastAsia="Oswald" w:hAnsi="Segoe UI" w:cs="Segoe UI"/>
+                      <w:color w:val="404040" w:themeColor="text1" w:themeTint="BF"/>
+                      <w:sz w:val="18"/>
+                      <w:szCs w:val="18"/>
+                    </w:rPr>
+                    <w:t>WebSockets</w:t>
+                  </w:r>
+                  <w:proofErr w:type="spellEnd"/>
+                  <w:r>
+                    <w:rPr>
+                      <w:rFonts w:ascii="Segoe UI" w:eastAsia="Oswald" w:hAnsi="Segoe UI" w:cs="Segoe UI"/>
+                      <w:color w:val="404040" w:themeColor="text1" w:themeTint="BF"/>
+                      <w:sz w:val="18"/>
+                      <w:szCs w:val="18"/>
+                    </w:rPr>
+                    <w:t xml:space="preserve">, SOAP, WSDL, XML, </w:t>
+                  </w:r>
+                  <w:proofErr w:type="spellStart"/>
+                  <w:r>
+                    <w:rPr>
+                      <w:rFonts w:ascii="Segoe UI" w:eastAsia="Oswald" w:hAnsi="Segoe UI" w:cs="Segoe UI"/>
+                      <w:color w:val="404040" w:themeColor="text1" w:themeTint="BF"/>
+                      <w:sz w:val="18"/>
+                      <w:szCs w:val="18"/>
+                    </w:rPr>
+                    <w:t>GraphQL</w:t>
+                  </w:r>
+                  <w:proofErr w:type="spellEnd"/>
+                  <w:r>
+                    <w:rPr>
+                      <w:rFonts w:ascii="Segoe UI" w:eastAsia="Oswald" w:hAnsi="Segoe UI" w:cs="Segoe UI"/>
+                      <w:color w:val="404040" w:themeColor="text1" w:themeTint="BF"/>
+                      <w:sz w:val="18"/>
+                      <w:szCs w:val="18"/>
+                    </w:rPr>
+                    <w:t>, RAML</w:t>
                   </w:r>
                 </w:p>
               </w:tc>
@@ -2474,8 +2514,19 @@
                 <w:sz w:val="24"/>
                 <w:szCs w:val="24"/>
               </w:rPr>
-              <w:t>/TechMahindra</w:t>
-            </w:r>
+              <w:t>/</w:t>
+            </w:r>
+            <w:proofErr w:type="spellStart"/>
+            <w:r>
+              <w:rPr>
+                <w:rFonts w:ascii="Segoe UI" w:eastAsia="Oswald" w:hAnsi="Segoe UI" w:cs="Segoe UI"/>
+                <w:color w:val="595959" w:themeColor="text1" w:themeTint="A6"/>
+                <w:sz w:val="24"/>
+                <w:szCs w:val="24"/>
+              </w:rPr>
+              <w:t>TechMahindra</w:t>
+            </w:r>
+            <w:proofErr w:type="spellEnd"/>
             <w:r>
               <w:rPr>
                 <w:rFonts w:ascii="Oswald" w:eastAsia="Oswald" w:hAnsi="Oswald" w:cs="Oswald"/>
@@ -2634,7 +2685,7 @@
                 <w:szCs w:val="21"/>
                 <w:shd w:val="clear" w:color="auto" w:fill="FFFFFF"/>
               </w:rPr>
-              <w:t xml:space="preserve">multiple microservices </w:t>
+              <w:t>multiple microservices</w:t>
             </w:r>
             <w:r>
               <w:rPr>
@@ -2643,7 +2694,7 @@
                 <w:szCs w:val="21"/>
                 <w:shd w:val="clear" w:color="auto" w:fill="FFFFFF"/>
               </w:rPr>
-              <w:t>and a</w:t>
+              <w:t>, datastores</w:t>
             </w:r>
             <w:r>
               <w:rPr>
@@ -2652,7 +2703,7 @@
                 <w:szCs w:val="21"/>
                 <w:shd w:val="clear" w:color="auto" w:fill="FFFFFF"/>
               </w:rPr>
-              <w:t xml:space="preserve"> web </w:t>
+              <w:t>,</w:t>
             </w:r>
             <w:r>
               <w:rPr>
@@ -2661,10 +2712,35 @@
                 <w:szCs w:val="21"/>
                 <w:shd w:val="clear" w:color="auto" w:fill="FFFFFF"/>
               </w:rPr>
+              <w:t xml:space="preserve"> </w:t>
+            </w:r>
+            <w:r>
+              <w:rPr>
+                <w:rFonts w:ascii="Segoe UI" w:hAnsi="Segoe UI" w:cs="Segoe UI"/>
+                <w:sz w:val="21"/>
+                <w:szCs w:val="21"/>
+                <w:shd w:val="clear" w:color="auto" w:fill="FFFFFF"/>
+              </w:rPr>
+              <w:t>and a</w:t>
+            </w:r>
+            <w:r>
+              <w:rPr>
+                <w:rFonts w:ascii="Segoe UI" w:hAnsi="Segoe UI" w:cs="Segoe UI"/>
+                <w:sz w:val="21"/>
+                <w:szCs w:val="21"/>
+                <w:shd w:val="clear" w:color="auto" w:fill="FFFFFF"/>
+              </w:rPr>
+              <w:t xml:space="preserve"> web </w:t>
+            </w:r>
+            <w:r>
+              <w:rPr>
+                <w:rFonts w:ascii="Segoe UI" w:hAnsi="Segoe UI" w:cs="Segoe UI"/>
+                <w:sz w:val="21"/>
+                <w:szCs w:val="21"/>
+                <w:shd w:val="clear" w:color="auto" w:fill="FFFFFF"/>
+              </w:rPr>
               <w:t>application</w:t>
             </w:r>
-            <w:bookmarkStart w:id="0" w:name="_GoBack"/>
-            <w:bookmarkEnd w:id="0"/>
             <w:r>
               <w:rPr>
                 <w:rFonts w:ascii="Segoe UI" w:hAnsi="Segoe UI" w:cs="Segoe UI"/>
@@ -3353,7 +3429,16 @@
                 <w:szCs w:val="20"/>
                 <w:shd w:val="clear" w:color="auto" w:fill="FFFFFF"/>
               </w:rPr>
-              <w:t xml:space="preserve">collaborating on a company-wide </w:t>
+              <w:t>leading</w:t>
+            </w:r>
+            <w:r>
+              <w:rPr>
+                <w:rFonts w:ascii="Segoe UI" w:hAnsi="Segoe UI" w:cs="Segoe UI"/>
+                <w:sz w:val="20"/>
+                <w:szCs w:val="20"/>
+                <w:shd w:val="clear" w:color="auto" w:fill="FFFFFF"/>
+              </w:rPr>
+              <w:t xml:space="preserve"> a company-wide </w:t>
             </w:r>
             <w:r>
               <w:rPr>
@@ -3540,6 +3625,7 @@
               </w:rPr>
               <w:t xml:space="preserve">Solution Architect, </w:t>
             </w:r>
+            <w:proofErr w:type="spellStart"/>
             <w:r>
               <w:rPr>
                 <w:rFonts w:ascii="Segoe UI" w:eastAsia="Oswald" w:hAnsi="Segoe UI" w:cs="Segoe UI"/>
@@ -3549,6 +3635,7 @@
               </w:rPr>
               <w:t>Sentaca</w:t>
             </w:r>
+            <w:proofErr w:type="spellEnd"/>
             <w:r>
               <w:rPr>
                 <w:rFonts w:ascii="Oswald" w:eastAsia="Oswald" w:hAnsi="Oswald" w:cs="Oswald"/>
@@ -4207,7 +4294,17 @@
                 <w:sz w:val="20"/>
                 <w:szCs w:val="20"/>
               </w:rPr>
-              <w:t xml:space="preserve">various </w:t>
+              <w:t>various</w:t>
+            </w:r>
+            <w:bookmarkStart w:id="0" w:name="_GoBack"/>
+            <w:bookmarkEnd w:id="0"/>
+            <w:r>
+              <w:rPr>
+                <w:rFonts w:ascii="Segoe UI" w:hAnsi="Segoe UI" w:cs="Segoe UI"/>
+                <w:sz w:val="20"/>
+                <w:szCs w:val="20"/>
+              </w:rPr>
+              <w:t xml:space="preserve"> </w:t>
             </w:r>
             <w:r>
               <w:rPr>
@@ -5028,6 +5125,32 @@
               <w:t> </w:t>
             </w:r>
           </w:p>
+          <w:p>
+            <w:pPr>
+              <w:widowControl w:val="0"/>
+              <w:shd w:val="clear" w:color="auto" w:fill="FFFFFF" w:themeFill="background1"/>
+              <w:jc w:val="both"/>
+              <w:rPr>
+                <w:rFonts w:ascii="Segoe UI" w:hAnsi="Segoe UI" w:cs="Segoe UI"/>
+                <w:sz w:val="20"/>
+                <w:szCs w:val="20"/>
+                <w:shd w:val="clear" w:color="auto" w:fill="FFFFFF"/>
+              </w:rPr>
+            </w:pPr>
+          </w:p>
+          <w:p>
+            <w:pPr>
+              <w:widowControl w:val="0"/>
+              <w:shd w:val="clear" w:color="auto" w:fill="FFFFFF" w:themeFill="background1"/>
+              <w:jc w:val="both"/>
+              <w:rPr>
+                <w:rFonts w:ascii="Segoe UI" w:hAnsi="Segoe UI" w:cs="Segoe UI"/>
+                <w:sz w:val="20"/>
+                <w:szCs w:val="20"/>
+                <w:shd w:val="clear" w:color="auto" w:fill="FFFFFF"/>
+              </w:rPr>
+            </w:pPr>
+          </w:p>
         </w:tc>
       </w:tr>
       <w:tr>
@@ -5372,7 +5495,21 @@
                       <w:rFonts w:ascii="Segoe UI" w:eastAsia="Oswald" w:hAnsi="Segoe UI" w:cs="Segoe UI"/>
                       <w:color w:val="4F81BD" w:themeColor="accent1"/>
                     </w:rPr>
-                    <w:t>BS Mathematics &amp; Electrical Engineering (Honors)</w:t>
+                    <w:t xml:space="preserve">BS Mathematics &amp; </w:t>
+                  </w:r>
+                  <w:r>
+                    <w:rPr>
+                      <w:rFonts w:ascii="Segoe UI" w:eastAsia="Oswald" w:hAnsi="Segoe UI" w:cs="Segoe UI"/>
+                      <w:color w:val="4F81BD" w:themeColor="accent1"/>
+                    </w:rPr>
+                    <w:t xml:space="preserve">BS </w:t>
+                  </w:r>
+                  <w:r>
+                    <w:rPr>
+                      <w:rFonts w:ascii="Segoe UI" w:eastAsia="Oswald" w:hAnsi="Segoe UI" w:cs="Segoe UI"/>
+                      <w:color w:val="4F81BD" w:themeColor="accent1"/>
+                    </w:rPr>
+                    <w:t>Electrical Engineering (Honors)</w:t>
                   </w:r>
                 </w:p>
               </w:tc>
@@ -9454,6 +9591,7 @@
               </w:rPr>
               <w:t xml:space="preserve">Lead Network Engineer, </w:t>
             </w:r>
+            <w:proofErr w:type="spellStart"/>
             <w:r>
               <w:rPr>
                 <w:rFonts w:ascii="Segoe UI" w:eastAsia="Oswald" w:hAnsi="Segoe UI" w:cs="Segoe UI"/>
@@ -9464,6 +9602,7 @@
               </w:rPr>
               <w:t>PacketVideo</w:t>
             </w:r>
+            <w:proofErr w:type="spellEnd"/>
             <w:r>
               <w:rPr>
                 <w:rFonts w:ascii="Segoe UI" w:eastAsia="Oswald" w:hAnsi="Segoe UI" w:cs="Segoe UI"/>
@@ -10112,7 +10251,7 @@
           <w:between w:val="nil"/>
         </w:pBdr>
         <w:rPr>
-          <w:rFonts w:ascii="Oswald" w:hAnsi="Oswald"/>
+          <w:rFonts w:ascii="Oswald" w:hAnsi="Oswald" w:hint="eastAsia"/>
           <w:b/>
           <w:bCs/>
           <w:color w:val="FFFFFF"/>
@@ -10125,10 +10264,6 @@
     <w:sectPr>
       <w:headerReference w:type="even" r:id="rId22"/>
       <w:headerReference w:type="default" r:id="rId23"/>
-      <w:footerReference w:type="even" r:id="rId24"/>
-      <w:footerReference w:type="default" r:id="rId25"/>
-      <w:headerReference w:type="first" r:id="rId26"/>
-      <w:footerReference w:type="first" r:id="rId27"/>
       <w:pgSz w:w="12240" w:h="15840"/>
       <w:pgMar w:top="173" w:right="720" w:bottom="720" w:left="720" w:header="0" w:footer="720" w:gutter="0"/>
       <w:pgNumType w:start="1"/>
@@ -10162,36 +10297,6 @@
     </w:p>
   </w:endnote>
 </w:endnotes>
-</file>
-
-<file path=word/footer1.xml><?xml version="1.0" encoding="utf-8"?>
-<w:ftr xmlns:wpc="http://schemas.microsoft.com/office/word/2010/wordprocessingCanvas" xmlns:cx="http://schemas.microsoft.com/office/drawing/2014/chartex" xmlns:cx1="http://schemas.microsoft.com/office/drawing/2015/9/8/chartex" xmlns:cx2="http://schemas.microsoft.com/office/drawing/2015/10/21/chartex" xmlns:cx3="http://schemas.microsoft.com/office/drawing/2016/5/9/chartex" xmlns:cx4="http://schemas.microsoft.com/office/drawing/2016/5/10/chartex" xmlns:cx5="http://schemas.microsoft.com/office/drawing/2016/5/11/chartex" xmlns:cx6="http://schemas.microsoft.com/office/drawing/2016/5/12/chartex" xmlns:cx7="http://schemas.microsoft.com/office/drawing/2016/5/13/chartex" xmlns:cx8="http://schemas.microsoft.com/office/drawing/2016/5/14/chartex" xmlns:mc="http://schemas.openxmlformats.org/markup-compatibility/2006" xmlns:aink="http://schemas.microsoft.com/office/drawing/2016/ink" xmlns:am3d="http://schemas.microsoft.com/office/drawing/2017/model3d" xmlns:o="urn:schemas-microsoft-com:office:office" xmlns:r="http://schemas.openxmlformats.org/officeDocument/2006/relationships" xmlns:m="http://schemas.openxmlformats.org/officeDocument/2006/math" xmlns:v="urn:schemas-microsoft-com:vml" xmlns:wp14="http://schemas.microsoft.com/office/word/2010/wordprocessingDrawing" xmlns:wp="http://schemas.openxmlformats.org/drawingml/2006/wordprocessingDrawing" xmlns:w10="urn:schemas-microsoft-com:office:word" xmlns:w="http://schemas.openxmlformats.org/wordprocessingml/2006/main" xmlns:w14="http://schemas.microsoft.com/office/word/2010/wordml" xmlns:w15="http://schemas.microsoft.com/office/word/2012/wordml" xmlns:w16cid="http://schemas.microsoft.com/office/word/2016/wordml/cid" xmlns:w16se="http://schemas.microsoft.com/office/word/2015/wordml/symex" xmlns:wpg="http://schemas.microsoft.com/office/word/2010/wordprocessingGroup" xmlns:wpi="http://schemas.microsoft.com/office/word/2010/wordprocessingInk" xmlns:wne="http://schemas.microsoft.com/office/word/2006/wordml" xmlns:wps="http://schemas.microsoft.com/office/word/2010/wordprocessingShape" mc:Ignorable="w14 w15 w16se w16cid wp14">
-  <w:p>
-    <w:pPr>
-      <w:pStyle w:val="Footer"/>
-    </w:pPr>
-  </w:p>
-</w:ftr>
-</file>
-
-<file path=word/footer2.xml><?xml version="1.0" encoding="utf-8"?>
-<w:ftr xmlns:wpc="http://schemas.microsoft.com/office/word/2010/wordprocessingCanvas" xmlns:cx="http://schemas.microsoft.com/office/drawing/2014/chartex" xmlns:cx1="http://schemas.microsoft.com/office/drawing/2015/9/8/chartex" xmlns:cx2="http://schemas.microsoft.com/office/drawing/2015/10/21/chartex" xmlns:cx3="http://schemas.microsoft.com/office/drawing/2016/5/9/chartex" xmlns:cx4="http://schemas.microsoft.com/office/drawing/2016/5/10/chartex" xmlns:cx5="http://schemas.microsoft.com/office/drawing/2016/5/11/chartex" xmlns:cx6="http://schemas.microsoft.com/office/drawing/2016/5/12/chartex" xmlns:cx7="http://schemas.microsoft.com/office/drawing/2016/5/13/chartex" xmlns:cx8="http://schemas.microsoft.com/office/drawing/2016/5/14/chartex" xmlns:mc="http://schemas.openxmlformats.org/markup-compatibility/2006" xmlns:aink="http://schemas.microsoft.com/office/drawing/2016/ink" xmlns:am3d="http://schemas.microsoft.com/office/drawing/2017/model3d" xmlns:o="urn:schemas-microsoft-com:office:office" xmlns:r="http://schemas.openxmlformats.org/officeDocument/2006/relationships" xmlns:m="http://schemas.openxmlformats.org/officeDocument/2006/math" xmlns:v="urn:schemas-microsoft-com:vml" xmlns:wp14="http://schemas.microsoft.com/office/word/2010/wordprocessingDrawing" xmlns:wp="http://schemas.openxmlformats.org/drawingml/2006/wordprocessingDrawing" xmlns:w10="urn:schemas-microsoft-com:office:word" xmlns:w="http://schemas.openxmlformats.org/wordprocessingml/2006/main" xmlns:w14="http://schemas.microsoft.com/office/word/2010/wordml" xmlns:w15="http://schemas.microsoft.com/office/word/2012/wordml" xmlns:w16cid="http://schemas.microsoft.com/office/word/2016/wordml/cid" xmlns:w16se="http://schemas.microsoft.com/office/word/2015/wordml/symex" xmlns:wpg="http://schemas.microsoft.com/office/word/2010/wordprocessingGroup" xmlns:wpi="http://schemas.microsoft.com/office/word/2010/wordprocessingInk" xmlns:wne="http://schemas.microsoft.com/office/word/2006/wordml" xmlns:wps="http://schemas.microsoft.com/office/word/2010/wordprocessingShape" mc:Ignorable="w14 w15 w16se w16cid wp14">
-  <w:p>
-    <w:pPr>
-      <w:pStyle w:val="Footer"/>
-    </w:pPr>
-  </w:p>
-</w:ftr>
-</file>
-
-<file path=word/footer3.xml><?xml version="1.0" encoding="utf-8"?>
-<w:ftr xmlns:wpc="http://schemas.microsoft.com/office/word/2010/wordprocessingCanvas" xmlns:cx="http://schemas.microsoft.com/office/drawing/2014/chartex" xmlns:cx1="http://schemas.microsoft.com/office/drawing/2015/9/8/chartex" xmlns:cx2="http://schemas.microsoft.com/office/drawing/2015/10/21/chartex" xmlns:cx3="http://schemas.microsoft.com/office/drawing/2016/5/9/chartex" xmlns:cx4="http://schemas.microsoft.com/office/drawing/2016/5/10/chartex" xmlns:cx5="http://schemas.microsoft.com/office/drawing/2016/5/11/chartex" xmlns:cx6="http://schemas.microsoft.com/office/drawing/2016/5/12/chartex" xmlns:cx7="http://schemas.microsoft.com/office/drawing/2016/5/13/chartex" xmlns:cx8="http://schemas.microsoft.com/office/drawing/2016/5/14/chartex" xmlns:mc="http://schemas.openxmlformats.org/markup-compatibility/2006" xmlns:aink="http://schemas.microsoft.com/office/drawing/2016/ink" xmlns:am3d="http://schemas.microsoft.com/office/drawing/2017/model3d" xmlns:o="urn:schemas-microsoft-com:office:office" xmlns:r="http://schemas.openxmlformats.org/officeDocument/2006/relationships" xmlns:m="http://schemas.openxmlformats.org/officeDocument/2006/math" xmlns:v="urn:schemas-microsoft-com:vml" xmlns:wp14="http://schemas.microsoft.com/office/word/2010/wordprocessingDrawing" xmlns:wp="http://schemas.openxmlformats.org/drawingml/2006/wordprocessingDrawing" xmlns:w10="urn:schemas-microsoft-com:office:word" xmlns:w="http://schemas.openxmlformats.org/wordprocessingml/2006/main" xmlns:w14="http://schemas.microsoft.com/office/word/2010/wordml" xmlns:w15="http://schemas.microsoft.com/office/word/2012/wordml" xmlns:w16cid="http://schemas.microsoft.com/office/word/2016/wordml/cid" xmlns:w16se="http://schemas.microsoft.com/office/word/2015/wordml/symex" xmlns:wpg="http://schemas.microsoft.com/office/word/2010/wordprocessingGroup" xmlns:wpi="http://schemas.microsoft.com/office/word/2010/wordprocessingInk" xmlns:wne="http://schemas.microsoft.com/office/word/2006/wordml" xmlns:wps="http://schemas.microsoft.com/office/word/2010/wordprocessingShape" mc:Ignorable="w14 w15 w16se w16cid wp14">
-  <w:p>
-    <w:pPr>
-      <w:pStyle w:val="Footer"/>
-    </w:pPr>
-  </w:p>
-</w:ftr>
 </file>
 
 <file path=word/footnotes.xml><?xml version="1.0" encoding="utf-8"?>
@@ -10325,7 +10430,7 @@
               <w:sz w:val="20"/>
               <w:szCs w:val="20"/>
             </w:rPr>
-            <w:t xml:space="preserve">Principal engineer with in-depth </w:t>
+            <w:t>Principal engineer and software developer with in-depth experience and understanding of IT and mobile network architectures</w:t>
           </w:r>
           <w:r>
             <w:rPr>
@@ -10334,16 +10439,7 @@
               <w:sz w:val="20"/>
               <w:szCs w:val="20"/>
             </w:rPr>
-            <w:t xml:space="preserve">experience and </w:t>
-          </w:r>
-          <w:r>
-            <w:rPr>
-              <w:rFonts w:ascii="Segoe UI" w:hAnsi="Segoe UI" w:cs="Segoe UI"/>
-              <w:color w:val="FFFFFF" w:themeColor="background1"/>
-              <w:sz w:val="20"/>
-              <w:szCs w:val="20"/>
-            </w:rPr>
-            <w:t>understanding of mobile and IT network architectures. Possess significant experience with product, service, and software life cycles, and customer engagement. Effective at adapting to different environments, concepts</w:t>
+            <w:t>. Possess significant experience with product, service, and software life cycles, and customer engagement. Effective at adapting to different environments, concepts</w:t>
           </w:r>
           <w:r>
             <w:rPr>
@@ -10981,6 +11077,7 @@
                   </w:rPr>
                 </w:pPr>
                 <w:hyperlink r:id="rId13" w:history="1">
+                  <w:proofErr w:type="spellStart"/>
                   <w:r>
                     <w:rPr>
                       <w:rStyle w:val="Hyperlink"/>
@@ -10992,6 +11089,7 @@
                     </w:rPr>
                     <w:t>brettschwarz</w:t>
                   </w:r>
+                  <w:proofErr w:type="spellEnd"/>
                 </w:hyperlink>
               </w:p>
             </w:tc>
@@ -11005,16 +11103,6 @@
       </w:tc>
     </w:tr>
   </w:tbl>
-  <w:p>
-    <w:pPr>
-      <w:pStyle w:val="Header"/>
-    </w:pPr>
-  </w:p>
-</w:hdr>
-</file>
-
-<file path=word/header3.xml><?xml version="1.0" encoding="utf-8"?>
-<w:hdr xmlns:wpc="http://schemas.microsoft.com/office/word/2010/wordprocessingCanvas" xmlns:cx="http://schemas.microsoft.com/office/drawing/2014/chartex" xmlns:cx1="http://schemas.microsoft.com/office/drawing/2015/9/8/chartex" xmlns:cx2="http://schemas.microsoft.com/office/drawing/2015/10/21/chartex" xmlns:cx3="http://schemas.microsoft.com/office/drawing/2016/5/9/chartex" xmlns:cx4="http://schemas.microsoft.com/office/drawing/2016/5/10/chartex" xmlns:cx5="http://schemas.microsoft.com/office/drawing/2016/5/11/chartex" xmlns:cx6="http://schemas.microsoft.com/office/drawing/2016/5/12/chartex" xmlns:cx7="http://schemas.microsoft.com/office/drawing/2016/5/13/chartex" xmlns:cx8="http://schemas.microsoft.com/office/drawing/2016/5/14/chartex" xmlns:mc="http://schemas.openxmlformats.org/markup-compatibility/2006" xmlns:aink="http://schemas.microsoft.com/office/drawing/2016/ink" xmlns:am3d="http://schemas.microsoft.com/office/drawing/2017/model3d" xmlns:o="urn:schemas-microsoft-com:office:office" xmlns:r="http://schemas.openxmlformats.org/officeDocument/2006/relationships" xmlns:m="http://schemas.openxmlformats.org/officeDocument/2006/math" xmlns:v="urn:schemas-microsoft-com:vml" xmlns:wp14="http://schemas.microsoft.com/office/word/2010/wordprocessingDrawing" xmlns:wp="http://schemas.openxmlformats.org/drawingml/2006/wordprocessingDrawing" xmlns:w10="urn:schemas-microsoft-com:office:word" xmlns:w="http://schemas.openxmlformats.org/wordprocessingml/2006/main" xmlns:w14="http://schemas.microsoft.com/office/word/2010/wordml" xmlns:w15="http://schemas.microsoft.com/office/word/2012/wordml" xmlns:w16cid="http://schemas.microsoft.com/office/word/2016/wordml/cid" xmlns:w16se="http://schemas.microsoft.com/office/word/2015/wordml/symex" xmlns:wpg="http://schemas.microsoft.com/office/word/2010/wordprocessingGroup" xmlns:wpi="http://schemas.microsoft.com/office/word/2010/wordprocessingInk" xmlns:wne="http://schemas.microsoft.com/office/word/2006/wordml" xmlns:wps="http://schemas.microsoft.com/office/word/2010/wordprocessingShape" mc:Ignorable="w14 w15 w16se w16cid wp14">
   <w:p>
     <w:pPr>
       <w:pStyle w:val="Header"/>
@@ -11046,28 +11134,28 @@
         <v:path o:extrusionok="f" gradientshapeok="t" o:connecttype="rect"/>
         <o:lock v:ext="edit" aspectratio="t"/>
       </v:shapetype>
-      <v:shape id="_x0000_i1034" type="#_x0000_t75" alt="Newspaper" style="width:13.5pt;height:13.5pt;visibility:visible" o:gfxdata="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" o:bullet="t">
+      <v:shape id="_x0000_i1042" type="#_x0000_t75" alt="Newspaper" style="width:13.5pt;height:13.5pt;visibility:visible" o:gfxdata="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" o:bullet="t">
         <v:imagedata r:id="rId1" o:title="" croptop="-2445f" cropbottom="-1712f" cropleft="-2445f" cropright="-1712f"/>
       </v:shape>
     </w:pict>
   </w:numPicBullet>
   <w:numPicBullet w:numPicBulletId="1">
     <w:pict>
-      <v:shape id="_x0000_i1035" type="#_x0000_t75" alt="Speech" style="width:13.5pt;height:12.75pt;visibility:visible" o:gfxdata="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" o:bullet="t">
+      <v:shape id="_x0000_i1043" type="#_x0000_t75" alt="Speech" style="width:13.5pt;height:12.75pt;visibility:visible" o:gfxdata="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" o:bullet="t">
         <v:imagedata r:id="rId2" o:title="" croptop="-9961f" cropbottom="-11010f" cropleft="-7065f" cropright="-7796f"/>
       </v:shape>
     </w:pict>
   </w:numPicBullet>
   <w:numPicBullet w:numPicBulletId="2">
     <w:pict>
-      <v:shape id="_x0000_i1036" type="#_x0000_t75" alt="Speech" style="width:14.25pt;height:13.5pt;visibility:visible" o:gfxdata="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" o:bullet="t">
+      <v:shape id="_x0000_i1044" type="#_x0000_t75" alt="Speech" style="width:14.25pt;height:13.5pt;visibility:visible" o:gfxdata="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" o:bullet="t">
         <v:imagedata r:id="rId3" o:title="" croptop="-9258f" cropbottom="-9258f" cropleft="-6599f" cropright="-6371f"/>
       </v:shape>
     </w:pict>
   </w:numPicBullet>
   <w:numPicBullet w:numPicBulletId="3">
     <w:pict>
-      <v:shape id="_x0000_i1037" type="#_x0000_t75" alt="Diploma" style="width:16.5pt;height:11.25pt;visibility:visible" o:gfxdata="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" o:bullet="t">
+      <v:shape id="_x0000_i1045" type="#_x0000_t75" alt="Diploma" style="width:16.5pt;height:11.25pt;visibility:visible" o:gfxdata="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" o:bullet="t">
         <v:imagedata r:id="rId4" o:title="" croptop="-13677f" cropbottom="-14817f" cropright="-804f"/>
       </v:shape>
     </w:pict>
@@ -13793,7 +13881,7 @@
 </file>
 
 <file path=customXml/itemProps1.xml><?xml version="1.0" encoding="utf-8"?>
-<ds:datastoreItem xmlns:ds="http://schemas.openxmlformats.org/officeDocument/2006/customXml" ds:itemID="{F789BDDA-34B8-4E9C-8160-47CB9AE80882}">
+<ds:datastoreItem xmlns:ds="http://schemas.openxmlformats.org/officeDocument/2006/customXml" ds:itemID="{6F02DD6A-AC46-442D-BC78-A718419B07CF}">
   <ds:schemaRefs>
     <ds:schemaRef ds:uri="http://schemas.openxmlformats.org/officeDocument/2006/bibliography"/>
   </ds:schemaRefs>

</xml_diff>

<commit_message>
updates resume to remove some non relevant skills
</commit_message>
<xml_diff>
--- a/assets/files/brett-schwarz-resume2.docx
+++ b/assets/files/brett-schwarz-resume2.docx
@@ -313,13 +313,13 @@
               <mc:AlternateContent>
                 <mc:Choice Requires="wps">
                   <w:drawing>
-                    <wp:anchor distT="0" distB="0" distL="114300" distR="114300" simplePos="0" relativeHeight="251814912" behindDoc="0" locked="0" layoutInCell="1" allowOverlap="1" wp14:anchorId="2317D10A" wp14:editId="0ECB23AF">
+                    <wp:anchor distT="0" distB="0" distL="114300" distR="114300" simplePos="0" relativeHeight="251814912" behindDoc="0" locked="0" layoutInCell="1" allowOverlap="1" wp14:anchorId="2317D10A" wp14:editId="4D16B973">
                       <wp:simplePos x="0" y="0"/>
                       <wp:positionH relativeFrom="column">
                         <wp:posOffset>-635</wp:posOffset>
                       </wp:positionH>
                       <wp:positionV relativeFrom="page">
-                        <wp:posOffset>5904865</wp:posOffset>
+                        <wp:posOffset>5304790</wp:posOffset>
                       </wp:positionV>
                       <wp:extent cx="1685925" cy="0"/>
                       <wp:effectExtent l="38100" t="19050" r="66675" b="95250"/>
@@ -370,7 +370,7 @@
                 </mc:Choice>
                 <mc:Fallback>
                   <w:pict>
-                    <v:line w14:anchorId="176CBFDC" id="Straight Connector 15" o:spid="_x0000_s1026" style="position:absolute;flip:y;z-index:251814912;visibility:visible;mso-wrap-style:square;mso-width-percent:0;mso-height-percent:0;mso-wrap-distance-left:9pt;mso-wrap-distance-top:0;mso-wrap-distance-right:9pt;mso-wrap-distance-bottom:0;mso-position-horizontal:absolute;mso-position-horizontal-relative:text;mso-position-vertical:absolute;mso-position-vertical-relative:page;mso-width-percent:0;mso-height-percent:0;mso-width-relative:margin;mso-height-relative:margin" from="-.05pt,464.95pt" to="132.7pt,464.95pt" o:gfxdata="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" strokecolor="#4f81bd" strokeweight="1.5pt">
+                    <v:line w14:anchorId="26B6010A" id="Straight Connector 15" o:spid="_x0000_s1026" style="position:absolute;flip:y;z-index:251814912;visibility:visible;mso-wrap-style:square;mso-width-percent:0;mso-height-percent:0;mso-wrap-distance-left:9pt;mso-wrap-distance-top:0;mso-wrap-distance-right:9pt;mso-wrap-distance-bottom:0;mso-position-horizontal:absolute;mso-position-horizontal-relative:text;mso-position-vertical:absolute;mso-position-vertical-relative:page;mso-width-percent:0;mso-height-percent:0;mso-width-relative:margin;mso-height-relative:margin" from="-.05pt,417.7pt" to="132.7pt,417.7pt" o:gfxdata="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" strokecolor="#4f81bd" strokeweight="1.5pt">
                       <v:stroke opacity="49087f" endcap="round"/>
                       <v:shadow on="t" color="black" opacity="13107f" origin=",.5" offset="0,.55556mm"/>
                       <w10:wrap anchory="page"/>
@@ -464,47 +464,7 @@
                       <w:sz w:val="18"/>
                       <w:szCs w:val="18"/>
                     </w:rPr>
-                    <w:t xml:space="preserve">REST, OpenAPI (Swagger), OAuth 2.0, JSON Schema, HTTP/1.1, HTTP/2, </w:t>
-                  </w:r>
-                  <w:proofErr w:type="spellStart"/>
-                  <w:r>
-                    <w:rPr>
-                      <w:rFonts w:ascii="Segoe UI" w:eastAsia="Oswald" w:hAnsi="Segoe UI" w:cs="Segoe UI"/>
-                      <w:color w:val="404040" w:themeColor="text1" w:themeTint="BF"/>
-                      <w:sz w:val="18"/>
-                      <w:szCs w:val="18"/>
-                    </w:rPr>
-                    <w:t>WebSockets</w:t>
-                  </w:r>
-                  <w:proofErr w:type="spellEnd"/>
-                  <w:r>
-                    <w:rPr>
-                      <w:rFonts w:ascii="Segoe UI" w:eastAsia="Oswald" w:hAnsi="Segoe UI" w:cs="Segoe UI"/>
-                      <w:color w:val="404040" w:themeColor="text1" w:themeTint="BF"/>
-                      <w:sz w:val="18"/>
-                      <w:szCs w:val="18"/>
-                    </w:rPr>
-                    <w:t xml:space="preserve">, SOAP, WSDL, XML, </w:t>
-                  </w:r>
-                  <w:proofErr w:type="spellStart"/>
-                  <w:r>
-                    <w:rPr>
-                      <w:rFonts w:ascii="Segoe UI" w:eastAsia="Oswald" w:hAnsi="Segoe UI" w:cs="Segoe UI"/>
-                      <w:color w:val="404040" w:themeColor="text1" w:themeTint="BF"/>
-                      <w:sz w:val="18"/>
-                      <w:szCs w:val="18"/>
-                    </w:rPr>
-                    <w:t>GraphQL</w:t>
-                  </w:r>
-                  <w:proofErr w:type="spellEnd"/>
-                  <w:r>
-                    <w:rPr>
-                      <w:rFonts w:ascii="Segoe UI" w:eastAsia="Oswald" w:hAnsi="Segoe UI" w:cs="Segoe UI"/>
-                      <w:color w:val="404040" w:themeColor="text1" w:themeTint="BF"/>
-                      <w:sz w:val="18"/>
-                      <w:szCs w:val="18"/>
-                    </w:rPr>
-                    <w:t>, RAML</w:t>
+                    <w:t>REST, OpenAPI (Swagger), OAuth 2.0, JSON Schema, HTTP/1.1, HTTP/2, XML, RAML</w:t>
                   </w:r>
                 </w:p>
               </w:tc>
@@ -644,7 +604,7 @@
                       <w:sz w:val="18"/>
                       <w:szCs w:val="18"/>
                     </w:rPr>
-                    <w:t>, IT Networks, TCP/IP, OSI</w:t>
+                    <w:t>, IT Networks</w:t>
                   </w:r>
                 </w:p>
               </w:tc>
@@ -847,7 +807,7 @@
                       <w:sz w:val="18"/>
                       <w:szCs w:val="18"/>
                     </w:rPr>
-                    <w:t xml:space="preserve">, Bootstrap, Foundation, Gulp, Grunt, </w:t>
+                    <w:t xml:space="preserve">, Bootstrap, Gulp, Grunt, </w:t>
                   </w:r>
                   <w:r>
                     <w:rPr>
@@ -856,7 +816,7 @@
                       <w:sz w:val="18"/>
                       <w:szCs w:val="18"/>
                     </w:rPr>
-                    <w:t xml:space="preserve">Express, Flask, </w:t>
+                    <w:t>Express, Flask</w:t>
                   </w:r>
                   <w:r>
                     <w:rPr>
@@ -865,7 +825,7 @@
                       <w:sz w:val="18"/>
                       <w:szCs w:val="18"/>
                     </w:rPr>
-                    <w:t>Apache, Naviserver, Tomcat</w:t>
+                    <w:t>, Naviserver</w:t>
                   </w:r>
                 </w:p>
               </w:tc>
@@ -1244,7 +1204,7 @@
                       <w:sz w:val="18"/>
                       <w:szCs w:val="18"/>
                     </w:rPr>
-                    <w:t xml:space="preserve">Git, GitHub, Bitbucket, CVS, SVN, Jenkins, Travis CI, SonarQube, Kubernetes, Docker, Agile, </w:t>
+                    <w:t xml:space="preserve">Git, GitHub, Jenkins, SonarQube, Kubernetes, Docker, Agile, </w:t>
                   </w:r>
                   <w:r>
                     <w:rPr>
@@ -1253,25 +1213,7 @@
                       <w:sz w:val="18"/>
                       <w:szCs w:val="18"/>
                     </w:rPr>
-                    <w:t xml:space="preserve">Terraform, Packer, </w:t>
-                  </w:r>
-                  <w:r>
-                    <w:rPr>
-                      <w:rFonts w:ascii="Segoe UI" w:eastAsia="Oswald" w:hAnsi="Segoe UI" w:cs="Segoe UI"/>
-                      <w:color w:val="404040" w:themeColor="text1" w:themeTint="BF"/>
-                      <w:sz w:val="18"/>
-                      <w:szCs w:val="18"/>
-                    </w:rPr>
-                    <w:t>Alexa</w:t>
-                  </w:r>
-                  <w:r>
-                    <w:rPr>
-                      <w:rFonts w:ascii="Segoe UI" w:eastAsia="Oswald" w:hAnsi="Segoe UI" w:cs="Segoe UI"/>
-                      <w:color w:val="404040" w:themeColor="text1" w:themeTint="BF"/>
-                      <w:sz w:val="18"/>
-                      <w:szCs w:val="18"/>
-                    </w:rPr>
-                    <w:t xml:space="preserve"> SDK</w:t>
+                    <w:t>Terraform, Packer</w:t>
                   </w:r>
                 </w:p>
               </w:tc>
@@ -1438,7 +1380,7 @@
                       <w:sz w:val="18"/>
                       <w:szCs w:val="18"/>
                     </w:rPr>
-                    <w:t>PostgreSQL, SQLite, MySQL, Oracle, MongoDB, DynamoDB, Redis, Memcached</w:t>
+                    <w:t>PostgreSQL, SQLite, MySQL, Oracle, MongoDB, DynamoDB</w:t>
                   </w:r>
                   <w:r>
                     <w:rPr>
@@ -4294,17 +4236,7 @@
                 <w:sz w:val="20"/>
                 <w:szCs w:val="20"/>
               </w:rPr>
-              <w:t>various</w:t>
-            </w:r>
-            <w:bookmarkStart w:id="0" w:name="_GoBack"/>
-            <w:bookmarkEnd w:id="0"/>
-            <w:r>
-              <w:rPr>
-                <w:rFonts w:ascii="Segoe UI" w:hAnsi="Segoe UI" w:cs="Segoe UI"/>
-                <w:sz w:val="20"/>
-                <w:szCs w:val="20"/>
-              </w:rPr>
-              <w:t xml:space="preserve"> </w:t>
+              <w:t xml:space="preserve">various </w:t>
             </w:r>
             <w:r>
               <w:rPr>
@@ -4414,6 +4346,8 @@
             </w:pPr>
           </w:p>
         </w:tc>
+        <w:bookmarkStart w:id="0" w:name="_GoBack"/>
+        <w:bookmarkEnd w:id="0"/>
         <w:tc>
           <w:tcPr>
             <w:tcW w:w="8100" w:type="dxa"/>
@@ -11134,28 +11068,28 @@
         <v:path o:extrusionok="f" gradientshapeok="t" o:connecttype="rect"/>
         <o:lock v:ext="edit" aspectratio="t"/>
       </v:shapetype>
-      <v:shape id="_x0000_i1042" type="#_x0000_t75" alt="Newspaper" style="width:13.5pt;height:13.5pt;visibility:visible" o:gfxdata="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" o:bullet="t">
+      <v:shape id="_x0000_i1046" type="#_x0000_t75" alt="Newspaper" style="width:13.5pt;height:13.5pt;visibility:visible" o:gfxdata="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" o:bullet="t">
         <v:imagedata r:id="rId1" o:title="" croptop="-2445f" cropbottom="-1712f" cropleft="-2445f" cropright="-1712f"/>
       </v:shape>
     </w:pict>
   </w:numPicBullet>
   <w:numPicBullet w:numPicBulletId="1">
     <w:pict>
-      <v:shape id="_x0000_i1043" type="#_x0000_t75" alt="Speech" style="width:13.5pt;height:12.75pt;visibility:visible" o:gfxdata="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" o:bullet="t">
+      <v:shape w14:anchorId="06EEAF4B" id="_x0000_i1047" type="#_x0000_t75" alt="Speech" style="width:13.5pt;height:12.75pt;visibility:visible" o:gfxdata="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" o:bullet="t">
         <v:imagedata r:id="rId2" o:title="" croptop="-9961f" cropbottom="-11010f" cropleft="-7065f" cropright="-7796f"/>
       </v:shape>
     </w:pict>
   </w:numPicBullet>
   <w:numPicBullet w:numPicBulletId="2">
     <w:pict>
-      <v:shape id="_x0000_i1044" type="#_x0000_t75" alt="Speech" style="width:14.25pt;height:13.5pt;visibility:visible" o:gfxdata="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" o:bullet="t">
+      <v:shape id="_x0000_i1048" type="#_x0000_t75" alt="Speech" style="width:14.25pt;height:13.5pt;visibility:visible" o:gfxdata="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" o:bullet="t">
         <v:imagedata r:id="rId3" o:title="" croptop="-9258f" cropbottom="-9258f" cropleft="-6599f" cropright="-6371f"/>
       </v:shape>
     </w:pict>
   </w:numPicBullet>
   <w:numPicBullet w:numPicBulletId="3">
     <w:pict>
-      <v:shape id="_x0000_i1045" type="#_x0000_t75" alt="Diploma" style="width:16.5pt;height:11.25pt;visibility:visible" o:gfxdata="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" o:bullet="t">
+      <v:shape id="_x0000_i1049" type="#_x0000_t75" alt="Diploma" style="width:16.5pt;height:11.25pt;visibility:visible" o:gfxdata="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" o:bullet="t">
         <v:imagedata r:id="rId4" o:title="" croptop="-13677f" cropbottom="-14817f" cropright="-804f"/>
       </v:shape>
     </w:pict>
@@ -13881,7 +13815,7 @@
 </file>
 
 <file path=customXml/itemProps1.xml><?xml version="1.0" encoding="utf-8"?>
-<ds:datastoreItem xmlns:ds="http://schemas.openxmlformats.org/officeDocument/2006/customXml" ds:itemID="{6F02DD6A-AC46-442D-BC78-A718419B07CF}">
+<ds:datastoreItem xmlns:ds="http://schemas.openxmlformats.org/officeDocument/2006/customXml" ds:itemID="{D7AE5355-B28C-4B7B-800E-78B6B1DE40AB}">
   <ds:schemaRefs>
     <ds:schemaRef ds:uri="http://schemas.openxmlformats.org/officeDocument/2006/bibliography"/>
   </ds:schemaRefs>

</xml_diff>

<commit_message>
Adds REST APIs to ML microservices
</commit_message>
<xml_diff>
--- a/assets/files/brett-schwarz-resume2.docx
+++ b/assets/files/brett-schwarz-resume2.docx
@@ -2456,19 +2456,8 @@
                 <w:sz w:val="24"/>
                 <w:szCs w:val="24"/>
               </w:rPr>
-              <w:t>/</w:t>
-            </w:r>
-            <w:proofErr w:type="spellStart"/>
-            <w:r>
-              <w:rPr>
-                <w:rFonts w:ascii="Segoe UI" w:eastAsia="Oswald" w:hAnsi="Segoe UI" w:cs="Segoe UI"/>
-                <w:color w:val="595959" w:themeColor="text1" w:themeTint="A6"/>
-                <w:sz w:val="24"/>
-                <w:szCs w:val="24"/>
-              </w:rPr>
-              <w:t>TechMahindra</w:t>
-            </w:r>
-            <w:proofErr w:type="spellEnd"/>
+              <w:t>/TechMahindra</w:t>
+            </w:r>
             <w:r>
               <w:rPr>
                 <w:rFonts w:ascii="Oswald" w:eastAsia="Oswald" w:hAnsi="Oswald" w:cs="Oswald"/>
@@ -2629,6 +2618,17 @@
               </w:rPr>
               <w:t>multiple microservices</w:t>
             </w:r>
+            <w:r>
+              <w:rPr>
+                <w:rFonts w:ascii="Segoe UI" w:hAnsi="Segoe UI" w:cs="Segoe UI"/>
+                <w:sz w:val="21"/>
+                <w:szCs w:val="21"/>
+                <w:shd w:val="clear" w:color="auto" w:fill="FFFFFF"/>
+              </w:rPr>
+              <w:t xml:space="preserve"> with REST APIs</w:t>
+            </w:r>
+            <w:bookmarkStart w:id="0" w:name="_GoBack"/>
+            <w:bookmarkEnd w:id="0"/>
             <w:r>
               <w:rPr>
                 <w:rFonts w:ascii="Segoe UI" w:hAnsi="Segoe UI" w:cs="Segoe UI"/>
@@ -3567,7 +3567,6 @@
               </w:rPr>
               <w:t xml:space="preserve">Solution Architect, </w:t>
             </w:r>
-            <w:proofErr w:type="spellStart"/>
             <w:r>
               <w:rPr>
                 <w:rFonts w:ascii="Segoe UI" w:eastAsia="Oswald" w:hAnsi="Segoe UI" w:cs="Segoe UI"/>
@@ -3577,7 +3576,6 @@
               </w:rPr>
               <w:t>Sentaca</w:t>
             </w:r>
-            <w:proofErr w:type="spellEnd"/>
             <w:r>
               <w:rPr>
                 <w:rFonts w:ascii="Oswald" w:eastAsia="Oswald" w:hAnsi="Oswald" w:cs="Oswald"/>
@@ -5692,8 +5690,6 @@
                       <w:t>y</w:t>
                     </w:r>
                   </w:hyperlink>
-                  <w:bookmarkStart w:id="0" w:name="_GoBack"/>
-                  <w:bookmarkEnd w:id="0"/>
                 </w:p>
                 <w:p>
                   <w:pPr>
@@ -9533,7 +9529,6 @@
               </w:rPr>
               <w:t xml:space="preserve">Lead Network Engineer, </w:t>
             </w:r>
-            <w:proofErr w:type="spellStart"/>
             <w:r>
               <w:rPr>
                 <w:rFonts w:ascii="Segoe UI" w:eastAsia="Oswald" w:hAnsi="Segoe UI" w:cs="Segoe UI"/>
@@ -9544,7 +9539,6 @@
               </w:rPr>
               <w:t>PacketVideo</w:t>
             </w:r>
-            <w:proofErr w:type="spellEnd"/>
             <w:r>
               <w:rPr>
                 <w:rFonts w:ascii="Segoe UI" w:eastAsia="Oswald" w:hAnsi="Segoe UI" w:cs="Segoe UI"/>
@@ -11019,7 +11013,6 @@
                   </w:rPr>
                 </w:pPr>
                 <w:hyperlink r:id="rId13" w:history="1">
-                  <w:proofErr w:type="spellStart"/>
                   <w:r>
                     <w:rPr>
                       <w:rStyle w:val="Hyperlink"/>
@@ -11031,7 +11024,6 @@
                     </w:rPr>
                     <w:t>brettschwarz</w:t>
                   </w:r>
-                  <w:proofErr w:type="spellEnd"/>
                 </w:hyperlink>
               </w:p>
             </w:tc>
@@ -11076,28 +11068,28 @@
         <v:path o:extrusionok="f" gradientshapeok="t" o:connecttype="rect"/>
         <o:lock v:ext="edit" aspectratio="t"/>
       </v:shapetype>
-      <v:shape id="_x0000_i1042" type="#_x0000_t75" alt="Newspaper" style="width:13.5pt;height:13.5pt;visibility:visible" o:gfxdata="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" o:bullet="t">
+      <v:shape id="_x0000_i1030" type="#_x0000_t75" alt="Newspaper" style="width:13.5pt;height:13.5pt;visibility:visible" o:gfxdata="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" o:bullet="t">
         <v:imagedata r:id="rId1" o:title="" croptop="-2445f" cropbottom="-1712f" cropleft="-2445f" cropright="-1712f"/>
       </v:shape>
     </w:pict>
   </w:numPicBullet>
   <w:numPicBullet w:numPicBulletId="1">
     <w:pict>
-      <v:shape id="_x0000_i1043" type="#_x0000_t75" alt="Speech" style="width:13.5pt;height:12.75pt;visibility:visible" o:gfxdata="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" o:bullet="t">
+      <v:shape id="_x0000_i1031" type="#_x0000_t75" alt="Speech" style="width:13.5pt;height:12.75pt;visibility:visible" o:gfxdata="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" o:bullet="t">
         <v:imagedata r:id="rId2" o:title="" croptop="-9961f" cropbottom="-11010f" cropleft="-7065f" cropright="-7796f"/>
       </v:shape>
     </w:pict>
   </w:numPicBullet>
   <w:numPicBullet w:numPicBulletId="2">
     <w:pict>
-      <v:shape id="_x0000_i1044" type="#_x0000_t75" alt="Speech" style="width:14.25pt;height:13.5pt;visibility:visible" o:gfxdata="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" o:bullet="t">
+      <v:shape id="_x0000_i1032" type="#_x0000_t75" alt="Speech" style="width:14.25pt;height:13.5pt;visibility:visible" o:gfxdata="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" o:bullet="t">
         <v:imagedata r:id="rId3" o:title="" croptop="-9258f" cropbottom="-9258f" cropleft="-6599f" cropright="-6371f"/>
       </v:shape>
     </w:pict>
   </w:numPicBullet>
   <w:numPicBullet w:numPicBulletId="3">
     <w:pict>
-      <v:shape id="_x0000_i1045" type="#_x0000_t75" alt="Diploma" style="width:16.5pt;height:11.25pt;visibility:visible" o:gfxdata="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" o:bullet="t">
+      <v:shape id="_x0000_i1033" type="#_x0000_t75" alt="Diploma" style="width:16.5pt;height:11.25pt;visibility:visible" o:gfxdata="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" o:bullet="t">
         <v:imagedata r:id="rId4" o:title="" croptop="-13677f" cropbottom="-14817f" cropright="-804f"/>
       </v:shape>
     </w:pict>
@@ -13823,7 +13815,7 @@
 </file>
 
 <file path=customXml/itemProps1.xml><?xml version="1.0" encoding="utf-8"?>
-<ds:datastoreItem xmlns:ds="http://schemas.openxmlformats.org/officeDocument/2006/customXml" ds:itemID="{C4F332DE-762B-4677-8C70-C0F2C1B23761}">
+<ds:datastoreItem xmlns:ds="http://schemas.openxmlformats.org/officeDocument/2006/customXml" ds:itemID="{3EA21D41-A2B7-41C4-BAB9-3D77ED49F123}">
   <ds:schemaRefs>
     <ds:schemaRef ds:uri="http://schemas.openxmlformats.org/officeDocument/2006/bibliography"/>
   </ds:schemaRefs>

</xml_diff>

<commit_message>
Adds REST APIs to apistudio microservices
</commit_message>
<xml_diff>
--- a/assets/files/brett-schwarz-resume2.docx
+++ b/assets/files/brett-schwarz-resume2.docx
@@ -2627,8 +2627,6 @@
               </w:rPr>
               <w:t xml:space="preserve"> with REST APIs</w:t>
             </w:r>
-            <w:bookmarkStart w:id="0" w:name="_GoBack"/>
-            <w:bookmarkEnd w:id="0"/>
             <w:r>
               <w:rPr>
                 <w:rFonts w:ascii="Segoe UI" w:hAnsi="Segoe UI" w:cs="Segoe UI"/>
@@ -2962,7 +2960,27 @@
                 <w:szCs w:val="20"/>
                 <w:shd w:val="clear" w:color="auto" w:fill="FFFFFF"/>
               </w:rPr>
-              <w:t xml:space="preserve"> of multiple microservices deployed to a Kubernetes</w:t>
+              <w:t xml:space="preserve"> of multiple microservices</w:t>
+            </w:r>
+            <w:r>
+              <w:rPr>
+                <w:rFonts w:ascii="Segoe UI" w:hAnsi="Segoe UI" w:cs="Segoe UI"/>
+                <w:sz w:val="20"/>
+                <w:szCs w:val="20"/>
+                <w:shd w:val="clear" w:color="auto" w:fill="FFFFFF"/>
+              </w:rPr>
+              <w:t xml:space="preserve"> with REST APIs</w:t>
+            </w:r>
+            <w:bookmarkStart w:id="0" w:name="_GoBack"/>
+            <w:bookmarkEnd w:id="0"/>
+            <w:r>
+              <w:rPr>
+                <w:rFonts w:ascii="Segoe UI" w:hAnsi="Segoe UI" w:cs="Segoe UI"/>
+                <w:sz w:val="20"/>
+                <w:szCs w:val="20"/>
+                <w:shd w:val="clear" w:color="auto" w:fill="FFFFFF"/>
+              </w:rPr>
+              <w:t xml:space="preserve"> deployed to a Kubernetes</w:t>
             </w:r>
             <w:r>
               <w:rPr>
@@ -13815,7 +13833,7 @@
 </file>
 
 <file path=customXml/itemProps1.xml><?xml version="1.0" encoding="utf-8"?>
-<ds:datastoreItem xmlns:ds="http://schemas.openxmlformats.org/officeDocument/2006/customXml" ds:itemID="{3EA21D41-A2B7-41C4-BAB9-3D77ED49F123}">
+<ds:datastoreItem xmlns:ds="http://schemas.openxmlformats.org/officeDocument/2006/customXml" ds:itemID="{C6A9A86E-1632-41B0-A2AC-727DB079FC50}">
   <ds:schemaRefs>
     <ds:schemaRef ds:uri="http://schemas.openxmlformats.org/officeDocument/2006/bibliography"/>
   </ds:schemaRefs>

</xml_diff>